<commit_message>
Atención de cambios a guías PAUA
</commit_message>
<xml_diff>
--- a/PAUA/GUIAS RÁPIDAS/V2/APLICACIONES.docx
+++ b/PAUA/GUIAS RÁPIDAS/V2/APLICACIONES.docx
@@ -1,6 +1,6 @@
 
 <file path=word/document.xml><?xml version="1.0" encoding="utf-8"?>
-<w:document xmlns:wpc="http://schemas.microsoft.com/office/word/2010/wordprocessingCanvas" xmlns:cx="http://schemas.microsoft.com/office/drawing/2014/chartex" xmlns:mc="http://schemas.openxmlformats.org/markup-compatibility/2006" xmlns:o="urn:schemas-microsoft-com:office:office" xmlns:r="http://schemas.openxmlformats.org/officeDocument/2006/relationships" xmlns:m="http://schemas.openxmlformats.org/officeDocument/2006/math" xmlns:v="urn:schemas-microsoft-com:vml" xmlns:wp14="http://schemas.microsoft.com/office/word/2010/wordprocessingDrawing" xmlns:wp="http://schemas.openxmlformats.org/drawingml/2006/wordprocessingDrawing" xmlns:w10="urn:schemas-microsoft-com:office:word" xmlns:w="http://schemas.openxmlformats.org/wordprocessingml/2006/main" xmlns:w14="http://schemas.microsoft.com/office/word/2010/wordml" xmlns:w15="http://schemas.microsoft.com/office/word/2012/wordml" xmlns:w16se="http://schemas.microsoft.com/office/word/2015/wordml/symex" xmlns:wpg="http://schemas.microsoft.com/office/word/2010/wordprocessingGroup" xmlns:wpi="http://schemas.microsoft.com/office/word/2010/wordprocessingInk" xmlns:wne="http://schemas.microsoft.com/office/word/2006/wordml" xmlns:wps="http://schemas.microsoft.com/office/word/2010/wordprocessingShape" mc:Ignorable="w14 w15 w16se wp14">
+<w:document xmlns:wpc="http://schemas.microsoft.com/office/word/2010/wordprocessingCanvas" xmlns:cx="http://schemas.microsoft.com/office/drawing/2014/chartex" xmlns:cx1="http://schemas.microsoft.com/office/drawing/2015/9/8/chartex" xmlns:mc="http://schemas.openxmlformats.org/markup-compatibility/2006" xmlns:o="urn:schemas-microsoft-com:office:office" xmlns:r="http://schemas.openxmlformats.org/officeDocument/2006/relationships" xmlns:m="http://schemas.openxmlformats.org/officeDocument/2006/math" xmlns:v="urn:schemas-microsoft-com:vml" xmlns:wp14="http://schemas.microsoft.com/office/word/2010/wordprocessingDrawing" xmlns:wp="http://schemas.openxmlformats.org/drawingml/2006/wordprocessingDrawing" xmlns:w10="urn:schemas-microsoft-com:office:word" xmlns:w="http://schemas.openxmlformats.org/wordprocessingml/2006/main" xmlns:w14="http://schemas.microsoft.com/office/word/2010/wordml" xmlns:w15="http://schemas.microsoft.com/office/word/2012/wordml" xmlns:w16se="http://schemas.microsoft.com/office/word/2015/wordml/symex" xmlns:wpg="http://schemas.microsoft.com/office/word/2010/wordprocessingGroup" xmlns:wpi="http://schemas.microsoft.com/office/word/2010/wordprocessingInk" xmlns:wne="http://schemas.microsoft.com/office/word/2006/wordml" xmlns:wps="http://schemas.microsoft.com/office/word/2010/wordprocessingShape" mc:Ignorable="w14 w15 w16se wp14">
   <w:body>
     <w:p>
       <w:pPr>
@@ -100,7 +100,7 @@
               </wp:anchor>
             </w:drawing>
           </mc:Choice>
-          <mc:Fallback xmlns:cx1="http://schemas.microsoft.com/office/drawing/2015/9/8/chartex">
+          <mc:Fallback>
             <w:pict>
               <v:rect w14:anchorId="06FFA84B" id="Rectángulo 3" o:spid="_x0000_s1026" style="position:absolute;margin-left:0;margin-top:-55.8pt;width:582.7pt;height:760.2pt;z-index:-251512832;visibility:visible;mso-wrap-style:square;mso-width-percent:0;mso-height-percent:0;mso-wrap-distance-left:9pt;mso-wrap-distance-top:0;mso-wrap-distance-right:9pt;mso-wrap-distance-bottom:0;mso-position-horizontal:left;mso-position-horizontal-relative:page;mso-position-vertical:absolute;mso-position-vertical-relative:text;mso-width-percent:0;mso-height-percent:0;mso-width-relative:margin;mso-height-relative:margin;v-text-anchor:middle" o:gfxdata="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" fillcolor="#f2f2f2" stroked="f" strokeweight="1pt">
                 <v:shadow on="t" type="perspective" color="black" opacity="7208f" offset="0,0" matrix="66847f,,,66847f"/>
@@ -849,7 +849,7 @@
               </wp:anchor>
             </w:drawing>
           </mc:Choice>
-          <mc:Fallback xmlns:cx1="http://schemas.microsoft.com/office/drawing/2015/9/8/chartex">
+          <mc:Fallback>
             <w:pict>
               <v:rect w14:anchorId="63962291" id="Rectángulo 23" o:spid="_x0000_s1027" style="position:absolute;margin-left:0;margin-top:2.05pt;width:533.9pt;height:21.05pt;z-index:251801600;visibility:visible;mso-wrap-style:square;mso-width-percent:0;mso-height-percent:0;mso-wrap-distance-left:9pt;mso-wrap-distance-top:0;mso-wrap-distance-right:9pt;mso-wrap-distance-bottom:0;mso-position-horizontal:center;mso-position-horizontal-relative:margin;mso-position-vertical:absolute;mso-position-vertical-relative:text;mso-width-percent:0;mso-height-percent:0;mso-width-relative:margin;mso-height-relative:margin;v-text-anchor:middle" o:gfxdata="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" fillcolor="#aaa [3030]" stroked="f">
                 <v:fill color2="#a3a3a3 [3174]" rotate="t" colors="0 #afafaf;.5 #a5a5a5;1 #929292" focus="100%" type="gradient">
@@ -1001,7 +1001,7 @@
             </w:rPr>
             <w:fldChar w:fldCharType="separate"/>
           </w:r>
-          <w:hyperlink w:anchor="_Toc138326600" w:history="1">
+          <w:hyperlink w:anchor="_Toc140652912" w:history="1">
             <w:r>
               <w:rPr>
                 <w:rStyle w:val="Hipervnculo"/>
@@ -1024,7 +1024,7 @@
               <w:rPr>
                 <w:webHidden/>
               </w:rPr>
-              <w:instrText xml:space="preserve"> PAGEREF _Toc138326600 \h </w:instrText>
+              <w:instrText xml:space="preserve"> PAGEREF _Toc140652912 \h </w:instrText>
             </w:r>
             <w:r>
               <w:rPr>
@@ -1059,7 +1059,7 @@
               <w:lang w:val="es-MX" w:eastAsia="es-MX"/>
             </w:rPr>
           </w:pPr>
-          <w:hyperlink w:anchor="_Toc138326601" w:history="1">
+          <w:hyperlink w:anchor="_Toc140652913" w:history="1">
             <w:r>
               <w:rPr>
                 <w:rStyle w:val="Hipervnculo"/>
@@ -1082,7 +1082,7 @@
               <w:rPr>
                 <w:webHidden/>
               </w:rPr>
-              <w:instrText xml:space="preserve"> PAGEREF _Toc138326601 \h </w:instrText>
+              <w:instrText xml:space="preserve"> PAGEREF _Toc140652913 \h </w:instrText>
             </w:r>
             <w:r>
               <w:rPr>
@@ -1117,7 +1117,7 @@
               <w:lang w:val="es-MX" w:eastAsia="es-MX"/>
             </w:rPr>
           </w:pPr>
-          <w:hyperlink w:anchor="_Toc138326602" w:history="1">
+          <w:hyperlink w:anchor="_Toc140652914" w:history="1">
             <w:r>
               <w:rPr>
                 <w:rStyle w:val="Hipervnculo"/>
@@ -1140,7 +1140,7 @@
               <w:rPr>
                 <w:webHidden/>
               </w:rPr>
-              <w:instrText xml:space="preserve"> PAGEREF _Toc138326602 \h </w:instrText>
+              <w:instrText xml:space="preserve"> PAGEREF _Toc140652914 \h </w:instrText>
             </w:r>
             <w:r>
               <w:rPr>
@@ -1175,7 +1175,7 @@
               <w:lang w:val="es-MX" w:eastAsia="es-MX"/>
             </w:rPr>
           </w:pPr>
-          <w:hyperlink w:anchor="_Toc138326603" w:history="1">
+          <w:hyperlink w:anchor="_Toc140652915" w:history="1">
             <w:r>
               <w:rPr>
                 <w:rStyle w:val="Hipervnculo"/>
@@ -1199,7 +1199,7 @@
               <w:rPr>
                 <w:webHidden/>
               </w:rPr>
-              <w:instrText xml:space="preserve"> PAGEREF _Toc138326603 \h </w:instrText>
+              <w:instrText xml:space="preserve"> PAGEREF _Toc140652915 \h </w:instrText>
             </w:r>
             <w:r>
               <w:rPr>
@@ -1234,7 +1234,7 @@
               <w:lang w:val="es-MX" w:eastAsia="es-MX"/>
             </w:rPr>
           </w:pPr>
-          <w:hyperlink w:anchor="_Toc138326604" w:history="1">
+          <w:hyperlink w:anchor="_Toc140652916" w:history="1">
             <w:r>
               <w:rPr>
                 <w:rStyle w:val="Hipervnculo"/>
@@ -1258,7 +1258,7 @@
               <w:rPr>
                 <w:webHidden/>
               </w:rPr>
-              <w:instrText xml:space="preserve"> PAGEREF _Toc138326604 \h </w:instrText>
+              <w:instrText xml:space="preserve"> PAGEREF _Toc140652916 \h </w:instrText>
             </w:r>
             <w:r>
               <w:rPr>
@@ -1275,7 +1275,7 @@
               <w:rPr>
                 <w:webHidden/>
               </w:rPr>
-              <w:t>4</w:t>
+              <w:t>5</w:t>
             </w:r>
             <w:r>
               <w:rPr>
@@ -1293,11 +1293,69 @@
               <w:lang w:val="es-MX" w:eastAsia="es-MX"/>
             </w:rPr>
           </w:pPr>
-          <w:hyperlink w:anchor="_Toc138326605" w:history="1">
+          <w:hyperlink w:anchor="_Toc140652917" w:history="1">
             <w:r>
               <w:rPr>
                 <w:rStyle w:val="Hipervnculo"/>
               </w:rPr>
+              <w:t>Pantalla Inicial</w:t>
+            </w:r>
+            <w:r>
+              <w:rPr>
+                <w:webHidden/>
+              </w:rPr>
+              <w:tab/>
+            </w:r>
+            <w:r>
+              <w:rPr>
+                <w:webHidden/>
+              </w:rPr>
+              <w:fldChar w:fldCharType="begin"/>
+            </w:r>
+            <w:r>
+              <w:rPr>
+                <w:webHidden/>
+              </w:rPr>
+              <w:instrText xml:space="preserve"> PAGEREF _Toc140652917 \h </w:instrText>
+            </w:r>
+            <w:r>
+              <w:rPr>
+                <w:webHidden/>
+              </w:rPr>
+            </w:r>
+            <w:r>
+              <w:rPr>
+                <w:webHidden/>
+              </w:rPr>
+              <w:fldChar w:fldCharType="separate"/>
+            </w:r>
+            <w:r>
+              <w:rPr>
+                <w:webHidden/>
+              </w:rPr>
+              <w:t>6</w:t>
+            </w:r>
+            <w:r>
+              <w:rPr>
+                <w:webHidden/>
+              </w:rPr>
+              <w:fldChar w:fldCharType="end"/>
+            </w:r>
+          </w:hyperlink>
+        </w:p>
+        <w:p>
+          <w:pPr>
+            <w:pStyle w:val="TDC1"/>
+            <w:rPr>
+              <w:rFonts w:eastAsiaTheme="minorEastAsia" w:cstheme="minorBidi"/>
+              <w:lang w:val="es-MX" w:eastAsia="es-MX"/>
+            </w:rPr>
+          </w:pPr>
+          <w:hyperlink w:anchor="_Toc140652918" w:history="1">
+            <w:r>
+              <w:rPr>
+                <w:rStyle w:val="Hipervnculo"/>
+              </w:rPr>
               <w:t>Crear un nuevo registro</w:t>
             </w:r>
             <w:r>
@@ -1316,7 +1374,7 @@
               <w:rPr>
                 <w:webHidden/>
               </w:rPr>
-              <w:instrText xml:space="preserve"> PAGEREF _Toc138326605 \h </w:instrText>
+              <w:instrText xml:space="preserve"> PAGEREF _Toc140652918 \h </w:instrText>
             </w:r>
             <w:r>
               <w:rPr>
@@ -1333,7 +1391,7 @@
               <w:rPr>
                 <w:webHidden/>
               </w:rPr>
-              <w:t>5</w:t>
+              <w:t>7</w:t>
             </w:r>
             <w:r>
               <w:rPr>
@@ -1396,6 +1454,8 @@
           <w:sz w:val="24"/>
         </w:rPr>
       </w:pPr>
+      <w:bookmarkStart w:id="0" w:name="_GoBack"/>
+      <w:bookmarkEnd w:id="0"/>
     </w:p>
     <w:p>
       <w:pPr>
@@ -1591,7 +1651,7 @@
               </wp:anchor>
             </w:drawing>
           </mc:Choice>
-          <mc:Fallback xmlns:cx1="http://schemas.microsoft.com/office/drawing/2015/9/8/chartex">
+          <mc:Fallback>
             <w:pict>
               <v:rect w14:anchorId="19E49FED" id="Rectángulo 15" o:spid="_x0000_s1028" style="position:absolute;margin-left:-38.85pt;margin-top:18.8pt;width:533.9pt;height:21.05pt;z-index:251782144;visibility:visible;mso-wrap-style:square;mso-width-percent:0;mso-height-percent:0;mso-wrap-distance-left:9pt;mso-wrap-distance-top:0;mso-wrap-distance-right:9pt;mso-wrap-distance-bottom:0;mso-position-horizontal:absolute;mso-position-horizontal-relative:margin;mso-position-vertical:absolute;mso-position-vertical-relative:text;mso-width-percent:0;mso-height-percent:0;mso-width-relative:margin;mso-height-relative:margin;v-text-anchor:middle" o:gfxdata="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" fillcolor="#aaa [3030]" stroked="f">
                 <v:fill color2="#a3a3a3 [3174]" rotate="t" colors="0 #afafaf;.5 #a5a5a5;1 #929292" focus="100%" type="gradient">
@@ -1801,7 +1861,7 @@
               </wp:anchor>
             </w:drawing>
           </mc:Choice>
-          <mc:Fallback xmlns:cx1="http://schemas.microsoft.com/office/drawing/2015/9/8/chartex">
+          <mc:Fallback>
             <w:pict>
               <v:rect w14:anchorId="65862A9D" id="Rectángulo 17" o:spid="_x0000_s1029" style="position:absolute;margin-left:63.65pt;margin-top:21.25pt;width:346.4pt;height:89.3pt;z-index:251784192;visibility:visible;mso-wrap-style:square;mso-height-percent:0;mso-wrap-distance-left:9pt;mso-wrap-distance-top:0;mso-wrap-distance-right:9pt;mso-wrap-distance-bottom:0;mso-position-horizontal:absolute;mso-position-horizontal-relative:text;mso-position-vertical:absolute;mso-position-vertical-relative:text;mso-height-percent:0;mso-height-relative:margin;v-text-anchor:middle" o:gfxdata="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" fillcolor="white [3201]" strokecolor="#a5a5a5 [3206]" strokeweight="1pt">
                 <v:textbox>
@@ -1983,7 +2043,7 @@
               </wp:anchor>
             </w:drawing>
           </mc:Choice>
-          <mc:Fallback xmlns:cx1="http://schemas.microsoft.com/office/drawing/2015/9/8/chartex">
+          <mc:Fallback>
             <w:pict>
               <v:rect w14:anchorId="77267B3C" id="Rectángulo 16" o:spid="_x0000_s1030" style="position:absolute;margin-left:63.7pt;margin-top:.4pt;width:347.05pt;height:20.4pt;z-index:251783168;visibility:visible;mso-wrap-style:square;mso-width-percent:0;mso-height-percent:0;mso-wrap-distance-left:9pt;mso-wrap-distance-top:0;mso-wrap-distance-right:9pt;mso-wrap-distance-bottom:0;mso-position-horizontal:absolute;mso-position-horizontal-relative:text;mso-position-vertical:absolute;mso-position-vertical-relative:text;mso-width-percent:0;mso-height-percent:0;mso-width-relative:margin;mso-height-relative:margin;v-text-anchor:middle" o:gfxdata="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" fillcolor="#c3c3c3 [2166]" strokecolor="#a5a5a5 [3206]" strokeweight=".5pt">
                 <v:fill color2="#b6b6b6 [2614]" rotate="t" colors="0 #d2d2d2;.5 #c8c8c8;1 silver" focus="100%" type="gradient">
@@ -2082,15 +2142,15 @@
           <w:b w:val="0"/>
         </w:rPr>
       </w:pPr>
-      <w:bookmarkStart w:id="0" w:name="_Toc123297018"/>
-      <w:bookmarkStart w:id="1" w:name="_Toc127778288"/>
-      <w:bookmarkStart w:id="2" w:name="_Toc138326600"/>
+      <w:bookmarkStart w:id="1" w:name="_Toc123297018"/>
+      <w:bookmarkStart w:id="2" w:name="_Toc127778288"/>
+      <w:bookmarkStart w:id="3" w:name="_Toc140652912"/>
       <w:r>
         <w:t>Objetivo</w:t>
       </w:r>
-      <w:bookmarkEnd w:id="0"/>
       <w:bookmarkEnd w:id="1"/>
       <w:bookmarkEnd w:id="2"/>
+      <w:bookmarkEnd w:id="3"/>
     </w:p>
     <w:p>
       <w:pPr>
@@ -2211,15 +2271,15 @@
           <w:b w:val="0"/>
         </w:rPr>
       </w:pPr>
-      <w:bookmarkStart w:id="3" w:name="_Toc123297019"/>
-      <w:bookmarkStart w:id="4" w:name="_Toc127778289"/>
-      <w:bookmarkStart w:id="5" w:name="_Toc138326601"/>
+      <w:bookmarkStart w:id="4" w:name="_Toc123297019"/>
+      <w:bookmarkStart w:id="5" w:name="_Toc127778289"/>
+      <w:bookmarkStart w:id="6" w:name="_Toc140652913"/>
       <w:r>
         <w:t>Alcance</w:t>
       </w:r>
-      <w:bookmarkEnd w:id="3"/>
       <w:bookmarkEnd w:id="4"/>
       <w:bookmarkEnd w:id="5"/>
+      <w:bookmarkEnd w:id="6"/>
       <w:r>
         <w:t xml:space="preserve"> </w:t>
       </w:r>
@@ -2304,15 +2364,15 @@
       <w:pPr>
         <w:pStyle w:val="Ttulo1"/>
       </w:pPr>
-      <w:bookmarkStart w:id="6" w:name="_Toc123297020"/>
-      <w:bookmarkStart w:id="7" w:name="_Toc127778290"/>
-      <w:bookmarkStart w:id="8" w:name="_Toc138326602"/>
+      <w:bookmarkStart w:id="7" w:name="_Toc123297020"/>
+      <w:bookmarkStart w:id="8" w:name="_Toc127778290"/>
+      <w:bookmarkStart w:id="9" w:name="_Toc140652914"/>
       <w:r>
         <w:t>Usuario</w:t>
       </w:r>
-      <w:bookmarkEnd w:id="6"/>
       <w:bookmarkEnd w:id="7"/>
       <w:bookmarkEnd w:id="8"/>
+      <w:bookmarkEnd w:id="9"/>
     </w:p>
     <w:p>
       <w:pPr>
@@ -2551,7 +2611,7 @@
               </wp:anchor>
             </w:drawing>
           </mc:Choice>
-          <mc:Fallback xmlns:cx1="http://schemas.microsoft.com/office/drawing/2015/9/8/chartex">
+          <mc:Fallback>
             <w:pict>
               <v:rect w14:anchorId="71066FE7" id="Rectángulo 125" o:spid="_x0000_s1031" style="position:absolute;margin-left:-36.35pt;margin-top:3pt;width:533.9pt;height:21.05pt;z-index:251819008;visibility:visible;mso-wrap-style:square;mso-width-percent:0;mso-height-percent:0;mso-wrap-distance-left:9pt;mso-wrap-distance-top:0;mso-wrap-distance-right:9pt;mso-wrap-distance-bottom:0;mso-position-horizontal:absolute;mso-position-horizontal-relative:margin;mso-position-vertical:absolute;mso-position-vertical-relative:text;mso-width-percent:0;mso-height-percent:0;mso-width-relative:margin;mso-height-relative:margin;v-text-anchor:middle" o:gfxdata="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" fillcolor="#aaa [3030]" stroked="f">
                 <v:fill color2="#a3a3a3 [3174]" rotate="t" colors="0 #afafaf;.5 #a5a5a5;1 #929292" focus="100%" type="gradient">
@@ -2606,14 +2666,14 @@
           <w:rFonts w:eastAsia="Arial"/>
         </w:rPr>
       </w:pPr>
-      <w:bookmarkStart w:id="9" w:name="_Toc138326603"/>
+      <w:bookmarkStart w:id="10" w:name="_Toc140652915"/>
       <w:r>
         <w:rPr>
           <w:rFonts w:eastAsia="Arial"/>
         </w:rPr>
         <w:t>APLICACIONES</w:t>
       </w:r>
-      <w:bookmarkEnd w:id="9"/>
+      <w:bookmarkEnd w:id="10"/>
     </w:p>
     <w:p>
       <w:pPr>
@@ -2821,7 +2881,7 @@
           <w:shd w:val="clear" w:color="auto" w:fill="FFFF00"/>
         </w:rPr>
       </w:pPr>
-      <w:bookmarkStart w:id="10" w:name="_Toc138326604"/>
+      <w:bookmarkStart w:id="11" w:name="_Toc140652916"/>
       <w:r>
         <w:rPr>
           <w:rFonts w:eastAsia="Arial"/>
@@ -2829,7 +2889,7 @@
         <w:lastRenderedPageBreak/>
         <w:t>Acceso a Plataforma</w:t>
       </w:r>
-      <w:bookmarkEnd w:id="10"/>
+      <w:bookmarkEnd w:id="11"/>
     </w:p>
     <w:p>
       <w:pPr>
@@ -2931,7 +2991,7 @@
         </w:rPr>
       </w:pPr>
       <w:hyperlink r:id="rId10" w:history="1">
-        <w:bookmarkStart w:id="11" w:name="_Toc127778291"/>
+        <w:bookmarkStart w:id="12" w:name="_Toc127778291"/>
         <w:r>
           <w:rPr>
             <w:rStyle w:val="Hipervnculo"/>
@@ -2944,7 +3004,7 @@
           </w:rPr>
           <w:t>http://10.200.4.165/</w:t>
         </w:r>
-        <w:bookmarkEnd w:id="11"/>
+        <w:bookmarkEnd w:id="12"/>
       </w:hyperlink>
     </w:p>
     <w:p>
@@ -3165,15 +3225,825 @@
         <w:pStyle w:val="Ttulo1"/>
         <w:jc w:val="center"/>
       </w:pPr>
+      <w:bookmarkStart w:id="13" w:name="_Toc140652917"/>
+      <w:r>
+        <w:lastRenderedPageBreak/>
+        <w:t>Pantalla Inicial</w:t>
+      </w:r>
+      <w:bookmarkEnd w:id="13"/>
+    </w:p>
+    <w:p/>
+    <w:p>
+      <w:pPr>
+        <w:jc w:val="both"/>
+        <w:rPr>
+          <w:rFonts w:ascii="Arial" w:eastAsia="Calibri" w:hAnsi="Arial" w:cs="Arial"/>
+          <w:b/>
+          <w:sz w:val="24"/>
+          <w:szCs w:val="24"/>
+        </w:rPr>
+      </w:pPr>
+      <w:r>
+        <w:rPr>
+          <w:rFonts w:ascii="Arial" w:eastAsia="Calibri" w:hAnsi="Arial" w:cs="Arial"/>
+          <w:b/>
+          <w:sz w:val="24"/>
+          <w:szCs w:val="24"/>
+        </w:rPr>
+        <w:t>Al presionar sobre el menú “Aplicaciones” se mostrará la pantalla inicial del administrador de aplicaciones</w:t>
+      </w:r>
+    </w:p>
+    <w:p>
+      <w:pPr>
+        <w:tabs>
+          <w:tab w:val="left" w:pos="1494"/>
+        </w:tabs>
+        <w:spacing w:line="276" w:lineRule="auto"/>
+        <w:jc w:val="both"/>
+        <w:rPr>
+          <w:rFonts w:ascii="Arial" w:eastAsia="Arial" w:hAnsi="Arial" w:cs="Arial"/>
+          <w:sz w:val="24"/>
+        </w:rPr>
+      </w:pPr>
+    </w:p>
+    <w:p>
+      <w:pPr>
+        <w:tabs>
+          <w:tab w:val="left" w:pos="1494"/>
+        </w:tabs>
+        <w:spacing w:line="276" w:lineRule="auto"/>
+        <w:ind w:left="-851"/>
+        <w:jc w:val="both"/>
+        <w:rPr>
+          <w:rFonts w:ascii="Arial" w:eastAsia="Arial" w:hAnsi="Arial" w:cs="Arial"/>
+          <w:sz w:val="24"/>
+        </w:rPr>
+      </w:pPr>
+      <w:r>
+        <w:rPr>
+          <w:rFonts w:ascii="Arial" w:eastAsia="Calibri" w:hAnsi="Arial" w:cs="Arial"/>
+          <w:noProof/>
+          <w:sz w:val="24"/>
+          <w:szCs w:val="24"/>
+          <w:lang w:val="es-MX" w:eastAsia="es-MX"/>
+        </w:rPr>
+        <mc:AlternateContent>
+          <mc:Choice Requires="wps">
+            <w:drawing>
+              <wp:anchor distT="0" distB="0" distL="114300" distR="114300" simplePos="0" relativeHeight="251910144" behindDoc="0" locked="0" layoutInCell="1" allowOverlap="1" wp14:anchorId="7EE0E666" wp14:editId="2578422D">
+                <wp:simplePos x="0" y="0"/>
+                <wp:positionH relativeFrom="column">
+                  <wp:posOffset>5684179</wp:posOffset>
+                </wp:positionH>
+                <wp:positionV relativeFrom="paragraph">
+                  <wp:posOffset>116412</wp:posOffset>
+                </wp:positionV>
+                <wp:extent cx="223579" cy="324470"/>
+                <wp:effectExtent l="0" t="0" r="24130" b="19050"/>
+                <wp:wrapNone/>
+                <wp:docPr id="8" name="Rectángulo 8"/>
+                <wp:cNvGraphicFramePr/>
+                <a:graphic xmlns:a="http://schemas.openxmlformats.org/drawingml/2006/main">
+                  <a:graphicData uri="http://schemas.microsoft.com/office/word/2010/wordprocessingShape">
+                    <wps:wsp>
+                      <wps:cNvSpPr/>
+                      <wps:spPr>
+                        <a:xfrm>
+                          <a:off x="0" y="0"/>
+                          <a:ext cx="223579" cy="324470"/>
+                        </a:xfrm>
+                        <a:prstGeom prst="rect">
+                          <a:avLst/>
+                        </a:prstGeom>
+                        <a:noFill/>
+                        <a:ln w="19050">
+                          <a:solidFill>
+                            <a:srgbClr val="FF0000"/>
+                          </a:solidFill>
+                        </a:ln>
+                      </wps:spPr>
+                      <wps:style>
+                        <a:lnRef idx="2">
+                          <a:schemeClr val="accent6"/>
+                        </a:lnRef>
+                        <a:fillRef idx="1">
+                          <a:schemeClr val="lt1"/>
+                        </a:fillRef>
+                        <a:effectRef idx="0">
+                          <a:schemeClr val="accent6"/>
+                        </a:effectRef>
+                        <a:fontRef idx="minor">
+                          <a:schemeClr val="dk1"/>
+                        </a:fontRef>
+                      </wps:style>
+                      <wps:bodyPr rot="0" spcFirstLastPara="0" vertOverflow="overflow" horzOverflow="overflow" vert="horz" wrap="square" lIns="91440" tIns="45720" rIns="91440" bIns="45720" numCol="1" spcCol="0" rtlCol="0" fromWordArt="0" anchor="ctr" anchorCtr="0" forceAA="0" compatLnSpc="1">
+                        <a:prstTxWarp prst="textNoShape">
+                          <a:avLst/>
+                        </a:prstTxWarp>
+                        <a:noAutofit/>
+                      </wps:bodyPr>
+                    </wps:wsp>
+                  </a:graphicData>
+                </a:graphic>
+                <wp14:sizeRelH relativeFrom="margin">
+                  <wp14:pctWidth>0</wp14:pctWidth>
+                </wp14:sizeRelH>
+                <wp14:sizeRelV relativeFrom="margin">
+                  <wp14:pctHeight>0</wp14:pctHeight>
+                </wp14:sizeRelV>
+              </wp:anchor>
+            </w:drawing>
+          </mc:Choice>
+          <mc:Fallback>
+            <w:pict>
+              <v:rect w14:anchorId="0D58BB2A" id="Rectángulo 8" o:spid="_x0000_s1026" style="position:absolute;margin-left:447.55pt;margin-top:9.15pt;width:17.6pt;height:25.55pt;z-index:251910144;visibility:visible;mso-wrap-style:square;mso-width-percent:0;mso-height-percent:0;mso-wrap-distance-left:9pt;mso-wrap-distance-top:0;mso-wrap-distance-right:9pt;mso-wrap-distance-bottom:0;mso-position-horizontal:absolute;mso-position-horizontal-relative:text;mso-position-vertical:absolute;mso-position-vertical-relative:text;mso-width-percent:0;mso-height-percent:0;mso-width-relative:margin;mso-height-relative:margin;v-text-anchor:middle" o:gfxdata="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" filled="f" strokecolor="red" strokeweight="1.5pt"/>
+            </w:pict>
+          </mc:Fallback>
+        </mc:AlternateContent>
+      </w:r>
+      <w:r>
+        <w:rPr>
+          <w:rFonts w:ascii="Arial" w:eastAsia="Arial" w:hAnsi="Arial" w:cs="Arial"/>
+          <w:noProof/>
+          <w:sz w:val="24"/>
+          <w:lang w:val="es-MX" w:eastAsia="es-MX"/>
+        </w:rPr>
+        <w:drawing>
+          <wp:inline distT="0" distB="0" distL="0" distR="0" wp14:anchorId="20BCFF91" wp14:editId="4058DA97">
+            <wp:extent cx="6411433" cy="2776982"/>
+            <wp:effectExtent l="152400" t="152400" r="370840" b="366395"/>
+            <wp:docPr id="7" name="Imagen 7"/>
+            <wp:cNvGraphicFramePr>
+              <a:graphicFrameLocks xmlns:a="http://schemas.openxmlformats.org/drawingml/2006/main" noChangeAspect="1"/>
+            </wp:cNvGraphicFramePr>
+            <a:graphic xmlns:a="http://schemas.openxmlformats.org/drawingml/2006/main">
+              <a:graphicData uri="http://schemas.openxmlformats.org/drawingml/2006/picture">
+                <pic:pic xmlns:pic="http://schemas.openxmlformats.org/drawingml/2006/picture">
+                  <pic:nvPicPr>
+                    <pic:cNvPr id="1" name=""/>
+                    <pic:cNvPicPr/>
+                  </pic:nvPicPr>
+                  <pic:blipFill>
+                    <a:blip r:embed="rId11"/>
+                    <a:stretch>
+                      <a:fillRect/>
+                    </a:stretch>
+                  </pic:blipFill>
+                  <pic:spPr>
+                    <a:xfrm>
+                      <a:off x="0" y="0"/>
+                      <a:ext cx="6415404" cy="2778702"/>
+                    </a:xfrm>
+                    <a:prstGeom prst="rect">
+                      <a:avLst/>
+                    </a:prstGeom>
+                    <a:ln>
+                      <a:noFill/>
+                    </a:ln>
+                    <a:effectLst>
+                      <a:outerShdw blurRad="292100" dist="139700" dir="2700000" algn="tl" rotWithShape="0">
+                        <a:srgbClr val="333333">
+                          <a:alpha val="65000"/>
+                        </a:srgbClr>
+                      </a:outerShdw>
+                    </a:effectLst>
+                  </pic:spPr>
+                </pic:pic>
+              </a:graphicData>
+            </a:graphic>
+          </wp:inline>
+        </w:drawing>
+      </w:r>
+    </w:p>
+    <w:tbl>
+      <w:tblPr>
+        <w:tblStyle w:val="Tablaconcuadrcula"/>
+        <w:tblW w:w="0" w:type="auto"/>
+        <w:tblLook w:val="04A0" w:firstRow="1" w:lastRow="0" w:firstColumn="1" w:lastColumn="0" w:noHBand="0" w:noVBand="1"/>
+      </w:tblPr>
+      <w:tblGrid>
+        <w:gridCol w:w="2916"/>
+        <w:gridCol w:w="5912"/>
+      </w:tblGrid>
+      <w:tr>
+        <w:tc>
+          <w:tcPr>
+            <w:tcW w:w="2210" w:type="dxa"/>
+            <w:shd w:val="clear" w:color="auto" w:fill="002060"/>
+          </w:tcPr>
+          <w:p>
+            <w:pPr>
+              <w:tabs>
+                <w:tab w:val="left" w:pos="1494"/>
+              </w:tabs>
+              <w:spacing w:line="276" w:lineRule="auto"/>
+              <w:jc w:val="center"/>
+              <w:rPr>
+                <w:rFonts w:ascii="Arial" w:hAnsi="Arial" w:cs="Arial"/>
+                <w:b/>
+                <w:sz w:val="24"/>
+              </w:rPr>
+            </w:pPr>
+            <w:r>
+              <w:rPr>
+                <w:rFonts w:ascii="Arial" w:hAnsi="Arial" w:cs="Arial"/>
+                <w:b/>
+                <w:sz w:val="24"/>
+              </w:rPr>
+              <w:t>Campo</w:t>
+            </w:r>
+          </w:p>
+        </w:tc>
+        <w:tc>
+          <w:tcPr>
+            <w:tcW w:w="6149" w:type="dxa"/>
+            <w:shd w:val="clear" w:color="auto" w:fill="002060"/>
+          </w:tcPr>
+          <w:p>
+            <w:pPr>
+              <w:tabs>
+                <w:tab w:val="left" w:pos="1494"/>
+              </w:tabs>
+              <w:spacing w:line="276" w:lineRule="auto"/>
+              <w:jc w:val="center"/>
+              <w:rPr>
+                <w:rFonts w:ascii="Arial" w:hAnsi="Arial" w:cs="Arial"/>
+                <w:b/>
+                <w:sz w:val="24"/>
+              </w:rPr>
+            </w:pPr>
+            <w:r>
+              <w:rPr>
+                <w:rFonts w:ascii="Arial" w:hAnsi="Arial" w:cs="Arial"/>
+                <w:b/>
+                <w:sz w:val="24"/>
+              </w:rPr>
+              <w:t xml:space="preserve">Descripción </w:t>
+            </w:r>
+          </w:p>
+        </w:tc>
+      </w:tr>
+      <w:tr>
+        <w:trPr>
+          <w:trHeight w:val="879"/>
+        </w:trPr>
+        <w:tc>
+          <w:tcPr>
+            <w:tcW w:w="2210" w:type="dxa"/>
+          </w:tcPr>
+          <w:p>
+            <w:pPr>
+              <w:tabs>
+                <w:tab w:val="left" w:pos="1494"/>
+              </w:tabs>
+              <w:spacing w:line="276" w:lineRule="auto"/>
+              <w:jc w:val="center"/>
+              <w:rPr>
+                <w:noProof/>
+                <w:lang w:val="es-MX" w:eastAsia="es-MX"/>
+              </w:rPr>
+            </w:pPr>
+            <w:r>
+              <w:rPr>
+                <w:rFonts w:ascii="Arial" w:eastAsia="Calibri" w:hAnsi="Arial" w:cs="Arial"/>
+                <w:noProof/>
+                <w:sz w:val="24"/>
+                <w:szCs w:val="24"/>
+                <w:lang w:val="es-MX" w:eastAsia="es-MX"/>
+              </w:rPr>
+              <w:drawing>
+                <wp:inline distT="0" distB="0" distL="0" distR="0" wp14:anchorId="62E2A53B" wp14:editId="1FA728B0">
+                  <wp:extent cx="1709503" cy="390136"/>
+                  <wp:effectExtent l="0" t="0" r="5080" b="0"/>
+                  <wp:docPr id="44" name="Imagen 44"/>
+                  <wp:cNvGraphicFramePr>
+                    <a:graphicFrameLocks xmlns:a="http://schemas.openxmlformats.org/drawingml/2006/main" noChangeAspect="1"/>
+                  </wp:cNvGraphicFramePr>
+                  <a:graphic xmlns:a="http://schemas.openxmlformats.org/drawingml/2006/main">
+                    <a:graphicData uri="http://schemas.openxmlformats.org/drawingml/2006/picture">
+                      <pic:pic xmlns:pic="http://schemas.openxmlformats.org/drawingml/2006/picture">
+                        <pic:nvPicPr>
+                          <pic:cNvPr id="1" name=""/>
+                          <pic:cNvPicPr/>
+                        </pic:nvPicPr>
+                        <pic:blipFill>
+                          <a:blip r:embed="rId12"/>
+                          <a:stretch>
+                            <a:fillRect/>
+                          </a:stretch>
+                        </pic:blipFill>
+                        <pic:spPr>
+                          <a:xfrm>
+                            <a:off x="0" y="0"/>
+                            <a:ext cx="1748920" cy="399132"/>
+                          </a:xfrm>
+                          <a:prstGeom prst="rect">
+                            <a:avLst/>
+                          </a:prstGeom>
+                        </pic:spPr>
+                      </pic:pic>
+                    </a:graphicData>
+                  </a:graphic>
+                </wp:inline>
+              </w:drawing>
+            </w:r>
+          </w:p>
+        </w:tc>
+        <w:tc>
+          <w:tcPr>
+            <w:tcW w:w="6149" w:type="dxa"/>
+          </w:tcPr>
+          <w:p>
+            <w:pPr>
+              <w:jc w:val="both"/>
+              <w:rPr>
+                <w:rFonts w:ascii="Arial" w:eastAsia="Arial" w:hAnsi="Arial" w:cs="Arial"/>
+                <w:sz w:val="24"/>
+              </w:rPr>
+            </w:pPr>
+            <w:r>
+              <w:rPr>
+                <w:rFonts w:ascii="Arial" w:eastAsia="Arial" w:hAnsi="Arial" w:cs="Arial"/>
+                <w:b/>
+                <w:sz w:val="24"/>
+              </w:rPr>
+              <w:t xml:space="preserve">Registro de aplicación: </w:t>
+            </w:r>
+            <w:r>
+              <w:rPr>
+                <w:rFonts w:ascii="Arial" w:eastAsia="Arial" w:hAnsi="Arial" w:cs="Arial"/>
+                <w:sz w:val="24"/>
+              </w:rPr>
+              <w:t>Inicia el registro de una nueva aplicación</w:t>
+            </w:r>
+          </w:p>
+          <w:p>
+            <w:pPr>
+              <w:jc w:val="both"/>
+              <w:rPr>
+                <w:rFonts w:ascii="Arial" w:eastAsia="Arial" w:hAnsi="Arial" w:cs="Arial"/>
+                <w:b/>
+                <w:sz w:val="24"/>
+              </w:rPr>
+            </w:pPr>
+          </w:p>
+        </w:tc>
+      </w:tr>
+      <w:tr>
+        <w:trPr>
+          <w:trHeight w:val="879"/>
+        </w:trPr>
+        <w:tc>
+          <w:tcPr>
+            <w:tcW w:w="2210" w:type="dxa"/>
+          </w:tcPr>
+          <w:p>
+            <w:pPr>
+              <w:tabs>
+                <w:tab w:val="left" w:pos="1494"/>
+              </w:tabs>
+              <w:spacing w:line="276" w:lineRule="auto"/>
+              <w:jc w:val="center"/>
+              <w:rPr>
+                <w:noProof/>
+                <w:lang w:val="es-MX" w:eastAsia="es-MX"/>
+              </w:rPr>
+            </w:pPr>
+            <w:r>
+              <w:rPr>
+                <w:noProof/>
+                <w:lang w:val="es-MX" w:eastAsia="es-MX"/>
+              </w:rPr>
+              <w:drawing>
+                <wp:inline distT="0" distB="0" distL="0" distR="0" wp14:anchorId="648F76AA" wp14:editId="109E7D0A">
+                  <wp:extent cx="1113183" cy="284217"/>
+                  <wp:effectExtent l="0" t="0" r="0" b="1905"/>
+                  <wp:docPr id="38" name="Imagen 38"/>
+                  <wp:cNvGraphicFramePr>
+                    <a:graphicFrameLocks xmlns:a="http://schemas.openxmlformats.org/drawingml/2006/main" noChangeAspect="1"/>
+                  </wp:cNvGraphicFramePr>
+                  <a:graphic xmlns:a="http://schemas.openxmlformats.org/drawingml/2006/main">
+                    <a:graphicData uri="http://schemas.openxmlformats.org/drawingml/2006/picture">
+                      <pic:pic xmlns:pic="http://schemas.openxmlformats.org/drawingml/2006/picture">
+                        <pic:nvPicPr>
+                          <pic:cNvPr id="1" name=""/>
+                          <pic:cNvPicPr/>
+                        </pic:nvPicPr>
+                        <pic:blipFill rotWithShape="1">
+                          <a:blip r:embed="rId13"/>
+                          <a:srcRect r="73364" b="16983"/>
+                          <a:stretch/>
+                        </pic:blipFill>
+                        <pic:spPr bwMode="auto">
+                          <a:xfrm>
+                            <a:off x="0" y="0"/>
+                            <a:ext cx="1124325" cy="287062"/>
+                          </a:xfrm>
+                          <a:prstGeom prst="rect">
+                            <a:avLst/>
+                          </a:prstGeom>
+                          <a:ln>
+                            <a:noFill/>
+                          </a:ln>
+                          <a:extLst>
+                            <a:ext uri="{53640926-AAD7-44D8-BBD7-CCE9431645EC}">
+                              <a14:shadowObscured xmlns:a14="http://schemas.microsoft.com/office/drawing/2010/main"/>
+                            </a:ext>
+                          </a:extLst>
+                        </pic:spPr>
+                      </pic:pic>
+                    </a:graphicData>
+                  </a:graphic>
+                </wp:inline>
+              </w:drawing>
+            </w:r>
+          </w:p>
+        </w:tc>
+        <w:tc>
+          <w:tcPr>
+            <w:tcW w:w="6149" w:type="dxa"/>
+          </w:tcPr>
+          <w:p>
+            <w:pPr>
+              <w:jc w:val="both"/>
+              <w:rPr>
+                <w:rFonts w:ascii="Arial" w:eastAsia="Arial" w:hAnsi="Arial" w:cs="Arial"/>
+                <w:sz w:val="24"/>
+              </w:rPr>
+            </w:pPr>
+            <w:r>
+              <w:rPr>
+                <w:rFonts w:ascii="Arial" w:eastAsia="Arial" w:hAnsi="Arial" w:cs="Arial"/>
+                <w:b/>
+                <w:sz w:val="24"/>
+              </w:rPr>
+              <w:t xml:space="preserve">Columnas: </w:t>
+            </w:r>
+            <w:r>
+              <w:rPr>
+                <w:rFonts w:ascii="Arial" w:eastAsia="Arial" w:hAnsi="Arial" w:cs="Arial"/>
+                <w:sz w:val="24"/>
+              </w:rPr>
+              <w:t>Permite ocultar o mostrar columnas</w:t>
+            </w:r>
+          </w:p>
+          <w:p>
+            <w:pPr>
+              <w:jc w:val="both"/>
+              <w:rPr>
+                <w:rFonts w:ascii="Arial" w:eastAsia="Arial" w:hAnsi="Arial" w:cs="Arial"/>
+                <w:b/>
+                <w:sz w:val="24"/>
+              </w:rPr>
+            </w:pPr>
+          </w:p>
+        </w:tc>
+      </w:tr>
+      <w:tr>
+        <w:trPr>
+          <w:trHeight w:val="879"/>
+        </w:trPr>
+        <w:tc>
+          <w:tcPr>
+            <w:tcW w:w="2210" w:type="dxa"/>
+          </w:tcPr>
+          <w:p>
+            <w:pPr>
+              <w:tabs>
+                <w:tab w:val="left" w:pos="1494"/>
+              </w:tabs>
+              <w:spacing w:line="276" w:lineRule="auto"/>
+              <w:jc w:val="center"/>
+              <w:rPr>
+                <w:noProof/>
+                <w:lang w:val="es-MX" w:eastAsia="es-MX"/>
+              </w:rPr>
+            </w:pPr>
+            <w:r>
+              <w:rPr>
+                <w:noProof/>
+                <w:lang w:val="es-MX" w:eastAsia="es-MX"/>
+              </w:rPr>
+              <w:drawing>
+                <wp:inline distT="0" distB="0" distL="0" distR="0" wp14:anchorId="32D9831F" wp14:editId="36DD0F1D">
+                  <wp:extent cx="1049573" cy="258222"/>
+                  <wp:effectExtent l="0" t="0" r="0" b="8890"/>
+                  <wp:docPr id="40" name="Imagen 40"/>
+                  <wp:cNvGraphicFramePr>
+                    <a:graphicFrameLocks xmlns:a="http://schemas.openxmlformats.org/drawingml/2006/main" noChangeAspect="1"/>
+                  </wp:cNvGraphicFramePr>
+                  <a:graphic xmlns:a="http://schemas.openxmlformats.org/drawingml/2006/main">
+                    <a:graphicData uri="http://schemas.openxmlformats.org/drawingml/2006/picture">
+                      <pic:pic xmlns:pic="http://schemas.openxmlformats.org/drawingml/2006/picture">
+                        <pic:nvPicPr>
+                          <pic:cNvPr id="1" name=""/>
+                          <pic:cNvPicPr/>
+                        </pic:nvPicPr>
+                        <pic:blipFill rotWithShape="1">
+                          <a:blip r:embed="rId13"/>
+                          <a:srcRect l="26682" t="2328" r="50088" b="27907"/>
+                          <a:stretch/>
+                        </pic:blipFill>
+                        <pic:spPr bwMode="auto">
+                          <a:xfrm>
+                            <a:off x="0" y="0"/>
+                            <a:ext cx="1068825" cy="262959"/>
+                          </a:xfrm>
+                          <a:prstGeom prst="rect">
+                            <a:avLst/>
+                          </a:prstGeom>
+                          <a:ln>
+                            <a:noFill/>
+                          </a:ln>
+                          <a:extLst>
+                            <a:ext uri="{53640926-AAD7-44D8-BBD7-CCE9431645EC}">
+                              <a14:shadowObscured xmlns:a14="http://schemas.microsoft.com/office/drawing/2010/main"/>
+                            </a:ext>
+                          </a:extLst>
+                        </pic:spPr>
+                      </pic:pic>
+                    </a:graphicData>
+                  </a:graphic>
+                </wp:inline>
+              </w:drawing>
+            </w:r>
+          </w:p>
+        </w:tc>
+        <w:tc>
+          <w:tcPr>
+            <w:tcW w:w="6149" w:type="dxa"/>
+          </w:tcPr>
+          <w:p>
+            <w:pPr>
+              <w:jc w:val="both"/>
+              <w:rPr>
+                <w:rFonts w:ascii="Arial" w:eastAsia="Arial" w:hAnsi="Arial" w:cs="Arial"/>
+                <w:sz w:val="24"/>
+              </w:rPr>
+            </w:pPr>
+            <w:r>
+              <w:rPr>
+                <w:rFonts w:ascii="Arial" w:eastAsia="Arial" w:hAnsi="Arial" w:cs="Arial"/>
+                <w:b/>
+                <w:sz w:val="24"/>
+              </w:rPr>
+              <w:t xml:space="preserve">Filtro: </w:t>
+            </w:r>
+            <w:r>
+              <w:rPr>
+                <w:rFonts w:ascii="Arial" w:eastAsia="Arial" w:hAnsi="Arial" w:cs="Arial"/>
+                <w:sz w:val="24"/>
+              </w:rPr>
+              <w:t>Permite la búsqueda de registros mediante el filtrado de palabras</w:t>
+            </w:r>
+          </w:p>
+          <w:p>
+            <w:pPr>
+              <w:jc w:val="both"/>
+              <w:rPr>
+                <w:rFonts w:ascii="Arial" w:eastAsia="Arial" w:hAnsi="Arial" w:cs="Arial"/>
+                <w:b/>
+                <w:sz w:val="24"/>
+              </w:rPr>
+            </w:pPr>
+          </w:p>
+        </w:tc>
+      </w:tr>
+      <w:tr>
+        <w:trPr>
+          <w:trHeight w:val="879"/>
+        </w:trPr>
+        <w:tc>
+          <w:tcPr>
+            <w:tcW w:w="2210" w:type="dxa"/>
+          </w:tcPr>
+          <w:p>
+            <w:pPr>
+              <w:tabs>
+                <w:tab w:val="left" w:pos="1494"/>
+              </w:tabs>
+              <w:spacing w:line="276" w:lineRule="auto"/>
+              <w:jc w:val="center"/>
+              <w:rPr>
+                <w:noProof/>
+                <w:lang w:val="es-MX" w:eastAsia="es-MX"/>
+              </w:rPr>
+            </w:pPr>
+            <w:r>
+              <w:rPr>
+                <w:noProof/>
+                <w:lang w:val="es-MX" w:eastAsia="es-MX"/>
+              </w:rPr>
+              <w:drawing>
+                <wp:inline distT="0" distB="0" distL="0" distR="0" wp14:anchorId="1E483BCB" wp14:editId="06D75262">
+                  <wp:extent cx="1087963" cy="262310"/>
+                  <wp:effectExtent l="0" t="0" r="0" b="4445"/>
+                  <wp:docPr id="41" name="Imagen 41"/>
+                  <wp:cNvGraphicFramePr>
+                    <a:graphicFrameLocks xmlns:a="http://schemas.openxmlformats.org/drawingml/2006/main" noChangeAspect="1"/>
+                  </wp:cNvGraphicFramePr>
+                  <a:graphic xmlns:a="http://schemas.openxmlformats.org/drawingml/2006/main">
+                    <a:graphicData uri="http://schemas.openxmlformats.org/drawingml/2006/picture">
+                      <pic:pic xmlns:pic="http://schemas.openxmlformats.org/drawingml/2006/picture">
+                        <pic:nvPicPr>
+                          <pic:cNvPr id="1" name=""/>
+                          <pic:cNvPicPr/>
+                        </pic:nvPicPr>
+                        <pic:blipFill rotWithShape="1">
+                          <a:blip r:embed="rId13"/>
+                          <a:srcRect l="48882" t="2300" r="26914" b="26466"/>
+                          <a:stretch/>
+                        </pic:blipFill>
+                        <pic:spPr bwMode="auto">
+                          <a:xfrm>
+                            <a:off x="0" y="0"/>
+                            <a:ext cx="1113602" cy="268492"/>
+                          </a:xfrm>
+                          <a:prstGeom prst="rect">
+                            <a:avLst/>
+                          </a:prstGeom>
+                          <a:ln>
+                            <a:noFill/>
+                          </a:ln>
+                          <a:extLst>
+                            <a:ext uri="{53640926-AAD7-44D8-BBD7-CCE9431645EC}">
+                              <a14:shadowObscured xmlns:a14="http://schemas.microsoft.com/office/drawing/2010/main"/>
+                            </a:ext>
+                          </a:extLst>
+                        </pic:spPr>
+                      </pic:pic>
+                    </a:graphicData>
+                  </a:graphic>
+                </wp:inline>
+              </w:drawing>
+            </w:r>
+          </w:p>
+        </w:tc>
+        <w:tc>
+          <w:tcPr>
+            <w:tcW w:w="6149" w:type="dxa"/>
+          </w:tcPr>
+          <w:p>
+            <w:pPr>
+              <w:jc w:val="both"/>
+              <w:rPr>
+                <w:rFonts w:ascii="Arial" w:eastAsia="Arial" w:hAnsi="Arial" w:cs="Arial"/>
+                <w:sz w:val="24"/>
+              </w:rPr>
+            </w:pPr>
+            <w:r>
+              <w:rPr>
+                <w:rFonts w:ascii="Arial" w:eastAsia="Arial" w:hAnsi="Arial" w:cs="Arial"/>
+                <w:b/>
+                <w:sz w:val="24"/>
+              </w:rPr>
+              <w:t xml:space="preserve">Densidad: </w:t>
+            </w:r>
+            <w:r>
+              <w:rPr>
+                <w:rFonts w:ascii="Arial" w:eastAsia="Arial" w:hAnsi="Arial" w:cs="Arial"/>
+                <w:sz w:val="24"/>
+              </w:rPr>
+              <w:t>Aumenta o disminuye el tamaño de las filas</w:t>
+            </w:r>
+          </w:p>
+          <w:p>
+            <w:pPr>
+              <w:jc w:val="both"/>
+              <w:rPr>
+                <w:rFonts w:ascii="Arial" w:eastAsia="Arial" w:hAnsi="Arial" w:cs="Arial"/>
+                <w:b/>
+                <w:sz w:val="24"/>
+              </w:rPr>
+            </w:pPr>
+          </w:p>
+        </w:tc>
+      </w:tr>
+      <w:tr>
+        <w:trPr>
+          <w:trHeight w:val="879"/>
+        </w:trPr>
+        <w:tc>
+          <w:tcPr>
+            <w:tcW w:w="2210" w:type="dxa"/>
+          </w:tcPr>
+          <w:p>
+            <w:pPr>
+              <w:tabs>
+                <w:tab w:val="left" w:pos="1494"/>
+              </w:tabs>
+              <w:spacing w:line="276" w:lineRule="auto"/>
+              <w:jc w:val="center"/>
+              <w:rPr>
+                <w:noProof/>
+                <w:lang w:val="es-MX" w:eastAsia="es-MX"/>
+              </w:rPr>
+            </w:pPr>
+            <w:r>
+              <w:rPr>
+                <w:noProof/>
+                <w:lang w:val="es-MX" w:eastAsia="es-MX"/>
+              </w:rPr>
+              <w:drawing>
+                <wp:inline distT="0" distB="0" distL="0" distR="0" wp14:anchorId="66B29C53" wp14:editId="262F661E">
+                  <wp:extent cx="1266023" cy="262255"/>
+                  <wp:effectExtent l="0" t="0" r="0" b="4445"/>
+                  <wp:docPr id="43" name="Imagen 43"/>
+                  <wp:cNvGraphicFramePr>
+                    <a:graphicFrameLocks xmlns:a="http://schemas.openxmlformats.org/drawingml/2006/main" noChangeAspect="1"/>
+                  </wp:cNvGraphicFramePr>
+                  <a:graphic xmlns:a="http://schemas.openxmlformats.org/drawingml/2006/main">
+                    <a:graphicData uri="http://schemas.openxmlformats.org/drawingml/2006/picture">
+                      <pic:pic xmlns:pic="http://schemas.openxmlformats.org/drawingml/2006/picture">
+                        <pic:nvPicPr>
+                          <pic:cNvPr id="1" name=""/>
+                          <pic:cNvPicPr/>
+                        </pic:nvPicPr>
+                        <pic:blipFill rotWithShape="1">
+                          <a:blip r:embed="rId13"/>
+                          <a:srcRect l="73778" t="6634" r="1477" b="30793"/>
+                          <a:stretch/>
+                        </pic:blipFill>
+                        <pic:spPr bwMode="auto">
+                          <a:xfrm>
+                            <a:off x="0" y="0"/>
+                            <a:ext cx="1317863" cy="272994"/>
+                          </a:xfrm>
+                          <a:prstGeom prst="rect">
+                            <a:avLst/>
+                          </a:prstGeom>
+                          <a:ln>
+                            <a:noFill/>
+                          </a:ln>
+                          <a:extLst>
+                            <a:ext uri="{53640926-AAD7-44D8-BBD7-CCE9431645EC}">
+                              <a14:shadowObscured xmlns:a14="http://schemas.microsoft.com/office/drawing/2010/main"/>
+                            </a:ext>
+                          </a:extLst>
+                        </pic:spPr>
+                      </pic:pic>
+                    </a:graphicData>
+                  </a:graphic>
+                </wp:inline>
+              </w:drawing>
+            </w:r>
+          </w:p>
+        </w:tc>
+        <w:tc>
+          <w:tcPr>
+            <w:tcW w:w="6149" w:type="dxa"/>
+          </w:tcPr>
+          <w:p>
+            <w:pPr>
+              <w:jc w:val="both"/>
+              <w:rPr>
+                <w:rFonts w:ascii="Arial" w:eastAsia="Arial" w:hAnsi="Arial" w:cs="Arial"/>
+                <w:sz w:val="24"/>
+              </w:rPr>
+            </w:pPr>
+            <w:r>
+              <w:rPr>
+                <w:rFonts w:ascii="Arial" w:eastAsia="Arial" w:hAnsi="Arial" w:cs="Arial"/>
+                <w:b/>
+                <w:sz w:val="24"/>
+              </w:rPr>
+              <w:t xml:space="preserve">Exportar: </w:t>
+            </w:r>
+            <w:r>
+              <w:rPr>
+                <w:rFonts w:ascii="Arial" w:eastAsia="Arial" w:hAnsi="Arial" w:cs="Arial"/>
+                <w:sz w:val="24"/>
+              </w:rPr>
+              <w:t>Permite descargar el contenido de la tabla</w:t>
+            </w:r>
+          </w:p>
+          <w:p>
+            <w:pPr>
+              <w:jc w:val="both"/>
+              <w:rPr>
+                <w:rFonts w:ascii="Arial" w:eastAsia="Arial" w:hAnsi="Arial" w:cs="Arial"/>
+                <w:b/>
+                <w:sz w:val="24"/>
+              </w:rPr>
+            </w:pPr>
+          </w:p>
+        </w:tc>
+      </w:tr>
+    </w:tbl>
+    <w:p>
+      <w:pPr>
+        <w:pStyle w:val="Ttulo1"/>
+        <w:jc w:val="center"/>
+      </w:pPr>
       <w:r>
         <w:lastRenderedPageBreak/>
         <w:t xml:space="preserve"> </w:t>
       </w:r>
-      <w:bookmarkStart w:id="12" w:name="_Toc138326605"/>
+      <w:bookmarkStart w:id="14" w:name="_Toc140652918"/>
       <w:r>
         <w:t>Crear un nuevo registro</w:t>
       </w:r>
-      <w:bookmarkEnd w:id="12"/>
+      <w:bookmarkEnd w:id="14"/>
       <w:r>
         <w:t xml:space="preserve"> </w:t>
       </w:r>
@@ -3228,8 +4098,10 @@
       <w:r>
         <w:rPr>
           <w:rFonts w:ascii="Arial" w:eastAsia="Calibri" w:hAnsi="Arial" w:cs="Arial"/>
+          <w:noProof/>
           <w:sz w:val="24"/>
           <w:szCs w:val="24"/>
+          <w:lang w:val="es-MX" w:eastAsia="es-MX"/>
         </w:rPr>
         <w:drawing>
           <wp:inline distT="0" distB="0" distL="0" distR="0" wp14:anchorId="77FB2092" wp14:editId="781D8270">
@@ -3247,7 +4119,7 @@
                     <pic:cNvPicPr/>
                   </pic:nvPicPr>
                   <pic:blipFill>
-                    <a:blip r:embed="rId11"/>
+                    <a:blip r:embed="rId12"/>
                     <a:stretch>
                       <a:fillRect/>
                     </a:stretch>
@@ -3607,8 +4479,10 @@
       <w:r>
         <w:rPr>
           <w:rFonts w:ascii="Arial" w:eastAsia="Calibri" w:hAnsi="Arial" w:cs="Arial"/>
+          <w:noProof/>
           <w:sz w:val="24"/>
           <w:szCs w:val="24"/>
+          <w:lang w:val="es-MX" w:eastAsia="es-MX"/>
         </w:rPr>
         <w:drawing>
           <wp:inline distT="0" distB="0" distL="0" distR="0" wp14:anchorId="2565F78F" wp14:editId="1B28B85F">
@@ -3626,7 +4500,7 @@
                     <pic:cNvPicPr/>
                   </pic:nvPicPr>
                   <pic:blipFill>
-                    <a:blip r:embed="rId12"/>
+                    <a:blip r:embed="rId14"/>
                     <a:stretch>
                       <a:fillRect/>
                     </a:stretch>
@@ -3832,7 +4706,7 @@
               </wp:anchor>
             </w:drawing>
           </mc:Choice>
-          <mc:Fallback xmlns:cx1="http://schemas.microsoft.com/office/drawing/2015/9/8/chartex">
+          <mc:Fallback>
             <w:pict>
               <v:rect w14:anchorId="0DDD3EB9" id="Rectángulo 20" o:spid="_x0000_s1026" style="position:absolute;margin-left:118.7pt;margin-top:23.6pt;width:107.25pt;height:21.1pt;z-index:251906048;visibility:visible;mso-wrap-style:square;mso-width-percent:0;mso-height-percent:0;mso-wrap-distance-left:9pt;mso-wrap-distance-top:0;mso-wrap-distance-right:9pt;mso-wrap-distance-bottom:0;mso-position-horizontal:absolute;mso-position-horizontal-relative:text;mso-position-vertical:absolute;mso-position-vertical-relative:text;mso-width-percent:0;mso-height-percent:0;mso-width-relative:margin;mso-height-relative:margin;v-text-anchor:middle" o:gfxdata="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" filled="f" strokecolor="red" strokeweight="2.25pt"/>
             </w:pict>
@@ -3924,7 +4798,7 @@
               </wp:anchor>
             </w:drawing>
           </mc:Choice>
-          <mc:Fallback xmlns:cx1="http://schemas.microsoft.com/office/drawing/2015/9/8/chartex">
+          <mc:Fallback>
             <w:pict>
               <v:rect w14:anchorId="66B51DC5" id="Rectángulo 29" o:spid="_x0000_s1026" style="position:absolute;margin-left:220.95pt;margin-top:36.4pt;width:65.25pt;height:16.5pt;z-index:251901952;visibility:visible;mso-wrap-style:square;mso-width-percent:0;mso-height-percent:0;mso-wrap-distance-left:9pt;mso-wrap-distance-top:0;mso-wrap-distance-right:9pt;mso-wrap-distance-bottom:0;mso-position-horizontal:absolute;mso-position-horizontal-relative:text;mso-position-vertical:absolute;mso-position-vertical-relative:text;mso-width-percent:0;mso-height-percent:0;mso-width-relative:margin;mso-height-relative:margin;v-text-anchor:middle" o:gfxdata="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" filled="f" strokecolor="red" strokeweight="2.25pt"/>
             </w:pict>
@@ -3952,7 +4826,7 @@
                     <pic:cNvPicPr/>
                   </pic:nvPicPr>
                   <pic:blipFill>
-                    <a:blip r:embed="rId13"/>
+                    <a:blip r:embed="rId15"/>
                     <a:stretch>
                       <a:fillRect/>
                     </a:stretch>
@@ -4063,7 +4937,7 @@
                     <pic:cNvPicPr/>
                   </pic:nvPicPr>
                   <pic:blipFill>
-                    <a:blip r:embed="rId14"/>
+                    <a:blip r:embed="rId16"/>
                     <a:stretch>
                       <a:fillRect/>
                     </a:stretch>
@@ -4197,7 +5071,7 @@
               </wp:anchor>
             </w:drawing>
           </mc:Choice>
-          <mc:Fallback xmlns:cx1="http://schemas.microsoft.com/office/drawing/2015/9/8/chartex">
+          <mc:Fallback>
             <w:pict>
               <v:rect w14:anchorId="43252365" id="Rectángulo 21" o:spid="_x0000_s1026" style="position:absolute;margin-left:110.45pt;margin-top:86.95pt;width:140.9pt;height:21.05pt;z-index:251908096;visibility:visible;mso-wrap-style:square;mso-width-percent:0;mso-height-percent:0;mso-wrap-distance-left:9pt;mso-wrap-distance-top:0;mso-wrap-distance-right:9pt;mso-wrap-distance-bottom:0;mso-position-horizontal:absolute;mso-position-horizontal-relative:text;mso-position-vertical:absolute;mso-position-vertical-relative:text;mso-width-percent:0;mso-height-percent:0;mso-width-relative:margin;mso-height-relative:margin;v-text-anchor:middle" o:gfxdata="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" filled="f" strokecolor="red" strokeweight="2.25pt"/>
             </w:pict>
@@ -4279,7 +5153,7 @@
               </wp:anchor>
             </w:drawing>
           </mc:Choice>
-          <mc:Fallback xmlns:cx1="http://schemas.microsoft.com/office/drawing/2015/9/8/chartex">
+          <mc:Fallback>
             <w:pict>
               <v:rect w14:anchorId="0A56FA12" id="Rectángulo 30" o:spid="_x0000_s1026" style="position:absolute;margin-left:122.4pt;margin-top:133.95pt;width:113.25pt;height:54.75pt;z-index:251904000;visibility:visible;mso-wrap-style:square;mso-width-percent:0;mso-height-percent:0;mso-wrap-distance-left:9pt;mso-wrap-distance-top:0;mso-wrap-distance-right:9pt;mso-wrap-distance-bottom:0;mso-position-horizontal:absolute;mso-position-horizontal-relative:text;mso-position-vertical:absolute;mso-position-vertical-relative:text;mso-width-percent:0;mso-height-percent:0;mso-width-relative:margin;mso-height-relative:margin;v-text-anchor:middle" o:gfxdata="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" filled="f" strokecolor="red" strokeweight="2.25pt"/>
             </w:pict>
@@ -4311,7 +5185,7 @@
                     <pic:cNvPicPr/>
                   </pic:nvPicPr>
                   <pic:blipFill>
-                    <a:blip r:embed="rId15"/>
+                    <a:blip r:embed="rId17"/>
                     <a:stretch>
                       <a:fillRect/>
                     </a:stretch>
@@ -4346,33 +5220,18 @@
       <w:pPr>
         <w:rPr>
           <w:rFonts w:ascii="Arial" w:eastAsia="Calibri" w:hAnsi="Arial" w:cs="Arial"/>
+          <w:b/>
           <w:sz w:val="24"/>
           <w:szCs w:val="24"/>
         </w:rPr>
       </w:pPr>
-      <w:commentRangeStart w:id="13"/>
-      <w:r>
-        <w:rPr>
-          <w:rFonts w:ascii="Arial" w:eastAsia="Calibri" w:hAnsi="Arial" w:cs="Arial"/>
+      <w:r>
+        <w:rPr>
+          <w:rFonts w:ascii="Arial" w:eastAsia="Arial" w:hAnsi="Arial" w:cs="Arial"/>
           <w:sz w:val="24"/>
           <w:szCs w:val="24"/>
         </w:rPr>
-        <w:t>Nota</w:t>
-      </w:r>
-      <w:commentRangeEnd w:id="13"/>
-      <w:r>
-        <w:rPr>
-          <w:rStyle w:val="Refdecomentario"/>
-        </w:rPr>
-        <w:commentReference w:id="13"/>
-      </w:r>
-      <w:r>
-        <w:rPr>
-          <w:rFonts w:ascii="Arial" w:eastAsia="Calibri" w:hAnsi="Arial" w:cs="Arial"/>
-          <w:sz w:val="24"/>
-          <w:szCs w:val="24"/>
-        </w:rPr>
-        <w:t xml:space="preserve">: </w:t>
+        <w:br/>
       </w:r>
     </w:p>
     <w:p>
@@ -4384,18 +5243,514 @@
           <w:szCs w:val="24"/>
         </w:rPr>
       </w:pPr>
+    </w:p>
+    <w:p>
+      <w:pPr>
+        <w:rPr>
+          <w:rFonts w:ascii="Arial" w:eastAsia="Calibri" w:hAnsi="Arial" w:cs="Arial"/>
+          <w:b/>
+          <w:sz w:val="24"/>
+          <w:szCs w:val="24"/>
+        </w:rPr>
+      </w:pPr>
+    </w:p>
+    <w:p>
+      <w:pPr>
+        <w:rPr>
+          <w:rFonts w:ascii="Arial" w:eastAsia="Calibri" w:hAnsi="Arial" w:cs="Arial"/>
+          <w:b/>
+          <w:sz w:val="24"/>
+          <w:szCs w:val="24"/>
+        </w:rPr>
+      </w:pPr>
+    </w:p>
+    <w:p>
+      <w:pPr>
+        <w:rPr>
+          <w:rFonts w:ascii="Arial" w:eastAsia="Calibri" w:hAnsi="Arial" w:cs="Arial"/>
+          <w:b/>
+          <w:sz w:val="24"/>
+          <w:szCs w:val="24"/>
+        </w:rPr>
+      </w:pPr>
+      <w:r>
+        <w:rPr>
+          <w:rFonts w:ascii="Arial" w:eastAsia="Calibri" w:hAnsi="Arial" w:cs="Arial"/>
+          <w:b/>
+          <w:sz w:val="24"/>
+          <w:szCs w:val="24"/>
+        </w:rPr>
+        <w:t>Si requiere realizar cambios puede editar la aplicación o eliminarla utilizando los botones “Editar” y “Eliminar”</w:t>
+      </w:r>
+    </w:p>
+    <w:p>
+      <w:pPr>
+        <w:ind w:left="-851"/>
+        <w:rPr>
+          <w:rFonts w:ascii="Arial" w:eastAsia="Calibri" w:hAnsi="Arial" w:cs="Arial"/>
+          <w:b/>
+          <w:sz w:val="24"/>
+          <w:szCs w:val="24"/>
+        </w:rPr>
+      </w:pPr>
+      <w:r>
+        <w:rPr>
+          <w:rFonts w:ascii="Arial" w:eastAsia="Calibri" w:hAnsi="Arial" w:cs="Arial"/>
+          <w:noProof/>
+          <w:sz w:val="24"/>
+          <w:szCs w:val="24"/>
+          <w:lang w:val="es-MX" w:eastAsia="es-MX"/>
+        </w:rPr>
+        <mc:AlternateContent>
+          <mc:Choice Requires="wps">
+            <w:drawing>
+              <wp:anchor distT="0" distB="0" distL="114300" distR="114300" simplePos="0" relativeHeight="251912192" behindDoc="0" locked="0" layoutInCell="1" allowOverlap="1" wp14:anchorId="1BD6CEB9" wp14:editId="5D80AAA2">
+                <wp:simplePos x="0" y="0"/>
+                <wp:positionH relativeFrom="column">
+                  <wp:posOffset>238302</wp:posOffset>
+                </wp:positionH>
+                <wp:positionV relativeFrom="paragraph">
+                  <wp:posOffset>1548824</wp:posOffset>
+                </wp:positionV>
+                <wp:extent cx="425303" cy="244327"/>
+                <wp:effectExtent l="19050" t="19050" r="13335" b="22860"/>
+                <wp:wrapNone/>
+                <wp:docPr id="25" name="Rectángulo 25"/>
+                <wp:cNvGraphicFramePr/>
+                <a:graphic xmlns:a="http://schemas.openxmlformats.org/drawingml/2006/main">
+                  <a:graphicData uri="http://schemas.microsoft.com/office/word/2010/wordprocessingShape">
+                    <wps:wsp>
+                      <wps:cNvSpPr/>
+                      <wps:spPr>
+                        <a:xfrm>
+                          <a:off x="0" y="0"/>
+                          <a:ext cx="425303" cy="244327"/>
+                        </a:xfrm>
+                        <a:prstGeom prst="rect">
+                          <a:avLst/>
+                        </a:prstGeom>
+                        <a:noFill/>
+                        <a:ln w="28575">
+                          <a:solidFill>
+                            <a:srgbClr val="FF0000"/>
+                          </a:solidFill>
+                        </a:ln>
+                      </wps:spPr>
+                      <wps:style>
+                        <a:lnRef idx="2">
+                          <a:schemeClr val="accent6"/>
+                        </a:lnRef>
+                        <a:fillRef idx="1">
+                          <a:schemeClr val="lt1"/>
+                        </a:fillRef>
+                        <a:effectRef idx="0">
+                          <a:schemeClr val="accent6"/>
+                        </a:effectRef>
+                        <a:fontRef idx="minor">
+                          <a:schemeClr val="dk1"/>
+                        </a:fontRef>
+                      </wps:style>
+                      <wps:bodyPr rot="0" spcFirstLastPara="0" vertOverflow="overflow" horzOverflow="overflow" vert="horz" wrap="square" lIns="91440" tIns="45720" rIns="91440" bIns="45720" numCol="1" spcCol="0" rtlCol="0" fromWordArt="0" anchor="ctr" anchorCtr="0" forceAA="0" compatLnSpc="1">
+                        <a:prstTxWarp prst="textNoShape">
+                          <a:avLst/>
+                        </a:prstTxWarp>
+                        <a:noAutofit/>
+                      </wps:bodyPr>
+                    </wps:wsp>
+                  </a:graphicData>
+                </a:graphic>
+                <wp14:sizeRelH relativeFrom="margin">
+                  <wp14:pctWidth>0</wp14:pctWidth>
+                </wp14:sizeRelH>
+                <wp14:sizeRelV relativeFrom="margin">
+                  <wp14:pctHeight>0</wp14:pctHeight>
+                </wp14:sizeRelV>
+              </wp:anchor>
+            </w:drawing>
+          </mc:Choice>
+          <mc:Fallback>
+            <w:pict>
+              <v:rect w14:anchorId="30D499DA" id="Rectángulo 25" o:spid="_x0000_s1026" style="position:absolute;margin-left:18.75pt;margin-top:121.95pt;width:33.5pt;height:19.25pt;z-index:251912192;visibility:visible;mso-wrap-style:square;mso-width-percent:0;mso-height-percent:0;mso-wrap-distance-left:9pt;mso-wrap-distance-top:0;mso-wrap-distance-right:9pt;mso-wrap-distance-bottom:0;mso-position-horizontal:absolute;mso-position-horizontal-relative:text;mso-position-vertical:absolute;mso-position-vertical-relative:text;mso-width-percent:0;mso-height-percent:0;mso-width-relative:margin;mso-height-relative:margin;v-text-anchor:middle" o:gfxdata="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" filled="f" strokecolor="red" strokeweight="2.25pt"/>
+            </w:pict>
+          </mc:Fallback>
+        </mc:AlternateContent>
+      </w:r>
       <w:r>
         <w:rPr>
           <w:rFonts w:ascii="Arial" w:eastAsia="Arial" w:hAnsi="Arial" w:cs="Arial"/>
+          <w:noProof/>
+          <w:sz w:val="24"/>
+          <w:lang w:val="es-MX" w:eastAsia="es-MX"/>
+        </w:rPr>
+        <w:drawing>
+          <wp:inline distT="0" distB="0" distL="0" distR="0" wp14:anchorId="01487566" wp14:editId="594E87EB">
+            <wp:extent cx="6136882" cy="2658140"/>
+            <wp:effectExtent l="152400" t="152400" r="359410" b="370840"/>
+            <wp:docPr id="18" name="Imagen 18"/>
+            <wp:cNvGraphicFramePr>
+              <a:graphicFrameLocks xmlns:a="http://schemas.openxmlformats.org/drawingml/2006/main" noChangeAspect="1"/>
+            </wp:cNvGraphicFramePr>
+            <a:graphic xmlns:a="http://schemas.openxmlformats.org/drawingml/2006/main">
+              <a:graphicData uri="http://schemas.openxmlformats.org/drawingml/2006/picture">
+                <pic:pic xmlns:pic="http://schemas.openxmlformats.org/drawingml/2006/picture">
+                  <pic:nvPicPr>
+                    <pic:cNvPr id="1" name=""/>
+                    <pic:cNvPicPr/>
+                  </pic:nvPicPr>
+                  <pic:blipFill>
+                    <a:blip r:embed="rId11"/>
+                    <a:stretch>
+                      <a:fillRect/>
+                    </a:stretch>
+                  </pic:blipFill>
+                  <pic:spPr>
+                    <a:xfrm>
+                      <a:off x="0" y="0"/>
+                      <a:ext cx="6142671" cy="2660648"/>
+                    </a:xfrm>
+                    <a:prstGeom prst="rect">
+                      <a:avLst/>
+                    </a:prstGeom>
+                    <a:ln>
+                      <a:noFill/>
+                    </a:ln>
+                    <a:effectLst>
+                      <a:outerShdw blurRad="292100" dist="139700" dir="2700000" algn="tl" rotWithShape="0">
+                        <a:srgbClr val="333333">
+                          <a:alpha val="65000"/>
+                        </a:srgbClr>
+                      </a:outerShdw>
+                    </a:effectLst>
+                  </pic:spPr>
+                </pic:pic>
+              </a:graphicData>
+            </a:graphic>
+          </wp:inline>
+        </w:drawing>
+      </w:r>
+    </w:p>
+    <w:p>
+      <w:pPr>
+        <w:rPr>
+          <w:rFonts w:ascii="Arial" w:eastAsia="Calibri" w:hAnsi="Arial" w:cs="Arial"/>
+          <w:b/>
           <w:sz w:val="24"/>
           <w:szCs w:val="24"/>
         </w:rPr>
-        <w:br/>
-      </w:r>
+      </w:pPr>
+    </w:p>
+    <w:p>
+      <w:pPr>
+        <w:rPr>
+          <w:rFonts w:ascii="Arial" w:eastAsia="Calibri" w:hAnsi="Arial" w:cs="Arial"/>
+          <w:b/>
+          <w:sz w:val="24"/>
+          <w:szCs w:val="24"/>
+        </w:rPr>
+      </w:pPr>
+    </w:p>
+    <w:tbl>
+      <w:tblPr>
+        <w:tblStyle w:val="Tablaconcuadrcula"/>
+        <w:tblW w:w="0" w:type="auto"/>
+        <w:tblLook w:val="04A0" w:firstRow="1" w:lastRow="0" w:firstColumn="1" w:lastColumn="0" w:noHBand="0" w:noVBand="1"/>
+      </w:tblPr>
+      <w:tblGrid>
+        <w:gridCol w:w="4414"/>
+        <w:gridCol w:w="4414"/>
+      </w:tblGrid>
+      <w:tr>
+        <w:tc>
+          <w:tcPr>
+            <w:tcW w:w="4414" w:type="dxa"/>
+            <w:shd w:val="clear" w:color="auto" w:fill="002060"/>
+          </w:tcPr>
+          <w:p>
+            <w:pPr>
+              <w:tabs>
+                <w:tab w:val="left" w:pos="1494"/>
+              </w:tabs>
+              <w:spacing w:line="276" w:lineRule="auto"/>
+              <w:jc w:val="center"/>
+              <w:rPr>
+                <w:rFonts w:ascii="Arial" w:hAnsi="Arial" w:cs="Arial"/>
+                <w:b/>
+                <w:sz w:val="24"/>
+              </w:rPr>
+            </w:pPr>
+            <w:r>
+              <w:rPr>
+                <w:rFonts w:ascii="Arial" w:hAnsi="Arial" w:cs="Arial"/>
+                <w:b/>
+                <w:sz w:val="24"/>
+              </w:rPr>
+              <w:t>Campo</w:t>
+            </w:r>
+          </w:p>
+        </w:tc>
+        <w:tc>
+          <w:tcPr>
+            <w:tcW w:w="4414" w:type="dxa"/>
+            <w:shd w:val="clear" w:color="auto" w:fill="002060"/>
+          </w:tcPr>
+          <w:p>
+            <w:pPr>
+              <w:tabs>
+                <w:tab w:val="left" w:pos="1494"/>
+              </w:tabs>
+              <w:spacing w:line="276" w:lineRule="auto"/>
+              <w:jc w:val="center"/>
+              <w:rPr>
+                <w:rFonts w:ascii="Arial" w:hAnsi="Arial" w:cs="Arial"/>
+                <w:b/>
+                <w:sz w:val="24"/>
+              </w:rPr>
+            </w:pPr>
+            <w:r>
+              <w:rPr>
+                <w:rFonts w:ascii="Arial" w:hAnsi="Arial" w:cs="Arial"/>
+                <w:b/>
+                <w:sz w:val="24"/>
+              </w:rPr>
+              <w:t xml:space="preserve">Descripción </w:t>
+            </w:r>
+          </w:p>
+        </w:tc>
+      </w:tr>
+      <w:tr>
+        <w:trPr>
+          <w:trHeight w:val="879"/>
+        </w:trPr>
+        <w:tc>
+          <w:tcPr>
+            <w:tcW w:w="4414" w:type="dxa"/>
+          </w:tcPr>
+          <w:p>
+            <w:pPr>
+              <w:tabs>
+                <w:tab w:val="left" w:pos="1494"/>
+              </w:tabs>
+              <w:spacing w:line="276" w:lineRule="auto"/>
+              <w:jc w:val="center"/>
+              <w:rPr>
+                <w:noProof/>
+                <w:lang w:val="es-MX" w:eastAsia="es-MX"/>
+              </w:rPr>
+            </w:pPr>
+            <w:r>
+              <w:rPr>
+                <w:noProof/>
+                <w:lang w:val="es-MX" w:eastAsia="es-MX"/>
+              </w:rPr>
+              <w:drawing>
+                <wp:inline distT="0" distB="0" distL="0" distR="0" wp14:anchorId="1ED2B1E1" wp14:editId="29766686">
+                  <wp:extent cx="489098" cy="467832"/>
+                  <wp:effectExtent l="0" t="0" r="6350" b="8890"/>
+                  <wp:docPr id="26" name="Imagen 26"/>
+                  <wp:cNvGraphicFramePr>
+                    <a:graphicFrameLocks xmlns:a="http://schemas.openxmlformats.org/drawingml/2006/main" noChangeAspect="1"/>
+                  </wp:cNvGraphicFramePr>
+                  <a:graphic xmlns:a="http://schemas.openxmlformats.org/drawingml/2006/main">
+                    <a:graphicData uri="http://schemas.openxmlformats.org/drawingml/2006/picture">
+                      <pic:pic xmlns:pic="http://schemas.openxmlformats.org/drawingml/2006/picture">
+                        <pic:nvPicPr>
+                          <pic:cNvPr id="1" name=""/>
+                          <pic:cNvPicPr/>
+                        </pic:nvPicPr>
+                        <pic:blipFill rotWithShape="1">
+                          <a:blip r:embed="rId18"/>
+                          <a:srcRect r="48044" b="8250"/>
+                          <a:stretch/>
+                        </pic:blipFill>
+                        <pic:spPr bwMode="auto">
+                          <a:xfrm>
+                            <a:off x="0" y="0"/>
+                            <a:ext cx="491810" cy="470426"/>
+                          </a:xfrm>
+                          <a:prstGeom prst="rect">
+                            <a:avLst/>
+                          </a:prstGeom>
+                          <a:ln>
+                            <a:noFill/>
+                          </a:ln>
+                          <a:extLst>
+                            <a:ext uri="{53640926-AAD7-44D8-BBD7-CCE9431645EC}">
+                              <a14:shadowObscured xmlns:a14="http://schemas.microsoft.com/office/drawing/2010/main"/>
+                            </a:ext>
+                          </a:extLst>
+                        </pic:spPr>
+                      </pic:pic>
+                    </a:graphicData>
+                  </a:graphic>
+                </wp:inline>
+              </w:drawing>
+            </w:r>
+          </w:p>
+        </w:tc>
+        <w:tc>
+          <w:tcPr>
+            <w:tcW w:w="4414" w:type="dxa"/>
+          </w:tcPr>
+          <w:p>
+            <w:pPr>
+              <w:jc w:val="both"/>
+              <w:rPr>
+                <w:rFonts w:ascii="Arial" w:eastAsia="Arial" w:hAnsi="Arial" w:cs="Arial"/>
+                <w:sz w:val="24"/>
+              </w:rPr>
+            </w:pPr>
+            <w:r>
+              <w:rPr>
+                <w:rFonts w:ascii="Arial" w:eastAsia="Arial" w:hAnsi="Arial" w:cs="Arial"/>
+                <w:b/>
+                <w:sz w:val="24"/>
+              </w:rPr>
+              <w:t xml:space="preserve">Botón editar: </w:t>
+            </w:r>
+            <w:r>
+              <w:rPr>
+                <w:rFonts w:ascii="Arial" w:eastAsia="Arial" w:hAnsi="Arial" w:cs="Arial"/>
+                <w:sz w:val="24"/>
+              </w:rPr>
+              <w:t>Permite realizar cambios en el registro/aplicación</w:t>
+            </w:r>
+          </w:p>
+          <w:p>
+            <w:pPr>
+              <w:jc w:val="both"/>
+              <w:rPr>
+                <w:rFonts w:ascii="Arial" w:eastAsia="Arial" w:hAnsi="Arial" w:cs="Arial"/>
+                <w:b/>
+                <w:sz w:val="24"/>
+              </w:rPr>
+            </w:pPr>
+          </w:p>
+        </w:tc>
+      </w:tr>
+      <w:tr>
+        <w:trPr>
+          <w:trHeight w:val="879"/>
+        </w:trPr>
+        <w:tc>
+          <w:tcPr>
+            <w:tcW w:w="4414" w:type="dxa"/>
+          </w:tcPr>
+          <w:p>
+            <w:pPr>
+              <w:tabs>
+                <w:tab w:val="left" w:pos="1494"/>
+              </w:tabs>
+              <w:spacing w:line="276" w:lineRule="auto"/>
+              <w:jc w:val="center"/>
+              <w:rPr>
+                <w:noProof/>
+                <w:lang w:val="es-MX" w:eastAsia="es-MX"/>
+              </w:rPr>
+            </w:pPr>
+            <w:r>
+              <w:rPr>
+                <w:noProof/>
+                <w:lang w:val="es-MX" w:eastAsia="es-MX"/>
+              </w:rPr>
+              <w:drawing>
+                <wp:inline distT="0" distB="0" distL="0" distR="0" wp14:anchorId="53F14658" wp14:editId="5BEC574A">
+                  <wp:extent cx="462898" cy="435935"/>
+                  <wp:effectExtent l="0" t="0" r="0" b="2540"/>
+                  <wp:docPr id="10" name="Imagen 10"/>
+                  <wp:cNvGraphicFramePr>
+                    <a:graphicFrameLocks xmlns:a="http://schemas.openxmlformats.org/drawingml/2006/main" noChangeAspect="1"/>
+                  </wp:cNvGraphicFramePr>
+                  <a:graphic xmlns:a="http://schemas.openxmlformats.org/drawingml/2006/main">
+                    <a:graphicData uri="http://schemas.openxmlformats.org/drawingml/2006/picture">
+                      <pic:pic xmlns:pic="http://schemas.openxmlformats.org/drawingml/2006/picture">
+                        <pic:nvPicPr>
+                          <pic:cNvPr id="1" name=""/>
+                          <pic:cNvPicPr/>
+                        </pic:nvPicPr>
+                        <pic:blipFill rotWithShape="1">
+                          <a:blip r:embed="rId18"/>
+                          <a:srcRect l="50827" b="14507"/>
+                          <a:stretch/>
+                        </pic:blipFill>
+                        <pic:spPr bwMode="auto">
+                          <a:xfrm>
+                            <a:off x="0" y="0"/>
+                            <a:ext cx="465464" cy="438352"/>
+                          </a:xfrm>
+                          <a:prstGeom prst="rect">
+                            <a:avLst/>
+                          </a:prstGeom>
+                          <a:ln>
+                            <a:noFill/>
+                          </a:ln>
+                          <a:extLst>
+                            <a:ext uri="{53640926-AAD7-44D8-BBD7-CCE9431645EC}">
+                              <a14:shadowObscured xmlns:a14="http://schemas.microsoft.com/office/drawing/2010/main"/>
+                            </a:ext>
+                          </a:extLst>
+                        </pic:spPr>
+                      </pic:pic>
+                    </a:graphicData>
+                  </a:graphic>
+                </wp:inline>
+              </w:drawing>
+            </w:r>
+          </w:p>
+        </w:tc>
+        <w:tc>
+          <w:tcPr>
+            <w:tcW w:w="4414" w:type="dxa"/>
+          </w:tcPr>
+          <w:p>
+            <w:pPr>
+              <w:jc w:val="both"/>
+              <w:rPr>
+                <w:rFonts w:ascii="Arial" w:eastAsia="Arial" w:hAnsi="Arial" w:cs="Arial"/>
+                <w:sz w:val="24"/>
+              </w:rPr>
+            </w:pPr>
+            <w:r>
+              <w:rPr>
+                <w:rFonts w:ascii="Arial" w:eastAsia="Arial" w:hAnsi="Arial" w:cs="Arial"/>
+                <w:b/>
+                <w:sz w:val="24"/>
+              </w:rPr>
+              <w:t xml:space="preserve">Botón borrar: </w:t>
+            </w:r>
+            <w:r>
+              <w:rPr>
+                <w:rFonts w:ascii="Arial" w:eastAsia="Arial" w:hAnsi="Arial" w:cs="Arial"/>
+                <w:sz w:val="24"/>
+              </w:rPr>
+              <w:t>Permite eliminar definitivamente la aplicación</w:t>
+            </w:r>
+          </w:p>
+          <w:p>
+            <w:pPr>
+              <w:jc w:val="both"/>
+              <w:rPr>
+                <w:rFonts w:ascii="Arial" w:eastAsia="Arial" w:hAnsi="Arial" w:cs="Arial"/>
+                <w:b/>
+                <w:sz w:val="24"/>
+              </w:rPr>
+            </w:pPr>
+          </w:p>
+        </w:tc>
+      </w:tr>
+    </w:tbl>
+    <w:p>
+      <w:pPr>
+        <w:rPr>
+          <w:rFonts w:ascii="Arial" w:eastAsia="Calibri" w:hAnsi="Arial" w:cs="Arial"/>
+          <w:b/>
+          <w:sz w:val="24"/>
+          <w:szCs w:val="24"/>
+        </w:rPr>
+      </w:pPr>
     </w:p>
     <w:sectPr>
-      <w:headerReference w:type="default" r:id="rId18"/>
-      <w:footerReference w:type="default" r:id="rId19"/>
+      <w:headerReference w:type="default" r:id="rId19"/>
+      <w:footerReference w:type="default" r:id="rId20"/>
       <w:pgSz w:w="12240" w:h="15840" w:code="1"/>
       <w:pgMar w:top="1417" w:right="1701" w:bottom="1417" w:left="1701" w:header="708" w:footer="708" w:gutter="0"/>
       <w:cols w:space="708"/>
@@ -4406,37 +5761,8 @@
 </w:document>
 </file>
 
-<file path=word/comments.xml><?xml version="1.0" encoding="utf-8"?>
-<w:comments xmlns:wpc="http://schemas.microsoft.com/office/word/2010/wordprocessingCanvas" xmlns:cx="http://schemas.microsoft.com/office/drawing/2014/chartex" xmlns:mc="http://schemas.openxmlformats.org/markup-compatibility/2006" xmlns:o="urn:schemas-microsoft-com:office:office" xmlns:r="http://schemas.openxmlformats.org/officeDocument/2006/relationships" xmlns:m="http://schemas.openxmlformats.org/officeDocument/2006/math" xmlns:v="urn:schemas-microsoft-com:vml" xmlns:wp14="http://schemas.microsoft.com/office/word/2010/wordprocessingDrawing" xmlns:wp="http://schemas.openxmlformats.org/drawingml/2006/wordprocessingDrawing" xmlns:w10="urn:schemas-microsoft-com:office:word" xmlns:w="http://schemas.openxmlformats.org/wordprocessingml/2006/main" xmlns:w14="http://schemas.microsoft.com/office/word/2010/wordml" xmlns:w15="http://schemas.microsoft.com/office/word/2012/wordml" xmlns:w16se="http://schemas.microsoft.com/office/word/2015/wordml/symex" xmlns:wpg="http://schemas.microsoft.com/office/word/2010/wordprocessingGroup" xmlns:wpi="http://schemas.microsoft.com/office/word/2010/wordprocessingInk" xmlns:wne="http://schemas.microsoft.com/office/word/2006/wordml" xmlns:wps="http://schemas.microsoft.com/office/word/2010/wordprocessingShape" mc:Ignorable="w14 w15 w16se wp14">
-  <w:comment w:id="13" w:author="INAP-QA" w:date="2023-07-04T16:34:00Z" w:initials="I">
-    <w:p>
-      <w:pPr>
-        <w:pStyle w:val="Textocomentario"/>
-      </w:pPr>
-      <w:r>
-        <w:rPr>
-          <w:rStyle w:val="Refdecomentario"/>
-        </w:rPr>
-        <w:annotationRef/>
-      </w:r>
-      <w:r>
-        <w:t xml:space="preserve">Falta Agregar las opciones de acciones editar y eliminar que son también parte de este apartado de aplicaciones. </w:t>
-      </w:r>
-      <w:bookmarkStart w:id="14" w:name="_GoBack"/>
-      <w:bookmarkEnd w:id="14"/>
-    </w:p>
-  </w:comment>
-</w:comments>
-</file>
-
-<file path=word/commentsExtended.xml><?xml version="1.0" encoding="utf-8"?>
-<w15:commentsEx xmlns:wpc="http://schemas.microsoft.com/office/word/2010/wordprocessingCanvas" xmlns:cx="http://schemas.microsoft.com/office/drawing/2014/chartex" xmlns:mc="http://schemas.openxmlformats.org/markup-compatibility/2006" xmlns:o="urn:schemas-microsoft-com:office:office" xmlns:r="http://schemas.openxmlformats.org/officeDocument/2006/relationships" xmlns:m="http://schemas.openxmlformats.org/officeDocument/2006/math" xmlns:v="urn:schemas-microsoft-com:vml" xmlns:wp14="http://schemas.microsoft.com/office/word/2010/wordprocessingDrawing" xmlns:wp="http://schemas.openxmlformats.org/drawingml/2006/wordprocessingDrawing" xmlns:w10="urn:schemas-microsoft-com:office:word" xmlns:w="http://schemas.openxmlformats.org/wordprocessingml/2006/main" xmlns:w14="http://schemas.microsoft.com/office/word/2010/wordml" xmlns:w15="http://schemas.microsoft.com/office/word/2012/wordml" xmlns:w16se="http://schemas.microsoft.com/office/word/2015/wordml/symex" xmlns:wpg="http://schemas.microsoft.com/office/word/2010/wordprocessingGroup" xmlns:wpi="http://schemas.microsoft.com/office/word/2010/wordprocessingInk" xmlns:wne="http://schemas.microsoft.com/office/word/2006/wordml" xmlns:wps="http://schemas.microsoft.com/office/word/2010/wordprocessingShape" mc:Ignorable="w14 w15 w16se wp14">
-  <w15:commentEx w15:paraId="71AB91D0" w15:done="0"/>
-</w15:commentsEx>
-</file>
-
 <file path=word/endnotes.xml><?xml version="1.0" encoding="utf-8"?>
-<w:endnotes xmlns:wpc="http://schemas.microsoft.com/office/word/2010/wordprocessingCanvas" xmlns:cx="http://schemas.microsoft.com/office/drawing/2014/chartex" xmlns:mc="http://schemas.openxmlformats.org/markup-compatibility/2006" xmlns:o="urn:schemas-microsoft-com:office:office" xmlns:r="http://schemas.openxmlformats.org/officeDocument/2006/relationships" xmlns:m="http://schemas.openxmlformats.org/officeDocument/2006/math" xmlns:v="urn:schemas-microsoft-com:vml" xmlns:wp14="http://schemas.microsoft.com/office/word/2010/wordprocessingDrawing" xmlns:wp="http://schemas.openxmlformats.org/drawingml/2006/wordprocessingDrawing" xmlns:w10="urn:schemas-microsoft-com:office:word" xmlns:w="http://schemas.openxmlformats.org/wordprocessingml/2006/main" xmlns:w14="http://schemas.microsoft.com/office/word/2010/wordml" xmlns:w15="http://schemas.microsoft.com/office/word/2012/wordml" xmlns:w16se="http://schemas.microsoft.com/office/word/2015/wordml/symex" xmlns:wpg="http://schemas.microsoft.com/office/word/2010/wordprocessingGroup" xmlns:wpi="http://schemas.microsoft.com/office/word/2010/wordprocessingInk" xmlns:wne="http://schemas.microsoft.com/office/word/2006/wordml" xmlns:wps="http://schemas.microsoft.com/office/word/2010/wordprocessingShape" mc:Ignorable="w14 w15 w16se wp14">
+<w:endnotes xmlns:wpc="http://schemas.microsoft.com/office/word/2010/wordprocessingCanvas" xmlns:cx="http://schemas.microsoft.com/office/drawing/2014/chartex" xmlns:cx1="http://schemas.microsoft.com/office/drawing/2015/9/8/chartex" xmlns:mc="http://schemas.openxmlformats.org/markup-compatibility/2006" xmlns:o="urn:schemas-microsoft-com:office:office" xmlns:r="http://schemas.openxmlformats.org/officeDocument/2006/relationships" xmlns:m="http://schemas.openxmlformats.org/officeDocument/2006/math" xmlns:v="urn:schemas-microsoft-com:vml" xmlns:wp14="http://schemas.microsoft.com/office/word/2010/wordprocessingDrawing" xmlns:wp="http://schemas.openxmlformats.org/drawingml/2006/wordprocessingDrawing" xmlns:w10="urn:schemas-microsoft-com:office:word" xmlns:w="http://schemas.openxmlformats.org/wordprocessingml/2006/main" xmlns:w14="http://schemas.microsoft.com/office/word/2010/wordml" xmlns:w15="http://schemas.microsoft.com/office/word/2012/wordml" xmlns:w16se="http://schemas.microsoft.com/office/word/2015/wordml/symex" xmlns:wpg="http://schemas.microsoft.com/office/word/2010/wordprocessingGroup" xmlns:wpi="http://schemas.microsoft.com/office/word/2010/wordprocessingInk" xmlns:wne="http://schemas.microsoft.com/office/word/2006/wordml" xmlns:wps="http://schemas.microsoft.com/office/word/2010/wordprocessingShape" mc:Ignorable="w14 w15 w16se wp14">
   <w:endnote w:type="separator" w:id="-1">
     <w:p>
       <w:pPr>
@@ -4461,7 +5787,7 @@
 </file>
 
 <file path=word/footer1.xml><?xml version="1.0" encoding="utf-8"?>
-<w:ftr xmlns:wpc="http://schemas.microsoft.com/office/word/2010/wordprocessingCanvas" xmlns:cx="http://schemas.microsoft.com/office/drawing/2014/chartex" xmlns:mc="http://schemas.openxmlformats.org/markup-compatibility/2006" xmlns:o="urn:schemas-microsoft-com:office:office" xmlns:r="http://schemas.openxmlformats.org/officeDocument/2006/relationships" xmlns:m="http://schemas.openxmlformats.org/officeDocument/2006/math" xmlns:v="urn:schemas-microsoft-com:vml" xmlns:wp14="http://schemas.microsoft.com/office/word/2010/wordprocessingDrawing" xmlns:wp="http://schemas.openxmlformats.org/drawingml/2006/wordprocessingDrawing" xmlns:w10="urn:schemas-microsoft-com:office:word" xmlns:w="http://schemas.openxmlformats.org/wordprocessingml/2006/main" xmlns:w14="http://schemas.microsoft.com/office/word/2010/wordml" xmlns:w15="http://schemas.microsoft.com/office/word/2012/wordml" xmlns:w16se="http://schemas.microsoft.com/office/word/2015/wordml/symex" xmlns:wpg="http://schemas.microsoft.com/office/word/2010/wordprocessingGroup" xmlns:wpi="http://schemas.microsoft.com/office/word/2010/wordprocessingInk" xmlns:wne="http://schemas.microsoft.com/office/word/2006/wordml" xmlns:wps="http://schemas.microsoft.com/office/word/2010/wordprocessingShape" mc:Ignorable="w14 w15 w16se wp14">
+<w:ftr xmlns:wpc="http://schemas.microsoft.com/office/word/2010/wordprocessingCanvas" xmlns:cx="http://schemas.microsoft.com/office/drawing/2014/chartex" xmlns:cx1="http://schemas.microsoft.com/office/drawing/2015/9/8/chartex" xmlns:mc="http://schemas.openxmlformats.org/markup-compatibility/2006" xmlns:o="urn:schemas-microsoft-com:office:office" xmlns:r="http://schemas.openxmlformats.org/officeDocument/2006/relationships" xmlns:m="http://schemas.openxmlformats.org/officeDocument/2006/math" xmlns:v="urn:schemas-microsoft-com:vml" xmlns:wp14="http://schemas.microsoft.com/office/word/2010/wordprocessingDrawing" xmlns:wp="http://schemas.openxmlformats.org/drawingml/2006/wordprocessingDrawing" xmlns:w10="urn:schemas-microsoft-com:office:word" xmlns:w="http://schemas.openxmlformats.org/wordprocessingml/2006/main" xmlns:w14="http://schemas.microsoft.com/office/word/2010/wordml" xmlns:w15="http://schemas.microsoft.com/office/word/2012/wordml" xmlns:w16se="http://schemas.microsoft.com/office/word/2015/wordml/symex" xmlns:wpg="http://schemas.microsoft.com/office/word/2010/wordprocessingGroup" xmlns:wpi="http://schemas.microsoft.com/office/word/2010/wordprocessingInk" xmlns:wne="http://schemas.microsoft.com/office/word/2006/wordml" xmlns:wps="http://schemas.microsoft.com/office/word/2010/wordprocessingShape" mc:Ignorable="w14 w15 w16se wp14">
   <w:sdt>
     <w:sdtPr>
       <w:rPr>
@@ -4562,7 +5888,7 @@
                     </wp:anchor>
                   </w:drawing>
                 </mc:Choice>
-                <mc:Fallback xmlns:cx1="http://schemas.microsoft.com/office/drawing/2015/9/8/chartex">
+                <mc:Fallback>
                   <w:pict>
                     <v:line w14:anchorId="42D5C661" id="Conector recto 13" o:spid="_x0000_s1026" style="position:absolute;z-index:251662336;visibility:visible;mso-wrap-style:square;mso-width-percent:0;mso-height-percent:0;mso-wrap-distance-left:9pt;mso-wrap-distance-top:0;mso-wrap-distance-right:9pt;mso-wrap-distance-bottom:0;mso-position-horizontal:absolute;mso-position-horizontal-relative:text;mso-position-vertical:absolute;mso-position-vertical-relative:text;mso-width-percent:0;mso-height-percent:0;mso-width-relative:margin;mso-height-relative:margin" from="-17.55pt,-3pt" to="446.7pt,-2.25pt" o:gfxdata="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" strokecolor="#a5a5a5 [3206]" strokeweight="1.5pt">
                       <v:stroke joinstyle="miter"/>
@@ -4673,7 +5999,7 @@
                     </wp:anchor>
                   </w:drawing>
                 </mc:Choice>
-                <mc:Fallback xmlns:cx1="http://schemas.microsoft.com/office/drawing/2015/9/8/chartex">
+                <mc:Fallback>
                   <w:pict>
                     <v:rect w14:anchorId="2CD8D370" id="Rectángulo 11" o:spid="_x0000_s1026" style="position:absolute;margin-left:280.3pt;margin-top:-3.3pt;width:167.65pt;height:22.4pt;z-index:-251658241;visibility:visible;mso-wrap-style:square;mso-width-percent:0;mso-wrap-distance-left:9pt;mso-wrap-distance-top:0;mso-wrap-distance-right:9pt;mso-wrap-distance-bottom:0;mso-position-horizontal:absolute;mso-position-horizontal-relative:text;mso-position-vertical:absolute;mso-position-vertical-relative:text;mso-width-percent:0;mso-width-relative:margin;v-text-anchor:middle" o:gfxdata="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" fillcolor="#002060" stroked="f" strokeweight="1pt">
                       <v:fill color2="#002060" o:opacity2="15728f" rotate="t" angle="90" colors="0 #002060;34734f #002060;40632f #002060;45815f #072766;46531f #002060;60293f #002060;1 #002060" focus="100%" type="gradient"/>
@@ -4724,7 +6050,7 @@
                 <w:noProof/>
                 <w:color w:val="FFFFFF" w:themeColor="background1"/>
               </w:rPr>
-              <w:t>7</w:t>
+              <w:t>3</w:t>
             </w:r>
             <w:r>
               <w:rPr>
@@ -4778,7 +6104,7 @@
                 <w:noProof/>
                 <w:color w:val="FFFFFF" w:themeColor="background1"/>
               </w:rPr>
-              <w:t>7</w:t>
+              <w:t>9</w:t>
             </w:r>
             <w:r>
               <w:rPr>
@@ -4804,7 +6130,7 @@
 </file>
 
 <file path=word/footnotes.xml><?xml version="1.0" encoding="utf-8"?>
-<w:footnotes xmlns:wpc="http://schemas.microsoft.com/office/word/2010/wordprocessingCanvas" xmlns:cx="http://schemas.microsoft.com/office/drawing/2014/chartex" xmlns:mc="http://schemas.openxmlformats.org/markup-compatibility/2006" xmlns:o="urn:schemas-microsoft-com:office:office" xmlns:r="http://schemas.openxmlformats.org/officeDocument/2006/relationships" xmlns:m="http://schemas.openxmlformats.org/officeDocument/2006/math" xmlns:v="urn:schemas-microsoft-com:vml" xmlns:wp14="http://schemas.microsoft.com/office/word/2010/wordprocessingDrawing" xmlns:wp="http://schemas.openxmlformats.org/drawingml/2006/wordprocessingDrawing" xmlns:w10="urn:schemas-microsoft-com:office:word" xmlns:w="http://schemas.openxmlformats.org/wordprocessingml/2006/main" xmlns:w14="http://schemas.microsoft.com/office/word/2010/wordml" xmlns:w15="http://schemas.microsoft.com/office/word/2012/wordml" xmlns:w16se="http://schemas.microsoft.com/office/word/2015/wordml/symex" xmlns:wpg="http://schemas.microsoft.com/office/word/2010/wordprocessingGroup" xmlns:wpi="http://schemas.microsoft.com/office/word/2010/wordprocessingInk" xmlns:wne="http://schemas.microsoft.com/office/word/2006/wordml" xmlns:wps="http://schemas.microsoft.com/office/word/2010/wordprocessingShape" mc:Ignorable="w14 w15 w16se wp14">
+<w:footnotes xmlns:wpc="http://schemas.microsoft.com/office/word/2010/wordprocessingCanvas" xmlns:cx="http://schemas.microsoft.com/office/drawing/2014/chartex" xmlns:cx1="http://schemas.microsoft.com/office/drawing/2015/9/8/chartex" xmlns:mc="http://schemas.openxmlformats.org/markup-compatibility/2006" xmlns:o="urn:schemas-microsoft-com:office:office" xmlns:r="http://schemas.openxmlformats.org/officeDocument/2006/relationships" xmlns:m="http://schemas.openxmlformats.org/officeDocument/2006/math" xmlns:v="urn:schemas-microsoft-com:vml" xmlns:wp14="http://schemas.microsoft.com/office/word/2010/wordprocessingDrawing" xmlns:wp="http://schemas.openxmlformats.org/drawingml/2006/wordprocessingDrawing" xmlns:w10="urn:schemas-microsoft-com:office:word" xmlns:w="http://schemas.openxmlformats.org/wordprocessingml/2006/main" xmlns:w14="http://schemas.microsoft.com/office/word/2010/wordml" xmlns:w15="http://schemas.microsoft.com/office/word/2012/wordml" xmlns:w16se="http://schemas.microsoft.com/office/word/2015/wordml/symex" xmlns:wpg="http://schemas.microsoft.com/office/word/2010/wordprocessingGroup" xmlns:wpi="http://schemas.microsoft.com/office/word/2010/wordprocessingInk" xmlns:wne="http://schemas.microsoft.com/office/word/2006/wordml" xmlns:wps="http://schemas.microsoft.com/office/word/2010/wordprocessingShape" mc:Ignorable="w14 w15 w16se wp14">
   <w:footnote w:type="separator" w:id="-1">
     <w:p>
       <w:pPr>
@@ -4829,7 +6155,7 @@
 </file>
 
 <file path=word/header1.xml><?xml version="1.0" encoding="utf-8"?>
-<w:hdr xmlns:wpc="http://schemas.microsoft.com/office/word/2010/wordprocessingCanvas" xmlns:cx="http://schemas.microsoft.com/office/drawing/2014/chartex" xmlns:mc="http://schemas.openxmlformats.org/markup-compatibility/2006" xmlns:o="urn:schemas-microsoft-com:office:office" xmlns:r="http://schemas.openxmlformats.org/officeDocument/2006/relationships" xmlns:m="http://schemas.openxmlformats.org/officeDocument/2006/math" xmlns:v="urn:schemas-microsoft-com:vml" xmlns:wp14="http://schemas.microsoft.com/office/word/2010/wordprocessingDrawing" xmlns:wp="http://schemas.openxmlformats.org/drawingml/2006/wordprocessingDrawing" xmlns:w10="urn:schemas-microsoft-com:office:word" xmlns:w="http://schemas.openxmlformats.org/wordprocessingml/2006/main" xmlns:w14="http://schemas.microsoft.com/office/word/2010/wordml" xmlns:w15="http://schemas.microsoft.com/office/word/2012/wordml" xmlns:w16se="http://schemas.microsoft.com/office/word/2015/wordml/symex" xmlns:wpg="http://schemas.microsoft.com/office/word/2010/wordprocessingGroup" xmlns:wpi="http://schemas.microsoft.com/office/word/2010/wordprocessingInk" xmlns:wne="http://schemas.microsoft.com/office/word/2006/wordml" xmlns:wps="http://schemas.microsoft.com/office/word/2010/wordprocessingShape" mc:Ignorable="w14 w15 w16se wp14">
+<w:hdr xmlns:wpc="http://schemas.microsoft.com/office/word/2010/wordprocessingCanvas" xmlns:cx="http://schemas.microsoft.com/office/drawing/2014/chartex" xmlns:cx1="http://schemas.microsoft.com/office/drawing/2015/9/8/chartex" xmlns:mc="http://schemas.openxmlformats.org/markup-compatibility/2006" xmlns:o="urn:schemas-microsoft-com:office:office" xmlns:r="http://schemas.openxmlformats.org/officeDocument/2006/relationships" xmlns:m="http://schemas.openxmlformats.org/officeDocument/2006/math" xmlns:v="urn:schemas-microsoft-com:vml" xmlns:wp14="http://schemas.microsoft.com/office/word/2010/wordprocessingDrawing" xmlns:wp="http://schemas.openxmlformats.org/drawingml/2006/wordprocessingDrawing" xmlns:w10="urn:schemas-microsoft-com:office:word" xmlns:w="http://schemas.openxmlformats.org/wordprocessingml/2006/main" xmlns:w14="http://schemas.microsoft.com/office/word/2010/wordml" xmlns:w15="http://schemas.microsoft.com/office/word/2012/wordml" xmlns:w16se="http://schemas.microsoft.com/office/word/2015/wordml/symex" xmlns:wpg="http://schemas.microsoft.com/office/word/2010/wordprocessingGroup" xmlns:wpi="http://schemas.microsoft.com/office/word/2010/wordprocessingInk" xmlns:wne="http://schemas.microsoft.com/office/word/2006/wordml" xmlns:wps="http://schemas.microsoft.com/office/word/2010/wordprocessingShape" mc:Ignorable="w14 w15 w16se wp14">
   <w:p>
     <w:pPr>
       <w:pStyle w:val="Encabezado"/>
@@ -4973,7 +6299,7 @@
             </wp:anchor>
           </w:drawing>
         </mc:Choice>
-        <mc:Fallback xmlns:cx1="http://schemas.microsoft.com/office/drawing/2015/9/8/chartex">
+        <mc:Fallback>
           <w:pict>
             <v:rect w14:anchorId="3FEC259C" id="Rectángulo 6" o:spid="_x0000_s1032" style="position:absolute;margin-left:329.95pt;margin-top:-1.4pt;width:149.5pt;height:24.45pt;z-index:251659264;visibility:visible;mso-wrap-style:square;mso-width-percent:0;mso-height-percent:0;mso-wrap-distance-left:9pt;mso-wrap-distance-top:0;mso-wrap-distance-right:9pt;mso-wrap-distance-bottom:0;mso-position-horizontal:absolute;mso-position-horizontal-relative:text;mso-position-vertical:absolute;mso-position-vertical-relative:text;mso-width-percent:0;mso-height-percent:0;mso-width-relative:margin;mso-height-relative:margin;v-text-anchor:middle" o:gfxdata="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" fillcolor="#002060" stroked="f" strokeweight="1pt">
               <v:textbox>
@@ -5116,7 +6442,7 @@
 </file>
 
 <file path=word/numbering.xml><?xml version="1.0" encoding="utf-8"?>
-<w:numbering xmlns:wpc="http://schemas.microsoft.com/office/word/2010/wordprocessingCanvas" xmlns:cx="http://schemas.microsoft.com/office/drawing/2014/chartex" xmlns:mc="http://schemas.openxmlformats.org/markup-compatibility/2006" xmlns:o="urn:schemas-microsoft-com:office:office" xmlns:r="http://schemas.openxmlformats.org/officeDocument/2006/relationships" xmlns:m="http://schemas.openxmlformats.org/officeDocument/2006/math" xmlns:v="urn:schemas-microsoft-com:vml" xmlns:wp14="http://schemas.microsoft.com/office/word/2010/wordprocessingDrawing" xmlns:wp="http://schemas.openxmlformats.org/drawingml/2006/wordprocessingDrawing" xmlns:w10="urn:schemas-microsoft-com:office:word" xmlns:w="http://schemas.openxmlformats.org/wordprocessingml/2006/main" xmlns:w14="http://schemas.microsoft.com/office/word/2010/wordml" xmlns:w15="http://schemas.microsoft.com/office/word/2012/wordml" xmlns:w16se="http://schemas.microsoft.com/office/word/2015/wordml/symex" xmlns:wpg="http://schemas.microsoft.com/office/word/2010/wordprocessingGroup" xmlns:wpi="http://schemas.microsoft.com/office/word/2010/wordprocessingInk" xmlns:wne="http://schemas.microsoft.com/office/word/2006/wordml" xmlns:wps="http://schemas.microsoft.com/office/word/2010/wordprocessingShape" mc:Ignorable="w14 w15 w16se wp14">
+<w:numbering xmlns:wpc="http://schemas.microsoft.com/office/word/2010/wordprocessingCanvas" xmlns:cx="http://schemas.microsoft.com/office/drawing/2014/chartex" xmlns:cx1="http://schemas.microsoft.com/office/drawing/2015/9/8/chartex" xmlns:mc="http://schemas.openxmlformats.org/markup-compatibility/2006" xmlns:o="urn:schemas-microsoft-com:office:office" xmlns:r="http://schemas.openxmlformats.org/officeDocument/2006/relationships" xmlns:m="http://schemas.openxmlformats.org/officeDocument/2006/math" xmlns:v="urn:schemas-microsoft-com:vml" xmlns:wp14="http://schemas.microsoft.com/office/word/2010/wordprocessingDrawing" xmlns:wp="http://schemas.openxmlformats.org/drawingml/2006/wordprocessingDrawing" xmlns:w10="urn:schemas-microsoft-com:office:word" xmlns:w="http://schemas.openxmlformats.org/wordprocessingml/2006/main" xmlns:w14="http://schemas.microsoft.com/office/word/2010/wordml" xmlns:w15="http://schemas.microsoft.com/office/word/2012/wordml" xmlns:w16se="http://schemas.microsoft.com/office/word/2015/wordml/symex" xmlns:wpg="http://schemas.microsoft.com/office/word/2010/wordprocessingGroup" xmlns:wpi="http://schemas.microsoft.com/office/word/2010/wordprocessingInk" xmlns:wne="http://schemas.microsoft.com/office/word/2006/wordml" xmlns:wps="http://schemas.microsoft.com/office/word/2010/wordprocessingShape" mc:Ignorable="w14 w15 w16se wp14">
   <w:abstractNum w:abstractNumId="0" w15:restartNumberingAfterBreak="0">
     <w:nsid w:val="22931C18"/>
     <w:multiLevelType w:val="hybridMultilevel"/>
@@ -6192,14 +7518,6 @@
     <w:abstractNumId w:val="0"/>
   </w:num>
 </w:numbering>
-</file>
-
-<file path=word/people.xml><?xml version="1.0" encoding="utf-8"?>
-<w15:people xmlns:wpc="http://schemas.microsoft.com/office/word/2010/wordprocessingCanvas" xmlns:cx="http://schemas.microsoft.com/office/drawing/2014/chartex" xmlns:mc="http://schemas.openxmlformats.org/markup-compatibility/2006" xmlns:o="urn:schemas-microsoft-com:office:office" xmlns:r="http://schemas.openxmlformats.org/officeDocument/2006/relationships" xmlns:m="http://schemas.openxmlformats.org/officeDocument/2006/math" xmlns:v="urn:schemas-microsoft-com:vml" xmlns:wp14="http://schemas.microsoft.com/office/word/2010/wordprocessingDrawing" xmlns:wp="http://schemas.openxmlformats.org/drawingml/2006/wordprocessingDrawing" xmlns:w10="urn:schemas-microsoft-com:office:word" xmlns:w="http://schemas.openxmlformats.org/wordprocessingml/2006/main" xmlns:w14="http://schemas.microsoft.com/office/word/2010/wordml" xmlns:w15="http://schemas.microsoft.com/office/word/2012/wordml" xmlns:w16se="http://schemas.microsoft.com/office/word/2015/wordml/symex" xmlns:wpg="http://schemas.microsoft.com/office/word/2010/wordprocessingGroup" xmlns:wpi="http://schemas.microsoft.com/office/word/2010/wordprocessingInk" xmlns:wne="http://schemas.microsoft.com/office/word/2006/wordml" xmlns:wps="http://schemas.microsoft.com/office/word/2010/wordprocessingShape" mc:Ignorable="w14 w15 w16se wp14">
-  <w15:person w15:author="INAP-QA">
-    <w15:presenceInfo w15:providerId="Windows Live" w15:userId="9ae1c0a492cadcaf"/>
-  </w15:person>
-</w15:people>
 </file>
 
 <file path=word/styles.xml><?xml version="1.0" encoding="utf-8"?>
@@ -7223,7 +8541,7 @@
 </file>
 
 <file path=customXml/itemProps1.xml><?xml version="1.0" encoding="utf-8"?>
-<ds:datastoreItem xmlns:ds="http://schemas.openxmlformats.org/officeDocument/2006/customXml" ds:itemID="{C6ADF332-6A61-4FF7-B172-CE47A1607B86}">
+<ds:datastoreItem xmlns:ds="http://schemas.openxmlformats.org/officeDocument/2006/customXml" ds:itemID="{B2A4F080-ED52-421E-BF71-C3D5FD3A7C76}">
   <ds:schemaRefs>
     <ds:schemaRef ds:uri="http://schemas.openxmlformats.org/officeDocument/2006/bibliography"/>
   </ds:schemaRefs>

</xml_diff>

<commit_message>
Corrección en imagen de guía
</commit_message>
<xml_diff>
--- a/PAUA/GUIAS RÁPIDAS/V2/APLICACIONES.docx
+++ b/PAUA/GUIAS RÁPIDAS/V2/APLICACIONES.docx
@@ -3200,7 +3200,7 @@
                 <w:rFonts w:ascii="Arial" w:eastAsia="Arial" w:hAnsi="Arial" w:cs="Arial"/>
                 <w:sz w:val="24"/>
               </w:rPr>
-              <w:t>Inicia el registro de una nueva aplicación</w:t>
+              <w:t>Edita el registro de la aplicación seleccionada</w:t>
             </w:r>
           </w:p>
         </w:tc>
@@ -3308,7 +3308,28 @@
                 <w:rFonts w:ascii="Arial" w:eastAsia="Arial" w:hAnsi="Arial" w:cs="Arial"/>
                 <w:sz w:val="24"/>
               </w:rPr>
-              <w:t>Permite ocultar o mostrar columnas</w:t>
+              <w:t>Aquí se</w:t>
+            </w:r>
+            <w:r>
+              <w:rPr>
+                <w:rFonts w:ascii="Arial" w:eastAsia="Arial" w:hAnsi="Arial" w:cs="Arial"/>
+                <w:sz w:val="24"/>
+              </w:rPr>
+              <w:t xml:space="preserve"> </w:t>
+            </w:r>
+            <w:r>
+              <w:rPr>
+                <w:rFonts w:ascii="Arial" w:eastAsia="Arial" w:hAnsi="Arial" w:cs="Arial"/>
+                <w:sz w:val="24"/>
+              </w:rPr>
+              <w:t>agregan o eliminan</w:t>
+            </w:r>
+            <w:r>
+              <w:rPr>
+                <w:rFonts w:ascii="Arial" w:eastAsia="Arial" w:hAnsi="Arial" w:cs="Arial"/>
+                <w:sz w:val="24"/>
+              </w:rPr>
+              <w:t xml:space="preserve"> los perfiles accesibles a la aplicación seleccionada</w:t>
             </w:r>
           </w:p>
         </w:tc>
@@ -3416,7 +3437,42 @@
                 <w:rFonts w:ascii="Arial" w:eastAsia="Arial" w:hAnsi="Arial" w:cs="Arial"/>
                 <w:sz w:val="24"/>
               </w:rPr>
-              <w:t>Permite la búsqueda de registros mediante el filtrado de palabras</w:t>
+              <w:t>Aquí se</w:t>
+            </w:r>
+            <w:r>
+              <w:rPr>
+                <w:rFonts w:ascii="Arial" w:eastAsia="Arial" w:hAnsi="Arial" w:cs="Arial"/>
+                <w:sz w:val="24"/>
+              </w:rPr>
+              <w:t xml:space="preserve"> </w:t>
+            </w:r>
+            <w:r>
+              <w:rPr>
+                <w:rFonts w:ascii="Arial" w:eastAsia="Arial" w:hAnsi="Arial" w:cs="Arial"/>
+                <w:sz w:val="24"/>
+              </w:rPr>
+              <w:t>agregan o eliminan</w:t>
+            </w:r>
+            <w:r>
+              <w:rPr>
+                <w:rFonts w:ascii="Arial" w:eastAsia="Arial" w:hAnsi="Arial" w:cs="Arial"/>
+                <w:sz w:val="24"/>
+              </w:rPr>
+              <w:t xml:space="preserve"> los </w:t>
+            </w:r>
+            <w:r>
+              <w:rPr>
+                <w:rFonts w:ascii="Arial" w:eastAsia="Arial" w:hAnsi="Arial" w:cs="Arial"/>
+                <w:sz w:val="24"/>
+              </w:rPr>
+              <w:t>roles</w:t>
+            </w:r>
+            <w:r>
+              <w:rPr>
+                <w:rFonts w:ascii="Arial" w:eastAsia="Arial" w:hAnsi="Arial" w:cs="Arial"/>
+                <w:sz w:val="24"/>
+              </w:rPr>
+              <w:t xml:space="preserve"> accesibles a la aplicación seleccionada</w:t>
             </w:r>
           </w:p>
         </w:tc>
@@ -3524,7 +3580,7 @@
                 <w:rFonts w:ascii="Arial" w:eastAsia="Arial" w:hAnsi="Arial" w:cs="Arial"/>
                 <w:sz w:val="24"/>
               </w:rPr>
-              <w:t>Aumenta o disminuye el tamaño de las filas</w:t>
+              <w:t>Se elimina la aplicación seleccionada</w:t>
             </w:r>
           </w:p>
         </w:tc>
@@ -3536,21 +3592,18 @@
       </w:r>
     </w:p>
     <w:p/>
-    <w:p>
-      <w:bookmarkStart w:id="11" w:name="_GoBack"/>
-      <w:bookmarkEnd w:id="11"/>
-    </w:p>
+    <w:p/>
     <w:p>
       <w:pPr>
         <w:pStyle w:val="Ttulo1"/>
         <w:jc w:val="center"/>
       </w:pPr>
-      <w:bookmarkStart w:id="12" w:name="_Toc142493393"/>
+      <w:bookmarkStart w:id="11" w:name="_Toc142493393"/>
       <w:r>
         <w:lastRenderedPageBreak/>
         <w:t>Crear un nuevo registro</w:t>
       </w:r>
-      <w:bookmarkEnd w:id="12"/>
+      <w:bookmarkEnd w:id="11"/>
       <w:r>
         <w:t xml:space="preserve"> </w:t>
       </w:r>
@@ -4509,6 +4562,54 @@
       </w:pPr>
       <w:r>
         <w:rPr>
+          <w:noProof/>
+          <w:lang w:val="es-MX" w:eastAsia="es-MX"/>
+        </w:rPr>
+        <w:drawing>
+          <wp:inline distT="0" distB="0" distL="0" distR="0" wp14:anchorId="0C0462BA" wp14:editId="1F4C32E5">
+            <wp:extent cx="312709" cy="300355"/>
+            <wp:effectExtent l="0" t="0" r="0" b="4445"/>
+            <wp:docPr id="10" name="Imagen 10"/>
+            <wp:cNvGraphicFramePr>
+              <a:graphicFrameLocks xmlns:a="http://schemas.openxmlformats.org/drawingml/2006/main" noChangeAspect="1"/>
+            </wp:cNvGraphicFramePr>
+            <a:graphic xmlns:a="http://schemas.openxmlformats.org/drawingml/2006/main">
+              <a:graphicData uri="http://schemas.openxmlformats.org/drawingml/2006/picture">
+                <pic:pic xmlns:pic="http://schemas.openxmlformats.org/drawingml/2006/picture">
+                  <pic:nvPicPr>
+                    <pic:cNvPr id="1" name=""/>
+                    <pic:cNvPicPr/>
+                  </pic:nvPicPr>
+                  <pic:blipFill rotWithShape="1">
+                    <a:blip r:embed="rId11"/>
+                    <a:srcRect l="30304" t="21333" r="53847" b="1333"/>
+                    <a:stretch/>
+                  </pic:blipFill>
+                  <pic:spPr bwMode="auto">
+                    <a:xfrm>
+                      <a:off x="0" y="0"/>
+                      <a:ext cx="328585" cy="315603"/>
+                    </a:xfrm>
+                    <a:prstGeom prst="rect">
+                      <a:avLst/>
+                    </a:prstGeom>
+                    <a:ln>
+                      <a:noFill/>
+                    </a:ln>
+                    <a:extLst>
+                      <a:ext uri="{53640926-AAD7-44D8-BBD7-CCE9431645EC}">
+                        <a14:shadowObscured xmlns:a14="http://schemas.microsoft.com/office/drawing/2010/main"/>
+                      </a:ext>
+                    </a:extLst>
+                  </pic:spPr>
+                </pic:pic>
+              </a:graphicData>
+            </a:graphic>
+          </wp:inline>
+        </w:drawing>
+      </w:r>
+      <w:r>
+        <w:rPr>
           <w:rFonts w:ascii="Arial" w:eastAsia="Calibri" w:hAnsi="Arial" w:cs="Arial"/>
           <w:b/>
           <w:sz w:val="24"/>
@@ -4684,16 +4785,64 @@
           <w:szCs w:val="24"/>
         </w:rPr>
       </w:pPr>
-    </w:p>
-    <w:p>
-      <w:pPr>
+      <w:r>
+        <w:rPr>
+          <w:noProof/>
+          <w:lang w:val="es-MX" w:eastAsia="es-MX"/>
+        </w:rPr>
+        <w:lastRenderedPageBreak/>
+        <w:drawing>
+          <wp:inline distT="0" distB="0" distL="0" distR="0" wp14:anchorId="26D0901A" wp14:editId="32F5396E">
+            <wp:extent cx="312709" cy="300355"/>
+            <wp:effectExtent l="0" t="0" r="0" b="4445"/>
+            <wp:docPr id="5" name="Imagen 5"/>
+            <wp:cNvGraphicFramePr>
+              <a:graphicFrameLocks xmlns:a="http://schemas.openxmlformats.org/drawingml/2006/main" noChangeAspect="1"/>
+            </wp:cNvGraphicFramePr>
+            <a:graphic xmlns:a="http://schemas.openxmlformats.org/drawingml/2006/main">
+              <a:graphicData uri="http://schemas.openxmlformats.org/drawingml/2006/picture">
+                <pic:pic xmlns:pic="http://schemas.openxmlformats.org/drawingml/2006/picture">
+                  <pic:nvPicPr>
+                    <pic:cNvPr id="1" name=""/>
+                    <pic:cNvPicPr/>
+                  </pic:nvPicPr>
+                  <pic:blipFill rotWithShape="1">
+                    <a:blip r:embed="rId11"/>
+                    <a:srcRect l="30304" t="21333" r="53847" b="1333"/>
+                    <a:stretch/>
+                  </pic:blipFill>
+                  <pic:spPr bwMode="auto">
+                    <a:xfrm>
+                      <a:off x="0" y="0"/>
+                      <a:ext cx="328585" cy="315603"/>
+                    </a:xfrm>
+                    <a:prstGeom prst="rect">
+                      <a:avLst/>
+                    </a:prstGeom>
+                    <a:ln>
+                      <a:noFill/>
+                    </a:ln>
+                    <a:extLst>
+                      <a:ext uri="{53640926-AAD7-44D8-BBD7-CCE9431645EC}">
+                        <a14:shadowObscured xmlns:a14="http://schemas.microsoft.com/office/drawing/2010/main"/>
+                      </a:ext>
+                    </a:extLst>
+                  </pic:spPr>
+                </pic:pic>
+              </a:graphicData>
+            </a:graphic>
+          </wp:inline>
+        </w:drawing>
+      </w:r>
+      <w:r>
         <w:rPr>
           <w:rFonts w:ascii="Arial" w:eastAsia="Calibri" w:hAnsi="Arial" w:cs="Arial"/>
           <w:b/>
           <w:sz w:val="24"/>
           <w:szCs w:val="24"/>
         </w:rPr>
-      </w:pPr>
+        <w:t>En esta ventana puede agregar o eliminar los perfiles accesibles</w:t>
+      </w:r>
       <w:r>
         <w:rPr>
           <w:rFonts w:ascii="Arial" w:eastAsia="Calibri" w:hAnsi="Arial" w:cs="Arial"/>
@@ -4701,8 +4850,7 @@
           <w:sz w:val="24"/>
           <w:szCs w:val="24"/>
         </w:rPr>
-        <w:lastRenderedPageBreak/>
-        <w:t>En esta ventana puede agregar o eliminar los perfiles accesibles</w:t>
+        <w:t xml:space="preserve"> a la aplicación seleccionada</w:t>
       </w:r>
       <w:r>
         <w:rPr>
@@ -4711,7 +4859,7 @@
           <w:sz w:val="24"/>
           <w:szCs w:val="24"/>
         </w:rPr>
-        <w:t xml:space="preserve"> a la aplicación seleccionada</w:t>
+        <w:t>, utilice el botón agregar para registrar un nuevo perfil accesible para la aplicación</w:t>
       </w:r>
     </w:p>
     <w:p>
@@ -4724,6 +4872,90 @@
           <w:szCs w:val="24"/>
         </w:rPr>
       </w:pPr>
+      <w:r>
+        <w:rPr>
+          <w:rFonts w:ascii="Arial" w:eastAsia="Calibri" w:hAnsi="Arial" w:cs="Arial"/>
+          <w:noProof/>
+          <w:sz w:val="24"/>
+          <w:szCs w:val="24"/>
+          <w:lang w:val="es-MX" w:eastAsia="es-MX"/>
+        </w:rPr>
+        <mc:AlternateContent>
+          <mc:Choice Requires="wps">
+            <w:drawing>
+              <wp:anchor distT="0" distB="0" distL="114300" distR="114300" simplePos="0" relativeHeight="251920384" behindDoc="0" locked="0" layoutInCell="1" allowOverlap="1" wp14:anchorId="5B37BB0A" wp14:editId="3D31D030">
+                <wp:simplePos x="0" y="0"/>
+                <wp:positionH relativeFrom="margin">
+                  <wp:posOffset>5307965</wp:posOffset>
+                </wp:positionH>
+                <wp:positionV relativeFrom="paragraph">
+                  <wp:posOffset>509270</wp:posOffset>
+                </wp:positionV>
+                <wp:extent cx="222250" cy="234950"/>
+                <wp:effectExtent l="19050" t="19050" r="25400" b="12700"/>
+                <wp:wrapNone/>
+                <wp:docPr id="18" name="Rectángulo 18"/>
+                <wp:cNvGraphicFramePr/>
+                <a:graphic xmlns:a="http://schemas.openxmlformats.org/drawingml/2006/main">
+                  <a:graphicData uri="http://schemas.microsoft.com/office/word/2010/wordprocessingShape">
+                    <wps:wsp>
+                      <wps:cNvSpPr/>
+                      <wps:spPr>
+                        <a:xfrm>
+                          <a:off x="0" y="0"/>
+                          <a:ext cx="222250" cy="234950"/>
+                        </a:xfrm>
+                        <a:prstGeom prst="rect">
+                          <a:avLst/>
+                        </a:prstGeom>
+                        <a:noFill/>
+                        <a:ln w="28575">
+                          <a:solidFill>
+                            <a:srgbClr val="FF0000"/>
+                          </a:solidFill>
+                        </a:ln>
+                      </wps:spPr>
+                      <wps:style>
+                        <a:lnRef idx="2">
+                          <a:schemeClr val="accent6"/>
+                        </a:lnRef>
+                        <a:fillRef idx="1">
+                          <a:schemeClr val="lt1"/>
+                        </a:fillRef>
+                        <a:effectRef idx="0">
+                          <a:schemeClr val="accent6"/>
+                        </a:effectRef>
+                        <a:fontRef idx="minor">
+                          <a:schemeClr val="dk1"/>
+                        </a:fontRef>
+                      </wps:style>
+                      <wps:bodyPr rot="0" spcFirstLastPara="0" vertOverflow="overflow" horzOverflow="overflow" vert="horz" wrap="square" lIns="91440" tIns="45720" rIns="91440" bIns="45720" numCol="1" spcCol="0" rtlCol="0" fromWordArt="0" anchor="ctr" anchorCtr="0" forceAA="0" compatLnSpc="1">
+                        <a:prstTxWarp prst="textNoShape">
+                          <a:avLst/>
+                        </a:prstTxWarp>
+                        <a:noAutofit/>
+                      </wps:bodyPr>
+                    </wps:wsp>
+                  </a:graphicData>
+                </a:graphic>
+                <wp14:sizeRelH relativeFrom="margin">
+                  <wp14:pctWidth>0</wp14:pctWidth>
+                </wp14:sizeRelH>
+                <wp14:sizeRelV relativeFrom="margin">
+                  <wp14:pctHeight>0</wp14:pctHeight>
+                </wp14:sizeRelV>
+              </wp:anchor>
+            </w:drawing>
+          </mc:Choice>
+          <mc:Fallback>
+            <w:pict>
+              <v:rect w14:anchorId="605ED86C" id="Rectángulo 18" o:spid="_x0000_s1026" style="position:absolute;margin-left:417.95pt;margin-top:40.1pt;width:17.5pt;height:18.5pt;z-index:251920384;visibility:visible;mso-wrap-style:square;mso-width-percent:0;mso-height-percent:0;mso-wrap-distance-left:9pt;mso-wrap-distance-top:0;mso-wrap-distance-right:9pt;mso-wrap-distance-bottom:0;mso-position-horizontal:absolute;mso-position-horizontal-relative:margin;mso-position-vertical:absolute;mso-position-vertical-relative:text;mso-width-percent:0;mso-height-percent:0;mso-width-relative:margin;mso-height-relative:margin;v-text-anchor:middle" o:gfxdata="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" filled="f" strokecolor="red" strokeweight="2.25pt">
+                <w10:wrap anchorx="margin"/>
+              </v:rect>
+            </w:pict>
+          </mc:Fallback>
+        </mc:AlternateContent>
+      </w:r>
       <w:r>
         <w:rPr>
           <w:noProof/>
@@ -4785,6 +5017,289 @@
           <w:szCs w:val="24"/>
         </w:rPr>
       </w:pPr>
+      <w:r>
+        <w:rPr>
+          <w:noProof/>
+          <w:lang w:val="es-MX" w:eastAsia="es-MX"/>
+        </w:rPr>
+        <w:drawing>
+          <wp:inline distT="0" distB="0" distL="0" distR="0" wp14:anchorId="4A496ED0" wp14:editId="309CDC56">
+            <wp:extent cx="312709" cy="300355"/>
+            <wp:effectExtent l="0" t="0" r="0" b="4445"/>
+            <wp:docPr id="12" name="Imagen 12"/>
+            <wp:cNvGraphicFramePr>
+              <a:graphicFrameLocks xmlns:a="http://schemas.openxmlformats.org/drawingml/2006/main" noChangeAspect="1"/>
+            </wp:cNvGraphicFramePr>
+            <a:graphic xmlns:a="http://schemas.openxmlformats.org/drawingml/2006/main">
+              <a:graphicData uri="http://schemas.openxmlformats.org/drawingml/2006/picture">
+                <pic:pic xmlns:pic="http://schemas.openxmlformats.org/drawingml/2006/picture">
+                  <pic:nvPicPr>
+                    <pic:cNvPr id="1" name=""/>
+                    <pic:cNvPicPr/>
+                  </pic:nvPicPr>
+                  <pic:blipFill rotWithShape="1">
+                    <a:blip r:embed="rId11"/>
+                    <a:srcRect l="30304" t="21333" r="53847" b="1333"/>
+                    <a:stretch/>
+                  </pic:blipFill>
+                  <pic:spPr bwMode="auto">
+                    <a:xfrm>
+                      <a:off x="0" y="0"/>
+                      <a:ext cx="328585" cy="315603"/>
+                    </a:xfrm>
+                    <a:prstGeom prst="rect">
+                      <a:avLst/>
+                    </a:prstGeom>
+                    <a:ln>
+                      <a:noFill/>
+                    </a:ln>
+                    <a:extLst>
+                      <a:ext uri="{53640926-AAD7-44D8-BBD7-CCE9431645EC}">
+                        <a14:shadowObscured xmlns:a14="http://schemas.microsoft.com/office/drawing/2010/main"/>
+                      </a:ext>
+                    </a:extLst>
+                  </pic:spPr>
+                </pic:pic>
+              </a:graphicData>
+            </a:graphic>
+          </wp:inline>
+        </w:drawing>
+      </w:r>
+      <w:r>
+        <w:rPr>
+          <w:rFonts w:ascii="Arial" w:eastAsia="Calibri" w:hAnsi="Arial" w:cs="Arial"/>
+          <w:b/>
+          <w:sz w:val="24"/>
+          <w:szCs w:val="24"/>
+        </w:rPr>
+        <w:t xml:space="preserve">Se </w:t>
+      </w:r>
+      <w:r>
+        <w:rPr>
+          <w:rFonts w:ascii="Arial" w:eastAsia="Calibri" w:hAnsi="Arial" w:cs="Arial"/>
+          <w:b/>
+          <w:sz w:val="24"/>
+          <w:szCs w:val="24"/>
+        </w:rPr>
+        <w:t>agregará</w:t>
+      </w:r>
+      <w:r>
+        <w:rPr>
+          <w:rFonts w:ascii="Arial" w:eastAsia="Calibri" w:hAnsi="Arial" w:cs="Arial"/>
+          <w:b/>
+          <w:sz w:val="24"/>
+          <w:szCs w:val="24"/>
+        </w:rPr>
+        <w:t xml:space="preserve"> el nuevo perfil el cual puede ser editado o eliminado</w:t>
+      </w:r>
+    </w:p>
+    <w:p>
+      <w:pPr>
+        <w:ind w:left="-851"/>
+        <w:rPr>
+          <w:rFonts w:ascii="Arial" w:eastAsia="Calibri" w:hAnsi="Arial" w:cs="Arial"/>
+          <w:b/>
+          <w:sz w:val="24"/>
+          <w:szCs w:val="24"/>
+        </w:rPr>
+      </w:pPr>
+      <w:r>
+        <w:rPr>
+          <w:rFonts w:ascii="Arial" w:eastAsia="Calibri" w:hAnsi="Arial" w:cs="Arial"/>
+          <w:noProof/>
+          <w:sz w:val="24"/>
+          <w:szCs w:val="24"/>
+          <w:lang w:val="es-MX" w:eastAsia="es-MX"/>
+        </w:rPr>
+        <mc:AlternateContent>
+          <mc:Choice Requires="wps">
+            <w:drawing>
+              <wp:anchor distT="0" distB="0" distL="114300" distR="114300" simplePos="0" relativeHeight="251922432" behindDoc="0" locked="0" layoutInCell="1" allowOverlap="1" wp14:anchorId="0B93E821" wp14:editId="47FBCB7E">
+                <wp:simplePos x="0" y="0"/>
+                <wp:positionH relativeFrom="margin">
+                  <wp:posOffset>-178435</wp:posOffset>
+                </wp:positionH>
+                <wp:positionV relativeFrom="paragraph">
+                  <wp:posOffset>1010285</wp:posOffset>
+                </wp:positionV>
+                <wp:extent cx="3243580" cy="203200"/>
+                <wp:effectExtent l="19050" t="19050" r="13970" b="25400"/>
+                <wp:wrapNone/>
+                <wp:docPr id="27" name="Rectángulo 27"/>
+                <wp:cNvGraphicFramePr/>
+                <a:graphic xmlns:a="http://schemas.openxmlformats.org/drawingml/2006/main">
+                  <a:graphicData uri="http://schemas.microsoft.com/office/word/2010/wordprocessingShape">
+                    <wps:wsp>
+                      <wps:cNvSpPr/>
+                      <wps:spPr>
+                        <a:xfrm flipH="1">
+                          <a:off x="0" y="0"/>
+                          <a:ext cx="3243580" cy="203200"/>
+                        </a:xfrm>
+                        <a:prstGeom prst="rect">
+                          <a:avLst/>
+                        </a:prstGeom>
+                        <a:noFill/>
+                        <a:ln w="28575">
+                          <a:solidFill>
+                            <a:srgbClr val="FF0000"/>
+                          </a:solidFill>
+                        </a:ln>
+                      </wps:spPr>
+                      <wps:style>
+                        <a:lnRef idx="2">
+                          <a:schemeClr val="accent6"/>
+                        </a:lnRef>
+                        <a:fillRef idx="1">
+                          <a:schemeClr val="lt1"/>
+                        </a:fillRef>
+                        <a:effectRef idx="0">
+                          <a:schemeClr val="accent6"/>
+                        </a:effectRef>
+                        <a:fontRef idx="minor">
+                          <a:schemeClr val="dk1"/>
+                        </a:fontRef>
+                      </wps:style>
+                      <wps:bodyPr rot="0" spcFirstLastPara="0" vertOverflow="overflow" horzOverflow="overflow" vert="horz" wrap="square" lIns="91440" tIns="45720" rIns="91440" bIns="45720" numCol="1" spcCol="0" rtlCol="0" fromWordArt="0" anchor="ctr" anchorCtr="0" forceAA="0" compatLnSpc="1">
+                        <a:prstTxWarp prst="textNoShape">
+                          <a:avLst/>
+                        </a:prstTxWarp>
+                        <a:noAutofit/>
+                      </wps:bodyPr>
+                    </wps:wsp>
+                  </a:graphicData>
+                </a:graphic>
+                <wp14:sizeRelH relativeFrom="margin">
+                  <wp14:pctWidth>0</wp14:pctWidth>
+                </wp14:sizeRelH>
+                <wp14:sizeRelV relativeFrom="margin">
+                  <wp14:pctHeight>0</wp14:pctHeight>
+                </wp14:sizeRelV>
+              </wp:anchor>
+            </w:drawing>
+          </mc:Choice>
+          <mc:Fallback>
+            <w:pict>
+              <v:rect w14:anchorId="12E08F14" id="Rectángulo 27" o:spid="_x0000_s1026" style="position:absolute;margin-left:-14.05pt;margin-top:79.55pt;width:255.4pt;height:16pt;flip:x;z-index:251922432;visibility:visible;mso-wrap-style:square;mso-width-percent:0;mso-height-percent:0;mso-wrap-distance-left:9pt;mso-wrap-distance-top:0;mso-wrap-distance-right:9pt;mso-wrap-distance-bottom:0;mso-position-horizontal:absolute;mso-position-horizontal-relative:margin;mso-position-vertical:absolute;mso-position-vertical-relative:text;mso-width-percent:0;mso-height-percent:0;mso-width-relative:margin;mso-height-relative:margin;v-text-anchor:middle" o:gfxdata="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" filled="f" strokecolor="red" strokeweight="2.25pt">
+                <w10:wrap anchorx="margin"/>
+              </v:rect>
+            </w:pict>
+          </mc:Fallback>
+        </mc:AlternateContent>
+      </w:r>
+      <w:r>
+        <w:rPr>
+          <w:rFonts w:ascii="Arial" w:eastAsia="Calibri" w:hAnsi="Arial" w:cs="Arial"/>
+          <w:b/>
+          <w:sz w:val="24"/>
+          <w:szCs w:val="24"/>
+        </w:rPr>
+        <w:drawing>
+          <wp:inline distT="0" distB="0" distL="0" distR="0" wp14:anchorId="331323F1" wp14:editId="5691266F">
+            <wp:extent cx="6502400" cy="2908349"/>
+            <wp:effectExtent l="0" t="0" r="0" b="6350"/>
+            <wp:docPr id="26" name="Imagen 26"/>
+            <wp:cNvGraphicFramePr>
+              <a:graphicFrameLocks xmlns:a="http://schemas.openxmlformats.org/drawingml/2006/main" noChangeAspect="1"/>
+            </wp:cNvGraphicFramePr>
+            <a:graphic xmlns:a="http://schemas.openxmlformats.org/drawingml/2006/main">
+              <a:graphicData uri="http://schemas.openxmlformats.org/drawingml/2006/picture">
+                <pic:pic xmlns:pic="http://schemas.openxmlformats.org/drawingml/2006/picture">
+                  <pic:nvPicPr>
+                    <pic:cNvPr id="1" name=""/>
+                    <pic:cNvPicPr/>
+                  </pic:nvPicPr>
+                  <pic:blipFill>
+                    <a:blip r:embed="rId16"/>
+                    <a:stretch>
+                      <a:fillRect/>
+                    </a:stretch>
+                  </pic:blipFill>
+                  <pic:spPr>
+                    <a:xfrm>
+                      <a:off x="0" y="0"/>
+                      <a:ext cx="6511240" cy="2912303"/>
+                    </a:xfrm>
+                    <a:prstGeom prst="rect">
+                      <a:avLst/>
+                    </a:prstGeom>
+                  </pic:spPr>
+                </pic:pic>
+              </a:graphicData>
+            </a:graphic>
+          </wp:inline>
+        </w:drawing>
+      </w:r>
+    </w:p>
+    <w:p>
+      <w:pPr>
+        <w:ind w:left="-851"/>
+        <w:rPr>
+          <w:rFonts w:ascii="Arial" w:eastAsia="Calibri" w:hAnsi="Arial" w:cs="Arial"/>
+          <w:b/>
+          <w:sz w:val="24"/>
+          <w:szCs w:val="24"/>
+        </w:rPr>
+      </w:pPr>
+    </w:p>
+    <w:p>
+      <w:pPr>
+        <w:rPr>
+          <w:rFonts w:ascii="Arial" w:eastAsia="Calibri" w:hAnsi="Arial" w:cs="Arial"/>
+          <w:b/>
+          <w:sz w:val="24"/>
+          <w:szCs w:val="24"/>
+        </w:rPr>
+      </w:pPr>
+      <w:r>
+        <w:rPr>
+          <w:noProof/>
+          <w:lang w:val="es-MX" w:eastAsia="es-MX"/>
+        </w:rPr>
+        <w:lastRenderedPageBreak/>
+        <w:drawing>
+          <wp:inline distT="0" distB="0" distL="0" distR="0" wp14:anchorId="7DB0C9FD" wp14:editId="0241E18E">
+            <wp:extent cx="298450" cy="258656"/>
+            <wp:effectExtent l="0" t="0" r="6350" b="8255"/>
+            <wp:docPr id="9" name="Imagen 9"/>
+            <wp:cNvGraphicFramePr>
+              <a:graphicFrameLocks xmlns:a="http://schemas.openxmlformats.org/drawingml/2006/main" noChangeAspect="1"/>
+            </wp:cNvGraphicFramePr>
+            <a:graphic xmlns:a="http://schemas.openxmlformats.org/drawingml/2006/main">
+              <a:graphicData uri="http://schemas.openxmlformats.org/drawingml/2006/picture">
+                <pic:pic xmlns:pic="http://schemas.openxmlformats.org/drawingml/2006/picture">
+                  <pic:nvPicPr>
+                    <pic:cNvPr id="1" name=""/>
+                    <pic:cNvPicPr/>
+                  </pic:nvPicPr>
+                  <pic:blipFill rotWithShape="1">
+                    <a:blip r:embed="rId11"/>
+                    <a:srcRect l="56527" t="22327" r="25863" b="140"/>
+                    <a:stretch/>
+                  </pic:blipFill>
+                  <pic:spPr bwMode="auto">
+                    <a:xfrm>
+                      <a:off x="0" y="0"/>
+                      <a:ext cx="322374" cy="279390"/>
+                    </a:xfrm>
+                    <a:prstGeom prst="rect">
+                      <a:avLst/>
+                    </a:prstGeom>
+                    <a:ln>
+                      <a:noFill/>
+                    </a:ln>
+                    <a:extLst>
+                      <a:ext uri="{53640926-AAD7-44D8-BBD7-CCE9431645EC}">
+                        <a14:shadowObscured xmlns:a14="http://schemas.microsoft.com/office/drawing/2010/main"/>
+                      </a:ext>
+                    </a:extLst>
+                  </pic:spPr>
+                </pic:pic>
+              </a:graphicData>
+            </a:graphic>
+          </wp:inline>
+        </w:drawing>
+      </w:r>
       <w:r>
         <w:rPr>
           <w:rFonts w:ascii="Arial" w:eastAsia="Calibri" w:hAnsi="Arial" w:cs="Arial"/>
@@ -4952,26 +5467,72 @@
           <w:szCs w:val="24"/>
         </w:rPr>
       </w:pPr>
-    </w:p>
-    <w:p>
-      <w:pPr>
+      <w:r>
+        <w:rPr>
+          <w:noProof/>
+          <w:lang w:val="es-MX" w:eastAsia="es-MX"/>
+        </w:rPr>
+        <w:drawing>
+          <wp:inline distT="0" distB="0" distL="0" distR="0" wp14:anchorId="49D31703" wp14:editId="6DC892FB">
+            <wp:extent cx="298450" cy="258656"/>
+            <wp:effectExtent l="0" t="0" r="6350" b="8255"/>
+            <wp:docPr id="7" name="Imagen 7"/>
+            <wp:cNvGraphicFramePr>
+              <a:graphicFrameLocks xmlns:a="http://schemas.openxmlformats.org/drawingml/2006/main" noChangeAspect="1"/>
+            </wp:cNvGraphicFramePr>
+            <a:graphic xmlns:a="http://schemas.openxmlformats.org/drawingml/2006/main">
+              <a:graphicData uri="http://schemas.openxmlformats.org/drawingml/2006/picture">
+                <pic:pic xmlns:pic="http://schemas.openxmlformats.org/drawingml/2006/picture">
+                  <pic:nvPicPr>
+                    <pic:cNvPr id="1" name=""/>
+                    <pic:cNvPicPr/>
+                  </pic:nvPicPr>
+                  <pic:blipFill rotWithShape="1">
+                    <a:blip r:embed="rId11"/>
+                    <a:srcRect l="56527" t="22327" r="25863" b="140"/>
+                    <a:stretch/>
+                  </pic:blipFill>
+                  <pic:spPr bwMode="auto">
+                    <a:xfrm>
+                      <a:off x="0" y="0"/>
+                      <a:ext cx="322374" cy="279390"/>
+                    </a:xfrm>
+                    <a:prstGeom prst="rect">
+                      <a:avLst/>
+                    </a:prstGeom>
+                    <a:ln>
+                      <a:noFill/>
+                    </a:ln>
+                    <a:extLst>
+                      <a:ext uri="{53640926-AAD7-44D8-BBD7-CCE9431645EC}">
+                        <a14:shadowObscured xmlns:a14="http://schemas.microsoft.com/office/drawing/2010/main"/>
+                      </a:ext>
+                    </a:extLst>
+                  </pic:spPr>
+                </pic:pic>
+              </a:graphicData>
+            </a:graphic>
+          </wp:inline>
+        </w:drawing>
+      </w:r>
+      <w:r>
         <w:rPr>
           <w:rFonts w:ascii="Arial" w:eastAsia="Calibri" w:hAnsi="Arial" w:cs="Arial"/>
           <w:b/>
           <w:sz w:val="24"/>
           <w:szCs w:val="24"/>
         </w:rPr>
-      </w:pPr>
-    </w:p>
-    <w:p>
-      <w:pPr>
+        <w:t>En esta ventana puede agregar o eliminar los roles accesibles a la aplicación seleccionada</w:t>
+      </w:r>
+      <w:r>
         <w:rPr>
           <w:rFonts w:ascii="Arial" w:eastAsia="Calibri" w:hAnsi="Arial" w:cs="Arial"/>
           <w:b/>
           <w:sz w:val="24"/>
           <w:szCs w:val="24"/>
         </w:rPr>
-      </w:pPr>
+        <w:t xml:space="preserve">, </w:t>
+      </w:r>
       <w:r>
         <w:rPr>
           <w:rFonts w:ascii="Arial" w:eastAsia="Calibri" w:hAnsi="Arial" w:cs="Arial"/>
@@ -4979,30 +5540,133 @@
           <w:sz w:val="24"/>
           <w:szCs w:val="24"/>
         </w:rPr>
-        <w:lastRenderedPageBreak/>
-        <w:t>En esta ventana puede agregar o eliminar los roles accesibles a la aplicación seleccionada</w:t>
-      </w:r>
-    </w:p>
-    <w:p>
-      <w:pPr>
-        <w:ind w:left="-851"/>
+        <w:t xml:space="preserve">utilice el botón agregar para registrar un nuevo </w:t>
+      </w:r>
+      <w:r>
         <w:rPr>
           <w:rFonts w:ascii="Arial" w:eastAsia="Calibri" w:hAnsi="Arial" w:cs="Arial"/>
           <w:b/>
           <w:sz w:val="24"/>
           <w:szCs w:val="24"/>
         </w:rPr>
-      </w:pPr>
-      <w:r>
-        <w:rPr>
+        <w:t>rol</w:t>
+      </w:r>
+      <w:r>
+        <w:rPr>
+          <w:rFonts w:ascii="Arial" w:eastAsia="Calibri" w:hAnsi="Arial" w:cs="Arial"/>
+          <w:b/>
+          <w:sz w:val="24"/>
+          <w:szCs w:val="24"/>
+        </w:rPr>
+        <w:t xml:space="preserve"> accesible para la aplicación</w:t>
+      </w:r>
+    </w:p>
+    <w:p>
+      <w:pPr>
+        <w:ind w:left="-851"/>
+        <w:rPr>
+          <w:rFonts w:ascii="Arial" w:eastAsia="Calibri" w:hAnsi="Arial" w:cs="Arial"/>
+          <w:b/>
+          <w:sz w:val="24"/>
+          <w:szCs w:val="24"/>
+        </w:rPr>
+      </w:pPr>
+      <w:r>
+        <w:rPr>
+          <w:rFonts w:ascii="Arial" w:eastAsia="Calibri" w:hAnsi="Arial" w:cs="Arial"/>
           <w:noProof/>
+          <w:sz w:val="24"/>
+          <w:szCs w:val="24"/>
           <w:lang w:val="es-MX" w:eastAsia="es-MX"/>
         </w:rPr>
+        <mc:AlternateContent>
+          <mc:Choice Requires="wps">
+            <w:drawing>
+              <wp:anchor distT="0" distB="0" distL="114300" distR="114300" simplePos="0" relativeHeight="251924480" behindDoc="0" locked="0" layoutInCell="1" allowOverlap="1" wp14:anchorId="79A6FF45" wp14:editId="76DDB3FD">
+                <wp:simplePos x="0" y="0"/>
+                <wp:positionH relativeFrom="margin">
+                  <wp:posOffset>4936270</wp:posOffset>
+                </wp:positionH>
+                <wp:positionV relativeFrom="paragraph">
+                  <wp:posOffset>364742</wp:posOffset>
+                </wp:positionV>
+                <wp:extent cx="659130" cy="247650"/>
+                <wp:effectExtent l="19050" t="19050" r="26670" b="19050"/>
+                <wp:wrapNone/>
+                <wp:docPr id="28" name="Rectángulo 28"/>
+                <wp:cNvGraphicFramePr/>
+                <a:graphic xmlns:a="http://schemas.openxmlformats.org/drawingml/2006/main">
+                  <a:graphicData uri="http://schemas.microsoft.com/office/word/2010/wordprocessingShape">
+                    <wps:wsp>
+                      <wps:cNvSpPr/>
+                      <wps:spPr>
+                        <a:xfrm flipH="1">
+                          <a:off x="0" y="0"/>
+                          <a:ext cx="659130" cy="247650"/>
+                        </a:xfrm>
+                        <a:prstGeom prst="rect">
+                          <a:avLst/>
+                        </a:prstGeom>
+                        <a:noFill/>
+                        <a:ln w="28575">
+                          <a:solidFill>
+                            <a:srgbClr val="FF0000"/>
+                          </a:solidFill>
+                        </a:ln>
+                      </wps:spPr>
+                      <wps:style>
+                        <a:lnRef idx="2">
+                          <a:schemeClr val="accent6"/>
+                        </a:lnRef>
+                        <a:fillRef idx="1">
+                          <a:schemeClr val="lt1"/>
+                        </a:fillRef>
+                        <a:effectRef idx="0">
+                          <a:schemeClr val="accent6"/>
+                        </a:effectRef>
+                        <a:fontRef idx="minor">
+                          <a:schemeClr val="dk1"/>
+                        </a:fontRef>
+                      </wps:style>
+                      <wps:bodyPr rot="0" spcFirstLastPara="0" vertOverflow="overflow" horzOverflow="overflow" vert="horz" wrap="square" lIns="91440" tIns="45720" rIns="91440" bIns="45720" numCol="1" spcCol="0" rtlCol="0" fromWordArt="0" anchor="ctr" anchorCtr="0" forceAA="0" compatLnSpc="1">
+                        <a:prstTxWarp prst="textNoShape">
+                          <a:avLst/>
+                        </a:prstTxWarp>
+                        <a:noAutofit/>
+                      </wps:bodyPr>
+                    </wps:wsp>
+                  </a:graphicData>
+                </a:graphic>
+                <wp14:sizeRelH relativeFrom="margin">
+                  <wp14:pctWidth>0</wp14:pctWidth>
+                </wp14:sizeRelH>
+                <wp14:sizeRelV relativeFrom="margin">
+                  <wp14:pctHeight>0</wp14:pctHeight>
+                </wp14:sizeRelV>
+              </wp:anchor>
+            </w:drawing>
+          </mc:Choice>
+          <mc:Fallback>
+            <w:pict>
+              <v:rect w14:anchorId="6AD71225" id="Rectángulo 28" o:spid="_x0000_s1026" style="position:absolute;margin-left:388.7pt;margin-top:28.7pt;width:51.9pt;height:19.5pt;flip:x;z-index:251924480;visibility:visible;mso-wrap-style:square;mso-width-percent:0;mso-height-percent:0;mso-wrap-distance-left:9pt;mso-wrap-distance-top:0;mso-wrap-distance-right:9pt;mso-wrap-distance-bottom:0;mso-position-horizontal:absolute;mso-position-horizontal-relative:margin;mso-position-vertical:absolute;mso-position-vertical-relative:text;mso-width-percent:0;mso-height-percent:0;mso-width-relative:margin;mso-height-relative:margin;v-text-anchor:middle" o:gfxdata="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" filled="f" strokecolor="red" strokeweight="2.25pt">
+                <w10:wrap anchorx="margin"/>
+              </v:rect>
+            </w:pict>
+          </mc:Fallback>
+        </mc:AlternateContent>
+      </w:r>
+      <w:r>
+        <w:rPr>
+          <w:rFonts w:ascii="Arial" w:eastAsia="Calibri" w:hAnsi="Arial" w:cs="Arial"/>
+          <w:b/>
+          <w:sz w:val="24"/>
+          <w:szCs w:val="24"/>
+        </w:rPr>
         <w:drawing>
-          <wp:inline distT="0" distB="0" distL="0" distR="0" wp14:anchorId="4955BA69" wp14:editId="13A0484C">
-            <wp:extent cx="6369050" cy="2819159"/>
-            <wp:effectExtent l="152400" t="152400" r="355600" b="362585"/>
-            <wp:docPr id="55" name="Imagen 55"/>
+          <wp:inline distT="0" distB="0" distL="0" distR="0" wp14:anchorId="0EC87661" wp14:editId="1ADD4459">
+            <wp:extent cx="6346479" cy="2838610"/>
+            <wp:effectExtent l="0" t="0" r="0" b="0"/>
+            <wp:docPr id="44" name="Imagen 44"/>
             <wp:cNvGraphicFramePr>
               <a:graphicFrameLocks xmlns:a="http://schemas.openxmlformats.org/drawingml/2006/main" noChangeAspect="1"/>
             </wp:cNvGraphicFramePr>
@@ -5014,7 +5678,7 @@
                     <pic:cNvPicPr/>
                   </pic:nvPicPr>
                   <pic:blipFill>
-                    <a:blip r:embed="rId16"/>
+                    <a:blip r:embed="rId17"/>
                     <a:stretch>
                       <a:fillRect/>
                     </a:stretch>
@@ -5022,7 +5686,78 @@
                   <pic:spPr>
                     <a:xfrm>
                       <a:off x="0" y="0"/>
-                      <a:ext cx="6372030" cy="2820478"/>
+                      <a:ext cx="6366935" cy="2847760"/>
+                    </a:xfrm>
+                    <a:prstGeom prst="rect">
+                      <a:avLst/>
+                    </a:prstGeom>
+                  </pic:spPr>
+                </pic:pic>
+              </a:graphicData>
+            </a:graphic>
+          </wp:inline>
+        </w:drawing>
+      </w:r>
+    </w:p>
+    <w:p>
+      <w:pPr>
+        <w:rPr>
+          <w:rFonts w:ascii="Arial" w:eastAsia="Calibri" w:hAnsi="Arial" w:cs="Arial"/>
+          <w:b/>
+          <w:sz w:val="24"/>
+          <w:szCs w:val="24"/>
+        </w:rPr>
+      </w:pPr>
+    </w:p>
+    <w:p>
+      <w:pPr>
+        <w:rPr>
+          <w:rFonts w:ascii="Arial" w:eastAsia="Calibri" w:hAnsi="Arial" w:cs="Arial"/>
+          <w:b/>
+          <w:sz w:val="24"/>
+          <w:szCs w:val="24"/>
+        </w:rPr>
+      </w:pPr>
+    </w:p>
+    <w:p>
+      <w:pPr>
+        <w:rPr>
+          <w:rFonts w:ascii="Arial" w:eastAsia="Calibri" w:hAnsi="Arial" w:cs="Arial"/>
+          <w:b/>
+          <w:sz w:val="24"/>
+          <w:szCs w:val="24"/>
+        </w:rPr>
+      </w:pPr>
+      <w:r>
+        <w:rPr>
+          <w:noProof/>
+          <w:lang w:val="es-MX" w:eastAsia="es-MX"/>
+        </w:rPr>
+        <w:lastRenderedPageBreak/>
+        <w:drawing>
+          <wp:inline distT="0" distB="0" distL="0" distR="0" wp14:anchorId="11DEB6E7" wp14:editId="281B88DF">
+            <wp:extent cx="298450" cy="258656"/>
+            <wp:effectExtent l="0" t="0" r="6350" b="8255"/>
+            <wp:docPr id="38" name="Imagen 38"/>
+            <wp:cNvGraphicFramePr>
+              <a:graphicFrameLocks xmlns:a="http://schemas.openxmlformats.org/drawingml/2006/main" noChangeAspect="1"/>
+            </wp:cNvGraphicFramePr>
+            <a:graphic xmlns:a="http://schemas.openxmlformats.org/drawingml/2006/main">
+              <a:graphicData uri="http://schemas.openxmlformats.org/drawingml/2006/picture">
+                <pic:pic xmlns:pic="http://schemas.openxmlformats.org/drawingml/2006/picture">
+                  <pic:nvPicPr>
+                    <pic:cNvPr id="1" name=""/>
+                    <pic:cNvPicPr/>
+                  </pic:nvPicPr>
+                  <pic:blipFill rotWithShape="1">
+                    <a:blip r:embed="rId11"/>
+                    <a:srcRect l="56527" t="22327" r="25863" b="140"/>
+                    <a:stretch/>
+                  </pic:blipFill>
+                  <pic:spPr bwMode="auto">
+                    <a:xfrm>
+                      <a:off x="0" y="0"/>
+                      <a:ext cx="322374" cy="279390"/>
                     </a:xfrm>
                     <a:prstGeom prst="rect">
                       <a:avLst/>
@@ -5030,13 +5765,11 @@
                     <a:ln>
                       <a:noFill/>
                     </a:ln>
-                    <a:effectLst>
-                      <a:outerShdw blurRad="292100" dist="139700" dir="2700000" algn="tl" rotWithShape="0">
-                        <a:srgbClr val="333333">
-                          <a:alpha val="65000"/>
-                        </a:srgbClr>
-                      </a:outerShdw>
-                    </a:effectLst>
+                    <a:extLst>
+                      <a:ext uri="{53640926-AAD7-44D8-BBD7-CCE9431645EC}">
+                        <a14:shadowObscured xmlns:a14="http://schemas.microsoft.com/office/drawing/2010/main"/>
+                      </a:ext>
+                    </a:extLst>
                   </pic:spPr>
                 </pic:pic>
               </a:graphicData>
@@ -5044,20 +5777,196 @@
           </wp:inline>
         </w:drawing>
       </w:r>
-    </w:p>
-    <w:p>
-      <w:pPr>
+      <w:r>
         <w:rPr>
           <w:rFonts w:ascii="Arial" w:eastAsia="Calibri" w:hAnsi="Arial" w:cs="Arial"/>
           <w:b/>
           <w:sz w:val="24"/>
           <w:szCs w:val="24"/>
         </w:rPr>
-      </w:pPr>
+        <w:t xml:space="preserve"> </w:t>
+      </w:r>
+      <w:r>
+        <w:rPr>
+          <w:rFonts w:ascii="Arial" w:eastAsia="Calibri" w:hAnsi="Arial" w:cs="Arial"/>
+          <w:b/>
+          <w:sz w:val="24"/>
+          <w:szCs w:val="24"/>
+        </w:rPr>
+        <w:t xml:space="preserve">Se agregará el nuevo </w:t>
+      </w:r>
+      <w:r>
+        <w:rPr>
+          <w:rFonts w:ascii="Arial" w:eastAsia="Calibri" w:hAnsi="Arial" w:cs="Arial"/>
+          <w:b/>
+          <w:sz w:val="24"/>
+          <w:szCs w:val="24"/>
+        </w:rPr>
+        <w:t>rol</w:t>
+      </w:r>
+      <w:r>
+        <w:rPr>
+          <w:rFonts w:ascii="Arial" w:eastAsia="Calibri" w:hAnsi="Arial" w:cs="Arial"/>
+          <w:b/>
+          <w:sz w:val="24"/>
+          <w:szCs w:val="24"/>
+        </w:rPr>
+        <w:t xml:space="preserve"> el cual puede ser editado o eliminado</w:t>
+      </w:r>
+    </w:p>
+    <w:p>
+      <w:pPr>
+        <w:ind w:left="-851"/>
+        <w:rPr>
+          <w:rFonts w:ascii="Arial" w:eastAsia="Calibri" w:hAnsi="Arial" w:cs="Arial"/>
+          <w:b/>
+          <w:sz w:val="24"/>
+          <w:szCs w:val="24"/>
+        </w:rPr>
+      </w:pPr>
+      <w:r>
+        <w:rPr>
+          <w:rFonts w:ascii="Arial" w:eastAsia="Calibri" w:hAnsi="Arial" w:cs="Arial"/>
+          <w:noProof/>
+          <w:sz w:val="24"/>
+          <w:szCs w:val="24"/>
+          <w:lang w:val="es-MX" w:eastAsia="es-MX"/>
+        </w:rPr>
+        <mc:AlternateContent>
+          <mc:Choice Requires="wps">
+            <w:drawing>
+              <wp:anchor distT="0" distB="0" distL="114300" distR="114300" simplePos="0" relativeHeight="251926528" behindDoc="0" locked="0" layoutInCell="1" allowOverlap="1" wp14:anchorId="435E9B64" wp14:editId="35FF3470">
+                <wp:simplePos x="0" y="0"/>
+                <wp:positionH relativeFrom="margin">
+                  <wp:posOffset>-147629</wp:posOffset>
+                </wp:positionH>
+                <wp:positionV relativeFrom="paragraph">
+                  <wp:posOffset>1004539</wp:posOffset>
+                </wp:positionV>
+                <wp:extent cx="3838669" cy="207852"/>
+                <wp:effectExtent l="19050" t="19050" r="28575" b="20955"/>
+                <wp:wrapNone/>
+                <wp:docPr id="30" name="Rectángulo 30"/>
+                <wp:cNvGraphicFramePr/>
+                <a:graphic xmlns:a="http://schemas.openxmlformats.org/drawingml/2006/main">
+                  <a:graphicData uri="http://schemas.microsoft.com/office/word/2010/wordprocessingShape">
+                    <wps:wsp>
+                      <wps:cNvSpPr/>
+                      <wps:spPr>
+                        <a:xfrm flipH="1">
+                          <a:off x="0" y="0"/>
+                          <a:ext cx="3838669" cy="207852"/>
+                        </a:xfrm>
+                        <a:prstGeom prst="rect">
+                          <a:avLst/>
+                        </a:prstGeom>
+                        <a:noFill/>
+                        <a:ln w="28575">
+                          <a:solidFill>
+                            <a:srgbClr val="FF0000"/>
+                          </a:solidFill>
+                        </a:ln>
+                      </wps:spPr>
+                      <wps:style>
+                        <a:lnRef idx="2">
+                          <a:schemeClr val="accent6"/>
+                        </a:lnRef>
+                        <a:fillRef idx="1">
+                          <a:schemeClr val="lt1"/>
+                        </a:fillRef>
+                        <a:effectRef idx="0">
+                          <a:schemeClr val="accent6"/>
+                        </a:effectRef>
+                        <a:fontRef idx="minor">
+                          <a:schemeClr val="dk1"/>
+                        </a:fontRef>
+                      </wps:style>
+                      <wps:bodyPr rot="0" spcFirstLastPara="0" vertOverflow="overflow" horzOverflow="overflow" vert="horz" wrap="square" lIns="91440" tIns="45720" rIns="91440" bIns="45720" numCol="1" spcCol="0" rtlCol="0" fromWordArt="0" anchor="ctr" anchorCtr="0" forceAA="0" compatLnSpc="1">
+                        <a:prstTxWarp prst="textNoShape">
+                          <a:avLst/>
+                        </a:prstTxWarp>
+                        <a:noAutofit/>
+                      </wps:bodyPr>
+                    </wps:wsp>
+                  </a:graphicData>
+                </a:graphic>
+                <wp14:sizeRelH relativeFrom="margin">
+                  <wp14:pctWidth>0</wp14:pctWidth>
+                </wp14:sizeRelH>
+                <wp14:sizeRelV relativeFrom="margin">
+                  <wp14:pctHeight>0</wp14:pctHeight>
+                </wp14:sizeRelV>
+              </wp:anchor>
+            </w:drawing>
+          </mc:Choice>
+          <mc:Fallback>
+            <w:pict>
+              <v:rect w14:anchorId="1F4B9EA3" id="Rectángulo 30" o:spid="_x0000_s1026" style="position:absolute;margin-left:-11.6pt;margin-top:79.1pt;width:302.25pt;height:16.35pt;flip:x;z-index:251926528;visibility:visible;mso-wrap-style:square;mso-width-percent:0;mso-height-percent:0;mso-wrap-distance-left:9pt;mso-wrap-distance-top:0;mso-wrap-distance-right:9pt;mso-wrap-distance-bottom:0;mso-position-horizontal:absolute;mso-position-horizontal-relative:margin;mso-position-vertical:absolute;mso-position-vertical-relative:text;mso-width-percent:0;mso-height-percent:0;mso-width-relative:margin;mso-height-relative:margin;v-text-anchor:middle" o:gfxdata="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" filled="f" strokecolor="red" strokeweight="2.25pt">
+                <w10:wrap anchorx="margin"/>
+              </v:rect>
+            </w:pict>
+          </mc:Fallback>
+        </mc:AlternateContent>
+      </w:r>
+      <w:r>
+        <w:rPr>
+          <w:rFonts w:ascii="Arial" w:eastAsia="Calibri" w:hAnsi="Arial" w:cs="Arial"/>
+          <w:b/>
+          <w:sz w:val="24"/>
+          <w:szCs w:val="24"/>
+        </w:rPr>
+        <w:drawing>
+          <wp:inline distT="0" distB="0" distL="0" distR="0" wp14:anchorId="33052949" wp14:editId="712F7B2D">
+            <wp:extent cx="6537994" cy="2924269"/>
+            <wp:effectExtent l="0" t="0" r="0" b="9525"/>
+            <wp:docPr id="41" name="Imagen 41"/>
+            <wp:cNvGraphicFramePr>
+              <a:graphicFrameLocks xmlns:a="http://schemas.openxmlformats.org/drawingml/2006/main" noChangeAspect="1"/>
+            </wp:cNvGraphicFramePr>
+            <a:graphic xmlns:a="http://schemas.openxmlformats.org/drawingml/2006/main">
+              <a:graphicData uri="http://schemas.openxmlformats.org/drawingml/2006/picture">
+                <pic:pic xmlns:pic="http://schemas.openxmlformats.org/drawingml/2006/picture">
+                  <pic:nvPicPr>
+                    <pic:cNvPr id="1" name=""/>
+                    <pic:cNvPicPr/>
+                  </pic:nvPicPr>
+                  <pic:blipFill>
+                    <a:blip r:embed="rId18"/>
+                    <a:stretch>
+                      <a:fillRect/>
+                    </a:stretch>
+                  </pic:blipFill>
+                  <pic:spPr>
+                    <a:xfrm>
+                      <a:off x="0" y="0"/>
+                      <a:ext cx="6550834" cy="2930012"/>
+                    </a:xfrm>
+                    <a:prstGeom prst="rect">
+                      <a:avLst/>
+                    </a:prstGeom>
+                  </pic:spPr>
+                </pic:pic>
+              </a:graphicData>
+            </a:graphic>
+          </wp:inline>
+        </w:drawing>
+      </w:r>
+    </w:p>
+    <w:p>
+      <w:pPr>
+        <w:rPr>
+          <w:rFonts w:ascii="Arial" w:eastAsia="Calibri" w:hAnsi="Arial" w:cs="Arial"/>
+          <w:b/>
+          <w:sz w:val="24"/>
+          <w:szCs w:val="24"/>
+        </w:rPr>
+      </w:pPr>
+      <w:bookmarkStart w:id="12" w:name="_GoBack"/>
+      <w:bookmarkEnd w:id="12"/>
     </w:p>
     <w:sectPr>
-      <w:headerReference w:type="default" r:id="rId17"/>
-      <w:footerReference w:type="default" r:id="rId18"/>
+      <w:headerReference w:type="default" r:id="rId19"/>
+      <w:footerReference w:type="default" r:id="rId20"/>
       <w:pgSz w:w="12240" w:h="15840" w:code="1"/>
       <w:pgMar w:top="1417" w:right="1701" w:bottom="1417" w:left="1701" w:header="708" w:footer="708" w:gutter="0"/>
       <w:cols w:space="708"/>
@@ -5357,7 +6266,7 @@
                 <w:noProof/>
                 <w:color w:val="FFFFFF" w:themeColor="background1"/>
               </w:rPr>
-              <w:t>7</w:t>
+              <w:t>10</w:t>
             </w:r>
             <w:r>
               <w:rPr>
@@ -5411,7 +6320,7 @@
                 <w:noProof/>
                 <w:color w:val="FFFFFF" w:themeColor="background1"/>
               </w:rPr>
-              <w:t>9</w:t>
+              <w:t>10</w:t>
             </w:r>
             <w:r>
               <w:rPr>
@@ -7865,7 +8774,7 @@
 </file>
 
 <file path=customXml/itemProps1.xml><?xml version="1.0" encoding="utf-8"?>
-<ds:datastoreItem xmlns:ds="http://schemas.openxmlformats.org/officeDocument/2006/customXml" ds:itemID="{B0AEC6BD-2E71-46F0-A71D-1EB04F961B89}">
+<ds:datastoreItem xmlns:ds="http://schemas.openxmlformats.org/officeDocument/2006/customXml" ds:itemID="{CBA7FFD7-3C41-4324-8A8A-F74C048AF26C}">
   <ds:schemaRefs>
     <ds:schemaRef ds:uri="http://schemas.openxmlformats.org/officeDocument/2006/bibliography"/>
   </ds:schemaRefs>

</xml_diff>

<commit_message>
Actualización guías rápidas PAUA
</commit_message>
<xml_diff>
--- a/PAUA/GUIAS RÁPIDAS/V2/APLICACIONES.docx
+++ b/PAUA/GUIAS RÁPIDAS/V2/APLICACIONES.docx
@@ -921,6 +921,8 @@
           <w:sz w:val="24"/>
         </w:rPr>
       </w:pPr>
+      <w:bookmarkStart w:id="0" w:name="_GoBack"/>
+      <w:bookmarkEnd w:id="0"/>
     </w:p>
     <w:sdt>
       <w:sdtPr>
@@ -2081,15 +2083,15 @@
           <w:b w:val="0"/>
         </w:rPr>
       </w:pPr>
-      <w:bookmarkStart w:id="0" w:name="_Toc123297018"/>
-      <w:bookmarkStart w:id="1" w:name="_Toc127778288"/>
-      <w:bookmarkStart w:id="2" w:name="_Toc142493388"/>
+      <w:bookmarkStart w:id="1" w:name="_Toc123297018"/>
+      <w:bookmarkStart w:id="2" w:name="_Toc127778288"/>
+      <w:bookmarkStart w:id="3" w:name="_Toc142493388"/>
       <w:r>
         <w:t>Objetivo</w:t>
       </w:r>
-      <w:bookmarkEnd w:id="0"/>
       <w:bookmarkEnd w:id="1"/>
       <w:bookmarkEnd w:id="2"/>
+      <w:bookmarkEnd w:id="3"/>
     </w:p>
     <w:p>
       <w:pPr>
@@ -2210,15 +2212,15 @@
           <w:b w:val="0"/>
         </w:rPr>
       </w:pPr>
-      <w:bookmarkStart w:id="3" w:name="_Toc123297019"/>
-      <w:bookmarkStart w:id="4" w:name="_Toc127778289"/>
-      <w:bookmarkStart w:id="5" w:name="_Toc142493389"/>
+      <w:bookmarkStart w:id="4" w:name="_Toc123297019"/>
+      <w:bookmarkStart w:id="5" w:name="_Toc127778289"/>
+      <w:bookmarkStart w:id="6" w:name="_Toc142493389"/>
       <w:r>
         <w:t>Alcance</w:t>
       </w:r>
-      <w:bookmarkEnd w:id="3"/>
       <w:bookmarkEnd w:id="4"/>
       <w:bookmarkEnd w:id="5"/>
+      <w:bookmarkEnd w:id="6"/>
       <w:r>
         <w:t xml:space="preserve"> </w:t>
       </w:r>
@@ -2303,15 +2305,15 @@
       <w:pPr>
         <w:pStyle w:val="Ttulo1"/>
       </w:pPr>
-      <w:bookmarkStart w:id="6" w:name="_Toc123297020"/>
-      <w:bookmarkStart w:id="7" w:name="_Toc127778290"/>
-      <w:bookmarkStart w:id="8" w:name="_Toc142493390"/>
+      <w:bookmarkStart w:id="7" w:name="_Toc123297020"/>
+      <w:bookmarkStart w:id="8" w:name="_Toc127778290"/>
+      <w:bookmarkStart w:id="9" w:name="_Toc142493390"/>
       <w:r>
         <w:t>Usuario</w:t>
       </w:r>
-      <w:bookmarkEnd w:id="6"/>
       <w:bookmarkEnd w:id="7"/>
       <w:bookmarkEnd w:id="8"/>
+      <w:bookmarkEnd w:id="9"/>
     </w:p>
     <w:p>
       <w:pPr>
@@ -2615,14 +2617,14 @@
           <w:rFonts w:eastAsia="Arial"/>
         </w:rPr>
       </w:pPr>
-      <w:bookmarkStart w:id="9" w:name="_Toc142493391"/>
+      <w:bookmarkStart w:id="10" w:name="_Toc142493391"/>
       <w:r>
         <w:rPr>
           <w:rFonts w:eastAsia="Arial"/>
         </w:rPr>
         <w:t>APLICACIONES</w:t>
       </w:r>
-      <w:bookmarkEnd w:id="9"/>
+      <w:bookmarkEnd w:id="10"/>
     </w:p>
     <w:p>
       <w:pPr>
@@ -2839,11 +2841,11 @@
         <w:pStyle w:val="Ttulo1"/>
         <w:jc w:val="center"/>
       </w:pPr>
-      <w:bookmarkStart w:id="10" w:name="_Toc142493392"/>
+      <w:bookmarkStart w:id="11" w:name="_Toc142493392"/>
       <w:r>
         <w:t>Pantalla Inicial</w:t>
       </w:r>
-      <w:bookmarkEnd w:id="10"/>
+      <w:bookmarkEnd w:id="11"/>
     </w:p>
     <w:p/>
     <w:p>
@@ -2868,17 +2870,70 @@
     </w:p>
     <w:p>
       <w:pPr>
-        <w:tabs>
-          <w:tab w:val="left" w:pos="1494"/>
-        </w:tabs>
-        <w:spacing w:line="276" w:lineRule="auto"/>
         <w:ind w:left="-851"/>
         <w:jc w:val="both"/>
         <w:rPr>
-          <w:rFonts w:ascii="Arial" w:eastAsia="Arial" w:hAnsi="Arial" w:cs="Arial"/>
-          <w:sz w:val="24"/>
-        </w:rPr>
-      </w:pPr>
+          <w:rFonts w:ascii="Arial" w:eastAsia="Calibri" w:hAnsi="Arial" w:cs="Arial"/>
+          <w:b/>
+          <w:sz w:val="24"/>
+          <w:szCs w:val="24"/>
+        </w:rPr>
+      </w:pPr>
+      <w:r>
+        <w:rPr>
+          <w:rFonts w:ascii="Arial" w:eastAsia="Calibri" w:hAnsi="Arial" w:cs="Arial"/>
+          <w:b/>
+          <w:noProof/>
+          <w:sz w:val="24"/>
+          <w:szCs w:val="24"/>
+          <w:lang w:val="es-MX" w:eastAsia="es-MX"/>
+        </w:rPr>
+        <w:drawing>
+          <wp:inline distT="0" distB="0" distL="0" distR="0" wp14:anchorId="567F7B16" wp14:editId="39C63A15">
+            <wp:extent cx="6339553" cy="2971800"/>
+            <wp:effectExtent l="152400" t="152400" r="366395" b="361950"/>
+            <wp:docPr id="45" name="Imagen 45"/>
+            <wp:cNvGraphicFramePr>
+              <a:graphicFrameLocks xmlns:a="http://schemas.openxmlformats.org/drawingml/2006/main" noChangeAspect="1"/>
+            </wp:cNvGraphicFramePr>
+            <a:graphic xmlns:a="http://schemas.openxmlformats.org/drawingml/2006/main">
+              <a:graphicData uri="http://schemas.openxmlformats.org/drawingml/2006/picture">
+                <pic:pic xmlns:pic="http://schemas.openxmlformats.org/drawingml/2006/picture">
+                  <pic:nvPicPr>
+                    <pic:cNvPr id="1" name=""/>
+                    <pic:cNvPicPr/>
+                  </pic:nvPicPr>
+                  <pic:blipFill>
+                    <a:blip r:embed="rId10"/>
+                    <a:stretch>
+                      <a:fillRect/>
+                    </a:stretch>
+                  </pic:blipFill>
+                  <pic:spPr>
+                    <a:xfrm>
+                      <a:off x="0" y="0"/>
+                      <a:ext cx="6342559" cy="2973209"/>
+                    </a:xfrm>
+                    <a:prstGeom prst="rect">
+                      <a:avLst/>
+                    </a:prstGeom>
+                    <a:ln>
+                      <a:noFill/>
+                    </a:ln>
+                    <a:effectLst>
+                      <a:outerShdw blurRad="292100" dist="139700" dir="2700000" algn="tl" rotWithShape="0">
+                        <a:srgbClr val="333333">
+                          <a:alpha val="65000"/>
+                        </a:srgbClr>
+                      </a:outerShdw>
+                    </a:effectLst>
+                  </pic:spPr>
+                </pic:pic>
+              </a:graphicData>
+            </a:graphic>
+          </wp:inline>
+        </w:drawing>
+      </w:r>
       <w:r>
         <w:rPr>
           <w:rFonts w:ascii="Arial" w:eastAsia="Calibri" w:hAnsi="Arial" w:cs="Arial"/>
@@ -2890,16 +2945,16 @@
         <mc:AlternateContent>
           <mc:Choice Requires="wps">
             <w:drawing>
-              <wp:anchor distT="0" distB="0" distL="114300" distR="114300" simplePos="0" relativeHeight="251910144" behindDoc="0" locked="0" layoutInCell="1" allowOverlap="1" wp14:anchorId="7EE0E666" wp14:editId="44FBE1F6">
+              <wp:anchor distT="0" distB="0" distL="114300" distR="114300" simplePos="0" relativeHeight="251910144" behindDoc="0" locked="0" layoutInCell="1" allowOverlap="1" wp14:anchorId="7EE0E666" wp14:editId="1D87355F">
                 <wp:simplePos x="0" y="0"/>
                 <wp:positionH relativeFrom="column">
-                  <wp:posOffset>5714365</wp:posOffset>
+                  <wp:posOffset>5556885</wp:posOffset>
                 </wp:positionH>
                 <wp:positionV relativeFrom="paragraph">
-                  <wp:posOffset>107950</wp:posOffset>
+                  <wp:posOffset>197485</wp:posOffset>
                 </wp:positionV>
-                <wp:extent cx="133350" cy="311150"/>
-                <wp:effectExtent l="0" t="0" r="19050" b="12700"/>
+                <wp:extent cx="133350" cy="219710"/>
+                <wp:effectExtent l="0" t="0" r="19050" b="27940"/>
                 <wp:wrapNone/>
                 <wp:docPr id="8" name="Rectángulo 8"/>
                 <wp:cNvGraphicFramePr/>
@@ -2910,7 +2965,7 @@
                       <wps:spPr>
                         <a:xfrm>
                           <a:off x="0" y="0"/>
-                          <a:ext cx="133350" cy="311150"/>
+                          <a:ext cx="133350" cy="219710"/>
                         </a:xfrm>
                         <a:prstGeom prst="rect">
                           <a:avLst/>
@@ -2956,78 +3011,11 @@
           </mc:Choice>
           <mc:Fallback>
             <w:pict>
-              <v:rect w14:anchorId="26E81830" id="Rectángulo 8" o:spid="_x0000_s1026" style="position:absolute;margin-left:449.95pt;margin-top:8.5pt;width:10.5pt;height:24.5pt;z-index:251910144;visibility:visible;mso-wrap-style:square;mso-width-percent:0;mso-height-percent:0;mso-wrap-distance-left:9pt;mso-wrap-distance-top:0;mso-wrap-distance-right:9pt;mso-wrap-distance-bottom:0;mso-position-horizontal:absolute;mso-position-horizontal-relative:text;mso-position-vertical:absolute;mso-position-vertical-relative:text;mso-width-percent:0;mso-height-percent:0;mso-width-relative:margin;mso-height-relative:margin;v-text-anchor:middle" o:gfxdata="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" filled="f" strokecolor="red" strokeweight="1.5pt"/>
+              <v:rect w14:anchorId="53F724F8" id="Rectángulo 8" o:spid="_x0000_s1026" style="position:absolute;margin-left:437.55pt;margin-top:15.55pt;width:10.5pt;height:17.3pt;z-index:251910144;visibility:visible;mso-wrap-style:square;mso-width-percent:0;mso-height-percent:0;mso-wrap-distance-left:9pt;mso-wrap-distance-top:0;mso-wrap-distance-right:9pt;mso-wrap-distance-bottom:0;mso-position-horizontal:absolute;mso-position-horizontal-relative:text;mso-position-vertical:absolute;mso-position-vertical-relative:text;mso-width-percent:0;mso-height-percent:0;mso-width-relative:margin;mso-height-relative:margin;v-text-anchor:middle" o:gfxdata="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" filled="f" strokecolor="red" strokeweight="1.5pt"/>
             </w:pict>
           </mc:Fallback>
         </mc:AlternateContent>
       </w:r>
-      <w:r>
-        <w:rPr>
-          <w:rFonts w:ascii="Arial" w:eastAsia="Arial" w:hAnsi="Arial" w:cs="Arial"/>
-          <w:noProof/>
-          <w:sz w:val="24"/>
-          <w:lang w:val="es-MX" w:eastAsia="es-MX"/>
-        </w:rPr>
-        <w:drawing>
-          <wp:inline distT="0" distB="0" distL="0" distR="0" wp14:anchorId="4E8631B9" wp14:editId="2AC54751">
-            <wp:extent cx="6388100" cy="2651228"/>
-            <wp:effectExtent l="152400" t="152400" r="355600" b="358775"/>
-            <wp:docPr id="31" name="Imagen 31"/>
-            <wp:cNvGraphicFramePr>
-              <a:graphicFrameLocks xmlns:a="http://schemas.openxmlformats.org/drawingml/2006/main" noChangeAspect="1"/>
-            </wp:cNvGraphicFramePr>
-            <a:graphic xmlns:a="http://schemas.openxmlformats.org/drawingml/2006/main">
-              <a:graphicData uri="http://schemas.openxmlformats.org/drawingml/2006/picture">
-                <pic:pic xmlns:pic="http://schemas.openxmlformats.org/drawingml/2006/picture">
-                  <pic:nvPicPr>
-                    <pic:cNvPr id="1" name=""/>
-                    <pic:cNvPicPr/>
-                  </pic:nvPicPr>
-                  <pic:blipFill>
-                    <a:blip r:embed="rId10"/>
-                    <a:stretch>
-                      <a:fillRect/>
-                    </a:stretch>
-                  </pic:blipFill>
-                  <pic:spPr>
-                    <a:xfrm>
-                      <a:off x="0" y="0"/>
-                      <a:ext cx="6396787" cy="2654833"/>
-                    </a:xfrm>
-                    <a:prstGeom prst="rect">
-                      <a:avLst/>
-                    </a:prstGeom>
-                    <a:ln>
-                      <a:noFill/>
-                    </a:ln>
-                    <a:effectLst>
-                      <a:outerShdw blurRad="292100" dist="139700" dir="2700000" algn="tl" rotWithShape="0">
-                        <a:srgbClr val="333333">
-                          <a:alpha val="65000"/>
-                        </a:srgbClr>
-                      </a:outerShdw>
-                    </a:effectLst>
-                  </pic:spPr>
-                </pic:pic>
-              </a:graphicData>
-            </a:graphic>
-          </wp:inline>
-        </w:drawing>
-      </w:r>
-    </w:p>
-    <w:p>
-      <w:pPr>
-        <w:tabs>
-          <w:tab w:val="left" w:pos="1494"/>
-        </w:tabs>
-        <w:spacing w:line="276" w:lineRule="auto"/>
-        <w:ind w:left="-851"/>
-        <w:jc w:val="both"/>
-        <w:rPr>
-          <w:rFonts w:ascii="Arial" w:eastAsia="Arial" w:hAnsi="Arial" w:cs="Arial"/>
-          <w:sz w:val="24"/>
-        </w:rPr>
-      </w:pPr>
     </w:p>
     <w:tbl>
       <w:tblPr>
@@ -3231,135 +3219,6 @@
                 <w:lang w:val="es-MX" w:eastAsia="es-MX"/>
               </w:rPr>
               <w:drawing>
-                <wp:inline distT="0" distB="0" distL="0" distR="0" wp14:anchorId="0FF3D4D9" wp14:editId="1435A290">
-                  <wp:extent cx="431800" cy="414741"/>
-                  <wp:effectExtent l="0" t="0" r="6350" b="4445"/>
-                  <wp:docPr id="33" name="Imagen 33"/>
-                  <wp:cNvGraphicFramePr>
-                    <a:graphicFrameLocks xmlns:a="http://schemas.openxmlformats.org/drawingml/2006/main" noChangeAspect="1"/>
-                  </wp:cNvGraphicFramePr>
-                  <a:graphic xmlns:a="http://schemas.openxmlformats.org/drawingml/2006/main">
-                    <a:graphicData uri="http://schemas.openxmlformats.org/drawingml/2006/picture">
-                      <pic:pic xmlns:pic="http://schemas.openxmlformats.org/drawingml/2006/picture">
-                        <pic:nvPicPr>
-                          <pic:cNvPr id="1" name=""/>
-                          <pic:cNvPicPr/>
-                        </pic:nvPicPr>
-                        <pic:blipFill rotWithShape="1">
-                          <a:blip r:embed="rId11"/>
-                          <a:srcRect l="30304" t="21333" r="53847" b="1333"/>
-                          <a:stretch/>
-                        </pic:blipFill>
-                        <pic:spPr bwMode="auto">
-                          <a:xfrm>
-                            <a:off x="0" y="0"/>
-                            <a:ext cx="449226" cy="431478"/>
-                          </a:xfrm>
-                          <a:prstGeom prst="rect">
-                            <a:avLst/>
-                          </a:prstGeom>
-                          <a:ln>
-                            <a:noFill/>
-                          </a:ln>
-                          <a:extLst>
-                            <a:ext uri="{53640926-AAD7-44D8-BBD7-CCE9431645EC}">
-                              <a14:shadowObscured xmlns:a14="http://schemas.microsoft.com/office/drawing/2010/main"/>
-                            </a:ext>
-                          </a:extLst>
-                        </pic:spPr>
-                      </pic:pic>
-                    </a:graphicData>
-                  </a:graphic>
-                </wp:inline>
-              </w:drawing>
-            </w:r>
-          </w:p>
-        </w:tc>
-        <w:tc>
-          <w:tcPr>
-            <w:tcW w:w="6149" w:type="dxa"/>
-          </w:tcPr>
-          <w:p>
-            <w:pPr>
-              <w:jc w:val="both"/>
-              <w:rPr>
-                <w:rFonts w:ascii="Arial" w:eastAsia="Arial" w:hAnsi="Arial" w:cs="Arial"/>
-                <w:sz w:val="24"/>
-              </w:rPr>
-            </w:pPr>
-            <w:r>
-              <w:rPr>
-                <w:rFonts w:ascii="Arial" w:eastAsia="Arial" w:hAnsi="Arial" w:cs="Arial"/>
-                <w:b/>
-                <w:sz w:val="24"/>
-              </w:rPr>
-              <w:t>Administrar perfiles de PABMI</w:t>
-            </w:r>
-            <w:r>
-              <w:rPr>
-                <w:rFonts w:ascii="Arial" w:eastAsia="Arial" w:hAnsi="Arial" w:cs="Arial"/>
-                <w:b/>
-                <w:sz w:val="24"/>
-              </w:rPr>
-              <w:t xml:space="preserve">: </w:t>
-            </w:r>
-            <w:r>
-              <w:rPr>
-                <w:rFonts w:ascii="Arial" w:eastAsia="Arial" w:hAnsi="Arial" w:cs="Arial"/>
-                <w:sz w:val="24"/>
-              </w:rPr>
-              <w:t>Aquí se</w:t>
-            </w:r>
-            <w:r>
-              <w:rPr>
-                <w:rFonts w:ascii="Arial" w:eastAsia="Arial" w:hAnsi="Arial" w:cs="Arial"/>
-                <w:sz w:val="24"/>
-              </w:rPr>
-              <w:t xml:space="preserve"> </w:t>
-            </w:r>
-            <w:r>
-              <w:rPr>
-                <w:rFonts w:ascii="Arial" w:eastAsia="Arial" w:hAnsi="Arial" w:cs="Arial"/>
-                <w:sz w:val="24"/>
-              </w:rPr>
-              <w:t>agregan o eliminan</w:t>
-            </w:r>
-            <w:r>
-              <w:rPr>
-                <w:rFonts w:ascii="Arial" w:eastAsia="Arial" w:hAnsi="Arial" w:cs="Arial"/>
-                <w:sz w:val="24"/>
-              </w:rPr>
-              <w:t xml:space="preserve"> los perfiles accesibles a la aplicación seleccionada</w:t>
-            </w:r>
-          </w:p>
-        </w:tc>
-      </w:tr>
-      <w:tr>
-        <w:trPr>
-          <w:trHeight w:val="879"/>
-        </w:trPr>
-        <w:tc>
-          <w:tcPr>
-            <w:tcW w:w="2210" w:type="dxa"/>
-          </w:tcPr>
-          <w:p>
-            <w:pPr>
-              <w:tabs>
-                <w:tab w:val="left" w:pos="1494"/>
-              </w:tabs>
-              <w:spacing w:line="276" w:lineRule="auto"/>
-              <w:jc w:val="center"/>
-              <w:rPr>
-                <w:noProof/>
-                <w:lang w:val="es-MX" w:eastAsia="es-MX"/>
-              </w:rPr>
-            </w:pPr>
-            <w:r>
-              <w:rPr>
-                <w:noProof/>
-                <w:lang w:val="es-MX" w:eastAsia="es-MX"/>
-              </w:rPr>
-              <w:drawing>
                 <wp:inline distT="0" distB="0" distL="0" distR="0" wp14:anchorId="4CC27EA1" wp14:editId="0C8CE4CF">
                   <wp:extent cx="469900" cy="407246"/>
                   <wp:effectExtent l="0" t="0" r="6350" b="0"/>
@@ -3422,7 +3281,7 @@
                 <w:b/>
                 <w:sz w:val="24"/>
               </w:rPr>
-              <w:t>Administrar roles de PABMI</w:t>
+              <w:t>Administrar Roles</w:t>
             </w:r>
             <w:r>
               <w:rPr>
@@ -3437,42 +3296,108 @@
                 <w:rFonts w:ascii="Arial" w:eastAsia="Arial" w:hAnsi="Arial" w:cs="Arial"/>
                 <w:sz w:val="24"/>
               </w:rPr>
-              <w:t>Aquí se</w:t>
+              <w:t>Listado de roles de la aplicación seleccionada</w:t>
+            </w:r>
+          </w:p>
+        </w:tc>
+      </w:tr>
+      <w:tr>
+        <w:trPr>
+          <w:trHeight w:val="879"/>
+        </w:trPr>
+        <w:tc>
+          <w:tcPr>
+            <w:tcW w:w="2210" w:type="dxa"/>
+          </w:tcPr>
+          <w:p>
+            <w:pPr>
+              <w:tabs>
+                <w:tab w:val="left" w:pos="1494"/>
+              </w:tabs>
+              <w:spacing w:line="276" w:lineRule="auto"/>
+              <w:jc w:val="center"/>
+              <w:rPr>
+                <w:noProof/>
+                <w:lang w:val="es-MX" w:eastAsia="es-MX"/>
+              </w:rPr>
+            </w:pPr>
+            <w:r>
+              <w:rPr>
+                <w:noProof/>
+                <w:lang w:val="es-MX" w:eastAsia="es-MX"/>
+              </w:rPr>
+              <w:drawing>
+                <wp:inline distT="0" distB="0" distL="0" distR="0" wp14:anchorId="52397F31" wp14:editId="02D15CD0">
+                  <wp:extent cx="541020" cy="548139"/>
+                  <wp:effectExtent l="0" t="0" r="0" b="4445"/>
+                  <wp:docPr id="43" name="Imagen 43"/>
+                  <wp:cNvGraphicFramePr>
+                    <a:graphicFrameLocks xmlns:a="http://schemas.openxmlformats.org/drawingml/2006/main" noChangeAspect="1"/>
+                  </wp:cNvGraphicFramePr>
+                  <a:graphic xmlns:a="http://schemas.openxmlformats.org/drawingml/2006/main">
+                    <a:graphicData uri="http://schemas.openxmlformats.org/drawingml/2006/picture">
+                      <pic:pic xmlns:pic="http://schemas.openxmlformats.org/drawingml/2006/picture">
+                        <pic:nvPicPr>
+                          <pic:cNvPr id="1" name=""/>
+                          <pic:cNvPicPr/>
+                        </pic:nvPicPr>
+                        <pic:blipFill rotWithShape="1">
+                          <a:blip r:embed="rId12"/>
+                          <a:srcRect l="1808" t="14222" r="63841" b="17334"/>
+                          <a:stretch/>
+                        </pic:blipFill>
+                        <pic:spPr bwMode="auto">
+                          <a:xfrm>
+                            <a:off x="0" y="0"/>
+                            <a:ext cx="545568" cy="552747"/>
+                          </a:xfrm>
+                          <a:prstGeom prst="rect">
+                            <a:avLst/>
+                          </a:prstGeom>
+                          <a:ln>
+                            <a:noFill/>
+                          </a:ln>
+                          <a:extLst>
+                            <a:ext uri="{53640926-AAD7-44D8-BBD7-CCE9431645EC}">
+                              <a14:shadowObscured xmlns:a14="http://schemas.microsoft.com/office/drawing/2010/main"/>
+                            </a:ext>
+                          </a:extLst>
+                        </pic:spPr>
+                      </pic:pic>
+                    </a:graphicData>
+                  </a:graphic>
+                </wp:inline>
+              </w:drawing>
+            </w:r>
+          </w:p>
+        </w:tc>
+        <w:tc>
+          <w:tcPr>
+            <w:tcW w:w="6149" w:type="dxa"/>
+          </w:tcPr>
+          <w:p>
+            <w:pPr>
+              <w:jc w:val="both"/>
+              <w:rPr>
+                <w:rFonts w:ascii="Arial" w:eastAsia="Arial" w:hAnsi="Arial" w:cs="Arial"/>
+                <w:b/>
+                <w:sz w:val="24"/>
+              </w:rPr>
+            </w:pPr>
+            <w:r>
+              <w:rPr>
+                <w:rFonts w:ascii="Arial" w:eastAsia="Arial" w:hAnsi="Arial" w:cs="Arial"/>
+                <w:b/>
+                <w:sz w:val="24"/>
+              </w:rPr>
+              <w:t>Editar acceso a Menús</w:t>
             </w:r>
             <w:r>
               <w:rPr>
                 <w:rFonts w:ascii="Arial" w:eastAsia="Arial" w:hAnsi="Arial" w:cs="Arial"/>
                 <w:sz w:val="24"/>
               </w:rPr>
-              <w:t xml:space="preserve"> </w:t>
-            </w:r>
-            <w:r>
-              <w:rPr>
-                <w:rFonts w:ascii="Arial" w:eastAsia="Arial" w:hAnsi="Arial" w:cs="Arial"/>
-                <w:sz w:val="24"/>
-              </w:rPr>
-              <w:t>agregan o eliminan</w:t>
-            </w:r>
-            <w:r>
-              <w:rPr>
-                <w:rFonts w:ascii="Arial" w:eastAsia="Arial" w:hAnsi="Arial" w:cs="Arial"/>
-                <w:sz w:val="24"/>
-              </w:rPr>
-              <w:t xml:space="preserve"> los </w:t>
-            </w:r>
-            <w:r>
-              <w:rPr>
-                <w:rFonts w:ascii="Arial" w:eastAsia="Arial" w:hAnsi="Arial" w:cs="Arial"/>
-                <w:sz w:val="24"/>
-              </w:rPr>
-              <w:t>roles</w:t>
-            </w:r>
-            <w:r>
-              <w:rPr>
-                <w:rFonts w:ascii="Arial" w:eastAsia="Arial" w:hAnsi="Arial" w:cs="Arial"/>
-                <w:sz w:val="24"/>
-              </w:rPr>
-              <w:t xml:space="preserve"> accesibles a la aplicación seleccionada</w:t>
+              <w:t xml:space="preserve">: administrador de menús disponibles que tendrá el rol seleccionado </w:t>
             </w:r>
           </w:p>
         </w:tc>
@@ -3565,15 +3490,7 @@
                 <w:b/>
                 <w:sz w:val="24"/>
               </w:rPr>
-              <w:t>Eliminar Aplicación</w:t>
-            </w:r>
-            <w:r>
-              <w:rPr>
-                <w:rFonts w:ascii="Arial" w:eastAsia="Arial" w:hAnsi="Arial" w:cs="Arial"/>
-                <w:b/>
-                <w:sz w:val="24"/>
-              </w:rPr>
-              <w:t xml:space="preserve">: </w:t>
+              <w:t xml:space="preserve">Eliminar Aplicación: </w:t>
             </w:r>
             <w:r>
               <w:rPr>
@@ -3598,12 +3515,12 @@
         <w:pStyle w:val="Ttulo1"/>
         <w:jc w:val="center"/>
       </w:pPr>
-      <w:bookmarkStart w:id="11" w:name="_Toc142493393"/>
+      <w:bookmarkStart w:id="12" w:name="_Toc142493393"/>
       <w:r>
         <w:lastRenderedPageBreak/>
         <w:t>Crear un nuevo registro</w:t>
       </w:r>
-      <w:bookmarkEnd w:id="11"/>
+      <w:bookmarkEnd w:id="12"/>
       <w:r>
         <w:t xml:space="preserve"> </w:t>
       </w:r>
@@ -3679,7 +3596,7 @@
                     <pic:cNvPicPr/>
                   </pic:nvPicPr>
                   <pic:blipFill>
-                    <a:blip r:embed="rId12"/>
+                    <a:blip r:embed="rId13"/>
                     <a:stretch>
                       <a:fillRect/>
                     </a:stretch>
@@ -3782,15 +3699,6 @@
           <w:szCs w:val="24"/>
         </w:rPr>
       </w:pPr>
-    </w:p>
-    <w:p>
-      <w:pPr>
-        <w:rPr>
-          <w:rFonts w:ascii="Arial" w:eastAsia="Calibri" w:hAnsi="Arial" w:cs="Arial"/>
-          <w:sz w:val="24"/>
-          <w:szCs w:val="24"/>
-        </w:rPr>
-      </w:pPr>
       <w:r>
         <w:rPr>
           <w:rFonts w:ascii="Arial" w:eastAsia="Calibri" w:hAnsi="Arial" w:cs="Arial"/>
@@ -3802,16 +3710,16 @@
         <mc:AlternateContent>
           <mc:Choice Requires="wps">
             <w:drawing>
-              <wp:anchor distT="0" distB="0" distL="114300" distR="114300" simplePos="0" relativeHeight="251899904" behindDoc="0" locked="0" layoutInCell="1" allowOverlap="1" wp14:anchorId="489389A2" wp14:editId="174D359B">
+              <wp:anchor distT="0" distB="0" distL="114300" distR="114300" simplePos="0" relativeHeight="251899904" behindDoc="0" locked="0" layoutInCell="1" allowOverlap="1" wp14:anchorId="489389A2" wp14:editId="7C0FFA7F">
                 <wp:simplePos x="0" y="0"/>
                 <wp:positionH relativeFrom="margin">
-                  <wp:align>right</wp:align>
+                  <wp:posOffset>4962525</wp:posOffset>
                 </wp:positionH>
                 <wp:positionV relativeFrom="paragraph">
-                  <wp:posOffset>1049020</wp:posOffset>
+                  <wp:posOffset>1908175</wp:posOffset>
                 </wp:positionV>
-                <wp:extent cx="693682" cy="282137"/>
-                <wp:effectExtent l="0" t="0" r="11430" b="22860"/>
+                <wp:extent cx="381000" cy="274320"/>
+                <wp:effectExtent l="0" t="0" r="19050" b="11430"/>
                 <wp:wrapNone/>
                 <wp:docPr id="19" name="Rectángulo 19"/>
                 <wp:cNvGraphicFramePr/>
@@ -3822,7 +3730,7 @@
                       <wps:spPr>
                         <a:xfrm>
                           <a:off x="0" y="0"/>
-                          <a:ext cx="693682" cy="282137"/>
+                          <a:ext cx="381000" cy="274320"/>
                         </a:xfrm>
                         <a:prstGeom prst="rect">
                           <a:avLst/>
@@ -3868,7 +3776,7 @@
           </mc:Choice>
           <mc:Fallback>
             <w:pict>
-              <v:rect w14:anchorId="24778E2B" id="Rectángulo 19" o:spid="_x0000_s1026" style="position:absolute;margin-left:3.4pt;margin-top:82.6pt;width:54.6pt;height:22.2pt;z-index:251899904;visibility:visible;mso-wrap-style:square;mso-width-percent:0;mso-height-percent:0;mso-wrap-distance-left:9pt;mso-wrap-distance-top:0;mso-wrap-distance-right:9pt;mso-wrap-distance-bottom:0;mso-position-horizontal:right;mso-position-horizontal-relative:margin;mso-position-vertical:absolute;mso-position-vertical-relative:text;mso-width-percent:0;mso-height-percent:0;mso-width-relative:margin;mso-height-relative:margin;v-text-anchor:middle" o:gfxdata="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" filled="f" strokecolor="red" strokeweight="1.5pt">
+              <v:rect w14:anchorId="625EA775" id="Rectángulo 19" o:spid="_x0000_s1026" style="position:absolute;margin-left:390.75pt;margin-top:150.25pt;width:30pt;height:21.6pt;z-index:251899904;visibility:visible;mso-wrap-style:square;mso-width-percent:0;mso-height-percent:0;mso-wrap-distance-left:9pt;mso-wrap-distance-top:0;mso-wrap-distance-right:9pt;mso-wrap-distance-bottom:0;mso-position-horizontal:absolute;mso-position-horizontal-relative:margin;mso-position-vertical:absolute;mso-position-vertical-relative:text;mso-width-percent:0;mso-height-percent:0;mso-width-relative:margin;mso-height-relative:margin;v-text-anchor:middle" o:gfxdata="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" filled="f" strokecolor="red" strokeweight="1.5pt">
                 <w10:wrap anchorx="margin"/>
               </v:rect>
             </w:pict>
@@ -3877,17 +3785,14 @@
       </w:r>
       <w:r>
         <w:rPr>
-          <w:rFonts w:ascii="Arial" w:eastAsia="Calibri" w:hAnsi="Arial" w:cs="Arial"/>
           <w:noProof/>
-          <w:sz w:val="24"/>
-          <w:szCs w:val="24"/>
           <w:lang w:val="es-MX" w:eastAsia="es-MX"/>
         </w:rPr>
         <w:drawing>
-          <wp:inline distT="0" distB="0" distL="0" distR="0" wp14:anchorId="2565F78F" wp14:editId="0ADC307B">
-            <wp:extent cx="5200650" cy="1180415"/>
-            <wp:effectExtent l="152400" t="152400" r="361950" b="363220"/>
-            <wp:docPr id="3" name="Imagen 3"/>
+          <wp:inline distT="0" distB="0" distL="0" distR="0" wp14:anchorId="5A93CCD6" wp14:editId="240B0B76">
+            <wp:extent cx="5255855" cy="2042160"/>
+            <wp:effectExtent l="152400" t="152400" r="364490" b="358140"/>
+            <wp:docPr id="40" name="Imagen 40"/>
             <wp:cNvGraphicFramePr>
               <a:graphicFrameLocks xmlns:a="http://schemas.openxmlformats.org/drawingml/2006/main" noChangeAspect="1"/>
             </wp:cNvGraphicFramePr>
@@ -3899,7 +3804,7 @@
                     <pic:cNvPicPr/>
                   </pic:nvPicPr>
                   <pic:blipFill>
-                    <a:blip r:embed="rId13"/>
+                    <a:blip r:embed="rId14"/>
                     <a:stretch>
                       <a:fillRect/>
                     </a:stretch>
@@ -3907,7 +3812,7 @@
                   <pic:spPr>
                     <a:xfrm>
                       <a:off x="0" y="0"/>
-                      <a:ext cx="5234688" cy="1188141"/>
+                      <a:ext cx="5290576" cy="2055651"/>
                     </a:xfrm>
                     <a:prstGeom prst="rect">
                       <a:avLst/>
@@ -3934,107 +3839,6 @@
       <w:pPr>
         <w:rPr>
           <w:rFonts w:ascii="Arial" w:eastAsia="Calibri" w:hAnsi="Arial" w:cs="Arial"/>
-          <w:sz w:val="24"/>
-          <w:szCs w:val="24"/>
-        </w:rPr>
-      </w:pPr>
-    </w:p>
-    <w:p>
-      <w:pPr>
-        <w:rPr>
-          <w:rFonts w:ascii="Arial" w:eastAsia="Calibri" w:hAnsi="Arial" w:cs="Arial"/>
-          <w:b/>
-          <w:sz w:val="24"/>
-          <w:szCs w:val="24"/>
-        </w:rPr>
-      </w:pPr>
-      <w:r>
-        <w:rPr>
-          <w:rFonts w:ascii="Arial" w:eastAsia="Calibri" w:hAnsi="Arial" w:cs="Arial"/>
-          <w:b/>
-          <w:sz w:val="24"/>
-          <w:szCs w:val="24"/>
-        </w:rPr>
-        <w:t xml:space="preserve">Paso 3- </w:t>
-      </w:r>
-      <w:r>
-        <w:rPr>
-          <w:rFonts w:ascii="Arial" w:eastAsia="Calibri" w:hAnsi="Arial" w:cs="Arial"/>
-          <w:b/>
-          <w:sz w:val="24"/>
-          <w:szCs w:val="24"/>
-        </w:rPr>
-        <w:t>Clic en crear</w:t>
-      </w:r>
-      <w:r>
-        <w:rPr>
-          <w:rFonts w:ascii="Arial" w:eastAsia="Calibri" w:hAnsi="Arial" w:cs="Arial"/>
-          <w:b/>
-          <w:sz w:val="24"/>
-          <w:szCs w:val="24"/>
-        </w:rPr>
-        <w:t xml:space="preserve">. </w:t>
-      </w:r>
-      <w:r>
-        <w:rPr>
-          <w:rFonts w:ascii="Arial" w:eastAsia="Calibri" w:hAnsi="Arial" w:cs="Arial"/>
-          <w:b/>
-          <w:sz w:val="24"/>
-          <w:szCs w:val="24"/>
-        </w:rPr>
-        <w:t xml:space="preserve">Se habrá </w:t>
-      </w:r>
-      <w:r>
-        <w:rPr>
-          <w:rFonts w:ascii="Arial" w:eastAsia="Calibri" w:hAnsi="Arial" w:cs="Arial"/>
-          <w:b/>
-          <w:sz w:val="24"/>
-          <w:szCs w:val="24"/>
-        </w:rPr>
-        <w:t>establecido</w:t>
-      </w:r>
-      <w:r>
-        <w:rPr>
-          <w:rFonts w:ascii="Arial" w:eastAsia="Calibri" w:hAnsi="Arial" w:cs="Arial"/>
-          <w:b/>
-          <w:sz w:val="24"/>
-          <w:szCs w:val="24"/>
-        </w:rPr>
-        <w:t xml:space="preserve"> un nuevo registro de aplicación. </w:t>
-      </w:r>
-      <w:r>
-        <w:rPr>
-          <w:rFonts w:ascii="Arial" w:eastAsia="Calibri" w:hAnsi="Arial" w:cs="Arial"/>
-          <w:b/>
-          <w:sz w:val="24"/>
-          <w:szCs w:val="24"/>
-        </w:rPr>
-        <w:t xml:space="preserve">Verificar si el usuario tiene el permiso para la aplicación asignada. </w:t>
-      </w:r>
-    </w:p>
-    <w:p>
-      <w:pPr>
-        <w:rPr>
-          <w:rFonts w:ascii="Arial" w:eastAsia="Calibri" w:hAnsi="Arial" w:cs="Arial"/>
-          <w:b/>
-          <w:sz w:val="24"/>
-          <w:szCs w:val="24"/>
-        </w:rPr>
-      </w:pPr>
-      <w:r>
-        <w:rPr>
-          <w:rFonts w:ascii="Arial" w:eastAsia="Calibri" w:hAnsi="Arial" w:cs="Arial"/>
-          <w:b/>
-          <w:sz w:val="24"/>
-          <w:szCs w:val="24"/>
-        </w:rPr>
-        <w:t xml:space="preserve">Se puede visualizar en el componente usuarios para confirmar si el permiso de aplicación corresponde al usuario asignado. </w:t>
-      </w:r>
-    </w:p>
-    <w:p>
-      <w:pPr>
-        <w:rPr>
-          <w:rFonts w:ascii="Arial" w:eastAsia="Calibri" w:hAnsi="Arial" w:cs="Arial"/>
           <w:b/>
           <w:sz w:val="24"/>
           <w:szCs w:val="24"/>
@@ -4051,18 +3855,18 @@
         <mc:AlternateContent>
           <mc:Choice Requires="wps">
             <w:drawing>
-              <wp:anchor distT="0" distB="0" distL="114300" distR="114300" simplePos="0" relativeHeight="251901952" behindDoc="0" locked="0" layoutInCell="1" allowOverlap="1" wp14:anchorId="39DCD2C7" wp14:editId="020C5733">
+              <wp:anchor distT="0" distB="0" distL="114300" distR="114300" simplePos="0" relativeHeight="251928576" behindDoc="0" locked="0" layoutInCell="1" allowOverlap="1" wp14:anchorId="1669FC85" wp14:editId="2F1B5564">
                 <wp:simplePos x="0" y="0"/>
-                <wp:positionH relativeFrom="column">
-                  <wp:posOffset>2875280</wp:posOffset>
+                <wp:positionH relativeFrom="margin">
+                  <wp:posOffset>436245</wp:posOffset>
                 </wp:positionH>
                 <wp:positionV relativeFrom="paragraph">
-                  <wp:posOffset>646430</wp:posOffset>
+                  <wp:posOffset>1796415</wp:posOffset>
                 </wp:positionV>
-                <wp:extent cx="828675" cy="209550"/>
-                <wp:effectExtent l="19050" t="19050" r="28575" b="19050"/>
+                <wp:extent cx="5029200" cy="167640"/>
+                <wp:effectExtent l="0" t="0" r="19050" b="22860"/>
                 <wp:wrapNone/>
-                <wp:docPr id="29" name="Rectángulo 29"/>
+                <wp:docPr id="49" name="Rectángulo 49"/>
                 <wp:cNvGraphicFramePr/>
                 <a:graphic xmlns:a="http://schemas.openxmlformats.org/drawingml/2006/main">
                   <a:graphicData uri="http://schemas.microsoft.com/office/word/2010/wordprocessingShape">
@@ -4071,7 +3875,202 @@
                       <wps:spPr>
                         <a:xfrm>
                           <a:off x="0" y="0"/>
-                          <a:ext cx="828675" cy="209550"/>
+                          <a:ext cx="5029200" cy="167640"/>
+                        </a:xfrm>
+                        <a:prstGeom prst="rect">
+                          <a:avLst/>
+                        </a:prstGeom>
+                        <a:noFill/>
+                        <a:ln w="19050">
+                          <a:solidFill>
+                            <a:srgbClr val="FF0000"/>
+                          </a:solidFill>
+                        </a:ln>
+                      </wps:spPr>
+                      <wps:style>
+                        <a:lnRef idx="2">
+                          <a:schemeClr val="accent6"/>
+                        </a:lnRef>
+                        <a:fillRef idx="1">
+                          <a:schemeClr val="lt1"/>
+                        </a:fillRef>
+                        <a:effectRef idx="0">
+                          <a:schemeClr val="accent6"/>
+                        </a:effectRef>
+                        <a:fontRef idx="minor">
+                          <a:schemeClr val="dk1"/>
+                        </a:fontRef>
+                      </wps:style>
+                      <wps:bodyPr rot="0" spcFirstLastPara="0" vertOverflow="overflow" horzOverflow="overflow" vert="horz" wrap="square" lIns="91440" tIns="45720" rIns="91440" bIns="45720" numCol="1" spcCol="0" rtlCol="0" fromWordArt="0" anchor="ctr" anchorCtr="0" forceAA="0" compatLnSpc="1">
+                        <a:prstTxWarp prst="textNoShape">
+                          <a:avLst/>
+                        </a:prstTxWarp>
+                        <a:noAutofit/>
+                      </wps:bodyPr>
+                    </wps:wsp>
+                  </a:graphicData>
+                </a:graphic>
+                <wp14:sizeRelH relativeFrom="margin">
+                  <wp14:pctWidth>0</wp14:pctWidth>
+                </wp14:sizeRelH>
+                <wp14:sizeRelV relativeFrom="margin">
+                  <wp14:pctHeight>0</wp14:pctHeight>
+                </wp14:sizeRelV>
+              </wp:anchor>
+            </w:drawing>
+          </mc:Choice>
+          <mc:Fallback>
+            <w:pict>
+              <v:rect w14:anchorId="5FF6F71F" id="Rectángulo 49" o:spid="_x0000_s1026" style="position:absolute;margin-left:34.35pt;margin-top:141.45pt;width:396pt;height:13.2pt;z-index:251928576;visibility:visible;mso-wrap-style:square;mso-width-percent:0;mso-height-percent:0;mso-wrap-distance-left:9pt;mso-wrap-distance-top:0;mso-wrap-distance-right:9pt;mso-wrap-distance-bottom:0;mso-position-horizontal:absolute;mso-position-horizontal-relative:margin;mso-position-vertical:absolute;mso-position-vertical-relative:text;mso-width-percent:0;mso-height-percent:0;mso-width-relative:margin;mso-height-relative:margin;v-text-anchor:middle" o:gfxdata="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" filled="f" strokecolor="red" strokeweight="1.5pt">
+                <w10:wrap anchorx="margin"/>
+              </v:rect>
+            </w:pict>
+          </mc:Fallback>
+        </mc:AlternateContent>
+      </w:r>
+      <w:r>
+        <w:rPr>
+          <w:rFonts w:ascii="Arial" w:eastAsia="Calibri" w:hAnsi="Arial" w:cs="Arial"/>
+          <w:b/>
+          <w:sz w:val="24"/>
+          <w:szCs w:val="24"/>
+        </w:rPr>
+        <w:t xml:space="preserve">Paso 3- Se habrá </w:t>
+      </w:r>
+      <w:r>
+        <w:rPr>
+          <w:rFonts w:ascii="Arial" w:eastAsia="Calibri" w:hAnsi="Arial" w:cs="Arial"/>
+          <w:b/>
+          <w:sz w:val="24"/>
+          <w:szCs w:val="24"/>
+        </w:rPr>
+        <w:t>creado una nueva aplicación activa por defecto</w:t>
+      </w:r>
+      <w:r>
+        <w:rPr>
+          <w:rFonts w:ascii="Calibri" w:eastAsia="Calibri" w:hAnsi="Calibri" w:cs="Calibri"/>
+          <w:noProof/>
+          <w:lang w:val="es-MX" w:eastAsia="es-MX"/>
+        </w:rPr>
+        <w:drawing>
+          <wp:inline distT="0" distB="0" distL="0" distR="0" wp14:anchorId="397D2CDA" wp14:editId="5F446BD6">
+            <wp:extent cx="5433060" cy="2544403"/>
+            <wp:effectExtent l="152400" t="152400" r="358140" b="370840"/>
+            <wp:docPr id="21" name="Imagen 21"/>
+            <wp:cNvGraphicFramePr>
+              <a:graphicFrameLocks xmlns:a="http://schemas.openxmlformats.org/drawingml/2006/main" noChangeAspect="1"/>
+            </wp:cNvGraphicFramePr>
+            <a:graphic xmlns:a="http://schemas.openxmlformats.org/drawingml/2006/main">
+              <a:graphicData uri="http://schemas.openxmlformats.org/drawingml/2006/picture">
+                <pic:pic xmlns:pic="http://schemas.openxmlformats.org/drawingml/2006/picture">
+                  <pic:nvPicPr>
+                    <pic:cNvPr id="1" name=""/>
+                    <pic:cNvPicPr/>
+                  </pic:nvPicPr>
+                  <pic:blipFill>
+                    <a:blip r:embed="rId15"/>
+                    <a:stretch>
+                      <a:fillRect/>
+                    </a:stretch>
+                  </pic:blipFill>
+                  <pic:spPr>
+                    <a:xfrm>
+                      <a:off x="0" y="0"/>
+                      <a:ext cx="5436603" cy="2546062"/>
+                    </a:xfrm>
+                    <a:prstGeom prst="rect">
+                      <a:avLst/>
+                    </a:prstGeom>
+                    <a:ln>
+                      <a:noFill/>
+                    </a:ln>
+                    <a:effectLst>
+                      <a:outerShdw blurRad="292100" dist="139700" dir="2700000" algn="tl" rotWithShape="0">
+                        <a:srgbClr val="333333">
+                          <a:alpha val="65000"/>
+                        </a:srgbClr>
+                      </a:outerShdw>
+                    </a:effectLst>
+                  </pic:spPr>
+                </pic:pic>
+              </a:graphicData>
+            </a:graphic>
+          </wp:inline>
+        </w:drawing>
+      </w:r>
+    </w:p>
+    <w:p>
+      <w:pPr>
+        <w:rPr>
+          <w:rFonts w:ascii="Arial" w:eastAsia="Calibri" w:hAnsi="Arial" w:cs="Arial"/>
+          <w:b/>
+          <w:sz w:val="24"/>
+          <w:szCs w:val="24"/>
+        </w:rPr>
+      </w:pPr>
+    </w:p>
+    <w:p>
+      <w:pPr>
+        <w:rPr>
+          <w:rFonts w:ascii="Arial" w:eastAsia="Calibri" w:hAnsi="Arial" w:cs="Arial"/>
+          <w:b/>
+          <w:sz w:val="24"/>
+          <w:szCs w:val="24"/>
+        </w:rPr>
+      </w:pPr>
+      <w:r>
+        <w:rPr>
+          <w:rFonts w:ascii="Arial" w:eastAsia="Calibri" w:hAnsi="Arial" w:cs="Arial"/>
+          <w:b/>
+          <w:sz w:val="24"/>
+          <w:szCs w:val="24"/>
+        </w:rPr>
+        <w:lastRenderedPageBreak/>
+        <w:t>Puede editar la aplicación en cualquier momento pulsando el botón “Editar”</w:t>
+      </w:r>
+    </w:p>
+    <w:p>
+      <w:pPr>
+        <w:ind w:left="-709"/>
+        <w:rPr>
+          <w:rFonts w:ascii="Arial" w:eastAsia="Calibri" w:hAnsi="Arial" w:cs="Arial"/>
+          <w:b/>
+          <w:sz w:val="24"/>
+          <w:szCs w:val="24"/>
+        </w:rPr>
+      </w:pPr>
+      <w:r>
+        <w:rPr>
+          <w:rFonts w:ascii="Arial" w:eastAsia="Calibri" w:hAnsi="Arial" w:cs="Arial"/>
+          <w:noProof/>
+          <w:sz w:val="24"/>
+          <w:szCs w:val="24"/>
+          <w:lang w:val="es-MX" w:eastAsia="es-MX"/>
+        </w:rPr>
+        <mc:AlternateContent>
+          <mc:Choice Requires="wps">
+            <w:drawing>
+              <wp:anchor distT="0" distB="0" distL="114300" distR="114300" simplePos="0" relativeHeight="251930624" behindDoc="0" locked="0" layoutInCell="1" allowOverlap="1" wp14:anchorId="31B0590D" wp14:editId="258A7320">
+                <wp:simplePos x="0" y="0"/>
+                <wp:positionH relativeFrom="margin">
+                  <wp:posOffset>34290</wp:posOffset>
+                </wp:positionH>
+                <wp:positionV relativeFrom="paragraph">
+                  <wp:posOffset>1797685</wp:posOffset>
+                </wp:positionV>
+                <wp:extent cx="115747" cy="195306"/>
+                <wp:effectExtent l="19050" t="19050" r="17780" b="14605"/>
+                <wp:wrapNone/>
+                <wp:docPr id="52" name="Rectángulo 52"/>
+                <wp:cNvGraphicFramePr/>
+                <a:graphic xmlns:a="http://schemas.openxmlformats.org/drawingml/2006/main">
+                  <a:graphicData uri="http://schemas.microsoft.com/office/word/2010/wordprocessingShape">
+                    <wps:wsp>
+                      <wps:cNvSpPr/>
+                      <wps:spPr>
+                        <a:xfrm>
+                          <a:off x="0" y="0"/>
+                          <a:ext cx="115747" cy="195306"/>
                         </a:xfrm>
                         <a:prstGeom prst="rect">
                           <a:avLst/>
@@ -4117,13 +4116,97 @@
           </mc:Choice>
           <mc:Fallback>
             <w:pict>
-              <v:rect w14:anchorId="7BA1D6BC" id="Rectángulo 29" o:spid="_x0000_s1026" style="position:absolute;margin-left:226.4pt;margin-top:50.9pt;width:65.25pt;height:16.5pt;z-index:251901952;visibility:visible;mso-wrap-style:square;mso-width-percent:0;mso-height-percent:0;mso-wrap-distance-left:9pt;mso-wrap-distance-top:0;mso-wrap-distance-right:9pt;mso-wrap-distance-bottom:0;mso-position-horizontal:absolute;mso-position-horizontal-relative:text;mso-position-vertical:absolute;mso-position-vertical-relative:text;mso-width-percent:0;mso-height-percent:0;mso-width-relative:margin;mso-height-relative:margin;v-text-anchor:middle" o:gfxdata="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" filled="f" strokecolor="red" strokeweight="2.25pt"/>
+              <v:rect w14:anchorId="484787AE" id="Rectángulo 52" o:spid="_x0000_s1026" style="position:absolute;margin-left:2.7pt;margin-top:141.55pt;width:9.1pt;height:15.4pt;z-index:251930624;visibility:visible;mso-wrap-style:square;mso-width-percent:0;mso-height-percent:0;mso-wrap-distance-left:9pt;mso-wrap-distance-top:0;mso-wrap-distance-right:9pt;mso-wrap-distance-bottom:0;mso-position-horizontal:absolute;mso-position-horizontal-relative:margin;mso-position-vertical:absolute;mso-position-vertical-relative:text;mso-width-percent:0;mso-height-percent:0;mso-width-relative:margin;mso-height-relative:margin;v-text-anchor:middle" o:gfxdata="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" filled="f" strokecolor="red" strokeweight="2.25pt">
+                <w10:wrap anchorx="margin"/>
+              </v:rect>
             </w:pict>
           </mc:Fallback>
         </mc:AlternateContent>
       </w:r>
       <w:r>
         <w:rPr>
+          <w:rFonts w:ascii="Calibri" w:eastAsia="Calibri" w:hAnsi="Calibri" w:cs="Calibri"/>
+          <w:noProof/>
+          <w:lang w:val="es-MX" w:eastAsia="es-MX"/>
+        </w:rPr>
+        <w:drawing>
+          <wp:inline distT="0" distB="0" distL="0" distR="0" wp14:anchorId="75A6AF13" wp14:editId="79F23BB6">
+            <wp:extent cx="6111240" cy="2862007"/>
+            <wp:effectExtent l="152400" t="152400" r="365760" b="357505"/>
+            <wp:docPr id="50" name="Imagen 50"/>
+            <wp:cNvGraphicFramePr>
+              <a:graphicFrameLocks xmlns:a="http://schemas.openxmlformats.org/drawingml/2006/main" noChangeAspect="1"/>
+            </wp:cNvGraphicFramePr>
+            <a:graphic xmlns:a="http://schemas.openxmlformats.org/drawingml/2006/main">
+              <a:graphicData uri="http://schemas.openxmlformats.org/drawingml/2006/picture">
+                <pic:pic xmlns:pic="http://schemas.openxmlformats.org/drawingml/2006/picture">
+                  <pic:nvPicPr>
+                    <pic:cNvPr id="1" name=""/>
+                    <pic:cNvPicPr/>
+                  </pic:nvPicPr>
+                  <pic:blipFill>
+                    <a:blip r:embed="rId15"/>
+                    <a:stretch>
+                      <a:fillRect/>
+                    </a:stretch>
+                  </pic:blipFill>
+                  <pic:spPr>
+                    <a:xfrm>
+                      <a:off x="0" y="0"/>
+                      <a:ext cx="6119209" cy="2865739"/>
+                    </a:xfrm>
+                    <a:prstGeom prst="rect">
+                      <a:avLst/>
+                    </a:prstGeom>
+                    <a:ln>
+                      <a:noFill/>
+                    </a:ln>
+                    <a:effectLst>
+                      <a:outerShdw blurRad="292100" dist="139700" dir="2700000" algn="tl" rotWithShape="0">
+                        <a:srgbClr val="333333">
+                          <a:alpha val="65000"/>
+                        </a:srgbClr>
+                      </a:outerShdw>
+                    </a:effectLst>
+                  </pic:spPr>
+                </pic:pic>
+              </a:graphicData>
+            </a:graphic>
+          </wp:inline>
+        </w:drawing>
+      </w:r>
+    </w:p>
+    <w:p>
+      <w:pPr>
+        <w:rPr>
+          <w:rFonts w:ascii="Arial" w:eastAsia="Calibri" w:hAnsi="Arial" w:cs="Arial"/>
+          <w:b/>
+          <w:sz w:val="24"/>
+          <w:szCs w:val="24"/>
+        </w:rPr>
+      </w:pPr>
+      <w:r>
+        <w:rPr>
+          <w:rFonts w:ascii="Arial" w:eastAsia="Calibri" w:hAnsi="Arial" w:cs="Arial"/>
+          <w:b/>
+          <w:sz w:val="24"/>
+          <w:szCs w:val="24"/>
+        </w:rPr>
+        <w:t>Puede editar la aplicación en cualquier momento pulsando el botón “Editar”, para desactivar la aplicación puede utilizar el interruptor pasando de estatus “Activo” a “Inactivo”</w:t>
+      </w:r>
+    </w:p>
+    <w:p>
+      <w:pPr>
+        <w:ind w:left="-284"/>
+        <w:rPr>
+          <w:rFonts w:ascii="Arial" w:eastAsia="Calibri" w:hAnsi="Arial" w:cs="Arial"/>
+          <w:b/>
+          <w:sz w:val="24"/>
+          <w:szCs w:val="24"/>
+        </w:rPr>
+      </w:pPr>
+      <w:r>
+        <w:rPr>
           <w:rFonts w:ascii="Arial" w:eastAsia="Calibri" w:hAnsi="Arial" w:cs="Arial"/>
           <w:noProof/>
           <w:sz w:val="24"/>
@@ -4133,18 +4216,18 @@
         <mc:AlternateContent>
           <mc:Choice Requires="wps">
             <w:drawing>
-              <wp:anchor distT="0" distB="0" distL="114300" distR="114300" simplePos="0" relativeHeight="251906048" behindDoc="0" locked="0" layoutInCell="1" allowOverlap="1" wp14:anchorId="6876E10D" wp14:editId="7C9C51FF">
+              <wp:anchor distT="0" distB="0" distL="114300" distR="114300" simplePos="0" relativeHeight="251932672" behindDoc="0" locked="0" layoutInCell="1" allowOverlap="1" wp14:anchorId="54050BEC" wp14:editId="12D344CD">
                 <wp:simplePos x="0" y="0"/>
-                <wp:positionH relativeFrom="column">
-                  <wp:posOffset>1665605</wp:posOffset>
+                <wp:positionH relativeFrom="margin">
+                  <wp:posOffset>93345</wp:posOffset>
                 </wp:positionH>
                 <wp:positionV relativeFrom="paragraph">
-                  <wp:posOffset>168910</wp:posOffset>
+                  <wp:posOffset>1965960</wp:posOffset>
                 </wp:positionV>
-                <wp:extent cx="1361872" cy="267916"/>
-                <wp:effectExtent l="19050" t="19050" r="10160" b="18415"/>
+                <wp:extent cx="701040" cy="320040"/>
+                <wp:effectExtent l="19050" t="19050" r="22860" b="22860"/>
                 <wp:wrapNone/>
-                <wp:docPr id="20" name="Rectángulo 20"/>
+                <wp:docPr id="56" name="Rectángulo 56"/>
                 <wp:cNvGraphicFramePr/>
                 <a:graphic xmlns:a="http://schemas.openxmlformats.org/drawingml/2006/main">
                   <a:graphicData uri="http://schemas.microsoft.com/office/word/2010/wordprocessingShape">
@@ -4153,7 +4236,7 @@
                       <wps:spPr>
                         <a:xfrm>
                           <a:off x="0" y="0"/>
-                          <a:ext cx="1361872" cy="267916"/>
+                          <a:ext cx="701040" cy="320040"/>
                         </a:xfrm>
                         <a:prstGeom prst="rect">
                           <a:avLst/>
@@ -4199,7 +4282,9 @@
           </mc:Choice>
           <mc:Fallback>
             <w:pict>
-              <v:rect w14:anchorId="72F4C8F4" id="Rectángulo 20" o:spid="_x0000_s1026" style="position:absolute;margin-left:131.15pt;margin-top:13.3pt;width:107.25pt;height:21.1pt;z-index:251906048;visibility:visible;mso-wrap-style:square;mso-width-percent:0;mso-height-percent:0;mso-wrap-distance-left:9pt;mso-wrap-distance-top:0;mso-wrap-distance-right:9pt;mso-wrap-distance-bottom:0;mso-position-horizontal:absolute;mso-position-horizontal-relative:text;mso-position-vertical:absolute;mso-position-vertical-relative:text;mso-width-percent:0;mso-height-percent:0;mso-width-relative:margin;mso-height-relative:margin;v-text-anchor:middle" o:gfxdata="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" filled="f" strokecolor="red" strokeweight="2.25pt"/>
+              <v:rect w14:anchorId="7E30622B" id="Rectángulo 56" o:spid="_x0000_s1026" style="position:absolute;margin-left:7.35pt;margin-top:154.8pt;width:55.2pt;height:25.2pt;z-index:251932672;visibility:visible;mso-wrap-style:square;mso-width-percent:0;mso-height-percent:0;mso-wrap-distance-left:9pt;mso-wrap-distance-top:0;mso-wrap-distance-right:9pt;mso-wrap-distance-bottom:0;mso-position-horizontal:absolute;mso-position-horizontal-relative:margin;mso-position-vertical:absolute;mso-position-vertical-relative:text;mso-width-percent:0;mso-height-percent:0;mso-width-relative:margin;mso-height-relative:margin;v-text-anchor:middle" o:gfxdata="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" filled="f" strokecolor="red" strokeweight="2.25pt">
+                <w10:wrap anchorx="margin"/>
+              </v:rect>
             </w:pict>
           </mc:Fallback>
         </mc:AlternateContent>
@@ -4214,10 +4299,10 @@
           <w:lang w:val="es-MX" w:eastAsia="es-MX"/>
         </w:rPr>
         <w:drawing>
-          <wp:inline distT="0" distB="0" distL="0" distR="0" wp14:anchorId="525271A7" wp14:editId="46EAF959">
-            <wp:extent cx="5612130" cy="1370965"/>
-            <wp:effectExtent l="152400" t="152400" r="369570" b="362585"/>
-            <wp:docPr id="36" name="Imagen 36"/>
+          <wp:inline distT="0" distB="0" distL="0" distR="0" wp14:anchorId="6C532FC9" wp14:editId="2BF5E0A0">
+            <wp:extent cx="5612130" cy="2525395"/>
+            <wp:effectExtent l="152400" t="152400" r="369570" b="370205"/>
+            <wp:docPr id="57" name="Imagen 57"/>
             <wp:cNvGraphicFramePr>
               <a:graphicFrameLocks xmlns:a="http://schemas.openxmlformats.org/drawingml/2006/main" noChangeAspect="1"/>
             </wp:cNvGraphicFramePr>
@@ -4229,7 +4314,7 @@
                     <pic:cNvPicPr/>
                   </pic:nvPicPr>
                   <pic:blipFill>
-                    <a:blip r:embed="rId14"/>
+                    <a:blip r:embed="rId16"/>
                     <a:stretch>
                       <a:fillRect/>
                     </a:stretch>
@@ -4237,7 +4322,7 @@
                   <pic:spPr>
                     <a:xfrm>
                       <a:off x="0" y="0"/>
-                      <a:ext cx="5612130" cy="1370965"/>
+                      <a:ext cx="5612130" cy="2525395"/>
                     </a:xfrm>
                     <a:prstGeom prst="rect">
                       <a:avLst/>
@@ -4262,6 +4347,7 @@
     </w:p>
     <w:p>
       <w:pPr>
+        <w:ind w:left="-284"/>
         <w:rPr>
           <w:rFonts w:ascii="Arial" w:eastAsia="Calibri" w:hAnsi="Arial" w:cs="Arial"/>
           <w:b/>
@@ -4272,6 +4358,7 @@
     </w:p>
     <w:p>
       <w:pPr>
+        <w:ind w:left="-284"/>
         <w:rPr>
           <w:rFonts w:ascii="Arial" w:eastAsia="Calibri" w:hAnsi="Arial" w:cs="Arial"/>
           <w:b/>
@@ -4289,19 +4376,20 @@
           <w:szCs w:val="24"/>
         </w:rPr>
       </w:pPr>
-    </w:p>
-    <w:p>
-      <w:pPr>
+      <w:r>
         <w:rPr>
           <w:rFonts w:ascii="Arial" w:eastAsia="Calibri" w:hAnsi="Arial" w:cs="Arial"/>
           <w:b/>
           <w:sz w:val="24"/>
           <w:szCs w:val="24"/>
         </w:rPr>
-      </w:pPr>
-    </w:p>
-    <w:p>
-      <w:pPr>
+        <w:lastRenderedPageBreak/>
+        <w:t>Para eliminar la aplicación se utiliza el botón “Eliminar”</w:t>
+      </w:r>
+    </w:p>
+    <w:p>
+      <w:pPr>
+        <w:ind w:left="-709"/>
         <w:rPr>
           <w:rFonts w:ascii="Arial" w:eastAsia="Calibri" w:hAnsi="Arial" w:cs="Arial"/>
           <w:b/>
@@ -4312,11 +4400,658 @@
       <w:r>
         <w:rPr>
           <w:rFonts w:ascii="Arial" w:eastAsia="Calibri" w:hAnsi="Arial" w:cs="Arial"/>
+          <w:noProof/>
+          <w:sz w:val="24"/>
+          <w:szCs w:val="24"/>
+          <w:lang w:val="es-MX" w:eastAsia="es-MX"/>
+        </w:rPr>
+        <mc:AlternateContent>
+          <mc:Choice Requires="wps">
+            <w:drawing>
+              <wp:anchor distT="0" distB="0" distL="114300" distR="114300" simplePos="0" relativeHeight="251934720" behindDoc="0" locked="0" layoutInCell="1" allowOverlap="1" wp14:anchorId="3EA2523D" wp14:editId="5D4B1257">
+                <wp:simplePos x="0" y="0"/>
+                <wp:positionH relativeFrom="margin">
+                  <wp:posOffset>293793</wp:posOffset>
+                </wp:positionH>
+                <wp:positionV relativeFrom="paragraph">
+                  <wp:posOffset>1797685</wp:posOffset>
+                </wp:positionV>
+                <wp:extent cx="115747" cy="195306"/>
+                <wp:effectExtent l="19050" t="19050" r="17780" b="14605"/>
+                <wp:wrapNone/>
+                <wp:docPr id="58" name="Rectángulo 58"/>
+                <wp:cNvGraphicFramePr/>
+                <a:graphic xmlns:a="http://schemas.openxmlformats.org/drawingml/2006/main">
+                  <a:graphicData uri="http://schemas.microsoft.com/office/word/2010/wordprocessingShape">
+                    <wps:wsp>
+                      <wps:cNvSpPr/>
+                      <wps:spPr>
+                        <a:xfrm>
+                          <a:off x="0" y="0"/>
+                          <a:ext cx="115747" cy="195306"/>
+                        </a:xfrm>
+                        <a:prstGeom prst="rect">
+                          <a:avLst/>
+                        </a:prstGeom>
+                        <a:noFill/>
+                        <a:ln w="28575">
+                          <a:solidFill>
+                            <a:srgbClr val="FF0000"/>
+                          </a:solidFill>
+                        </a:ln>
+                      </wps:spPr>
+                      <wps:style>
+                        <a:lnRef idx="2">
+                          <a:schemeClr val="accent6"/>
+                        </a:lnRef>
+                        <a:fillRef idx="1">
+                          <a:schemeClr val="lt1"/>
+                        </a:fillRef>
+                        <a:effectRef idx="0">
+                          <a:schemeClr val="accent6"/>
+                        </a:effectRef>
+                        <a:fontRef idx="minor">
+                          <a:schemeClr val="dk1"/>
+                        </a:fontRef>
+                      </wps:style>
+                      <wps:bodyPr rot="0" spcFirstLastPara="0" vertOverflow="overflow" horzOverflow="overflow" vert="horz" wrap="square" lIns="91440" tIns="45720" rIns="91440" bIns="45720" numCol="1" spcCol="0" rtlCol="0" fromWordArt="0" anchor="ctr" anchorCtr="0" forceAA="0" compatLnSpc="1">
+                        <a:prstTxWarp prst="textNoShape">
+                          <a:avLst/>
+                        </a:prstTxWarp>
+                        <a:noAutofit/>
+                      </wps:bodyPr>
+                    </wps:wsp>
+                  </a:graphicData>
+                </a:graphic>
+                <wp14:sizeRelH relativeFrom="margin">
+                  <wp14:pctWidth>0</wp14:pctWidth>
+                </wp14:sizeRelH>
+                <wp14:sizeRelV relativeFrom="margin">
+                  <wp14:pctHeight>0</wp14:pctHeight>
+                </wp14:sizeRelV>
+              </wp:anchor>
+            </w:drawing>
+          </mc:Choice>
+          <mc:Fallback>
+            <w:pict>
+              <v:rect w14:anchorId="089693D4" id="Rectángulo 58" o:spid="_x0000_s1026" style="position:absolute;margin-left:23.15pt;margin-top:141.55pt;width:9.1pt;height:15.4pt;z-index:251934720;visibility:visible;mso-wrap-style:square;mso-width-percent:0;mso-height-percent:0;mso-wrap-distance-left:9pt;mso-wrap-distance-top:0;mso-wrap-distance-right:9pt;mso-wrap-distance-bottom:0;mso-position-horizontal:absolute;mso-position-horizontal-relative:margin;mso-position-vertical:absolute;mso-position-vertical-relative:text;mso-width-percent:0;mso-height-percent:0;mso-width-relative:margin;mso-height-relative:margin;v-text-anchor:middle" o:gfxdata="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" filled="f" strokecolor="red" strokeweight="2.25pt">
+                <w10:wrap anchorx="margin"/>
+              </v:rect>
+            </w:pict>
+          </mc:Fallback>
+        </mc:AlternateContent>
+      </w:r>
+      <w:r>
+        <w:rPr>
+          <w:rFonts w:ascii="Calibri" w:eastAsia="Calibri" w:hAnsi="Calibri" w:cs="Calibri"/>
+          <w:noProof/>
+          <w:lang w:val="es-MX" w:eastAsia="es-MX"/>
+        </w:rPr>
+        <w:drawing>
+          <wp:inline distT="0" distB="0" distL="0" distR="0" wp14:anchorId="68D70CDE" wp14:editId="1D158820">
+            <wp:extent cx="6111240" cy="2862007"/>
+            <wp:effectExtent l="152400" t="152400" r="365760" b="357505"/>
+            <wp:docPr id="59" name="Imagen 59"/>
+            <wp:cNvGraphicFramePr>
+              <a:graphicFrameLocks xmlns:a="http://schemas.openxmlformats.org/drawingml/2006/main" noChangeAspect="1"/>
+            </wp:cNvGraphicFramePr>
+            <a:graphic xmlns:a="http://schemas.openxmlformats.org/drawingml/2006/main">
+              <a:graphicData uri="http://schemas.openxmlformats.org/drawingml/2006/picture">
+                <pic:pic xmlns:pic="http://schemas.openxmlformats.org/drawingml/2006/picture">
+                  <pic:nvPicPr>
+                    <pic:cNvPr id="1" name=""/>
+                    <pic:cNvPicPr/>
+                  </pic:nvPicPr>
+                  <pic:blipFill>
+                    <a:blip r:embed="rId15"/>
+                    <a:stretch>
+                      <a:fillRect/>
+                    </a:stretch>
+                  </pic:blipFill>
+                  <pic:spPr>
+                    <a:xfrm>
+                      <a:off x="0" y="0"/>
+                      <a:ext cx="6119209" cy="2865739"/>
+                    </a:xfrm>
+                    <a:prstGeom prst="rect">
+                      <a:avLst/>
+                    </a:prstGeom>
+                    <a:ln>
+                      <a:noFill/>
+                    </a:ln>
+                    <a:effectLst>
+                      <a:outerShdw blurRad="292100" dist="139700" dir="2700000" algn="tl" rotWithShape="0">
+                        <a:srgbClr val="333333">
+                          <a:alpha val="65000"/>
+                        </a:srgbClr>
+                      </a:outerShdw>
+                    </a:effectLst>
+                  </pic:spPr>
+                </pic:pic>
+              </a:graphicData>
+            </a:graphic>
+          </wp:inline>
+        </w:drawing>
+      </w:r>
+    </w:p>
+    <w:p>
+      <w:pPr>
+        <w:rPr>
+          <w:rFonts w:ascii="Arial" w:eastAsia="Calibri" w:hAnsi="Arial" w:cs="Arial"/>
           <w:b/>
           <w:sz w:val="24"/>
           <w:szCs w:val="24"/>
         </w:rPr>
-        <w:t>Si requiere realizar cambios puede editar la aplicación o eliminarla utilizando los botones “Editar” y “Eliminar”</w:t>
+      </w:pPr>
+      <w:r>
+        <w:rPr>
+          <w:rFonts w:ascii="Arial" w:eastAsia="Calibri" w:hAnsi="Arial" w:cs="Arial"/>
+          <w:b/>
+          <w:sz w:val="24"/>
+          <w:szCs w:val="24"/>
+        </w:rPr>
+        <w:t>Administrar roles puede gestionar los roles utilizados para asignar a los usuarios según sus actividades</w:t>
+      </w:r>
+    </w:p>
+    <w:p>
+      <w:pPr>
+        <w:ind w:left="-709"/>
+        <w:rPr>
+          <w:rFonts w:ascii="Arial" w:eastAsia="Calibri" w:hAnsi="Arial" w:cs="Arial"/>
+          <w:b/>
+          <w:sz w:val="24"/>
+          <w:szCs w:val="24"/>
+        </w:rPr>
+      </w:pPr>
+      <w:r>
+        <w:rPr>
+          <w:rFonts w:ascii="Arial" w:eastAsia="Calibri" w:hAnsi="Arial" w:cs="Arial"/>
+          <w:noProof/>
+          <w:sz w:val="24"/>
+          <w:szCs w:val="24"/>
+          <w:lang w:val="es-MX" w:eastAsia="es-MX"/>
+        </w:rPr>
+        <mc:AlternateContent>
+          <mc:Choice Requires="wps">
+            <w:drawing>
+              <wp:anchor distT="0" distB="0" distL="114300" distR="114300" simplePos="0" relativeHeight="251938816" behindDoc="0" locked="0" layoutInCell="1" allowOverlap="1" wp14:anchorId="51CE0E96" wp14:editId="0BAB01E6">
+                <wp:simplePos x="0" y="0"/>
+                <wp:positionH relativeFrom="margin">
+                  <wp:posOffset>164677</wp:posOffset>
+                </wp:positionH>
+                <wp:positionV relativeFrom="paragraph">
+                  <wp:posOffset>1805093</wp:posOffset>
+                </wp:positionV>
+                <wp:extent cx="115747" cy="195306"/>
+                <wp:effectExtent l="19050" t="19050" r="17780" b="14605"/>
+                <wp:wrapNone/>
+                <wp:docPr id="14" name="Rectángulo 14"/>
+                <wp:cNvGraphicFramePr/>
+                <a:graphic xmlns:a="http://schemas.openxmlformats.org/drawingml/2006/main">
+                  <a:graphicData uri="http://schemas.microsoft.com/office/word/2010/wordprocessingShape">
+                    <wps:wsp>
+                      <wps:cNvSpPr/>
+                      <wps:spPr>
+                        <a:xfrm>
+                          <a:off x="0" y="0"/>
+                          <a:ext cx="115747" cy="195306"/>
+                        </a:xfrm>
+                        <a:prstGeom prst="rect">
+                          <a:avLst/>
+                        </a:prstGeom>
+                        <a:noFill/>
+                        <a:ln w="28575">
+                          <a:solidFill>
+                            <a:srgbClr val="FF0000"/>
+                          </a:solidFill>
+                        </a:ln>
+                      </wps:spPr>
+                      <wps:style>
+                        <a:lnRef idx="2">
+                          <a:schemeClr val="accent6"/>
+                        </a:lnRef>
+                        <a:fillRef idx="1">
+                          <a:schemeClr val="lt1"/>
+                        </a:fillRef>
+                        <a:effectRef idx="0">
+                          <a:schemeClr val="accent6"/>
+                        </a:effectRef>
+                        <a:fontRef idx="minor">
+                          <a:schemeClr val="dk1"/>
+                        </a:fontRef>
+                      </wps:style>
+                      <wps:bodyPr rot="0" spcFirstLastPara="0" vertOverflow="overflow" horzOverflow="overflow" vert="horz" wrap="square" lIns="91440" tIns="45720" rIns="91440" bIns="45720" numCol="1" spcCol="0" rtlCol="0" fromWordArt="0" anchor="ctr" anchorCtr="0" forceAA="0" compatLnSpc="1">
+                        <a:prstTxWarp prst="textNoShape">
+                          <a:avLst/>
+                        </a:prstTxWarp>
+                        <a:noAutofit/>
+                      </wps:bodyPr>
+                    </wps:wsp>
+                  </a:graphicData>
+                </a:graphic>
+                <wp14:sizeRelH relativeFrom="margin">
+                  <wp14:pctWidth>0</wp14:pctWidth>
+                </wp14:sizeRelH>
+                <wp14:sizeRelV relativeFrom="margin">
+                  <wp14:pctHeight>0</wp14:pctHeight>
+                </wp14:sizeRelV>
+              </wp:anchor>
+            </w:drawing>
+          </mc:Choice>
+          <mc:Fallback>
+            <w:pict>
+              <v:rect w14:anchorId="7D858363" id="Rectángulo 14" o:spid="_x0000_s1026" style="position:absolute;margin-left:12.95pt;margin-top:142.15pt;width:9.1pt;height:15.4pt;z-index:251938816;visibility:visible;mso-wrap-style:square;mso-width-percent:0;mso-height-percent:0;mso-wrap-distance-left:9pt;mso-wrap-distance-top:0;mso-wrap-distance-right:9pt;mso-wrap-distance-bottom:0;mso-position-horizontal:absolute;mso-position-horizontal-relative:margin;mso-position-vertical:absolute;mso-position-vertical-relative:text;mso-width-percent:0;mso-height-percent:0;mso-width-relative:margin;mso-height-relative:margin;v-text-anchor:middle" o:gfxdata="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" filled="f" strokecolor="red" strokeweight="2.25pt">
+                <w10:wrap anchorx="margin"/>
+              </v:rect>
+            </w:pict>
+          </mc:Fallback>
+        </mc:AlternateContent>
+      </w:r>
+      <w:r>
+        <w:rPr>
+          <w:rFonts w:ascii="Calibri" w:eastAsia="Calibri" w:hAnsi="Calibri" w:cs="Calibri"/>
+          <w:noProof/>
+          <w:lang w:val="es-MX" w:eastAsia="es-MX"/>
+        </w:rPr>
+        <w:drawing>
+          <wp:inline distT="0" distB="0" distL="0" distR="0" wp14:anchorId="38AA663C" wp14:editId="5D1F80F9">
+            <wp:extent cx="6128867" cy="2870200"/>
+            <wp:effectExtent l="152400" t="152400" r="367665" b="368300"/>
+            <wp:docPr id="3" name="Imagen 3"/>
+            <wp:cNvGraphicFramePr>
+              <a:graphicFrameLocks xmlns:a="http://schemas.openxmlformats.org/drawingml/2006/main" noChangeAspect="1"/>
+            </wp:cNvGraphicFramePr>
+            <a:graphic xmlns:a="http://schemas.openxmlformats.org/drawingml/2006/main">
+              <a:graphicData uri="http://schemas.openxmlformats.org/drawingml/2006/picture">
+                <pic:pic xmlns:pic="http://schemas.openxmlformats.org/drawingml/2006/picture">
+                  <pic:nvPicPr>
+                    <pic:cNvPr id="1" name=""/>
+                    <pic:cNvPicPr/>
+                  </pic:nvPicPr>
+                  <pic:blipFill>
+                    <a:blip r:embed="rId15"/>
+                    <a:stretch>
+                      <a:fillRect/>
+                    </a:stretch>
+                  </pic:blipFill>
+                  <pic:spPr>
+                    <a:xfrm>
+                      <a:off x="0" y="0"/>
+                      <a:ext cx="6132452" cy="2871879"/>
+                    </a:xfrm>
+                    <a:prstGeom prst="rect">
+                      <a:avLst/>
+                    </a:prstGeom>
+                    <a:ln>
+                      <a:noFill/>
+                    </a:ln>
+                    <a:effectLst>
+                      <a:outerShdw blurRad="292100" dist="139700" dir="2700000" algn="tl" rotWithShape="0">
+                        <a:srgbClr val="333333">
+                          <a:alpha val="65000"/>
+                        </a:srgbClr>
+                      </a:outerShdw>
+                    </a:effectLst>
+                  </pic:spPr>
+                </pic:pic>
+              </a:graphicData>
+            </a:graphic>
+          </wp:inline>
+        </w:drawing>
+      </w:r>
+    </w:p>
+    <w:p>
+      <w:pPr>
+        <w:ind w:left="-709"/>
+        <w:rPr>
+          <w:rFonts w:ascii="Arial" w:eastAsia="Calibri" w:hAnsi="Arial" w:cs="Arial"/>
+          <w:b/>
+          <w:sz w:val="24"/>
+          <w:szCs w:val="24"/>
+        </w:rPr>
+      </w:pPr>
+    </w:p>
+    <w:p>
+      <w:pPr>
+        <w:rPr>
+          <w:rFonts w:ascii="Arial" w:eastAsia="Calibri" w:hAnsi="Arial" w:cs="Arial"/>
+          <w:b/>
+          <w:sz w:val="24"/>
+          <w:szCs w:val="24"/>
+        </w:rPr>
+      </w:pPr>
+    </w:p>
+    <w:p>
+      <w:pPr>
+        <w:rPr>
+          <w:rFonts w:ascii="Arial" w:eastAsia="Calibri" w:hAnsi="Arial" w:cs="Arial"/>
+          <w:b/>
+          <w:sz w:val="24"/>
+          <w:szCs w:val="24"/>
+        </w:rPr>
+      </w:pPr>
+      <w:r>
+        <w:rPr>
+          <w:rFonts w:ascii="Arial" w:eastAsia="Calibri" w:hAnsi="Arial" w:cs="Arial"/>
+          <w:b/>
+          <w:sz w:val="24"/>
+          <w:szCs w:val="24"/>
+        </w:rPr>
+        <w:lastRenderedPageBreak/>
+        <w:t>Aquí se administra la lista de roles y el acceso a los diferentes menús (ventanas) de la aplicación, utilice el botón “Agregar” para agregar un nuevo rol a la lista</w:t>
+      </w:r>
+    </w:p>
+    <w:p>
+      <w:pPr>
+        <w:ind w:left="-709"/>
+        <w:rPr>
+          <w:rFonts w:ascii="Arial" w:eastAsia="Calibri" w:hAnsi="Arial" w:cs="Arial"/>
+          <w:b/>
+          <w:sz w:val="24"/>
+          <w:szCs w:val="24"/>
+        </w:rPr>
+      </w:pPr>
+      <w:r>
+        <w:rPr>
+          <w:rFonts w:ascii="Arial" w:eastAsia="Calibri" w:hAnsi="Arial" w:cs="Arial"/>
+          <w:noProof/>
+          <w:sz w:val="24"/>
+          <w:szCs w:val="24"/>
+          <w:lang w:val="es-MX" w:eastAsia="es-MX"/>
+        </w:rPr>
+        <mc:AlternateContent>
+          <mc:Choice Requires="wps">
+            <w:drawing>
+              <wp:anchor distT="0" distB="0" distL="114300" distR="114300" simplePos="0" relativeHeight="251936768" behindDoc="0" locked="0" layoutInCell="1" allowOverlap="1" wp14:anchorId="46464E64" wp14:editId="580E2797">
+                <wp:simplePos x="0" y="0"/>
+                <wp:positionH relativeFrom="margin">
+                  <wp:posOffset>5049732</wp:posOffset>
+                </wp:positionH>
+                <wp:positionV relativeFrom="paragraph">
+                  <wp:posOffset>516678</wp:posOffset>
+                </wp:positionV>
+                <wp:extent cx="439843" cy="228177"/>
+                <wp:effectExtent l="19050" t="19050" r="17780" b="19685"/>
+                <wp:wrapNone/>
+                <wp:docPr id="61" name="Rectángulo 61"/>
+                <wp:cNvGraphicFramePr/>
+                <a:graphic xmlns:a="http://schemas.openxmlformats.org/drawingml/2006/main">
+                  <a:graphicData uri="http://schemas.microsoft.com/office/word/2010/wordprocessingShape">
+                    <wps:wsp>
+                      <wps:cNvSpPr/>
+                      <wps:spPr>
+                        <a:xfrm>
+                          <a:off x="0" y="0"/>
+                          <a:ext cx="439843" cy="228177"/>
+                        </a:xfrm>
+                        <a:prstGeom prst="rect">
+                          <a:avLst/>
+                        </a:prstGeom>
+                        <a:noFill/>
+                        <a:ln w="28575">
+                          <a:solidFill>
+                            <a:srgbClr val="FF0000"/>
+                          </a:solidFill>
+                        </a:ln>
+                      </wps:spPr>
+                      <wps:style>
+                        <a:lnRef idx="2">
+                          <a:schemeClr val="accent6"/>
+                        </a:lnRef>
+                        <a:fillRef idx="1">
+                          <a:schemeClr val="lt1"/>
+                        </a:fillRef>
+                        <a:effectRef idx="0">
+                          <a:schemeClr val="accent6"/>
+                        </a:effectRef>
+                        <a:fontRef idx="minor">
+                          <a:schemeClr val="dk1"/>
+                        </a:fontRef>
+                      </wps:style>
+                      <wps:bodyPr rot="0" spcFirstLastPara="0" vertOverflow="overflow" horzOverflow="overflow" vert="horz" wrap="square" lIns="91440" tIns="45720" rIns="91440" bIns="45720" numCol="1" spcCol="0" rtlCol="0" fromWordArt="0" anchor="ctr" anchorCtr="0" forceAA="0" compatLnSpc="1">
+                        <a:prstTxWarp prst="textNoShape">
+                          <a:avLst/>
+                        </a:prstTxWarp>
+                        <a:noAutofit/>
+                      </wps:bodyPr>
+                    </wps:wsp>
+                  </a:graphicData>
+                </a:graphic>
+                <wp14:sizeRelH relativeFrom="margin">
+                  <wp14:pctWidth>0</wp14:pctWidth>
+                </wp14:sizeRelH>
+                <wp14:sizeRelV relativeFrom="margin">
+                  <wp14:pctHeight>0</wp14:pctHeight>
+                </wp14:sizeRelV>
+              </wp:anchor>
+            </w:drawing>
+          </mc:Choice>
+          <mc:Fallback>
+            <w:pict>
+              <v:rect w14:anchorId="22E88BF0" id="Rectángulo 61" o:spid="_x0000_s1026" style="position:absolute;margin-left:397.6pt;margin-top:40.7pt;width:34.65pt;height:17.95pt;z-index:251936768;visibility:visible;mso-wrap-style:square;mso-width-percent:0;mso-height-percent:0;mso-wrap-distance-left:9pt;mso-wrap-distance-top:0;mso-wrap-distance-right:9pt;mso-wrap-distance-bottom:0;mso-position-horizontal:absolute;mso-position-horizontal-relative:margin;mso-position-vertical:absolute;mso-position-vertical-relative:text;mso-width-percent:0;mso-height-percent:0;mso-width-relative:margin;mso-height-relative:margin;v-text-anchor:middle" o:gfxdata="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" filled="f" strokecolor="red" strokeweight="2.25pt">
+                <w10:wrap anchorx="margin"/>
+              </v:rect>
+            </w:pict>
+          </mc:Fallback>
+        </mc:AlternateContent>
+      </w:r>
+      <w:r>
+        <w:rPr>
+          <w:rFonts w:ascii="Arial" w:eastAsia="Calibri" w:hAnsi="Arial" w:cs="Arial"/>
+          <w:b/>
+          <w:sz w:val="24"/>
+          <w:szCs w:val="24"/>
+        </w:rPr>
+        <w:drawing>
+          <wp:inline distT="0" distB="0" distL="0" distR="0" wp14:anchorId="35711481" wp14:editId="6555BAC8">
+            <wp:extent cx="6028267" cy="2793820"/>
+            <wp:effectExtent l="152400" t="152400" r="353695" b="368935"/>
+            <wp:docPr id="29" name="Imagen 29"/>
+            <wp:cNvGraphicFramePr>
+              <a:graphicFrameLocks xmlns:a="http://schemas.openxmlformats.org/drawingml/2006/main" noChangeAspect="1"/>
+            </wp:cNvGraphicFramePr>
+            <a:graphic xmlns:a="http://schemas.openxmlformats.org/drawingml/2006/main">
+              <a:graphicData uri="http://schemas.openxmlformats.org/drawingml/2006/picture">
+                <pic:pic xmlns:pic="http://schemas.openxmlformats.org/drawingml/2006/picture">
+                  <pic:nvPicPr>
+                    <pic:cNvPr id="1" name=""/>
+                    <pic:cNvPicPr/>
+                  </pic:nvPicPr>
+                  <pic:blipFill>
+                    <a:blip r:embed="rId17"/>
+                    <a:stretch>
+                      <a:fillRect/>
+                    </a:stretch>
+                  </pic:blipFill>
+                  <pic:spPr>
+                    <a:xfrm>
+                      <a:off x="0" y="0"/>
+                      <a:ext cx="6040123" cy="2799315"/>
+                    </a:xfrm>
+                    <a:prstGeom prst="rect">
+                      <a:avLst/>
+                    </a:prstGeom>
+                    <a:ln>
+                      <a:noFill/>
+                    </a:ln>
+                    <a:effectLst>
+                      <a:outerShdw blurRad="292100" dist="139700" dir="2700000" algn="tl" rotWithShape="0">
+                        <a:srgbClr val="333333">
+                          <a:alpha val="65000"/>
+                        </a:srgbClr>
+                      </a:outerShdw>
+                    </a:effectLst>
+                  </pic:spPr>
+                </pic:pic>
+              </a:graphicData>
+            </a:graphic>
+          </wp:inline>
+        </w:drawing>
+      </w:r>
+    </w:p>
+    <w:p>
+      <w:pPr>
+        <w:rPr>
+          <w:rFonts w:ascii="Arial" w:eastAsia="Calibri" w:hAnsi="Arial" w:cs="Arial"/>
+          <w:b/>
+          <w:sz w:val="24"/>
+          <w:szCs w:val="24"/>
+        </w:rPr>
+      </w:pPr>
+      <w:r>
+        <w:rPr>
+          <w:rFonts w:ascii="Arial" w:eastAsia="Calibri" w:hAnsi="Arial" w:cs="Arial"/>
+          <w:b/>
+          <w:sz w:val="24"/>
+          <w:szCs w:val="24"/>
+        </w:rPr>
+        <w:t>Pulse el botón “Editar acceso a menú” para editar los menús a los que tendrá acceso el rol</w:t>
+      </w:r>
+    </w:p>
+    <w:p>
+      <w:pPr>
+        <w:ind w:left="-709"/>
+        <w:rPr>
+          <w:rFonts w:ascii="Arial" w:eastAsia="Calibri" w:hAnsi="Arial" w:cs="Arial"/>
+          <w:b/>
+          <w:sz w:val="24"/>
+          <w:szCs w:val="24"/>
+        </w:rPr>
+      </w:pPr>
+      <w:r>
+        <w:rPr>
+          <w:rFonts w:ascii="Arial" w:eastAsia="Calibri" w:hAnsi="Arial" w:cs="Arial"/>
+          <w:noProof/>
+          <w:sz w:val="24"/>
+          <w:szCs w:val="24"/>
+          <w:lang w:val="es-MX" w:eastAsia="es-MX"/>
+        </w:rPr>
+        <mc:AlternateContent>
+          <mc:Choice Requires="wps">
+            <w:drawing>
+              <wp:anchor distT="0" distB="0" distL="114300" distR="114300" simplePos="0" relativeHeight="251940864" behindDoc="0" locked="0" layoutInCell="1" allowOverlap="1" wp14:anchorId="328F5D3F" wp14:editId="01B7423D">
+                <wp:simplePos x="0" y="0"/>
+                <wp:positionH relativeFrom="margin">
+                  <wp:posOffset>215265</wp:posOffset>
+                </wp:positionH>
+                <wp:positionV relativeFrom="paragraph">
+                  <wp:posOffset>1949449</wp:posOffset>
+                </wp:positionV>
+                <wp:extent cx="110067" cy="211667"/>
+                <wp:effectExtent l="19050" t="19050" r="23495" b="17145"/>
+                <wp:wrapNone/>
+                <wp:docPr id="31" name="Rectángulo 31"/>
+                <wp:cNvGraphicFramePr/>
+                <a:graphic xmlns:a="http://schemas.openxmlformats.org/drawingml/2006/main">
+                  <a:graphicData uri="http://schemas.microsoft.com/office/word/2010/wordprocessingShape">
+                    <wps:wsp>
+                      <wps:cNvSpPr/>
+                      <wps:spPr>
+                        <a:xfrm flipV="1">
+                          <a:off x="0" y="0"/>
+                          <a:ext cx="110067" cy="211667"/>
+                        </a:xfrm>
+                        <a:prstGeom prst="rect">
+                          <a:avLst/>
+                        </a:prstGeom>
+                        <a:noFill/>
+                        <a:ln w="28575">
+                          <a:solidFill>
+                            <a:srgbClr val="FF0000"/>
+                          </a:solidFill>
+                        </a:ln>
+                      </wps:spPr>
+                      <wps:style>
+                        <a:lnRef idx="2">
+                          <a:schemeClr val="accent6"/>
+                        </a:lnRef>
+                        <a:fillRef idx="1">
+                          <a:schemeClr val="lt1"/>
+                        </a:fillRef>
+                        <a:effectRef idx="0">
+                          <a:schemeClr val="accent6"/>
+                        </a:effectRef>
+                        <a:fontRef idx="minor">
+                          <a:schemeClr val="dk1"/>
+                        </a:fontRef>
+                      </wps:style>
+                      <wps:bodyPr rot="0" spcFirstLastPara="0" vertOverflow="overflow" horzOverflow="overflow" vert="horz" wrap="square" lIns="91440" tIns="45720" rIns="91440" bIns="45720" numCol="1" spcCol="0" rtlCol="0" fromWordArt="0" anchor="ctr" anchorCtr="0" forceAA="0" compatLnSpc="1">
+                        <a:prstTxWarp prst="textNoShape">
+                          <a:avLst/>
+                        </a:prstTxWarp>
+                        <a:noAutofit/>
+                      </wps:bodyPr>
+                    </wps:wsp>
+                  </a:graphicData>
+                </a:graphic>
+                <wp14:sizeRelH relativeFrom="margin">
+                  <wp14:pctWidth>0</wp14:pctWidth>
+                </wp14:sizeRelH>
+                <wp14:sizeRelV relativeFrom="margin">
+                  <wp14:pctHeight>0</wp14:pctHeight>
+                </wp14:sizeRelV>
+              </wp:anchor>
+            </w:drawing>
+          </mc:Choice>
+          <mc:Fallback>
+            <w:pict>
+              <v:rect w14:anchorId="0D75BCE4" id="Rectángulo 31" o:spid="_x0000_s1026" style="position:absolute;margin-left:16.95pt;margin-top:153.5pt;width:8.65pt;height:16.65pt;flip:y;z-index:251940864;visibility:visible;mso-wrap-style:square;mso-width-percent:0;mso-height-percent:0;mso-wrap-distance-left:9pt;mso-wrap-distance-top:0;mso-wrap-distance-right:9pt;mso-wrap-distance-bottom:0;mso-position-horizontal:absolute;mso-position-horizontal-relative:margin;mso-position-vertical:absolute;mso-position-vertical-relative:text;mso-width-percent:0;mso-height-percent:0;mso-width-relative:margin;mso-height-relative:margin;v-text-anchor:middle" o:gfxdata="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" filled="f" strokecolor="red" strokeweight="2.25pt">
+                <w10:wrap anchorx="margin"/>
+              </v:rect>
+            </w:pict>
+          </mc:Fallback>
+        </mc:AlternateContent>
+      </w:r>
+      <w:r>
+        <w:rPr>
+          <w:noProof/>
+          <w:lang w:val="es-MX" w:eastAsia="es-MX"/>
+        </w:rPr>
+        <w:drawing>
+          <wp:inline distT="0" distB="0" distL="0" distR="0" wp14:anchorId="431F9CDC" wp14:editId="2958F795">
+            <wp:extent cx="6042288" cy="2802467"/>
+            <wp:effectExtent l="152400" t="152400" r="358775" b="360045"/>
+            <wp:docPr id="20" name="Imagen 20"/>
+            <wp:cNvGraphicFramePr>
+              <a:graphicFrameLocks xmlns:a="http://schemas.openxmlformats.org/drawingml/2006/main" noChangeAspect="1"/>
+            </wp:cNvGraphicFramePr>
+            <a:graphic xmlns:a="http://schemas.openxmlformats.org/drawingml/2006/main">
+              <a:graphicData uri="http://schemas.openxmlformats.org/drawingml/2006/picture">
+                <pic:pic xmlns:pic="http://schemas.openxmlformats.org/drawingml/2006/picture">
+                  <pic:nvPicPr>
+                    <pic:cNvPr id="1" name=""/>
+                    <pic:cNvPicPr/>
+                  </pic:nvPicPr>
+                  <pic:blipFill>
+                    <a:blip r:embed="rId18"/>
+                    <a:stretch>
+                      <a:fillRect/>
+                    </a:stretch>
+                  </pic:blipFill>
+                  <pic:spPr>
+                    <a:xfrm>
+                      <a:off x="0" y="0"/>
+                      <a:ext cx="6046512" cy="2804426"/>
+                    </a:xfrm>
+                    <a:prstGeom prst="rect">
+                      <a:avLst/>
+                    </a:prstGeom>
+                    <a:ln>
+                      <a:noFill/>
+                    </a:ln>
+                    <a:effectLst>
+                      <a:outerShdw blurRad="292100" dist="139700" dir="2700000" algn="tl" rotWithShape="0">
+                        <a:srgbClr val="333333">
+                          <a:alpha val="65000"/>
+                        </a:srgbClr>
+                      </a:outerShdw>
+                    </a:effectLst>
+                  </pic:spPr>
+                </pic:pic>
+              </a:graphicData>
+            </a:graphic>
+          </wp:inline>
+        </w:drawing>
       </w:r>
     </w:p>
     <w:p>
@@ -4497,62 +5232,10 @@
           </mc:Fallback>
         </mc:AlternateContent>
       </w:r>
-      <w:r>
-        <w:rPr>
-          <w:rFonts w:ascii="Arial" w:eastAsia="Arial" w:hAnsi="Arial" w:cs="Arial"/>
-          <w:noProof/>
-          <w:sz w:val="24"/>
-          <w:lang w:val="es-MX" w:eastAsia="es-MX"/>
-        </w:rPr>
-        <w:drawing>
-          <wp:inline distT="0" distB="0" distL="0" distR="0" wp14:anchorId="57CFE405" wp14:editId="1CACA429">
-            <wp:extent cx="6341730" cy="2631881"/>
-            <wp:effectExtent l="152400" t="152400" r="364490" b="359410"/>
-            <wp:docPr id="37" name="Imagen 37"/>
-            <wp:cNvGraphicFramePr>
-              <a:graphicFrameLocks xmlns:a="http://schemas.openxmlformats.org/drawingml/2006/main" noChangeAspect="1"/>
-            </wp:cNvGraphicFramePr>
-            <a:graphic xmlns:a="http://schemas.openxmlformats.org/drawingml/2006/main">
-              <a:graphicData uri="http://schemas.openxmlformats.org/drawingml/2006/picture">
-                <pic:pic xmlns:pic="http://schemas.openxmlformats.org/drawingml/2006/picture">
-                  <pic:nvPicPr>
-                    <pic:cNvPr id="1" name=""/>
-                    <pic:cNvPicPr/>
-                  </pic:nvPicPr>
-                  <pic:blipFill>
-                    <a:blip r:embed="rId10"/>
-                    <a:stretch>
-                      <a:fillRect/>
-                    </a:stretch>
-                  </pic:blipFill>
-                  <pic:spPr>
-                    <a:xfrm>
-                      <a:off x="0" y="0"/>
-                      <a:ext cx="6351396" cy="2635893"/>
-                    </a:xfrm>
-                    <a:prstGeom prst="rect">
-                      <a:avLst/>
-                    </a:prstGeom>
-                    <a:ln>
-                      <a:noFill/>
-                    </a:ln>
-                    <a:effectLst>
-                      <a:outerShdw blurRad="292100" dist="139700" dir="2700000" algn="tl" rotWithShape="0">
-                        <a:srgbClr val="333333">
-                          <a:alpha val="65000"/>
-                        </a:srgbClr>
-                      </a:outerShdw>
-                    </a:effectLst>
-                  </pic:spPr>
-                </pic:pic>
-              </a:graphicData>
-            </a:graphic>
-          </wp:inline>
-        </w:drawing>
-      </w:r>
-    </w:p>
-    <w:p>
-      <w:pPr>
+    </w:p>
+    <w:p>
+      <w:pPr>
+        <w:ind w:left="-567"/>
         <w:rPr>
           <w:rFonts w:ascii="Arial" w:eastAsia="Calibri" w:hAnsi="Arial" w:cs="Arial"/>
           <w:b/>
@@ -4562,93 +5245,26 @@
       </w:pPr>
       <w:r>
         <w:rPr>
-          <w:noProof/>
-          <w:lang w:val="es-MX" w:eastAsia="es-MX"/>
-        </w:rPr>
-        <w:drawing>
-          <wp:inline distT="0" distB="0" distL="0" distR="0" wp14:anchorId="0C0462BA" wp14:editId="1F4C32E5">
-            <wp:extent cx="312709" cy="300355"/>
-            <wp:effectExtent l="0" t="0" r="0" b="4445"/>
-            <wp:docPr id="10" name="Imagen 10"/>
-            <wp:cNvGraphicFramePr>
-              <a:graphicFrameLocks xmlns:a="http://schemas.openxmlformats.org/drawingml/2006/main" noChangeAspect="1"/>
-            </wp:cNvGraphicFramePr>
-            <a:graphic xmlns:a="http://schemas.openxmlformats.org/drawingml/2006/main">
-              <a:graphicData uri="http://schemas.openxmlformats.org/drawingml/2006/picture">
-                <pic:pic xmlns:pic="http://schemas.openxmlformats.org/drawingml/2006/picture">
-                  <pic:nvPicPr>
-                    <pic:cNvPr id="1" name=""/>
-                    <pic:cNvPicPr/>
-                  </pic:nvPicPr>
-                  <pic:blipFill rotWithShape="1">
-                    <a:blip r:embed="rId11"/>
-                    <a:srcRect l="30304" t="21333" r="53847" b="1333"/>
-                    <a:stretch/>
-                  </pic:blipFill>
-                  <pic:spPr bwMode="auto">
-                    <a:xfrm>
-                      <a:off x="0" y="0"/>
-                      <a:ext cx="328585" cy="315603"/>
-                    </a:xfrm>
-                    <a:prstGeom prst="rect">
-                      <a:avLst/>
-                    </a:prstGeom>
-                    <a:ln>
-                      <a:noFill/>
-                    </a:ln>
-                    <a:extLst>
-                      <a:ext uri="{53640926-AAD7-44D8-BBD7-CCE9431645EC}">
-                        <a14:shadowObscured xmlns:a14="http://schemas.microsoft.com/office/drawing/2010/main"/>
-                      </a:ext>
-                    </a:extLst>
-                  </pic:spPr>
-                </pic:pic>
-              </a:graphicData>
-            </a:graphic>
-          </wp:inline>
-        </w:drawing>
-      </w:r>
-      <w:r>
-        <w:rPr>
-          <w:rFonts w:ascii="Arial" w:eastAsia="Calibri" w:hAnsi="Arial" w:cs="Arial"/>
-          <w:b/>
-          <w:sz w:val="24"/>
-          <w:szCs w:val="24"/>
-        </w:rPr>
-        <w:t>El administrador de perfiles puede asignar los perfiles que serán accesibles para la aplicación seleccionada</w:t>
-      </w:r>
-    </w:p>
-    <w:p>
-      <w:pPr>
-        <w:ind w:left="-851"/>
-        <w:rPr>
-          <w:rFonts w:ascii="Arial" w:eastAsia="Calibri" w:hAnsi="Arial" w:cs="Arial"/>
-          <w:b/>
-          <w:sz w:val="24"/>
-          <w:szCs w:val="24"/>
-        </w:rPr>
-      </w:pPr>
-      <w:r>
-        <w:rPr>
           <w:rFonts w:ascii="Arial" w:eastAsia="Calibri" w:hAnsi="Arial" w:cs="Arial"/>
           <w:noProof/>
           <w:sz w:val="24"/>
           <w:szCs w:val="24"/>
           <w:lang w:val="es-MX" w:eastAsia="es-MX"/>
         </w:rPr>
+        <w:lastRenderedPageBreak/>
         <mc:AlternateContent>
           <mc:Choice Requires="wps">
             <w:drawing>
-              <wp:anchor distT="0" distB="0" distL="114300" distR="114300" simplePos="0" relativeHeight="251916288" behindDoc="0" locked="0" layoutInCell="1" allowOverlap="1" wp14:anchorId="1720F4FD" wp14:editId="024B408A">
+              <wp:anchor distT="0" distB="0" distL="114300" distR="114300" simplePos="0" relativeHeight="251916288" behindDoc="0" locked="0" layoutInCell="1" allowOverlap="1" wp14:anchorId="1720F4FD" wp14:editId="6113BAC8">
                 <wp:simplePos x="0" y="0"/>
                 <wp:positionH relativeFrom="margin">
-                  <wp:posOffset>123825</wp:posOffset>
+                  <wp:posOffset>3136053</wp:posOffset>
                 </wp:positionH>
                 <wp:positionV relativeFrom="paragraph">
-                  <wp:posOffset>1234440</wp:posOffset>
+                  <wp:posOffset>1464734</wp:posOffset>
                 </wp:positionV>
-                <wp:extent cx="115570" cy="194945"/>
-                <wp:effectExtent l="19050" t="19050" r="17780" b="14605"/>
+                <wp:extent cx="237066" cy="220133"/>
+                <wp:effectExtent l="19050" t="19050" r="10795" b="27940"/>
                 <wp:wrapNone/>
                 <wp:docPr id="46" name="Rectángulo 46"/>
                 <wp:cNvGraphicFramePr/>
@@ -4659,7 +5275,7 @@
                       <wps:spPr>
                         <a:xfrm>
                           <a:off x="0" y="0"/>
-                          <a:ext cx="115570" cy="194945"/>
+                          <a:ext cx="237066" cy="220133"/>
                         </a:xfrm>
                         <a:prstGeom prst="rect">
                           <a:avLst/>
@@ -4705,7 +5321,7 @@
           </mc:Choice>
           <mc:Fallback>
             <w:pict>
-              <v:rect w14:anchorId="1CE3F0A0" id="Rectángulo 46" o:spid="_x0000_s1026" style="position:absolute;margin-left:9.75pt;margin-top:97.2pt;width:9.1pt;height:15.35pt;z-index:251916288;visibility:visible;mso-wrap-style:square;mso-width-percent:0;mso-height-percent:0;mso-wrap-distance-left:9pt;mso-wrap-distance-top:0;mso-wrap-distance-right:9pt;mso-wrap-distance-bottom:0;mso-position-horizontal:absolute;mso-position-horizontal-relative:margin;mso-position-vertical:absolute;mso-position-vertical-relative:text;mso-width-percent:0;mso-height-percent:0;mso-width-relative:margin;mso-height-relative:margin;v-text-anchor:middle" o:gfxdata="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" filled="f" strokecolor="red" strokeweight="2.25pt">
+              <v:rect w14:anchorId="75F47260" id="Rectángulo 46" o:spid="_x0000_s1026" style="position:absolute;margin-left:246.95pt;margin-top:115.35pt;width:18.65pt;height:17.35pt;z-index:251916288;visibility:visible;mso-wrap-style:square;mso-width-percent:0;mso-height-percent:0;mso-wrap-distance-left:9pt;mso-wrap-distance-top:0;mso-wrap-distance-right:9pt;mso-wrap-distance-bottom:0;mso-position-horizontal:absolute;mso-position-horizontal-relative:margin;mso-position-vertical:absolute;mso-position-vertical-relative:text;mso-width-percent:0;mso-height-percent:0;mso-width-relative:margin;mso-height-relative:margin;v-text-anchor:middle" o:gfxdata="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" filled="f" strokecolor="red" strokeweight="2.25pt">
                 <w10:wrap anchorx="margin"/>
               </v:rect>
             </w:pict>
@@ -4714,16 +5330,23 @@
       </w:r>
       <w:r>
         <w:rPr>
-          <w:rFonts w:ascii="Arial" w:eastAsia="Arial" w:hAnsi="Arial" w:cs="Arial"/>
+          <w:rFonts w:ascii="Arial" w:eastAsia="Calibri" w:hAnsi="Arial" w:cs="Arial"/>
+          <w:b/>
+          <w:sz w:val="24"/>
+          <w:szCs w:val="24"/>
+        </w:rPr>
+        <w:t>Del lado derecho se encuentran los menús que se encuentran disponibles y de lado izquierdo los menús a los que puede acceder el rol, para dar acceso al menú pulse sobre el botón “Dar acceso”</w:t>
+      </w:r>
+      <w:r>
+        <w:rPr>
           <w:noProof/>
-          <w:sz w:val="24"/>
           <w:lang w:val="es-MX" w:eastAsia="es-MX"/>
         </w:rPr>
         <w:drawing>
-          <wp:inline distT="0" distB="0" distL="0" distR="0" wp14:anchorId="08CA84E6" wp14:editId="2712B07F">
-            <wp:extent cx="6341730" cy="2631881"/>
-            <wp:effectExtent l="152400" t="152400" r="364490" b="359410"/>
-            <wp:docPr id="47" name="Imagen 47"/>
+          <wp:inline distT="0" distB="0" distL="0" distR="0" wp14:anchorId="70387F04" wp14:editId="55D8BC66">
+            <wp:extent cx="5955324" cy="2802466"/>
+            <wp:effectExtent l="152400" t="152400" r="369570" b="360045"/>
+            <wp:docPr id="33" name="Imagen 33"/>
             <wp:cNvGraphicFramePr>
               <a:graphicFrameLocks xmlns:a="http://schemas.openxmlformats.org/drawingml/2006/main" noChangeAspect="1"/>
             </wp:cNvGraphicFramePr>
@@ -4735,7 +5358,7 @@
                     <pic:cNvPicPr/>
                   </pic:nvPicPr>
                   <pic:blipFill>
-                    <a:blip r:embed="rId10"/>
+                    <a:blip r:embed="rId19"/>
                     <a:stretch>
                       <a:fillRect/>
                     </a:stretch>
@@ -4743,7 +5366,7 @@
                   <pic:spPr>
                     <a:xfrm>
                       <a:off x="0" y="0"/>
-                      <a:ext cx="6351396" cy="2635893"/>
+                      <a:ext cx="5956486" cy="2803013"/>
                     </a:xfrm>
                     <a:prstGeom prst="rect">
                       <a:avLst/>
@@ -4787,84 +5410,17 @@
       </w:pPr>
       <w:r>
         <w:rPr>
-          <w:noProof/>
-          <w:lang w:val="es-MX" w:eastAsia="es-MX"/>
-        </w:rPr>
-        <w:lastRenderedPageBreak/>
-        <w:drawing>
-          <wp:inline distT="0" distB="0" distL="0" distR="0" wp14:anchorId="26D0901A" wp14:editId="32F5396E">
-            <wp:extent cx="312709" cy="300355"/>
-            <wp:effectExtent l="0" t="0" r="0" b="4445"/>
-            <wp:docPr id="5" name="Imagen 5"/>
-            <wp:cNvGraphicFramePr>
-              <a:graphicFrameLocks xmlns:a="http://schemas.openxmlformats.org/drawingml/2006/main" noChangeAspect="1"/>
-            </wp:cNvGraphicFramePr>
-            <a:graphic xmlns:a="http://schemas.openxmlformats.org/drawingml/2006/main">
-              <a:graphicData uri="http://schemas.openxmlformats.org/drawingml/2006/picture">
-                <pic:pic xmlns:pic="http://schemas.openxmlformats.org/drawingml/2006/picture">
-                  <pic:nvPicPr>
-                    <pic:cNvPr id="1" name=""/>
-                    <pic:cNvPicPr/>
-                  </pic:nvPicPr>
-                  <pic:blipFill rotWithShape="1">
-                    <a:blip r:embed="rId11"/>
-                    <a:srcRect l="30304" t="21333" r="53847" b="1333"/>
-                    <a:stretch/>
-                  </pic:blipFill>
-                  <pic:spPr bwMode="auto">
-                    <a:xfrm>
-                      <a:off x="0" y="0"/>
-                      <a:ext cx="328585" cy="315603"/>
-                    </a:xfrm>
-                    <a:prstGeom prst="rect">
-                      <a:avLst/>
-                    </a:prstGeom>
-                    <a:ln>
-                      <a:noFill/>
-                    </a:ln>
-                    <a:extLst>
-                      <a:ext uri="{53640926-AAD7-44D8-BBD7-CCE9431645EC}">
-                        <a14:shadowObscured xmlns:a14="http://schemas.microsoft.com/office/drawing/2010/main"/>
-                      </a:ext>
-                    </a:extLst>
-                  </pic:spPr>
-                </pic:pic>
-              </a:graphicData>
-            </a:graphic>
-          </wp:inline>
-        </w:drawing>
-      </w:r>
-      <w:r>
-        <w:rPr>
           <w:rFonts w:ascii="Arial" w:eastAsia="Calibri" w:hAnsi="Arial" w:cs="Arial"/>
           <w:b/>
           <w:sz w:val="24"/>
           <w:szCs w:val="24"/>
         </w:rPr>
-        <w:t>En esta ventana puede agregar o eliminar los perfiles accesibles</w:t>
-      </w:r>
-      <w:r>
-        <w:rPr>
-          <w:rFonts w:ascii="Arial" w:eastAsia="Calibri" w:hAnsi="Arial" w:cs="Arial"/>
-          <w:b/>
-          <w:sz w:val="24"/>
-          <w:szCs w:val="24"/>
-        </w:rPr>
-        <w:t xml:space="preserve"> a la aplicación seleccionada</w:t>
-      </w:r>
-      <w:r>
-        <w:rPr>
-          <w:rFonts w:ascii="Arial" w:eastAsia="Calibri" w:hAnsi="Arial" w:cs="Arial"/>
-          <w:b/>
-          <w:sz w:val="24"/>
-          <w:szCs w:val="24"/>
-        </w:rPr>
-        <w:t>, utilice el botón agregar para registrar un nuevo perfil accesible para la aplicación</w:t>
-      </w:r>
-    </w:p>
-    <w:p>
-      <w:pPr>
-        <w:ind w:left="-851"/>
+        <w:t>Para quitar el acceso a un menú pulse sobre el botón “Quitar acceso”</w:t>
+      </w:r>
+    </w:p>
+    <w:p>
+      <w:pPr>
+        <w:ind w:left="-567"/>
         <w:rPr>
           <w:rFonts w:ascii="Arial" w:eastAsia="Calibri" w:hAnsi="Arial" w:cs="Arial"/>
           <w:b/>
@@ -4883,18 +5439,18 @@
         <mc:AlternateContent>
           <mc:Choice Requires="wps">
             <w:drawing>
-              <wp:anchor distT="0" distB="0" distL="114300" distR="114300" simplePos="0" relativeHeight="251920384" behindDoc="0" locked="0" layoutInCell="1" allowOverlap="1" wp14:anchorId="5B37BB0A" wp14:editId="3D31D030">
+              <wp:anchor distT="0" distB="0" distL="114300" distR="114300" simplePos="0" relativeHeight="251942912" behindDoc="0" locked="0" layoutInCell="1" allowOverlap="1" wp14:anchorId="40973E8A" wp14:editId="76BD331E">
                 <wp:simplePos x="0" y="0"/>
                 <wp:positionH relativeFrom="margin">
-                  <wp:posOffset>5307965</wp:posOffset>
+                  <wp:posOffset>2086399</wp:posOffset>
                 </wp:positionH>
                 <wp:positionV relativeFrom="paragraph">
-                  <wp:posOffset>509270</wp:posOffset>
+                  <wp:posOffset>905722</wp:posOffset>
                 </wp:positionV>
-                <wp:extent cx="222250" cy="234950"/>
-                <wp:effectExtent l="19050" t="19050" r="25400" b="12700"/>
+                <wp:extent cx="237066" cy="220133"/>
+                <wp:effectExtent l="19050" t="19050" r="10795" b="27940"/>
                 <wp:wrapNone/>
-                <wp:docPr id="18" name="Rectángulo 18"/>
+                <wp:docPr id="48" name="Rectángulo 48"/>
                 <wp:cNvGraphicFramePr/>
                 <a:graphic xmlns:a="http://schemas.openxmlformats.org/drawingml/2006/main">
                   <a:graphicData uri="http://schemas.microsoft.com/office/word/2010/wordprocessingShape">
@@ -4903,7 +5459,7 @@
                       <wps:spPr>
                         <a:xfrm>
                           <a:off x="0" y="0"/>
-                          <a:ext cx="222250" cy="234950"/>
+                          <a:ext cx="237066" cy="220133"/>
                         </a:xfrm>
                         <a:prstGeom prst="rect">
                           <a:avLst/>
@@ -4949,7 +5505,7 @@
           </mc:Choice>
           <mc:Fallback>
             <w:pict>
-              <v:rect w14:anchorId="605ED86C" id="Rectángulo 18" o:spid="_x0000_s1026" style="position:absolute;margin-left:417.95pt;margin-top:40.1pt;width:17.5pt;height:18.5pt;z-index:251920384;visibility:visible;mso-wrap-style:square;mso-width-percent:0;mso-height-percent:0;mso-wrap-distance-left:9pt;mso-wrap-distance-top:0;mso-wrap-distance-right:9pt;mso-wrap-distance-bottom:0;mso-position-horizontal:absolute;mso-position-horizontal-relative:margin;mso-position-vertical:absolute;mso-position-vertical-relative:text;mso-width-percent:0;mso-height-percent:0;mso-width-relative:margin;mso-height-relative:margin;v-text-anchor:middle" o:gfxdata="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" filled="f" strokecolor="red" strokeweight="2.25pt">
+              <v:rect w14:anchorId="1DF7F9DA" id="Rectángulo 48" o:spid="_x0000_s1026" style="position:absolute;margin-left:164.3pt;margin-top:71.3pt;width:18.65pt;height:17.35pt;z-index:251942912;visibility:visible;mso-wrap-style:square;mso-width-percent:0;mso-height-percent:0;mso-wrap-distance-left:9pt;mso-wrap-distance-top:0;mso-wrap-distance-right:9pt;mso-wrap-distance-bottom:0;mso-position-horizontal:absolute;mso-position-horizontal-relative:margin;mso-position-vertical:absolute;mso-position-vertical-relative:text;mso-width-percent:0;mso-height-percent:0;mso-width-relative:margin;mso-height-relative:margin;v-text-anchor:middle" o:gfxdata="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" filled="f" strokecolor="red" strokeweight="2.25pt">
                 <w10:wrap anchorx="margin"/>
               </v:rect>
             </w:pict>
@@ -4962,10 +5518,10 @@
           <w:lang w:val="es-MX" w:eastAsia="es-MX"/>
         </w:rPr>
         <w:drawing>
-          <wp:inline distT="0" distB="0" distL="0" distR="0" wp14:anchorId="75EC7D57" wp14:editId="40919440">
-            <wp:extent cx="6388100" cy="2857947"/>
-            <wp:effectExtent l="152400" t="152400" r="355600" b="361950"/>
-            <wp:docPr id="51" name="Imagen 51"/>
+          <wp:inline distT="0" distB="0" distL="0" distR="0" wp14:anchorId="2D34C7FF" wp14:editId="675B699A">
+            <wp:extent cx="5919343" cy="2785534"/>
+            <wp:effectExtent l="152400" t="152400" r="367665" b="358140"/>
+            <wp:docPr id="36" name="Imagen 36"/>
             <wp:cNvGraphicFramePr>
               <a:graphicFrameLocks xmlns:a="http://schemas.openxmlformats.org/drawingml/2006/main" noChangeAspect="1"/>
             </wp:cNvGraphicFramePr>
@@ -4977,7 +5533,7 @@
                     <pic:cNvPicPr/>
                   </pic:nvPicPr>
                   <pic:blipFill>
-                    <a:blip r:embed="rId15"/>
+                    <a:blip r:embed="rId19"/>
                     <a:stretch>
                       <a:fillRect/>
                     </a:stretch>
@@ -4985,7 +5541,7 @@
                   <pic:spPr>
                     <a:xfrm>
                       <a:off x="0" y="0"/>
-                      <a:ext cx="6401419" cy="2863906"/>
+                      <a:ext cx="5922072" cy="2786818"/>
                     </a:xfrm>
                     <a:prstGeom prst="rect">
                       <a:avLst/>
@@ -5017,956 +5573,10 @@
           <w:szCs w:val="24"/>
         </w:rPr>
       </w:pPr>
-      <w:r>
-        <w:rPr>
-          <w:noProof/>
-          <w:lang w:val="es-MX" w:eastAsia="es-MX"/>
-        </w:rPr>
-        <w:drawing>
-          <wp:inline distT="0" distB="0" distL="0" distR="0" wp14:anchorId="4A496ED0" wp14:editId="309CDC56">
-            <wp:extent cx="312709" cy="300355"/>
-            <wp:effectExtent l="0" t="0" r="0" b="4445"/>
-            <wp:docPr id="12" name="Imagen 12"/>
-            <wp:cNvGraphicFramePr>
-              <a:graphicFrameLocks xmlns:a="http://schemas.openxmlformats.org/drawingml/2006/main" noChangeAspect="1"/>
-            </wp:cNvGraphicFramePr>
-            <a:graphic xmlns:a="http://schemas.openxmlformats.org/drawingml/2006/main">
-              <a:graphicData uri="http://schemas.openxmlformats.org/drawingml/2006/picture">
-                <pic:pic xmlns:pic="http://schemas.openxmlformats.org/drawingml/2006/picture">
-                  <pic:nvPicPr>
-                    <pic:cNvPr id="1" name=""/>
-                    <pic:cNvPicPr/>
-                  </pic:nvPicPr>
-                  <pic:blipFill rotWithShape="1">
-                    <a:blip r:embed="rId11"/>
-                    <a:srcRect l="30304" t="21333" r="53847" b="1333"/>
-                    <a:stretch/>
-                  </pic:blipFill>
-                  <pic:spPr bwMode="auto">
-                    <a:xfrm>
-                      <a:off x="0" y="0"/>
-                      <a:ext cx="328585" cy="315603"/>
-                    </a:xfrm>
-                    <a:prstGeom prst="rect">
-                      <a:avLst/>
-                    </a:prstGeom>
-                    <a:ln>
-                      <a:noFill/>
-                    </a:ln>
-                    <a:extLst>
-                      <a:ext uri="{53640926-AAD7-44D8-BBD7-CCE9431645EC}">
-                        <a14:shadowObscured xmlns:a14="http://schemas.microsoft.com/office/drawing/2010/main"/>
-                      </a:ext>
-                    </a:extLst>
-                  </pic:spPr>
-                </pic:pic>
-              </a:graphicData>
-            </a:graphic>
-          </wp:inline>
-        </w:drawing>
-      </w:r>
-      <w:r>
-        <w:rPr>
-          <w:rFonts w:ascii="Arial" w:eastAsia="Calibri" w:hAnsi="Arial" w:cs="Arial"/>
-          <w:b/>
-          <w:sz w:val="24"/>
-          <w:szCs w:val="24"/>
-        </w:rPr>
-        <w:t xml:space="preserve">Se </w:t>
-      </w:r>
-      <w:r>
-        <w:rPr>
-          <w:rFonts w:ascii="Arial" w:eastAsia="Calibri" w:hAnsi="Arial" w:cs="Arial"/>
-          <w:b/>
-          <w:sz w:val="24"/>
-          <w:szCs w:val="24"/>
-        </w:rPr>
-        <w:t>agregará</w:t>
-      </w:r>
-      <w:r>
-        <w:rPr>
-          <w:rFonts w:ascii="Arial" w:eastAsia="Calibri" w:hAnsi="Arial" w:cs="Arial"/>
-          <w:b/>
-          <w:sz w:val="24"/>
-          <w:szCs w:val="24"/>
-        </w:rPr>
-        <w:t xml:space="preserve"> el nuevo perfil el cual puede ser editado o eliminado</w:t>
-      </w:r>
-    </w:p>
-    <w:p>
-      <w:pPr>
-        <w:ind w:left="-851"/>
-        <w:rPr>
-          <w:rFonts w:ascii="Arial" w:eastAsia="Calibri" w:hAnsi="Arial" w:cs="Arial"/>
-          <w:b/>
-          <w:sz w:val="24"/>
-          <w:szCs w:val="24"/>
-        </w:rPr>
-      </w:pPr>
-      <w:r>
-        <w:rPr>
-          <w:rFonts w:ascii="Arial" w:eastAsia="Calibri" w:hAnsi="Arial" w:cs="Arial"/>
-          <w:noProof/>
-          <w:sz w:val="24"/>
-          <w:szCs w:val="24"/>
-          <w:lang w:val="es-MX" w:eastAsia="es-MX"/>
-        </w:rPr>
-        <mc:AlternateContent>
-          <mc:Choice Requires="wps">
-            <w:drawing>
-              <wp:anchor distT="0" distB="0" distL="114300" distR="114300" simplePos="0" relativeHeight="251922432" behindDoc="0" locked="0" layoutInCell="1" allowOverlap="1" wp14:anchorId="0B93E821" wp14:editId="47FBCB7E">
-                <wp:simplePos x="0" y="0"/>
-                <wp:positionH relativeFrom="margin">
-                  <wp:posOffset>-178435</wp:posOffset>
-                </wp:positionH>
-                <wp:positionV relativeFrom="paragraph">
-                  <wp:posOffset>1010285</wp:posOffset>
-                </wp:positionV>
-                <wp:extent cx="3243580" cy="203200"/>
-                <wp:effectExtent l="19050" t="19050" r="13970" b="25400"/>
-                <wp:wrapNone/>
-                <wp:docPr id="27" name="Rectángulo 27"/>
-                <wp:cNvGraphicFramePr/>
-                <a:graphic xmlns:a="http://schemas.openxmlformats.org/drawingml/2006/main">
-                  <a:graphicData uri="http://schemas.microsoft.com/office/word/2010/wordprocessingShape">
-                    <wps:wsp>
-                      <wps:cNvSpPr/>
-                      <wps:spPr>
-                        <a:xfrm flipH="1">
-                          <a:off x="0" y="0"/>
-                          <a:ext cx="3243580" cy="203200"/>
-                        </a:xfrm>
-                        <a:prstGeom prst="rect">
-                          <a:avLst/>
-                        </a:prstGeom>
-                        <a:noFill/>
-                        <a:ln w="28575">
-                          <a:solidFill>
-                            <a:srgbClr val="FF0000"/>
-                          </a:solidFill>
-                        </a:ln>
-                      </wps:spPr>
-                      <wps:style>
-                        <a:lnRef idx="2">
-                          <a:schemeClr val="accent6"/>
-                        </a:lnRef>
-                        <a:fillRef idx="1">
-                          <a:schemeClr val="lt1"/>
-                        </a:fillRef>
-                        <a:effectRef idx="0">
-                          <a:schemeClr val="accent6"/>
-                        </a:effectRef>
-                        <a:fontRef idx="minor">
-                          <a:schemeClr val="dk1"/>
-                        </a:fontRef>
-                      </wps:style>
-                      <wps:bodyPr rot="0" spcFirstLastPara="0" vertOverflow="overflow" horzOverflow="overflow" vert="horz" wrap="square" lIns="91440" tIns="45720" rIns="91440" bIns="45720" numCol="1" spcCol="0" rtlCol="0" fromWordArt="0" anchor="ctr" anchorCtr="0" forceAA="0" compatLnSpc="1">
-                        <a:prstTxWarp prst="textNoShape">
-                          <a:avLst/>
-                        </a:prstTxWarp>
-                        <a:noAutofit/>
-                      </wps:bodyPr>
-                    </wps:wsp>
-                  </a:graphicData>
-                </a:graphic>
-                <wp14:sizeRelH relativeFrom="margin">
-                  <wp14:pctWidth>0</wp14:pctWidth>
-                </wp14:sizeRelH>
-                <wp14:sizeRelV relativeFrom="margin">
-                  <wp14:pctHeight>0</wp14:pctHeight>
-                </wp14:sizeRelV>
-              </wp:anchor>
-            </w:drawing>
-          </mc:Choice>
-          <mc:Fallback>
-            <w:pict>
-              <v:rect w14:anchorId="12E08F14" id="Rectángulo 27" o:spid="_x0000_s1026" style="position:absolute;margin-left:-14.05pt;margin-top:79.55pt;width:255.4pt;height:16pt;flip:x;z-index:251922432;visibility:visible;mso-wrap-style:square;mso-width-percent:0;mso-height-percent:0;mso-wrap-distance-left:9pt;mso-wrap-distance-top:0;mso-wrap-distance-right:9pt;mso-wrap-distance-bottom:0;mso-position-horizontal:absolute;mso-position-horizontal-relative:margin;mso-position-vertical:absolute;mso-position-vertical-relative:text;mso-width-percent:0;mso-height-percent:0;mso-width-relative:margin;mso-height-relative:margin;v-text-anchor:middle" o:gfxdata="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" filled="f" strokecolor="red" strokeweight="2.25pt">
-                <w10:wrap anchorx="margin"/>
-              </v:rect>
-            </w:pict>
-          </mc:Fallback>
-        </mc:AlternateContent>
-      </w:r>
-      <w:r>
-        <w:rPr>
-          <w:rFonts w:ascii="Arial" w:eastAsia="Calibri" w:hAnsi="Arial" w:cs="Arial"/>
-          <w:b/>
-          <w:sz w:val="24"/>
-          <w:szCs w:val="24"/>
-        </w:rPr>
-        <w:drawing>
-          <wp:inline distT="0" distB="0" distL="0" distR="0" wp14:anchorId="331323F1" wp14:editId="5691266F">
-            <wp:extent cx="6502400" cy="2908349"/>
-            <wp:effectExtent l="0" t="0" r="0" b="6350"/>
-            <wp:docPr id="26" name="Imagen 26"/>
-            <wp:cNvGraphicFramePr>
-              <a:graphicFrameLocks xmlns:a="http://schemas.openxmlformats.org/drawingml/2006/main" noChangeAspect="1"/>
-            </wp:cNvGraphicFramePr>
-            <a:graphic xmlns:a="http://schemas.openxmlformats.org/drawingml/2006/main">
-              <a:graphicData uri="http://schemas.openxmlformats.org/drawingml/2006/picture">
-                <pic:pic xmlns:pic="http://schemas.openxmlformats.org/drawingml/2006/picture">
-                  <pic:nvPicPr>
-                    <pic:cNvPr id="1" name=""/>
-                    <pic:cNvPicPr/>
-                  </pic:nvPicPr>
-                  <pic:blipFill>
-                    <a:blip r:embed="rId16"/>
-                    <a:stretch>
-                      <a:fillRect/>
-                    </a:stretch>
-                  </pic:blipFill>
-                  <pic:spPr>
-                    <a:xfrm>
-                      <a:off x="0" y="0"/>
-                      <a:ext cx="6511240" cy="2912303"/>
-                    </a:xfrm>
-                    <a:prstGeom prst="rect">
-                      <a:avLst/>
-                    </a:prstGeom>
-                  </pic:spPr>
-                </pic:pic>
-              </a:graphicData>
-            </a:graphic>
-          </wp:inline>
-        </w:drawing>
-      </w:r>
-    </w:p>
-    <w:p>
-      <w:pPr>
-        <w:ind w:left="-851"/>
-        <w:rPr>
-          <w:rFonts w:ascii="Arial" w:eastAsia="Calibri" w:hAnsi="Arial" w:cs="Arial"/>
-          <w:b/>
-          <w:sz w:val="24"/>
-          <w:szCs w:val="24"/>
-        </w:rPr>
-      </w:pPr>
-    </w:p>
-    <w:p>
-      <w:pPr>
-        <w:rPr>
-          <w:rFonts w:ascii="Arial" w:eastAsia="Calibri" w:hAnsi="Arial" w:cs="Arial"/>
-          <w:b/>
-          <w:sz w:val="24"/>
-          <w:szCs w:val="24"/>
-        </w:rPr>
-      </w:pPr>
-      <w:r>
-        <w:rPr>
-          <w:noProof/>
-          <w:lang w:val="es-MX" w:eastAsia="es-MX"/>
-        </w:rPr>
-        <w:lastRenderedPageBreak/>
-        <w:drawing>
-          <wp:inline distT="0" distB="0" distL="0" distR="0" wp14:anchorId="7DB0C9FD" wp14:editId="0241E18E">
-            <wp:extent cx="298450" cy="258656"/>
-            <wp:effectExtent l="0" t="0" r="6350" b="8255"/>
-            <wp:docPr id="9" name="Imagen 9"/>
-            <wp:cNvGraphicFramePr>
-              <a:graphicFrameLocks xmlns:a="http://schemas.openxmlformats.org/drawingml/2006/main" noChangeAspect="1"/>
-            </wp:cNvGraphicFramePr>
-            <a:graphic xmlns:a="http://schemas.openxmlformats.org/drawingml/2006/main">
-              <a:graphicData uri="http://schemas.openxmlformats.org/drawingml/2006/picture">
-                <pic:pic xmlns:pic="http://schemas.openxmlformats.org/drawingml/2006/picture">
-                  <pic:nvPicPr>
-                    <pic:cNvPr id="1" name=""/>
-                    <pic:cNvPicPr/>
-                  </pic:nvPicPr>
-                  <pic:blipFill rotWithShape="1">
-                    <a:blip r:embed="rId11"/>
-                    <a:srcRect l="56527" t="22327" r="25863" b="140"/>
-                    <a:stretch/>
-                  </pic:blipFill>
-                  <pic:spPr bwMode="auto">
-                    <a:xfrm>
-                      <a:off x="0" y="0"/>
-                      <a:ext cx="322374" cy="279390"/>
-                    </a:xfrm>
-                    <a:prstGeom prst="rect">
-                      <a:avLst/>
-                    </a:prstGeom>
-                    <a:ln>
-                      <a:noFill/>
-                    </a:ln>
-                    <a:extLst>
-                      <a:ext uri="{53640926-AAD7-44D8-BBD7-CCE9431645EC}">
-                        <a14:shadowObscured xmlns:a14="http://schemas.microsoft.com/office/drawing/2010/main"/>
-                      </a:ext>
-                    </a:extLst>
-                  </pic:spPr>
-                </pic:pic>
-              </a:graphicData>
-            </a:graphic>
-          </wp:inline>
-        </w:drawing>
-      </w:r>
-      <w:r>
-        <w:rPr>
-          <w:rFonts w:ascii="Arial" w:eastAsia="Calibri" w:hAnsi="Arial" w:cs="Arial"/>
-          <w:b/>
-          <w:sz w:val="24"/>
-          <w:szCs w:val="24"/>
-        </w:rPr>
-        <w:t>El administrador de roles puede asignar los roles que serán accesibles para la aplicación seleccionada</w:t>
-      </w:r>
-    </w:p>
-    <w:p>
-      <w:pPr>
-        <w:ind w:left="-851"/>
-        <w:rPr>
-          <w:rFonts w:ascii="Arial" w:eastAsia="Calibri" w:hAnsi="Arial" w:cs="Arial"/>
-          <w:b/>
-          <w:sz w:val="24"/>
-          <w:szCs w:val="24"/>
-        </w:rPr>
-      </w:pPr>
-      <w:r>
-        <w:rPr>
-          <w:rFonts w:ascii="Arial" w:eastAsia="Calibri" w:hAnsi="Arial" w:cs="Arial"/>
-          <w:noProof/>
-          <w:sz w:val="24"/>
-          <w:szCs w:val="24"/>
-          <w:lang w:val="es-MX" w:eastAsia="es-MX"/>
-        </w:rPr>
-        <mc:AlternateContent>
-          <mc:Choice Requires="wps">
-            <w:drawing>
-              <wp:anchor distT="0" distB="0" distL="114300" distR="114300" simplePos="0" relativeHeight="251918336" behindDoc="0" locked="0" layoutInCell="1" allowOverlap="1" wp14:anchorId="341BC61C" wp14:editId="131B2D01">
-                <wp:simplePos x="0" y="0"/>
-                <wp:positionH relativeFrom="margin">
-                  <wp:posOffset>240665</wp:posOffset>
-                </wp:positionH>
-                <wp:positionV relativeFrom="paragraph">
-                  <wp:posOffset>1195705</wp:posOffset>
-                </wp:positionV>
-                <wp:extent cx="115570" cy="194945"/>
-                <wp:effectExtent l="19050" t="19050" r="17780" b="14605"/>
-                <wp:wrapNone/>
-                <wp:docPr id="54" name="Rectángulo 54"/>
-                <wp:cNvGraphicFramePr/>
-                <a:graphic xmlns:a="http://schemas.openxmlformats.org/drawingml/2006/main">
-                  <a:graphicData uri="http://schemas.microsoft.com/office/word/2010/wordprocessingShape">
-                    <wps:wsp>
-                      <wps:cNvSpPr/>
-                      <wps:spPr>
-                        <a:xfrm>
-                          <a:off x="0" y="0"/>
-                          <a:ext cx="115570" cy="194945"/>
-                        </a:xfrm>
-                        <a:prstGeom prst="rect">
-                          <a:avLst/>
-                        </a:prstGeom>
-                        <a:noFill/>
-                        <a:ln w="28575">
-                          <a:solidFill>
-                            <a:srgbClr val="FF0000"/>
-                          </a:solidFill>
-                        </a:ln>
-                      </wps:spPr>
-                      <wps:style>
-                        <a:lnRef idx="2">
-                          <a:schemeClr val="accent6"/>
-                        </a:lnRef>
-                        <a:fillRef idx="1">
-                          <a:schemeClr val="lt1"/>
-                        </a:fillRef>
-                        <a:effectRef idx="0">
-                          <a:schemeClr val="accent6"/>
-                        </a:effectRef>
-                        <a:fontRef idx="minor">
-                          <a:schemeClr val="dk1"/>
-                        </a:fontRef>
-                      </wps:style>
-                      <wps:bodyPr rot="0" spcFirstLastPara="0" vertOverflow="overflow" horzOverflow="overflow" vert="horz" wrap="square" lIns="91440" tIns="45720" rIns="91440" bIns="45720" numCol="1" spcCol="0" rtlCol="0" fromWordArt="0" anchor="ctr" anchorCtr="0" forceAA="0" compatLnSpc="1">
-                        <a:prstTxWarp prst="textNoShape">
-                          <a:avLst/>
-                        </a:prstTxWarp>
-                        <a:noAutofit/>
-                      </wps:bodyPr>
-                    </wps:wsp>
-                  </a:graphicData>
-                </a:graphic>
-                <wp14:sizeRelH relativeFrom="margin">
-                  <wp14:pctWidth>0</wp14:pctWidth>
-                </wp14:sizeRelH>
-                <wp14:sizeRelV relativeFrom="margin">
-                  <wp14:pctHeight>0</wp14:pctHeight>
-                </wp14:sizeRelV>
-              </wp:anchor>
-            </w:drawing>
-          </mc:Choice>
-          <mc:Fallback>
-            <w:pict>
-              <v:rect w14:anchorId="0DE6949A" id="Rectángulo 54" o:spid="_x0000_s1026" style="position:absolute;margin-left:18.95pt;margin-top:94.15pt;width:9.1pt;height:15.35pt;z-index:251918336;visibility:visible;mso-wrap-style:square;mso-width-percent:0;mso-height-percent:0;mso-wrap-distance-left:9pt;mso-wrap-distance-top:0;mso-wrap-distance-right:9pt;mso-wrap-distance-bottom:0;mso-position-horizontal:absolute;mso-position-horizontal-relative:margin;mso-position-vertical:absolute;mso-position-vertical-relative:text;mso-width-percent:0;mso-height-percent:0;mso-width-relative:margin;mso-height-relative:margin;v-text-anchor:middle" o:gfxdata="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" filled="f" strokecolor="red" strokeweight="2.25pt">
-                <w10:wrap anchorx="margin"/>
-              </v:rect>
-            </w:pict>
-          </mc:Fallback>
-        </mc:AlternateContent>
-      </w:r>
-      <w:r>
-        <w:rPr>
-          <w:rFonts w:ascii="Arial" w:eastAsia="Arial" w:hAnsi="Arial" w:cs="Arial"/>
-          <w:noProof/>
-          <w:sz w:val="24"/>
-          <w:lang w:val="es-MX" w:eastAsia="es-MX"/>
-        </w:rPr>
-        <w:drawing>
-          <wp:inline distT="0" distB="0" distL="0" distR="0" wp14:anchorId="48E574AE" wp14:editId="394B71A8">
-            <wp:extent cx="6212574" cy="2578100"/>
-            <wp:effectExtent l="152400" t="152400" r="360045" b="355600"/>
-            <wp:docPr id="53" name="Imagen 53"/>
-            <wp:cNvGraphicFramePr>
-              <a:graphicFrameLocks xmlns:a="http://schemas.openxmlformats.org/drawingml/2006/main" noChangeAspect="1"/>
-            </wp:cNvGraphicFramePr>
-            <a:graphic xmlns:a="http://schemas.openxmlformats.org/drawingml/2006/main">
-              <a:graphicData uri="http://schemas.openxmlformats.org/drawingml/2006/picture">
-                <pic:pic xmlns:pic="http://schemas.openxmlformats.org/drawingml/2006/picture">
-                  <pic:nvPicPr>
-                    <pic:cNvPr id="1" name=""/>
-                    <pic:cNvPicPr/>
-                  </pic:nvPicPr>
-                  <pic:blipFill>
-                    <a:blip r:embed="rId10"/>
-                    <a:stretch>
-                      <a:fillRect/>
-                    </a:stretch>
-                  </pic:blipFill>
-                  <pic:spPr>
-                    <a:xfrm>
-                      <a:off x="0" y="0"/>
-                      <a:ext cx="6214988" cy="2579102"/>
-                    </a:xfrm>
-                    <a:prstGeom prst="rect">
-                      <a:avLst/>
-                    </a:prstGeom>
-                    <a:ln>
-                      <a:noFill/>
-                    </a:ln>
-                    <a:effectLst>
-                      <a:outerShdw blurRad="292100" dist="139700" dir="2700000" algn="tl" rotWithShape="0">
-                        <a:srgbClr val="333333">
-                          <a:alpha val="65000"/>
-                        </a:srgbClr>
-                      </a:outerShdw>
-                    </a:effectLst>
-                  </pic:spPr>
-                </pic:pic>
-              </a:graphicData>
-            </a:graphic>
-          </wp:inline>
-        </w:drawing>
-      </w:r>
-    </w:p>
-    <w:p>
-      <w:pPr>
-        <w:rPr>
-          <w:rFonts w:ascii="Arial" w:eastAsia="Calibri" w:hAnsi="Arial" w:cs="Arial"/>
-          <w:b/>
-          <w:sz w:val="24"/>
-          <w:szCs w:val="24"/>
-        </w:rPr>
-      </w:pPr>
-      <w:r>
-        <w:rPr>
-          <w:noProof/>
-          <w:lang w:val="es-MX" w:eastAsia="es-MX"/>
-        </w:rPr>
-        <w:drawing>
-          <wp:inline distT="0" distB="0" distL="0" distR="0" wp14:anchorId="49D31703" wp14:editId="6DC892FB">
-            <wp:extent cx="298450" cy="258656"/>
-            <wp:effectExtent l="0" t="0" r="6350" b="8255"/>
-            <wp:docPr id="7" name="Imagen 7"/>
-            <wp:cNvGraphicFramePr>
-              <a:graphicFrameLocks xmlns:a="http://schemas.openxmlformats.org/drawingml/2006/main" noChangeAspect="1"/>
-            </wp:cNvGraphicFramePr>
-            <a:graphic xmlns:a="http://schemas.openxmlformats.org/drawingml/2006/main">
-              <a:graphicData uri="http://schemas.openxmlformats.org/drawingml/2006/picture">
-                <pic:pic xmlns:pic="http://schemas.openxmlformats.org/drawingml/2006/picture">
-                  <pic:nvPicPr>
-                    <pic:cNvPr id="1" name=""/>
-                    <pic:cNvPicPr/>
-                  </pic:nvPicPr>
-                  <pic:blipFill rotWithShape="1">
-                    <a:blip r:embed="rId11"/>
-                    <a:srcRect l="56527" t="22327" r="25863" b="140"/>
-                    <a:stretch/>
-                  </pic:blipFill>
-                  <pic:spPr bwMode="auto">
-                    <a:xfrm>
-                      <a:off x="0" y="0"/>
-                      <a:ext cx="322374" cy="279390"/>
-                    </a:xfrm>
-                    <a:prstGeom prst="rect">
-                      <a:avLst/>
-                    </a:prstGeom>
-                    <a:ln>
-                      <a:noFill/>
-                    </a:ln>
-                    <a:extLst>
-                      <a:ext uri="{53640926-AAD7-44D8-BBD7-CCE9431645EC}">
-                        <a14:shadowObscured xmlns:a14="http://schemas.microsoft.com/office/drawing/2010/main"/>
-                      </a:ext>
-                    </a:extLst>
-                  </pic:spPr>
-                </pic:pic>
-              </a:graphicData>
-            </a:graphic>
-          </wp:inline>
-        </w:drawing>
-      </w:r>
-      <w:r>
-        <w:rPr>
-          <w:rFonts w:ascii="Arial" w:eastAsia="Calibri" w:hAnsi="Arial" w:cs="Arial"/>
-          <w:b/>
-          <w:sz w:val="24"/>
-          <w:szCs w:val="24"/>
-        </w:rPr>
-        <w:t>En esta ventana puede agregar o eliminar los roles accesibles a la aplicación seleccionada</w:t>
-      </w:r>
-      <w:r>
-        <w:rPr>
-          <w:rFonts w:ascii="Arial" w:eastAsia="Calibri" w:hAnsi="Arial" w:cs="Arial"/>
-          <w:b/>
-          <w:sz w:val="24"/>
-          <w:szCs w:val="24"/>
-        </w:rPr>
-        <w:t xml:space="preserve">, </w:t>
-      </w:r>
-      <w:r>
-        <w:rPr>
-          <w:rFonts w:ascii="Arial" w:eastAsia="Calibri" w:hAnsi="Arial" w:cs="Arial"/>
-          <w:b/>
-          <w:sz w:val="24"/>
-          <w:szCs w:val="24"/>
-        </w:rPr>
-        <w:t xml:space="preserve">utilice el botón agregar para registrar un nuevo </w:t>
-      </w:r>
-      <w:r>
-        <w:rPr>
-          <w:rFonts w:ascii="Arial" w:eastAsia="Calibri" w:hAnsi="Arial" w:cs="Arial"/>
-          <w:b/>
-          <w:sz w:val="24"/>
-          <w:szCs w:val="24"/>
-        </w:rPr>
-        <w:t>rol</w:t>
-      </w:r>
-      <w:r>
-        <w:rPr>
-          <w:rFonts w:ascii="Arial" w:eastAsia="Calibri" w:hAnsi="Arial" w:cs="Arial"/>
-          <w:b/>
-          <w:sz w:val="24"/>
-          <w:szCs w:val="24"/>
-        </w:rPr>
-        <w:t xml:space="preserve"> accesible para la aplicación</w:t>
-      </w:r>
-    </w:p>
-    <w:p>
-      <w:pPr>
-        <w:ind w:left="-851"/>
-        <w:rPr>
-          <w:rFonts w:ascii="Arial" w:eastAsia="Calibri" w:hAnsi="Arial" w:cs="Arial"/>
-          <w:b/>
-          <w:sz w:val="24"/>
-          <w:szCs w:val="24"/>
-        </w:rPr>
-      </w:pPr>
-      <w:r>
-        <w:rPr>
-          <w:rFonts w:ascii="Arial" w:eastAsia="Calibri" w:hAnsi="Arial" w:cs="Arial"/>
-          <w:noProof/>
-          <w:sz w:val="24"/>
-          <w:szCs w:val="24"/>
-          <w:lang w:val="es-MX" w:eastAsia="es-MX"/>
-        </w:rPr>
-        <mc:AlternateContent>
-          <mc:Choice Requires="wps">
-            <w:drawing>
-              <wp:anchor distT="0" distB="0" distL="114300" distR="114300" simplePos="0" relativeHeight="251924480" behindDoc="0" locked="0" layoutInCell="1" allowOverlap="1" wp14:anchorId="79A6FF45" wp14:editId="76DDB3FD">
-                <wp:simplePos x="0" y="0"/>
-                <wp:positionH relativeFrom="margin">
-                  <wp:posOffset>4936270</wp:posOffset>
-                </wp:positionH>
-                <wp:positionV relativeFrom="paragraph">
-                  <wp:posOffset>364742</wp:posOffset>
-                </wp:positionV>
-                <wp:extent cx="659130" cy="247650"/>
-                <wp:effectExtent l="19050" t="19050" r="26670" b="19050"/>
-                <wp:wrapNone/>
-                <wp:docPr id="28" name="Rectángulo 28"/>
-                <wp:cNvGraphicFramePr/>
-                <a:graphic xmlns:a="http://schemas.openxmlformats.org/drawingml/2006/main">
-                  <a:graphicData uri="http://schemas.microsoft.com/office/word/2010/wordprocessingShape">
-                    <wps:wsp>
-                      <wps:cNvSpPr/>
-                      <wps:spPr>
-                        <a:xfrm flipH="1">
-                          <a:off x="0" y="0"/>
-                          <a:ext cx="659130" cy="247650"/>
-                        </a:xfrm>
-                        <a:prstGeom prst="rect">
-                          <a:avLst/>
-                        </a:prstGeom>
-                        <a:noFill/>
-                        <a:ln w="28575">
-                          <a:solidFill>
-                            <a:srgbClr val="FF0000"/>
-                          </a:solidFill>
-                        </a:ln>
-                      </wps:spPr>
-                      <wps:style>
-                        <a:lnRef idx="2">
-                          <a:schemeClr val="accent6"/>
-                        </a:lnRef>
-                        <a:fillRef idx="1">
-                          <a:schemeClr val="lt1"/>
-                        </a:fillRef>
-                        <a:effectRef idx="0">
-                          <a:schemeClr val="accent6"/>
-                        </a:effectRef>
-                        <a:fontRef idx="minor">
-                          <a:schemeClr val="dk1"/>
-                        </a:fontRef>
-                      </wps:style>
-                      <wps:bodyPr rot="0" spcFirstLastPara="0" vertOverflow="overflow" horzOverflow="overflow" vert="horz" wrap="square" lIns="91440" tIns="45720" rIns="91440" bIns="45720" numCol="1" spcCol="0" rtlCol="0" fromWordArt="0" anchor="ctr" anchorCtr="0" forceAA="0" compatLnSpc="1">
-                        <a:prstTxWarp prst="textNoShape">
-                          <a:avLst/>
-                        </a:prstTxWarp>
-                        <a:noAutofit/>
-                      </wps:bodyPr>
-                    </wps:wsp>
-                  </a:graphicData>
-                </a:graphic>
-                <wp14:sizeRelH relativeFrom="margin">
-                  <wp14:pctWidth>0</wp14:pctWidth>
-                </wp14:sizeRelH>
-                <wp14:sizeRelV relativeFrom="margin">
-                  <wp14:pctHeight>0</wp14:pctHeight>
-                </wp14:sizeRelV>
-              </wp:anchor>
-            </w:drawing>
-          </mc:Choice>
-          <mc:Fallback>
-            <w:pict>
-              <v:rect w14:anchorId="6AD71225" id="Rectángulo 28" o:spid="_x0000_s1026" style="position:absolute;margin-left:388.7pt;margin-top:28.7pt;width:51.9pt;height:19.5pt;flip:x;z-index:251924480;visibility:visible;mso-wrap-style:square;mso-width-percent:0;mso-height-percent:0;mso-wrap-distance-left:9pt;mso-wrap-distance-top:0;mso-wrap-distance-right:9pt;mso-wrap-distance-bottom:0;mso-position-horizontal:absolute;mso-position-horizontal-relative:margin;mso-position-vertical:absolute;mso-position-vertical-relative:text;mso-width-percent:0;mso-height-percent:0;mso-width-relative:margin;mso-height-relative:margin;v-text-anchor:middle" o:gfxdata="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" filled="f" strokecolor="red" strokeweight="2.25pt">
-                <w10:wrap anchorx="margin"/>
-              </v:rect>
-            </w:pict>
-          </mc:Fallback>
-        </mc:AlternateContent>
-      </w:r>
-      <w:r>
-        <w:rPr>
-          <w:rFonts w:ascii="Arial" w:eastAsia="Calibri" w:hAnsi="Arial" w:cs="Arial"/>
-          <w:b/>
-          <w:sz w:val="24"/>
-          <w:szCs w:val="24"/>
-        </w:rPr>
-        <w:drawing>
-          <wp:inline distT="0" distB="0" distL="0" distR="0" wp14:anchorId="0EC87661" wp14:editId="1ADD4459">
-            <wp:extent cx="6346479" cy="2838610"/>
-            <wp:effectExtent l="0" t="0" r="0" b="0"/>
-            <wp:docPr id="44" name="Imagen 44"/>
-            <wp:cNvGraphicFramePr>
-              <a:graphicFrameLocks xmlns:a="http://schemas.openxmlformats.org/drawingml/2006/main" noChangeAspect="1"/>
-            </wp:cNvGraphicFramePr>
-            <a:graphic xmlns:a="http://schemas.openxmlformats.org/drawingml/2006/main">
-              <a:graphicData uri="http://schemas.openxmlformats.org/drawingml/2006/picture">
-                <pic:pic xmlns:pic="http://schemas.openxmlformats.org/drawingml/2006/picture">
-                  <pic:nvPicPr>
-                    <pic:cNvPr id="1" name=""/>
-                    <pic:cNvPicPr/>
-                  </pic:nvPicPr>
-                  <pic:blipFill>
-                    <a:blip r:embed="rId17"/>
-                    <a:stretch>
-                      <a:fillRect/>
-                    </a:stretch>
-                  </pic:blipFill>
-                  <pic:spPr>
-                    <a:xfrm>
-                      <a:off x="0" y="0"/>
-                      <a:ext cx="6366935" cy="2847760"/>
-                    </a:xfrm>
-                    <a:prstGeom prst="rect">
-                      <a:avLst/>
-                    </a:prstGeom>
-                  </pic:spPr>
-                </pic:pic>
-              </a:graphicData>
-            </a:graphic>
-          </wp:inline>
-        </w:drawing>
-      </w:r>
-    </w:p>
-    <w:p>
-      <w:pPr>
-        <w:rPr>
-          <w:rFonts w:ascii="Arial" w:eastAsia="Calibri" w:hAnsi="Arial" w:cs="Arial"/>
-          <w:b/>
-          <w:sz w:val="24"/>
-          <w:szCs w:val="24"/>
-        </w:rPr>
-      </w:pPr>
-    </w:p>
-    <w:p>
-      <w:pPr>
-        <w:rPr>
-          <w:rFonts w:ascii="Arial" w:eastAsia="Calibri" w:hAnsi="Arial" w:cs="Arial"/>
-          <w:b/>
-          <w:sz w:val="24"/>
-          <w:szCs w:val="24"/>
-        </w:rPr>
-      </w:pPr>
-    </w:p>
-    <w:p>
-      <w:pPr>
-        <w:rPr>
-          <w:rFonts w:ascii="Arial" w:eastAsia="Calibri" w:hAnsi="Arial" w:cs="Arial"/>
-          <w:b/>
-          <w:sz w:val="24"/>
-          <w:szCs w:val="24"/>
-        </w:rPr>
-      </w:pPr>
-      <w:r>
-        <w:rPr>
-          <w:noProof/>
-          <w:lang w:val="es-MX" w:eastAsia="es-MX"/>
-        </w:rPr>
-        <w:lastRenderedPageBreak/>
-        <w:drawing>
-          <wp:inline distT="0" distB="0" distL="0" distR="0" wp14:anchorId="11DEB6E7" wp14:editId="281B88DF">
-            <wp:extent cx="298450" cy="258656"/>
-            <wp:effectExtent l="0" t="0" r="6350" b="8255"/>
-            <wp:docPr id="38" name="Imagen 38"/>
-            <wp:cNvGraphicFramePr>
-              <a:graphicFrameLocks xmlns:a="http://schemas.openxmlformats.org/drawingml/2006/main" noChangeAspect="1"/>
-            </wp:cNvGraphicFramePr>
-            <a:graphic xmlns:a="http://schemas.openxmlformats.org/drawingml/2006/main">
-              <a:graphicData uri="http://schemas.openxmlformats.org/drawingml/2006/picture">
-                <pic:pic xmlns:pic="http://schemas.openxmlformats.org/drawingml/2006/picture">
-                  <pic:nvPicPr>
-                    <pic:cNvPr id="1" name=""/>
-                    <pic:cNvPicPr/>
-                  </pic:nvPicPr>
-                  <pic:blipFill rotWithShape="1">
-                    <a:blip r:embed="rId11"/>
-                    <a:srcRect l="56527" t="22327" r="25863" b="140"/>
-                    <a:stretch/>
-                  </pic:blipFill>
-                  <pic:spPr bwMode="auto">
-                    <a:xfrm>
-                      <a:off x="0" y="0"/>
-                      <a:ext cx="322374" cy="279390"/>
-                    </a:xfrm>
-                    <a:prstGeom prst="rect">
-                      <a:avLst/>
-                    </a:prstGeom>
-                    <a:ln>
-                      <a:noFill/>
-                    </a:ln>
-                    <a:extLst>
-                      <a:ext uri="{53640926-AAD7-44D8-BBD7-CCE9431645EC}">
-                        <a14:shadowObscured xmlns:a14="http://schemas.microsoft.com/office/drawing/2010/main"/>
-                      </a:ext>
-                    </a:extLst>
-                  </pic:spPr>
-                </pic:pic>
-              </a:graphicData>
-            </a:graphic>
-          </wp:inline>
-        </w:drawing>
-      </w:r>
-      <w:r>
-        <w:rPr>
-          <w:rFonts w:ascii="Arial" w:eastAsia="Calibri" w:hAnsi="Arial" w:cs="Arial"/>
-          <w:b/>
-          <w:sz w:val="24"/>
-          <w:szCs w:val="24"/>
-        </w:rPr>
-        <w:t xml:space="preserve"> </w:t>
-      </w:r>
-      <w:r>
-        <w:rPr>
-          <w:rFonts w:ascii="Arial" w:eastAsia="Calibri" w:hAnsi="Arial" w:cs="Arial"/>
-          <w:b/>
-          <w:sz w:val="24"/>
-          <w:szCs w:val="24"/>
-        </w:rPr>
-        <w:t xml:space="preserve">Se agregará el nuevo </w:t>
-      </w:r>
-      <w:r>
-        <w:rPr>
-          <w:rFonts w:ascii="Arial" w:eastAsia="Calibri" w:hAnsi="Arial" w:cs="Arial"/>
-          <w:b/>
-          <w:sz w:val="24"/>
-          <w:szCs w:val="24"/>
-        </w:rPr>
-        <w:t>rol</w:t>
-      </w:r>
-      <w:r>
-        <w:rPr>
-          <w:rFonts w:ascii="Arial" w:eastAsia="Calibri" w:hAnsi="Arial" w:cs="Arial"/>
-          <w:b/>
-          <w:sz w:val="24"/>
-          <w:szCs w:val="24"/>
-        </w:rPr>
-        <w:t xml:space="preserve"> el cual puede ser editado o eliminado</w:t>
-      </w:r>
-    </w:p>
-    <w:p>
-      <w:pPr>
-        <w:ind w:left="-851"/>
-        <w:rPr>
-          <w:rFonts w:ascii="Arial" w:eastAsia="Calibri" w:hAnsi="Arial" w:cs="Arial"/>
-          <w:b/>
-          <w:sz w:val="24"/>
-          <w:szCs w:val="24"/>
-        </w:rPr>
-      </w:pPr>
-      <w:r>
-        <w:rPr>
-          <w:rFonts w:ascii="Arial" w:eastAsia="Calibri" w:hAnsi="Arial" w:cs="Arial"/>
-          <w:noProof/>
-          <w:sz w:val="24"/>
-          <w:szCs w:val="24"/>
-          <w:lang w:val="es-MX" w:eastAsia="es-MX"/>
-        </w:rPr>
-        <mc:AlternateContent>
-          <mc:Choice Requires="wps">
-            <w:drawing>
-              <wp:anchor distT="0" distB="0" distL="114300" distR="114300" simplePos="0" relativeHeight="251926528" behindDoc="0" locked="0" layoutInCell="1" allowOverlap="1" wp14:anchorId="435E9B64" wp14:editId="35FF3470">
-                <wp:simplePos x="0" y="0"/>
-                <wp:positionH relativeFrom="margin">
-                  <wp:posOffset>-147629</wp:posOffset>
-                </wp:positionH>
-                <wp:positionV relativeFrom="paragraph">
-                  <wp:posOffset>1004539</wp:posOffset>
-                </wp:positionV>
-                <wp:extent cx="3838669" cy="207852"/>
-                <wp:effectExtent l="19050" t="19050" r="28575" b="20955"/>
-                <wp:wrapNone/>
-                <wp:docPr id="30" name="Rectángulo 30"/>
-                <wp:cNvGraphicFramePr/>
-                <a:graphic xmlns:a="http://schemas.openxmlformats.org/drawingml/2006/main">
-                  <a:graphicData uri="http://schemas.microsoft.com/office/word/2010/wordprocessingShape">
-                    <wps:wsp>
-                      <wps:cNvSpPr/>
-                      <wps:spPr>
-                        <a:xfrm flipH="1">
-                          <a:off x="0" y="0"/>
-                          <a:ext cx="3838669" cy="207852"/>
-                        </a:xfrm>
-                        <a:prstGeom prst="rect">
-                          <a:avLst/>
-                        </a:prstGeom>
-                        <a:noFill/>
-                        <a:ln w="28575">
-                          <a:solidFill>
-                            <a:srgbClr val="FF0000"/>
-                          </a:solidFill>
-                        </a:ln>
-                      </wps:spPr>
-                      <wps:style>
-                        <a:lnRef idx="2">
-                          <a:schemeClr val="accent6"/>
-                        </a:lnRef>
-                        <a:fillRef idx="1">
-                          <a:schemeClr val="lt1"/>
-                        </a:fillRef>
-                        <a:effectRef idx="0">
-                          <a:schemeClr val="accent6"/>
-                        </a:effectRef>
-                        <a:fontRef idx="minor">
-                          <a:schemeClr val="dk1"/>
-                        </a:fontRef>
-                      </wps:style>
-                      <wps:bodyPr rot="0" spcFirstLastPara="0" vertOverflow="overflow" horzOverflow="overflow" vert="horz" wrap="square" lIns="91440" tIns="45720" rIns="91440" bIns="45720" numCol="1" spcCol="0" rtlCol="0" fromWordArt="0" anchor="ctr" anchorCtr="0" forceAA="0" compatLnSpc="1">
-                        <a:prstTxWarp prst="textNoShape">
-                          <a:avLst/>
-                        </a:prstTxWarp>
-                        <a:noAutofit/>
-                      </wps:bodyPr>
-                    </wps:wsp>
-                  </a:graphicData>
-                </a:graphic>
-                <wp14:sizeRelH relativeFrom="margin">
-                  <wp14:pctWidth>0</wp14:pctWidth>
-                </wp14:sizeRelH>
-                <wp14:sizeRelV relativeFrom="margin">
-                  <wp14:pctHeight>0</wp14:pctHeight>
-                </wp14:sizeRelV>
-              </wp:anchor>
-            </w:drawing>
-          </mc:Choice>
-          <mc:Fallback>
-            <w:pict>
-              <v:rect w14:anchorId="1F4B9EA3" id="Rectángulo 30" o:spid="_x0000_s1026" style="position:absolute;margin-left:-11.6pt;margin-top:79.1pt;width:302.25pt;height:16.35pt;flip:x;z-index:251926528;visibility:visible;mso-wrap-style:square;mso-width-percent:0;mso-height-percent:0;mso-wrap-distance-left:9pt;mso-wrap-distance-top:0;mso-wrap-distance-right:9pt;mso-wrap-distance-bottom:0;mso-position-horizontal:absolute;mso-position-horizontal-relative:margin;mso-position-vertical:absolute;mso-position-vertical-relative:text;mso-width-percent:0;mso-height-percent:0;mso-width-relative:margin;mso-height-relative:margin;v-text-anchor:middle" o:gfxdata="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" filled="f" strokecolor="red" strokeweight="2.25pt">
-                <w10:wrap anchorx="margin"/>
-              </v:rect>
-            </w:pict>
-          </mc:Fallback>
-        </mc:AlternateContent>
-      </w:r>
-      <w:r>
-        <w:rPr>
-          <w:rFonts w:ascii="Arial" w:eastAsia="Calibri" w:hAnsi="Arial" w:cs="Arial"/>
-          <w:b/>
-          <w:sz w:val="24"/>
-          <w:szCs w:val="24"/>
-        </w:rPr>
-        <w:drawing>
-          <wp:inline distT="0" distB="0" distL="0" distR="0" wp14:anchorId="33052949" wp14:editId="712F7B2D">
-            <wp:extent cx="6537994" cy="2924269"/>
-            <wp:effectExtent l="0" t="0" r="0" b="9525"/>
-            <wp:docPr id="41" name="Imagen 41"/>
-            <wp:cNvGraphicFramePr>
-              <a:graphicFrameLocks xmlns:a="http://schemas.openxmlformats.org/drawingml/2006/main" noChangeAspect="1"/>
-            </wp:cNvGraphicFramePr>
-            <a:graphic xmlns:a="http://schemas.openxmlformats.org/drawingml/2006/main">
-              <a:graphicData uri="http://schemas.openxmlformats.org/drawingml/2006/picture">
-                <pic:pic xmlns:pic="http://schemas.openxmlformats.org/drawingml/2006/picture">
-                  <pic:nvPicPr>
-                    <pic:cNvPr id="1" name=""/>
-                    <pic:cNvPicPr/>
-                  </pic:nvPicPr>
-                  <pic:blipFill>
-                    <a:blip r:embed="rId18"/>
-                    <a:stretch>
-                      <a:fillRect/>
-                    </a:stretch>
-                  </pic:blipFill>
-                  <pic:spPr>
-                    <a:xfrm>
-                      <a:off x="0" y="0"/>
-                      <a:ext cx="6550834" cy="2930012"/>
-                    </a:xfrm>
-                    <a:prstGeom prst="rect">
-                      <a:avLst/>
-                    </a:prstGeom>
-                  </pic:spPr>
-                </pic:pic>
-              </a:graphicData>
-            </a:graphic>
-          </wp:inline>
-        </w:drawing>
-      </w:r>
-    </w:p>
-    <w:p>
-      <w:pPr>
-        <w:rPr>
-          <w:rFonts w:ascii="Arial" w:eastAsia="Calibri" w:hAnsi="Arial" w:cs="Arial"/>
-          <w:b/>
-          <w:sz w:val="24"/>
-          <w:szCs w:val="24"/>
-        </w:rPr>
-      </w:pPr>
-      <w:bookmarkStart w:id="12" w:name="_GoBack"/>
-      <w:bookmarkEnd w:id="12"/>
     </w:p>
     <w:sectPr>
-      <w:headerReference w:type="default" r:id="rId19"/>
-      <w:footerReference w:type="default" r:id="rId20"/>
+      <w:headerReference w:type="default" r:id="rId20"/>
+      <w:footerReference w:type="default" r:id="rId21"/>
       <w:pgSz w:w="12240" w:h="15840" w:code="1"/>
       <w:pgMar w:top="1417" w:right="1701" w:bottom="1417" w:left="1701" w:header="708" w:footer="708" w:gutter="0"/>
       <w:cols w:space="708"/>
@@ -6266,7 +5876,7 @@
                 <w:noProof/>
                 <w:color w:val="FFFFFF" w:themeColor="background1"/>
               </w:rPr>
-              <w:t>10</w:t>
+              <w:t>2</w:t>
             </w:r>
             <w:r>
               <w:rPr>
@@ -6492,7 +6102,7 @@
                               <w:szCs w:val="20"/>
                               <w:lang w:val="es-MX"/>
                             </w:rPr>
-                            <w:t>LOGIN</w:t>
+                            <w:t>APLICACIONES</w:t>
                           </w:r>
                         </w:p>
                       </w:txbxContent>
@@ -6575,7 +6185,7 @@
                         <w:szCs w:val="20"/>
                         <w:lang w:val="es-MX"/>
                       </w:rPr>
-                      <w:t>LOGIN</w:t>
+                      <w:t>APLICACIONES</w:t>
                     </w:r>
                   </w:p>
                 </w:txbxContent>
@@ -8774,7 +8384,7 @@
 </file>
 
 <file path=customXml/itemProps1.xml><?xml version="1.0" encoding="utf-8"?>
-<ds:datastoreItem xmlns:ds="http://schemas.openxmlformats.org/officeDocument/2006/customXml" ds:itemID="{CBA7FFD7-3C41-4324-8A8A-F74C048AF26C}">
+<ds:datastoreItem xmlns:ds="http://schemas.openxmlformats.org/officeDocument/2006/customXml" ds:itemID="{0A6B6AA0-5762-4436-AB3E-AB381FDD70B6}">
   <ds:schemaRefs>
     <ds:schemaRef ds:uri="http://schemas.openxmlformats.org/officeDocument/2006/bibliography"/>
   </ds:schemaRefs>

</xml_diff>

<commit_message>
Actualización de guías PAUA
</commit_message>
<xml_diff>
--- a/PAUA/GUIAS RÁPIDAS/V2/APLICACIONES.docx
+++ b/PAUA/GUIAS RÁPIDAS/V2/APLICACIONES.docx
@@ -921,8 +921,6 @@
           <w:sz w:val="24"/>
         </w:rPr>
       </w:pPr>
-      <w:bookmarkStart w:id="0" w:name="_GoBack"/>
-      <w:bookmarkEnd w:id="0"/>
     </w:p>
     <w:sdt>
       <w:sdtPr>
@@ -2083,15 +2081,15 @@
           <w:b w:val="0"/>
         </w:rPr>
       </w:pPr>
-      <w:bookmarkStart w:id="1" w:name="_Toc123297018"/>
-      <w:bookmarkStart w:id="2" w:name="_Toc127778288"/>
-      <w:bookmarkStart w:id="3" w:name="_Toc142493388"/>
+      <w:bookmarkStart w:id="0" w:name="_Toc123297018"/>
+      <w:bookmarkStart w:id="1" w:name="_Toc127778288"/>
+      <w:bookmarkStart w:id="2" w:name="_Toc142493388"/>
       <w:r>
         <w:t>Objetivo</w:t>
       </w:r>
+      <w:bookmarkEnd w:id="0"/>
       <w:bookmarkEnd w:id="1"/>
       <w:bookmarkEnd w:id="2"/>
-      <w:bookmarkEnd w:id="3"/>
     </w:p>
     <w:p>
       <w:pPr>
@@ -2212,15 +2210,15 @@
           <w:b w:val="0"/>
         </w:rPr>
       </w:pPr>
-      <w:bookmarkStart w:id="4" w:name="_Toc123297019"/>
-      <w:bookmarkStart w:id="5" w:name="_Toc127778289"/>
-      <w:bookmarkStart w:id="6" w:name="_Toc142493389"/>
+      <w:bookmarkStart w:id="3" w:name="_Toc123297019"/>
+      <w:bookmarkStart w:id="4" w:name="_Toc127778289"/>
+      <w:bookmarkStart w:id="5" w:name="_Toc142493389"/>
       <w:r>
         <w:t>Alcance</w:t>
       </w:r>
+      <w:bookmarkEnd w:id="3"/>
       <w:bookmarkEnd w:id="4"/>
       <w:bookmarkEnd w:id="5"/>
-      <w:bookmarkEnd w:id="6"/>
       <w:r>
         <w:t xml:space="preserve"> </w:t>
       </w:r>
@@ -2305,15 +2303,15 @@
       <w:pPr>
         <w:pStyle w:val="Ttulo1"/>
       </w:pPr>
-      <w:bookmarkStart w:id="7" w:name="_Toc123297020"/>
-      <w:bookmarkStart w:id="8" w:name="_Toc127778290"/>
-      <w:bookmarkStart w:id="9" w:name="_Toc142493390"/>
+      <w:bookmarkStart w:id="6" w:name="_Toc123297020"/>
+      <w:bookmarkStart w:id="7" w:name="_Toc127778290"/>
+      <w:bookmarkStart w:id="8" w:name="_Toc142493390"/>
       <w:r>
         <w:t>Usuario</w:t>
       </w:r>
+      <w:bookmarkEnd w:id="6"/>
       <w:bookmarkEnd w:id="7"/>
       <w:bookmarkEnd w:id="8"/>
-      <w:bookmarkEnd w:id="9"/>
     </w:p>
     <w:p>
       <w:pPr>
@@ -2617,14 +2615,14 @@
           <w:rFonts w:eastAsia="Arial"/>
         </w:rPr>
       </w:pPr>
-      <w:bookmarkStart w:id="10" w:name="_Toc142493391"/>
+      <w:bookmarkStart w:id="9" w:name="_Toc142493391"/>
       <w:r>
         <w:rPr>
           <w:rFonts w:eastAsia="Arial"/>
         </w:rPr>
         <w:t>APLICACIONES</w:t>
       </w:r>
-      <w:bookmarkEnd w:id="10"/>
+      <w:bookmarkEnd w:id="9"/>
     </w:p>
     <w:p>
       <w:pPr>
@@ -2841,11 +2839,11 @@
         <w:pStyle w:val="Ttulo1"/>
         <w:jc w:val="center"/>
       </w:pPr>
-      <w:bookmarkStart w:id="11" w:name="_Toc142493392"/>
+      <w:bookmarkStart w:id="10" w:name="_Toc142493392"/>
       <w:r>
         <w:t>Pantalla Inicial</w:t>
       </w:r>
-      <w:bookmarkEnd w:id="11"/>
+      <w:bookmarkEnd w:id="10"/>
     </w:p>
     <w:p/>
     <w:p>
@@ -2883,16 +2881,14 @@
         <w:rPr>
           <w:rFonts w:ascii="Arial" w:eastAsia="Calibri" w:hAnsi="Arial" w:cs="Arial"/>
           <w:b/>
-          <w:noProof/>
           <w:sz w:val="24"/>
           <w:szCs w:val="24"/>
-          <w:lang w:val="es-MX" w:eastAsia="es-MX"/>
         </w:rPr>
         <w:drawing>
-          <wp:inline distT="0" distB="0" distL="0" distR="0" wp14:anchorId="567F7B16" wp14:editId="39C63A15">
-            <wp:extent cx="6339553" cy="2971800"/>
-            <wp:effectExtent l="152400" t="152400" r="366395" b="361950"/>
-            <wp:docPr id="45" name="Imagen 45"/>
+          <wp:inline distT="0" distB="0" distL="0" distR="0" wp14:anchorId="2AE52796" wp14:editId="601CE43E">
+            <wp:extent cx="6291943" cy="2909614"/>
+            <wp:effectExtent l="152400" t="152400" r="356870" b="367030"/>
+            <wp:docPr id="7" name="Imagen 7"/>
             <wp:cNvGraphicFramePr>
               <a:graphicFrameLocks xmlns:a="http://schemas.openxmlformats.org/drawingml/2006/main" noChangeAspect="1"/>
             </wp:cNvGraphicFramePr>
@@ -2912,7 +2908,7 @@
                   <pic:spPr>
                     <a:xfrm>
                       <a:off x="0" y="0"/>
-                      <a:ext cx="6342559" cy="2973209"/>
+                      <a:ext cx="6296908" cy="2911910"/>
                     </a:xfrm>
                     <a:prstGeom prst="rect">
                       <a:avLst/>
@@ -2934,88 +2930,6 @@
           </wp:inline>
         </w:drawing>
       </w:r>
-      <w:r>
-        <w:rPr>
-          <w:rFonts w:ascii="Arial" w:eastAsia="Calibri" w:hAnsi="Arial" w:cs="Arial"/>
-          <w:noProof/>
-          <w:sz w:val="24"/>
-          <w:szCs w:val="24"/>
-          <w:lang w:val="es-MX" w:eastAsia="es-MX"/>
-        </w:rPr>
-        <mc:AlternateContent>
-          <mc:Choice Requires="wps">
-            <w:drawing>
-              <wp:anchor distT="0" distB="0" distL="114300" distR="114300" simplePos="0" relativeHeight="251910144" behindDoc="0" locked="0" layoutInCell="1" allowOverlap="1" wp14:anchorId="7EE0E666" wp14:editId="1D87355F">
-                <wp:simplePos x="0" y="0"/>
-                <wp:positionH relativeFrom="column">
-                  <wp:posOffset>5556885</wp:posOffset>
-                </wp:positionH>
-                <wp:positionV relativeFrom="paragraph">
-                  <wp:posOffset>197485</wp:posOffset>
-                </wp:positionV>
-                <wp:extent cx="133350" cy="219710"/>
-                <wp:effectExtent l="0" t="0" r="19050" b="27940"/>
-                <wp:wrapNone/>
-                <wp:docPr id="8" name="Rectángulo 8"/>
-                <wp:cNvGraphicFramePr/>
-                <a:graphic xmlns:a="http://schemas.openxmlformats.org/drawingml/2006/main">
-                  <a:graphicData uri="http://schemas.microsoft.com/office/word/2010/wordprocessingShape">
-                    <wps:wsp>
-                      <wps:cNvSpPr/>
-                      <wps:spPr>
-                        <a:xfrm>
-                          <a:off x="0" y="0"/>
-                          <a:ext cx="133350" cy="219710"/>
-                        </a:xfrm>
-                        <a:prstGeom prst="rect">
-                          <a:avLst/>
-                        </a:prstGeom>
-                        <a:noFill/>
-                        <a:ln w="19050">
-                          <a:solidFill>
-                            <a:srgbClr val="FF0000"/>
-                          </a:solidFill>
-                        </a:ln>
-                      </wps:spPr>
-                      <wps:style>
-                        <a:lnRef idx="2">
-                          <a:schemeClr val="accent6"/>
-                        </a:lnRef>
-                        <a:fillRef idx="1">
-                          <a:schemeClr val="lt1"/>
-                        </a:fillRef>
-                        <a:effectRef idx="0">
-                          <a:schemeClr val="accent6"/>
-                        </a:effectRef>
-                        <a:fontRef idx="minor">
-                          <a:schemeClr val="dk1"/>
-                        </a:fontRef>
-                      </wps:style>
-                      <wps:bodyPr rot="0" spcFirstLastPara="0" vertOverflow="overflow" horzOverflow="overflow" vert="horz" wrap="square" lIns="91440" tIns="45720" rIns="91440" bIns="45720" numCol="1" spcCol="0" rtlCol="0" fromWordArt="0" anchor="ctr" anchorCtr="0" forceAA="0" compatLnSpc="1">
-                        <a:prstTxWarp prst="textNoShape">
-                          <a:avLst/>
-                        </a:prstTxWarp>
-                        <a:noAutofit/>
-                      </wps:bodyPr>
-                    </wps:wsp>
-                  </a:graphicData>
-                </a:graphic>
-                <wp14:sizeRelH relativeFrom="margin">
-                  <wp14:pctWidth>0</wp14:pctWidth>
-                </wp14:sizeRelH>
-                <wp14:sizeRelV relativeFrom="margin">
-                  <wp14:pctHeight>0</wp14:pctHeight>
-                </wp14:sizeRelV>
-              </wp:anchor>
-            </w:drawing>
-          </mc:Choice>
-          <mc:Fallback>
-            <w:pict>
-              <v:rect w14:anchorId="53F724F8" id="Rectángulo 8" o:spid="_x0000_s1026" style="position:absolute;margin-left:437.55pt;margin-top:15.55pt;width:10.5pt;height:17.3pt;z-index:251910144;visibility:visible;mso-wrap-style:square;mso-width-percent:0;mso-height-percent:0;mso-wrap-distance-left:9pt;mso-wrap-distance-top:0;mso-wrap-distance-right:9pt;mso-wrap-distance-bottom:0;mso-position-horizontal:absolute;mso-position-horizontal-relative:text;mso-position-vertical:absolute;mso-position-vertical-relative:text;mso-width-percent:0;mso-height-percent:0;mso-width-relative:margin;mso-height-relative:margin;v-text-anchor:middle" o:gfxdata="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" filled="f" strokecolor="red" strokeweight="1.5pt"/>
-            </w:pict>
-          </mc:Fallback>
-        </mc:AlternateContent>
-      </w:r>
     </w:p>
     <w:tbl>
       <w:tblPr>
@@ -3024,13 +2938,13 @@
         <w:tblLook w:val="04A0" w:firstRow="1" w:lastRow="0" w:firstColumn="1" w:lastColumn="0" w:noHBand="0" w:noVBand="1"/>
       </w:tblPr>
       <w:tblGrid>
-        <w:gridCol w:w="2210"/>
+        <w:gridCol w:w="2538"/>
         <w:gridCol w:w="6149"/>
       </w:tblGrid>
       <w:tr>
         <w:tc>
           <w:tcPr>
-            <w:tcW w:w="2210" w:type="dxa"/>
+            <w:tcW w:w="2538" w:type="dxa"/>
             <w:shd w:val="clear" w:color="auto" w:fill="002060"/>
           </w:tcPr>
           <w:p>
@@ -3087,31 +3001,26 @@
       </w:tr>
       <w:tr>
         <w:trPr>
-          <w:trHeight w:val="879"/>
+          <w:trHeight w:val="425"/>
         </w:trPr>
         <w:tc>
           <w:tcPr>
-            <w:tcW w:w="2210" w:type="dxa"/>
+            <w:tcW w:w="2538" w:type="dxa"/>
           </w:tcPr>
           <w:p>
             <w:pPr>
-              <w:tabs>
-                <w:tab w:val="left" w:pos="1494"/>
-              </w:tabs>
-              <w:spacing w:line="276" w:lineRule="auto"/>
               <w:jc w:val="center"/>
+              <w:rPr>
+                <w:lang w:val="es-MX" w:eastAsia="es-MX"/>
+              </w:rPr>
+            </w:pPr>
+            <w:r>
               <w:rPr>
                 <w:noProof/>
                 <w:lang w:val="es-MX" w:eastAsia="es-MX"/>
               </w:rPr>
-            </w:pPr>
-            <w:r>
-              <w:rPr>
-                <w:noProof/>
-                <w:lang w:val="es-MX" w:eastAsia="es-MX"/>
-              </w:rPr>
               <w:drawing>
-                <wp:inline distT="0" distB="0" distL="0" distR="0" wp14:anchorId="70A3D1CF" wp14:editId="5188C53E">
+                <wp:inline distT="0" distB="0" distL="0" distR="0" wp14:anchorId="3DC9D9C3" wp14:editId="03B3E356">
                   <wp:extent cx="368300" cy="372583"/>
                   <wp:effectExtent l="0" t="0" r="0" b="8890"/>
                   <wp:docPr id="32" name="Imagen 32"/>
@@ -3195,31 +3104,26 @@
       </w:tr>
       <w:tr>
         <w:trPr>
-          <w:trHeight w:val="879"/>
+          <w:trHeight w:val="524"/>
         </w:trPr>
         <w:tc>
           <w:tcPr>
-            <w:tcW w:w="2210" w:type="dxa"/>
+            <w:tcW w:w="2538" w:type="dxa"/>
           </w:tcPr>
           <w:p>
             <w:pPr>
-              <w:tabs>
-                <w:tab w:val="left" w:pos="1494"/>
-              </w:tabs>
-              <w:spacing w:line="276" w:lineRule="auto"/>
               <w:jc w:val="center"/>
+              <w:rPr>
+                <w:lang w:val="es-MX" w:eastAsia="es-MX"/>
+              </w:rPr>
+            </w:pPr>
+            <w:r>
               <w:rPr>
                 <w:noProof/>
                 <w:lang w:val="es-MX" w:eastAsia="es-MX"/>
               </w:rPr>
-            </w:pPr>
-            <w:r>
-              <w:rPr>
-                <w:noProof/>
-                <w:lang w:val="es-MX" w:eastAsia="es-MX"/>
-              </w:rPr>
               <w:drawing>
-                <wp:inline distT="0" distB="0" distL="0" distR="0" wp14:anchorId="4CC27EA1" wp14:editId="0C8CE4CF">
+                <wp:inline distT="0" distB="0" distL="0" distR="0" wp14:anchorId="54A1EBB2" wp14:editId="62DBDE4F">
                   <wp:extent cx="469900" cy="407246"/>
                   <wp:effectExtent l="0" t="0" r="6350" b="0"/>
                   <wp:docPr id="34" name="Imagen 34"/>
@@ -3303,11 +3207,11 @@
       </w:tr>
       <w:tr>
         <w:trPr>
-          <w:trHeight w:val="879"/>
+          <w:trHeight w:val="621"/>
         </w:trPr>
         <w:tc>
           <w:tcPr>
-            <w:tcW w:w="2210" w:type="dxa"/>
+            <w:tcW w:w="2538" w:type="dxa"/>
           </w:tcPr>
           <w:p>
             <w:pPr>
@@ -3327,9 +3231,9 @@
                 <w:lang w:val="es-MX" w:eastAsia="es-MX"/>
               </w:rPr>
               <w:drawing>
-                <wp:inline distT="0" distB="0" distL="0" distR="0" wp14:anchorId="52397F31" wp14:editId="02D15CD0">
-                  <wp:extent cx="541020" cy="548139"/>
-                  <wp:effectExtent l="0" t="0" r="0" b="4445"/>
+                <wp:inline distT="0" distB="0" distL="0" distR="0" wp14:anchorId="52397F31" wp14:editId="4AAE8792">
+                  <wp:extent cx="446314" cy="452187"/>
+                  <wp:effectExtent l="0" t="0" r="0" b="5080"/>
                   <wp:docPr id="43" name="Imagen 43"/>
                   <wp:cNvGraphicFramePr>
                     <a:graphicFrameLocks xmlns:a="http://schemas.openxmlformats.org/drawingml/2006/main" noChangeAspect="1"/>
@@ -3349,7 +3253,7 @@
                         <pic:spPr bwMode="auto">
                           <a:xfrm>
                             <a:off x="0" y="0"/>
-                            <a:ext cx="545568" cy="552747"/>
+                            <a:ext cx="457346" cy="463365"/>
                           </a:xfrm>
                           <a:prstGeom prst="rect">
                             <a:avLst/>
@@ -3404,11 +3308,11 @@
       </w:tr>
       <w:tr>
         <w:trPr>
-          <w:trHeight w:val="879"/>
+          <w:trHeight w:val="563"/>
         </w:trPr>
         <w:tc>
           <w:tcPr>
-            <w:tcW w:w="2210" w:type="dxa"/>
+            <w:tcW w:w="2538" w:type="dxa"/>
           </w:tcPr>
           <w:p>
             <w:pPr>
@@ -3502,25 +3406,217 @@
           </w:p>
         </w:tc>
       </w:tr>
+      <w:tr>
+        <w:trPr>
+          <w:trHeight w:val="540"/>
+        </w:trPr>
+        <w:tc>
+          <w:tcPr>
+            <w:tcW w:w="2538" w:type="dxa"/>
+          </w:tcPr>
+          <w:p>
+            <w:pPr>
+              <w:rPr>
+                <w:lang w:val="es-MX" w:eastAsia="es-MX"/>
+              </w:rPr>
+            </w:pPr>
+            <w:r>
+              <w:rPr>
+                <w:noProof/>
+                <w:lang w:val="es-MX" w:eastAsia="es-MX"/>
+              </w:rPr>
+              <w:drawing>
+                <wp:inline distT="0" distB="0" distL="0" distR="0" wp14:anchorId="2B43E9FD" wp14:editId="73463604">
+                  <wp:extent cx="1475014" cy="368754"/>
+                  <wp:effectExtent l="0" t="0" r="0" b="0"/>
+                  <wp:docPr id="9" name="Imagen 9"/>
+                  <wp:cNvGraphicFramePr>
+                    <a:graphicFrameLocks xmlns:a="http://schemas.openxmlformats.org/drawingml/2006/main" noChangeAspect="1"/>
+                  </wp:cNvGraphicFramePr>
+                  <a:graphic xmlns:a="http://schemas.openxmlformats.org/drawingml/2006/main">
+                    <a:graphicData uri="http://schemas.openxmlformats.org/drawingml/2006/picture">
+                      <pic:pic xmlns:pic="http://schemas.openxmlformats.org/drawingml/2006/picture">
+                        <pic:nvPicPr>
+                          <pic:cNvPr id="1" name=""/>
+                          <pic:cNvPicPr/>
+                        </pic:nvPicPr>
+                        <pic:blipFill>
+                          <a:blip r:embed="rId13"/>
+                          <a:stretch>
+                            <a:fillRect/>
+                          </a:stretch>
+                        </pic:blipFill>
+                        <pic:spPr>
+                          <a:xfrm>
+                            <a:off x="0" y="0"/>
+                            <a:ext cx="1537098" cy="384275"/>
+                          </a:xfrm>
+                          <a:prstGeom prst="rect">
+                            <a:avLst/>
+                          </a:prstGeom>
+                        </pic:spPr>
+                      </pic:pic>
+                    </a:graphicData>
+                  </a:graphic>
+                </wp:inline>
+              </w:drawing>
+            </w:r>
+          </w:p>
+        </w:tc>
+        <w:tc>
+          <w:tcPr>
+            <w:tcW w:w="6149" w:type="dxa"/>
+          </w:tcPr>
+          <w:p>
+            <w:pPr>
+              <w:jc w:val="both"/>
+              <w:rPr>
+                <w:rFonts w:ascii="Arial" w:eastAsia="Arial" w:hAnsi="Arial" w:cs="Arial"/>
+                <w:b/>
+                <w:sz w:val="24"/>
+              </w:rPr>
+            </w:pPr>
+            <w:r>
+              <w:rPr>
+                <w:rFonts w:ascii="Arial" w:eastAsia="Arial" w:hAnsi="Arial" w:cs="Arial"/>
+                <w:b/>
+                <w:sz w:val="24"/>
+              </w:rPr>
+              <w:t xml:space="preserve">Registrar </w:t>
+            </w:r>
+            <w:r>
+              <w:rPr>
+                <w:rFonts w:ascii="Arial" w:eastAsia="Arial" w:hAnsi="Arial" w:cs="Arial"/>
+                <w:b/>
+                <w:sz w:val="24"/>
+              </w:rPr>
+              <w:t xml:space="preserve">Aplicación: </w:t>
+            </w:r>
+            <w:r>
+              <w:rPr>
+                <w:rFonts w:ascii="Arial" w:eastAsia="Arial" w:hAnsi="Arial" w:cs="Arial"/>
+                <w:sz w:val="24"/>
+              </w:rPr>
+              <w:t>Inicia el proceso para registrar una nueva aplicación en la tabla de Aplicaciones</w:t>
+            </w:r>
+          </w:p>
+        </w:tc>
+      </w:tr>
+      <w:tr>
+        <w:trPr>
+          <w:trHeight w:val="643"/>
+        </w:trPr>
+        <w:tc>
+          <w:tcPr>
+            <w:tcW w:w="2538" w:type="dxa"/>
+          </w:tcPr>
+          <w:p>
+            <w:pPr>
+              <w:jc w:val="center"/>
+              <w:rPr>
+                <w:lang w:val="es-MX" w:eastAsia="es-MX"/>
+              </w:rPr>
+            </w:pPr>
+            <w:r>
+              <w:rPr>
+                <w:noProof/>
+                <w:lang w:val="es-MX" w:eastAsia="es-MX"/>
+              </w:rPr>
+              <w:drawing>
+                <wp:inline distT="0" distB="0" distL="0" distR="0" wp14:anchorId="5EF6B8F0" wp14:editId="3A21A7AE">
+                  <wp:extent cx="664028" cy="364564"/>
+                  <wp:effectExtent l="0" t="0" r="3175" b="0"/>
+                  <wp:docPr id="10" name="Imagen 10"/>
+                  <wp:cNvGraphicFramePr>
+                    <a:graphicFrameLocks xmlns:a="http://schemas.openxmlformats.org/drawingml/2006/main" noChangeAspect="1"/>
+                  </wp:cNvGraphicFramePr>
+                  <a:graphic xmlns:a="http://schemas.openxmlformats.org/drawingml/2006/main">
+                    <a:graphicData uri="http://schemas.openxmlformats.org/drawingml/2006/picture">
+                      <pic:pic xmlns:pic="http://schemas.openxmlformats.org/drawingml/2006/picture">
+                        <pic:nvPicPr>
+                          <pic:cNvPr id="1" name=""/>
+                          <pic:cNvPicPr/>
+                        </pic:nvPicPr>
+                        <pic:blipFill>
+                          <a:blip r:embed="rId14"/>
+                          <a:stretch>
+                            <a:fillRect/>
+                          </a:stretch>
+                        </pic:blipFill>
+                        <pic:spPr>
+                          <a:xfrm>
+                            <a:off x="0" y="0"/>
+                            <a:ext cx="678986" cy="372776"/>
+                          </a:xfrm>
+                          <a:prstGeom prst="rect">
+                            <a:avLst/>
+                          </a:prstGeom>
+                        </pic:spPr>
+                      </pic:pic>
+                    </a:graphicData>
+                  </a:graphic>
+                </wp:inline>
+              </w:drawing>
+            </w:r>
+          </w:p>
+        </w:tc>
+        <w:tc>
+          <w:tcPr>
+            <w:tcW w:w="6149" w:type="dxa"/>
+          </w:tcPr>
+          <w:p>
+            <w:pPr>
+              <w:jc w:val="both"/>
+              <w:rPr>
+                <w:rFonts w:ascii="Arial" w:eastAsia="Arial" w:hAnsi="Arial" w:cs="Arial"/>
+                <w:b/>
+                <w:sz w:val="24"/>
+              </w:rPr>
+            </w:pPr>
+            <w:r>
+              <w:rPr>
+                <w:rFonts w:ascii="Arial" w:eastAsia="Arial" w:hAnsi="Arial" w:cs="Arial"/>
+                <w:b/>
+                <w:sz w:val="24"/>
+              </w:rPr>
+              <w:t>Exportar</w:t>
+            </w:r>
+            <w:r>
+              <w:rPr>
+                <w:rFonts w:ascii="Arial" w:eastAsia="Arial" w:hAnsi="Arial" w:cs="Arial"/>
+                <w:b/>
+                <w:sz w:val="24"/>
+              </w:rPr>
+              <w:t xml:space="preserve">: </w:t>
+            </w:r>
+            <w:r>
+              <w:rPr>
+                <w:rFonts w:ascii="Arial" w:eastAsia="Arial" w:hAnsi="Arial" w:cs="Arial"/>
+                <w:sz w:val="24"/>
+              </w:rPr>
+              <w:t>Descarga el contenido de la tabla</w:t>
+            </w:r>
+          </w:p>
+        </w:tc>
+      </w:tr>
     </w:tbl>
     <w:p>
       <w:r>
         <w:t xml:space="preserve"> </w:t>
       </w:r>
     </w:p>
-    <w:p/>
     <w:p/>
     <w:p>
       <w:pPr>
         <w:pStyle w:val="Ttulo1"/>
         <w:jc w:val="center"/>
       </w:pPr>
-      <w:bookmarkStart w:id="12" w:name="_Toc142493393"/>
+      <w:bookmarkStart w:id="11" w:name="_Toc142493393"/>
       <w:r>
         <w:lastRenderedPageBreak/>
         <w:t>Crear un nuevo registro</w:t>
       </w:r>
-      <w:bookmarkEnd w:id="12"/>
+      <w:bookmarkEnd w:id="11"/>
       <w:r>
         <w:t xml:space="preserve"> </w:t>
       </w:r>
@@ -3581,9 +3677,9 @@
           <w:lang w:val="es-MX" w:eastAsia="es-MX"/>
         </w:rPr>
         <w:drawing>
-          <wp:inline distT="0" distB="0" distL="0" distR="0" wp14:anchorId="77FB2092" wp14:editId="781D8270">
-            <wp:extent cx="2295845" cy="523948"/>
-            <wp:effectExtent l="0" t="0" r="9525" b="9525"/>
+          <wp:inline distT="0" distB="0" distL="0" distR="0" wp14:anchorId="77FB2092" wp14:editId="3D97C8A9">
+            <wp:extent cx="2295525" cy="398690"/>
+            <wp:effectExtent l="0" t="0" r="0" b="1905"/>
             <wp:docPr id="2" name="Imagen 2"/>
             <wp:cNvGraphicFramePr>
               <a:graphicFrameLocks xmlns:a="http://schemas.openxmlformats.org/drawingml/2006/main" noChangeAspect="1"/>
@@ -3595,20 +3691,27 @@
                     <pic:cNvPr id="1" name=""/>
                     <pic:cNvPicPr/>
                   </pic:nvPicPr>
-                  <pic:blipFill>
-                    <a:blip r:embed="rId13"/>
-                    <a:stretch>
-                      <a:fillRect/>
-                    </a:stretch>
+                  <pic:blipFill rotWithShape="1">
+                    <a:blip r:embed="rId15"/>
+                    <a:srcRect t="23896"/>
+                    <a:stretch/>
                   </pic:blipFill>
-                  <pic:spPr>
+                  <pic:spPr bwMode="auto">
                     <a:xfrm>
                       <a:off x="0" y="0"/>
-                      <a:ext cx="2295845" cy="523948"/>
+                      <a:ext cx="2295845" cy="398746"/>
                     </a:xfrm>
                     <a:prstGeom prst="rect">
                       <a:avLst/>
                     </a:prstGeom>
+                    <a:ln>
+                      <a:noFill/>
+                    </a:ln>
+                    <a:extLst>
+                      <a:ext uri="{53640926-AAD7-44D8-BBD7-CCE9431645EC}">
+                        <a14:shadowObscured xmlns:a14="http://schemas.microsoft.com/office/drawing/2010/main"/>
+                      </a:ext>
+                    </a:extLst>
                   </pic:spPr>
                 </pic:pic>
               </a:graphicData>
@@ -3804,7 +3907,7 @@
                     <pic:cNvPicPr/>
                   </pic:nvPicPr>
                   <pic:blipFill>
-                    <a:blip r:embed="rId14"/>
+                    <a:blip r:embed="rId16"/>
                     <a:stretch>
                       <a:fillRect/>
                     </a:stretch>
@@ -3855,16 +3958,16 @@
         <mc:AlternateContent>
           <mc:Choice Requires="wps">
             <w:drawing>
-              <wp:anchor distT="0" distB="0" distL="114300" distR="114300" simplePos="0" relativeHeight="251928576" behindDoc="0" locked="0" layoutInCell="1" allowOverlap="1" wp14:anchorId="1669FC85" wp14:editId="2F1B5564">
+              <wp:anchor distT="0" distB="0" distL="114300" distR="114300" simplePos="0" relativeHeight="251928576" behindDoc="0" locked="0" layoutInCell="1" allowOverlap="1" wp14:anchorId="1669FC85" wp14:editId="7DBEF66F">
                 <wp:simplePos x="0" y="0"/>
                 <wp:positionH relativeFrom="margin">
-                  <wp:posOffset>436245</wp:posOffset>
+                  <wp:posOffset>209822</wp:posOffset>
                 </wp:positionH>
                 <wp:positionV relativeFrom="paragraph">
-                  <wp:posOffset>1796415</wp:posOffset>
+                  <wp:posOffset>1863906</wp:posOffset>
                 </wp:positionV>
-                <wp:extent cx="5029200" cy="167640"/>
-                <wp:effectExtent l="0" t="0" r="19050" b="22860"/>
+                <wp:extent cx="5410200" cy="190500"/>
+                <wp:effectExtent l="0" t="0" r="19050" b="19050"/>
                 <wp:wrapNone/>
                 <wp:docPr id="49" name="Rectángulo 49"/>
                 <wp:cNvGraphicFramePr/>
@@ -3875,7 +3978,7 @@
                       <wps:spPr>
                         <a:xfrm>
                           <a:off x="0" y="0"/>
-                          <a:ext cx="5029200" cy="167640"/>
+                          <a:ext cx="5410200" cy="190500"/>
                         </a:xfrm>
                         <a:prstGeom prst="rect">
                           <a:avLst/>
@@ -3921,7 +4024,7 @@
           </mc:Choice>
           <mc:Fallback>
             <w:pict>
-              <v:rect w14:anchorId="5FF6F71F" id="Rectángulo 49" o:spid="_x0000_s1026" style="position:absolute;margin-left:34.35pt;margin-top:141.45pt;width:396pt;height:13.2pt;z-index:251928576;visibility:visible;mso-wrap-style:square;mso-width-percent:0;mso-height-percent:0;mso-wrap-distance-left:9pt;mso-wrap-distance-top:0;mso-wrap-distance-right:9pt;mso-wrap-distance-bottom:0;mso-position-horizontal:absolute;mso-position-horizontal-relative:margin;mso-position-vertical:absolute;mso-position-vertical-relative:text;mso-width-percent:0;mso-height-percent:0;mso-width-relative:margin;mso-height-relative:margin;v-text-anchor:middle" o:gfxdata="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" filled="f" strokecolor="red" strokeweight="1.5pt">
+              <v:rect w14:anchorId="3B24BFDF" id="Rectángulo 49" o:spid="_x0000_s1026" style="position:absolute;margin-left:16.5pt;margin-top:146.75pt;width:426pt;height:15pt;z-index:251928576;visibility:visible;mso-wrap-style:square;mso-width-percent:0;mso-height-percent:0;mso-wrap-distance-left:9pt;mso-wrap-distance-top:0;mso-wrap-distance-right:9pt;mso-wrap-distance-bottom:0;mso-position-horizontal:absolute;mso-position-horizontal-relative:margin;mso-position-vertical:absolute;mso-position-vertical-relative:text;mso-width-percent:0;mso-height-percent:0;mso-width-relative:margin;mso-height-relative:margin;v-text-anchor:middle" o:gfxdata="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" filled="f" strokecolor="red" strokeweight="1.5pt">
                 <w10:wrap anchorx="margin"/>
               </v:rect>
             </w:pict>
@@ -3948,15 +4051,16 @@
       </w:r>
       <w:r>
         <w:rPr>
-          <w:rFonts w:ascii="Calibri" w:eastAsia="Calibri" w:hAnsi="Calibri" w:cs="Calibri"/>
-          <w:noProof/>
-          <w:lang w:val="es-MX" w:eastAsia="es-MX"/>
+          <w:rFonts w:ascii="Arial" w:eastAsia="Calibri" w:hAnsi="Arial" w:cs="Arial"/>
+          <w:b/>
+          <w:sz w:val="24"/>
+          <w:szCs w:val="24"/>
         </w:rPr>
         <w:drawing>
-          <wp:inline distT="0" distB="0" distL="0" distR="0" wp14:anchorId="397D2CDA" wp14:editId="5F446BD6">
-            <wp:extent cx="5433060" cy="2544403"/>
-            <wp:effectExtent l="152400" t="152400" r="358140" b="370840"/>
-            <wp:docPr id="21" name="Imagen 21"/>
+          <wp:inline distT="0" distB="0" distL="0" distR="0" wp14:anchorId="4B109645" wp14:editId="05C8B42F">
+            <wp:extent cx="5612130" cy="2595355"/>
+            <wp:effectExtent l="152400" t="152400" r="369570" b="357505"/>
+            <wp:docPr id="27" name="Imagen 27"/>
             <wp:cNvGraphicFramePr>
               <a:graphicFrameLocks xmlns:a="http://schemas.openxmlformats.org/drawingml/2006/main" noChangeAspect="1"/>
             </wp:cNvGraphicFramePr>
@@ -3968,7 +4072,7 @@
                     <pic:cNvPicPr/>
                   </pic:nvPicPr>
                   <pic:blipFill>
-                    <a:blip r:embed="rId15"/>
+                    <a:blip r:embed="rId10"/>
                     <a:stretch>
                       <a:fillRect/>
                     </a:stretch>
@@ -3976,7 +4080,7 @@
                   <pic:spPr>
                     <a:xfrm>
                       <a:off x="0" y="0"/>
-                      <a:ext cx="5436603" cy="2546062"/>
+                      <a:ext cx="5612130" cy="2595355"/>
                     </a:xfrm>
                     <a:prstGeom prst="rect">
                       <a:avLst/>
@@ -4050,13 +4154,13 @@
         <mc:AlternateContent>
           <mc:Choice Requires="wps">
             <w:drawing>
-              <wp:anchor distT="0" distB="0" distL="114300" distR="114300" simplePos="0" relativeHeight="251930624" behindDoc="0" locked="0" layoutInCell="1" allowOverlap="1" wp14:anchorId="31B0590D" wp14:editId="258A7320">
+              <wp:anchor distT="0" distB="0" distL="114300" distR="114300" simplePos="0" relativeHeight="251930624" behindDoc="0" locked="0" layoutInCell="1" allowOverlap="1" wp14:anchorId="31B0590D" wp14:editId="0C0A0BB1">
                 <wp:simplePos x="0" y="0"/>
                 <wp:positionH relativeFrom="margin">
-                  <wp:posOffset>34290</wp:posOffset>
+                  <wp:posOffset>-248195</wp:posOffset>
                 </wp:positionH>
                 <wp:positionV relativeFrom="paragraph">
-                  <wp:posOffset>1797685</wp:posOffset>
+                  <wp:posOffset>1127850</wp:posOffset>
                 </wp:positionV>
                 <wp:extent cx="115747" cy="195306"/>
                 <wp:effectExtent l="19050" t="19050" r="17780" b="14605"/>
@@ -4116,7 +4220,7 @@
           </mc:Choice>
           <mc:Fallback>
             <w:pict>
-              <v:rect w14:anchorId="484787AE" id="Rectángulo 52" o:spid="_x0000_s1026" style="position:absolute;margin-left:2.7pt;margin-top:141.55pt;width:9.1pt;height:15.4pt;z-index:251930624;visibility:visible;mso-wrap-style:square;mso-width-percent:0;mso-height-percent:0;mso-wrap-distance-left:9pt;mso-wrap-distance-top:0;mso-wrap-distance-right:9pt;mso-wrap-distance-bottom:0;mso-position-horizontal:absolute;mso-position-horizontal-relative:margin;mso-position-vertical:absolute;mso-position-vertical-relative:text;mso-width-percent:0;mso-height-percent:0;mso-width-relative:margin;mso-height-relative:margin;v-text-anchor:middle" o:gfxdata="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" filled="f" strokecolor="red" strokeweight="2.25pt">
+              <v:rect w14:anchorId="46945CD3" id="Rectángulo 52" o:spid="_x0000_s1026" style="position:absolute;margin-left:-19.55pt;margin-top:88.8pt;width:9.1pt;height:15.4pt;z-index:251930624;visibility:visible;mso-wrap-style:square;mso-width-percent:0;mso-height-percent:0;mso-wrap-distance-left:9pt;mso-wrap-distance-top:0;mso-wrap-distance-right:9pt;mso-wrap-distance-bottom:0;mso-position-horizontal:absolute;mso-position-horizontal-relative:margin;mso-position-vertical:absolute;mso-position-vertical-relative:text;mso-width-percent:0;mso-height-percent:0;mso-width-relative:margin;mso-height-relative:margin;v-text-anchor:middle" o:gfxdata="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" filled="f" strokecolor="red" strokeweight="2.25pt">
                 <w10:wrap anchorx="margin"/>
               </v:rect>
             </w:pict>
@@ -4125,15 +4229,16 @@
       </w:r>
       <w:r>
         <w:rPr>
-          <w:rFonts w:ascii="Calibri" w:eastAsia="Calibri" w:hAnsi="Calibri" w:cs="Calibri"/>
-          <w:noProof/>
-          <w:lang w:val="es-MX" w:eastAsia="es-MX"/>
+          <w:rFonts w:ascii="Arial" w:eastAsia="Calibri" w:hAnsi="Arial" w:cs="Arial"/>
+          <w:b/>
+          <w:sz w:val="24"/>
+          <w:szCs w:val="24"/>
         </w:rPr>
         <w:drawing>
-          <wp:inline distT="0" distB="0" distL="0" distR="0" wp14:anchorId="75A6AF13" wp14:editId="79F23BB6">
-            <wp:extent cx="6111240" cy="2862007"/>
-            <wp:effectExtent l="152400" t="152400" r="365760" b="357505"/>
-            <wp:docPr id="50" name="Imagen 50"/>
+          <wp:inline distT="0" distB="0" distL="0" distR="0" wp14:anchorId="5CF315C6" wp14:editId="2E8BB738">
+            <wp:extent cx="5972175" cy="2761860"/>
+            <wp:effectExtent l="152400" t="152400" r="352425" b="362585"/>
+            <wp:docPr id="28" name="Imagen 28"/>
             <wp:cNvGraphicFramePr>
               <a:graphicFrameLocks xmlns:a="http://schemas.openxmlformats.org/drawingml/2006/main" noChangeAspect="1"/>
             </wp:cNvGraphicFramePr>
@@ -4145,7 +4250,7 @@
                     <pic:cNvPicPr/>
                   </pic:nvPicPr>
                   <pic:blipFill>
-                    <a:blip r:embed="rId15"/>
+                    <a:blip r:embed="rId10"/>
                     <a:stretch>
                       <a:fillRect/>
                     </a:stretch>
@@ -4153,7 +4258,7 @@
                   <pic:spPr>
                     <a:xfrm>
                       <a:off x="0" y="0"/>
-                      <a:ext cx="6119209" cy="2865739"/>
+                      <a:ext cx="5975021" cy="2763176"/>
                     </a:xfrm>
                     <a:prstGeom prst="rect">
                       <a:avLst/>
@@ -4314,7 +4419,7 @@
                     <pic:cNvPicPr/>
                   </pic:nvPicPr>
                   <pic:blipFill>
-                    <a:blip r:embed="rId16"/>
+                    <a:blip r:embed="rId17"/>
                     <a:stretch>
                       <a:fillRect/>
                     </a:stretch>
@@ -4408,13 +4513,13 @@
         <mc:AlternateContent>
           <mc:Choice Requires="wps">
             <w:drawing>
-              <wp:anchor distT="0" distB="0" distL="114300" distR="114300" simplePos="0" relativeHeight="251934720" behindDoc="0" locked="0" layoutInCell="1" allowOverlap="1" wp14:anchorId="3EA2523D" wp14:editId="5D4B1257">
+              <wp:anchor distT="0" distB="0" distL="114300" distR="114300" simplePos="0" relativeHeight="251934720" behindDoc="0" locked="0" layoutInCell="1" allowOverlap="1" wp14:anchorId="3EA2523D" wp14:editId="50D77FFA">
                 <wp:simplePos x="0" y="0"/>
                 <wp:positionH relativeFrom="margin">
-                  <wp:posOffset>293793</wp:posOffset>
+                  <wp:posOffset>75656</wp:posOffset>
                 </wp:positionH>
                 <wp:positionV relativeFrom="paragraph">
-                  <wp:posOffset>1797685</wp:posOffset>
+                  <wp:posOffset>1127851</wp:posOffset>
                 </wp:positionV>
                 <wp:extent cx="115747" cy="195306"/>
                 <wp:effectExtent l="19050" t="19050" r="17780" b="14605"/>
@@ -4474,7 +4579,7 @@
           </mc:Choice>
           <mc:Fallback>
             <w:pict>
-              <v:rect w14:anchorId="089693D4" id="Rectángulo 58" o:spid="_x0000_s1026" style="position:absolute;margin-left:23.15pt;margin-top:141.55pt;width:9.1pt;height:15.4pt;z-index:251934720;visibility:visible;mso-wrap-style:square;mso-width-percent:0;mso-height-percent:0;mso-wrap-distance-left:9pt;mso-wrap-distance-top:0;mso-wrap-distance-right:9pt;mso-wrap-distance-bottom:0;mso-position-horizontal:absolute;mso-position-horizontal-relative:margin;mso-position-vertical:absolute;mso-position-vertical-relative:text;mso-width-percent:0;mso-height-percent:0;mso-width-relative:margin;mso-height-relative:margin;v-text-anchor:middle" o:gfxdata="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" filled="f" strokecolor="red" strokeweight="2.25pt">
+              <v:rect w14:anchorId="6B648378" id="Rectángulo 58" o:spid="_x0000_s1026" style="position:absolute;margin-left:5.95pt;margin-top:88.8pt;width:9.1pt;height:15.4pt;z-index:251934720;visibility:visible;mso-wrap-style:square;mso-width-percent:0;mso-height-percent:0;mso-wrap-distance-left:9pt;mso-wrap-distance-top:0;mso-wrap-distance-right:9pt;mso-wrap-distance-bottom:0;mso-position-horizontal:absolute;mso-position-horizontal-relative:margin;mso-position-vertical:absolute;mso-position-vertical-relative:text;mso-width-percent:0;mso-height-percent:0;mso-width-relative:margin;mso-height-relative:margin;v-text-anchor:middle" o:gfxdata="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" filled="f" strokecolor="red" strokeweight="2.25pt">
                 <w10:wrap anchorx="margin"/>
               </v:rect>
             </w:pict>
@@ -4483,15 +4588,16 @@
       </w:r>
       <w:r>
         <w:rPr>
-          <w:rFonts w:ascii="Calibri" w:eastAsia="Calibri" w:hAnsi="Calibri" w:cs="Calibri"/>
-          <w:noProof/>
-          <w:lang w:val="es-MX" w:eastAsia="es-MX"/>
+          <w:rFonts w:ascii="Arial" w:eastAsia="Calibri" w:hAnsi="Arial" w:cs="Arial"/>
+          <w:b/>
+          <w:sz w:val="24"/>
+          <w:szCs w:val="24"/>
         </w:rPr>
         <w:drawing>
-          <wp:inline distT="0" distB="0" distL="0" distR="0" wp14:anchorId="68D70CDE" wp14:editId="1D158820">
-            <wp:extent cx="6111240" cy="2862007"/>
-            <wp:effectExtent l="152400" t="152400" r="365760" b="357505"/>
-            <wp:docPr id="59" name="Imagen 59"/>
+          <wp:inline distT="0" distB="0" distL="0" distR="0" wp14:anchorId="65B2ABC5" wp14:editId="403E36DC">
+            <wp:extent cx="5982063" cy="2766432"/>
+            <wp:effectExtent l="152400" t="152400" r="361950" b="358140"/>
+            <wp:docPr id="30" name="Imagen 30"/>
             <wp:cNvGraphicFramePr>
               <a:graphicFrameLocks xmlns:a="http://schemas.openxmlformats.org/drawingml/2006/main" noChangeAspect="1"/>
             </wp:cNvGraphicFramePr>
@@ -4503,7 +4609,7 @@
                     <pic:cNvPicPr/>
                   </pic:nvPicPr>
                   <pic:blipFill>
-                    <a:blip r:embed="rId15"/>
+                    <a:blip r:embed="rId10"/>
                     <a:stretch>
                       <a:fillRect/>
                     </a:stretch>
@@ -4511,7 +4617,7 @@
                   <pic:spPr>
                     <a:xfrm>
                       <a:off x="0" y="0"/>
-                      <a:ext cx="6119209" cy="2865739"/>
+                      <a:ext cx="5987625" cy="2769004"/>
                     </a:xfrm>
                     <a:prstGeom prst="rect">
                       <a:avLst/>
@@ -4563,6 +4669,7 @@
           <w:szCs w:val="24"/>
         </w:rPr>
       </w:pPr>
+      <w:bookmarkStart w:id="12" w:name="_GoBack"/>
       <w:r>
         <w:rPr>
           <w:rFonts w:ascii="Arial" w:eastAsia="Calibri" w:hAnsi="Arial" w:cs="Arial"/>
@@ -4574,13 +4681,13 @@
         <mc:AlternateContent>
           <mc:Choice Requires="wps">
             <w:drawing>
-              <wp:anchor distT="0" distB="0" distL="114300" distR="114300" simplePos="0" relativeHeight="251938816" behindDoc="0" locked="0" layoutInCell="1" allowOverlap="1" wp14:anchorId="51CE0E96" wp14:editId="0BAB01E6">
+              <wp:anchor distT="0" distB="0" distL="114300" distR="114300" simplePos="0" relativeHeight="251938816" behindDoc="0" locked="0" layoutInCell="1" allowOverlap="1" wp14:anchorId="51CE0E96" wp14:editId="286BA954">
                 <wp:simplePos x="0" y="0"/>
-                <wp:positionH relativeFrom="margin">
-                  <wp:posOffset>164677</wp:posOffset>
+                <wp:positionH relativeFrom="leftMargin">
+                  <wp:posOffset>1003391</wp:posOffset>
                 </wp:positionH>
                 <wp:positionV relativeFrom="paragraph">
-                  <wp:posOffset>1805093</wp:posOffset>
+                  <wp:posOffset>1118416</wp:posOffset>
                 </wp:positionV>
                 <wp:extent cx="115747" cy="195306"/>
                 <wp:effectExtent l="19050" t="19050" r="17780" b="14605"/>
@@ -4640,24 +4747,26 @@
           </mc:Choice>
           <mc:Fallback>
             <w:pict>
-              <v:rect w14:anchorId="7D858363" id="Rectángulo 14" o:spid="_x0000_s1026" style="position:absolute;margin-left:12.95pt;margin-top:142.15pt;width:9.1pt;height:15.4pt;z-index:251938816;visibility:visible;mso-wrap-style:square;mso-width-percent:0;mso-height-percent:0;mso-wrap-distance-left:9pt;mso-wrap-distance-top:0;mso-wrap-distance-right:9pt;mso-wrap-distance-bottom:0;mso-position-horizontal:absolute;mso-position-horizontal-relative:margin;mso-position-vertical:absolute;mso-position-vertical-relative:text;mso-width-percent:0;mso-height-percent:0;mso-width-relative:margin;mso-height-relative:margin;v-text-anchor:middle" o:gfxdata="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" filled="f" strokecolor="red" strokeweight="2.25pt">
+              <v:rect w14:anchorId="50546481" id="Rectángulo 14" o:spid="_x0000_s1026" style="position:absolute;margin-left:79pt;margin-top:88.05pt;width:9.1pt;height:15.4pt;z-index:251938816;visibility:visible;mso-wrap-style:square;mso-width-percent:0;mso-height-percent:0;mso-wrap-distance-left:9pt;mso-wrap-distance-top:0;mso-wrap-distance-right:9pt;mso-wrap-distance-bottom:0;mso-position-horizontal:absolute;mso-position-horizontal-relative:left-margin-area;mso-position-vertical:absolute;mso-position-vertical-relative:text;mso-width-percent:0;mso-height-percent:0;mso-width-relative:margin;mso-height-relative:margin;v-text-anchor:middle" o:gfxdata="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" filled="f" strokecolor="red" strokeweight="2.25pt">
                 <w10:wrap anchorx="margin"/>
               </v:rect>
             </w:pict>
           </mc:Fallback>
         </mc:AlternateContent>
       </w:r>
-      <w:r>
-        <w:rPr>
-          <w:rFonts w:ascii="Calibri" w:eastAsia="Calibri" w:hAnsi="Calibri" w:cs="Calibri"/>
-          <w:noProof/>
-          <w:lang w:val="es-MX" w:eastAsia="es-MX"/>
+      <w:bookmarkEnd w:id="12"/>
+      <w:r>
+        <w:rPr>
+          <w:rFonts w:ascii="Arial" w:eastAsia="Calibri" w:hAnsi="Arial" w:cs="Arial"/>
+          <w:b/>
+          <w:sz w:val="24"/>
+          <w:szCs w:val="24"/>
         </w:rPr>
         <w:drawing>
-          <wp:inline distT="0" distB="0" distL="0" distR="0" wp14:anchorId="38AA663C" wp14:editId="5D1F80F9">
-            <wp:extent cx="6128867" cy="2870200"/>
-            <wp:effectExtent l="152400" t="152400" r="367665" b="368300"/>
-            <wp:docPr id="3" name="Imagen 3"/>
+          <wp:inline distT="0" distB="0" distL="0" distR="0" wp14:anchorId="323BB8FD" wp14:editId="7121EE7D">
+            <wp:extent cx="5954486" cy="2753678"/>
+            <wp:effectExtent l="152400" t="152400" r="370205" b="370840"/>
+            <wp:docPr id="37" name="Imagen 37"/>
             <wp:cNvGraphicFramePr>
               <a:graphicFrameLocks xmlns:a="http://schemas.openxmlformats.org/drawingml/2006/main" noChangeAspect="1"/>
             </wp:cNvGraphicFramePr>
@@ -4669,7 +4778,7 @@
                     <pic:cNvPicPr/>
                   </pic:nvPicPr>
                   <pic:blipFill>
-                    <a:blip r:embed="rId15"/>
+                    <a:blip r:embed="rId10"/>
                     <a:stretch>
                       <a:fillRect/>
                     </a:stretch>
@@ -4677,7 +4786,7 @@
                   <pic:spPr>
                     <a:xfrm>
                       <a:off x="0" y="0"/>
-                      <a:ext cx="6132452" cy="2871879"/>
+                      <a:ext cx="5967931" cy="2759896"/>
                     </a:xfrm>
                     <a:prstGeom prst="rect">
                       <a:avLst/>
@@ -4837,16 +4946,14 @@
       </w:r>
       <w:r>
         <w:rPr>
-          <w:rFonts w:ascii="Arial" w:eastAsia="Calibri" w:hAnsi="Arial" w:cs="Arial"/>
-          <w:b/>
-          <w:sz w:val="24"/>
-          <w:szCs w:val="24"/>
+          <w:noProof/>
+          <w:lang w:val="es-MX" w:eastAsia="es-MX"/>
         </w:rPr>
         <w:drawing>
-          <wp:inline distT="0" distB="0" distL="0" distR="0" wp14:anchorId="35711481" wp14:editId="6555BAC8">
-            <wp:extent cx="6028267" cy="2793820"/>
-            <wp:effectExtent l="152400" t="152400" r="353695" b="368935"/>
-            <wp:docPr id="29" name="Imagen 29"/>
+          <wp:inline distT="0" distB="0" distL="0" distR="0" wp14:anchorId="02FADD43" wp14:editId="5A823401">
+            <wp:extent cx="5959929" cy="2743941"/>
+            <wp:effectExtent l="152400" t="152400" r="365125" b="361315"/>
+            <wp:docPr id="38" name="Imagen 38"/>
             <wp:cNvGraphicFramePr>
               <a:graphicFrameLocks xmlns:a="http://schemas.openxmlformats.org/drawingml/2006/main" noChangeAspect="1"/>
             </wp:cNvGraphicFramePr>
@@ -4858,7 +4965,7 @@
                     <pic:cNvPicPr/>
                   </pic:nvPicPr>
                   <pic:blipFill>
-                    <a:blip r:embed="rId17"/>
+                    <a:blip r:embed="rId18"/>
                     <a:stretch>
                       <a:fillRect/>
                     </a:stretch>
@@ -4866,7 +4973,7 @@
                   <pic:spPr>
                     <a:xfrm>
                       <a:off x="0" y="0"/>
-                      <a:ext cx="6040123" cy="2799315"/>
+                      <a:ext cx="5961100" cy="2744480"/>
                     </a:xfrm>
                     <a:prstGeom prst="rect">
                       <a:avLst/>
@@ -4929,13 +5036,13 @@
         <mc:AlternateContent>
           <mc:Choice Requires="wps">
             <w:drawing>
-              <wp:anchor distT="0" distB="0" distL="114300" distR="114300" simplePos="0" relativeHeight="251940864" behindDoc="0" locked="0" layoutInCell="1" allowOverlap="1" wp14:anchorId="328F5D3F" wp14:editId="01B7423D">
+              <wp:anchor distT="0" distB="0" distL="114300" distR="114300" simplePos="0" relativeHeight="251940864" behindDoc="0" locked="0" layoutInCell="1" allowOverlap="1" wp14:anchorId="328F5D3F" wp14:editId="0C8FF550">
                 <wp:simplePos x="0" y="0"/>
-                <wp:positionH relativeFrom="margin">
-                  <wp:posOffset>215265</wp:posOffset>
+                <wp:positionH relativeFrom="leftMargin">
+                  <wp:posOffset>1003028</wp:posOffset>
                 </wp:positionH>
                 <wp:positionV relativeFrom="paragraph">
-                  <wp:posOffset>1949449</wp:posOffset>
+                  <wp:posOffset>1207770</wp:posOffset>
                 </wp:positionV>
                 <wp:extent cx="110067" cy="211667"/>
                 <wp:effectExtent l="19050" t="19050" r="23495" b="17145"/>
@@ -4995,7 +5102,7 @@
           </mc:Choice>
           <mc:Fallback>
             <w:pict>
-              <v:rect w14:anchorId="0D75BCE4" id="Rectángulo 31" o:spid="_x0000_s1026" style="position:absolute;margin-left:16.95pt;margin-top:153.5pt;width:8.65pt;height:16.65pt;flip:y;z-index:251940864;visibility:visible;mso-wrap-style:square;mso-width-percent:0;mso-height-percent:0;mso-wrap-distance-left:9pt;mso-wrap-distance-top:0;mso-wrap-distance-right:9pt;mso-wrap-distance-bottom:0;mso-position-horizontal:absolute;mso-position-horizontal-relative:margin;mso-position-vertical:absolute;mso-position-vertical-relative:text;mso-width-percent:0;mso-height-percent:0;mso-width-relative:margin;mso-height-relative:margin;v-text-anchor:middle" o:gfxdata="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" filled="f" strokecolor="red" strokeweight="2.25pt">
+              <v:rect w14:anchorId="39C1F4D6" id="Rectángulo 31" o:spid="_x0000_s1026" style="position:absolute;margin-left:79pt;margin-top:95.1pt;width:8.65pt;height:16.65pt;flip:y;z-index:251940864;visibility:visible;mso-wrap-style:square;mso-width-percent:0;mso-height-percent:0;mso-wrap-distance-left:9pt;mso-wrap-distance-top:0;mso-wrap-distance-right:9pt;mso-wrap-distance-bottom:0;mso-position-horizontal:absolute;mso-position-horizontal-relative:left-margin-area;mso-position-vertical:absolute;mso-position-vertical-relative:text;mso-width-percent:0;mso-height-percent:0;mso-width-relative:margin;mso-height-relative:margin;v-text-anchor:middle" o:gfxdata="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" filled="f" strokecolor="red" strokeweight="2.25pt">
                 <w10:wrap anchorx="margin"/>
               </v:rect>
             </w:pict>
@@ -5008,10 +5115,10 @@
           <w:lang w:val="es-MX" w:eastAsia="es-MX"/>
         </w:rPr>
         <w:drawing>
-          <wp:inline distT="0" distB="0" distL="0" distR="0" wp14:anchorId="431F9CDC" wp14:editId="2958F795">
-            <wp:extent cx="6042288" cy="2802467"/>
-            <wp:effectExtent l="152400" t="152400" r="358775" b="360045"/>
-            <wp:docPr id="20" name="Imagen 20"/>
+          <wp:inline distT="0" distB="0" distL="0" distR="0" wp14:anchorId="45EBCFEC" wp14:editId="7270B1D4">
+            <wp:extent cx="6064716" cy="2792185"/>
+            <wp:effectExtent l="152400" t="152400" r="355600" b="370205"/>
+            <wp:docPr id="41" name="Imagen 41"/>
             <wp:cNvGraphicFramePr>
               <a:graphicFrameLocks xmlns:a="http://schemas.openxmlformats.org/drawingml/2006/main" noChangeAspect="1"/>
             </wp:cNvGraphicFramePr>
@@ -5031,7 +5138,7 @@
                   <pic:spPr>
                     <a:xfrm>
                       <a:off x="0" y="0"/>
-                      <a:ext cx="6046512" cy="2804426"/>
+                      <a:ext cx="6066550" cy="2793029"/>
                     </a:xfrm>
                     <a:prstGeom prst="rect">
                       <a:avLst/>
@@ -5064,174 +5171,6 @@
           <w:szCs w:val="24"/>
         </w:rPr>
       </w:pPr>
-      <w:r>
-        <w:rPr>
-          <w:rFonts w:ascii="Arial" w:eastAsia="Calibri" w:hAnsi="Arial" w:cs="Arial"/>
-          <w:noProof/>
-          <w:sz w:val="24"/>
-          <w:szCs w:val="24"/>
-          <w:lang w:val="es-MX" w:eastAsia="es-MX"/>
-        </w:rPr>
-        <mc:AlternateContent>
-          <mc:Choice Requires="wps">
-            <w:drawing>
-              <wp:anchor distT="0" distB="0" distL="114300" distR="114300" simplePos="0" relativeHeight="251914240" behindDoc="0" locked="0" layoutInCell="1" allowOverlap="1" wp14:anchorId="50A808C8" wp14:editId="329F4F80">
-                <wp:simplePos x="0" y="0"/>
-                <wp:positionH relativeFrom="margin">
-                  <wp:posOffset>391168</wp:posOffset>
-                </wp:positionH>
-                <wp:positionV relativeFrom="paragraph">
-                  <wp:posOffset>1231216</wp:posOffset>
-                </wp:positionV>
-                <wp:extent cx="115747" cy="195306"/>
-                <wp:effectExtent l="19050" t="19050" r="17780" b="14605"/>
-                <wp:wrapNone/>
-                <wp:docPr id="39" name="Rectángulo 39"/>
-                <wp:cNvGraphicFramePr/>
-                <a:graphic xmlns:a="http://schemas.openxmlformats.org/drawingml/2006/main">
-                  <a:graphicData uri="http://schemas.microsoft.com/office/word/2010/wordprocessingShape">
-                    <wps:wsp>
-                      <wps:cNvSpPr/>
-                      <wps:spPr>
-                        <a:xfrm>
-                          <a:off x="0" y="0"/>
-                          <a:ext cx="115747" cy="195306"/>
-                        </a:xfrm>
-                        <a:prstGeom prst="rect">
-                          <a:avLst/>
-                        </a:prstGeom>
-                        <a:noFill/>
-                        <a:ln w="28575">
-                          <a:solidFill>
-                            <a:srgbClr val="FF0000"/>
-                          </a:solidFill>
-                        </a:ln>
-                      </wps:spPr>
-                      <wps:style>
-                        <a:lnRef idx="2">
-                          <a:schemeClr val="accent6"/>
-                        </a:lnRef>
-                        <a:fillRef idx="1">
-                          <a:schemeClr val="lt1"/>
-                        </a:fillRef>
-                        <a:effectRef idx="0">
-                          <a:schemeClr val="accent6"/>
-                        </a:effectRef>
-                        <a:fontRef idx="minor">
-                          <a:schemeClr val="dk1"/>
-                        </a:fontRef>
-                      </wps:style>
-                      <wps:bodyPr rot="0" spcFirstLastPara="0" vertOverflow="overflow" horzOverflow="overflow" vert="horz" wrap="square" lIns="91440" tIns="45720" rIns="91440" bIns="45720" numCol="1" spcCol="0" rtlCol="0" fromWordArt="0" anchor="ctr" anchorCtr="0" forceAA="0" compatLnSpc="1">
-                        <a:prstTxWarp prst="textNoShape">
-                          <a:avLst/>
-                        </a:prstTxWarp>
-                        <a:noAutofit/>
-                      </wps:bodyPr>
-                    </wps:wsp>
-                  </a:graphicData>
-                </a:graphic>
-                <wp14:sizeRelH relativeFrom="margin">
-                  <wp14:pctWidth>0</wp14:pctWidth>
-                </wp14:sizeRelH>
-                <wp14:sizeRelV relativeFrom="margin">
-                  <wp14:pctHeight>0</wp14:pctHeight>
-                </wp14:sizeRelV>
-              </wp:anchor>
-            </w:drawing>
-          </mc:Choice>
-          <mc:Fallback>
-            <w:pict>
-              <v:rect w14:anchorId="2F6B2F30" id="Rectángulo 39" o:spid="_x0000_s1026" style="position:absolute;margin-left:30.8pt;margin-top:96.95pt;width:9.1pt;height:15.4pt;z-index:251914240;visibility:visible;mso-wrap-style:square;mso-width-percent:0;mso-height-percent:0;mso-wrap-distance-left:9pt;mso-wrap-distance-top:0;mso-wrap-distance-right:9pt;mso-wrap-distance-bottom:0;mso-position-horizontal:absolute;mso-position-horizontal-relative:margin;mso-position-vertical:absolute;mso-position-vertical-relative:text;mso-width-percent:0;mso-height-percent:0;mso-width-relative:margin;mso-height-relative:margin;v-text-anchor:middle" o:gfxdata="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" filled="f" strokecolor="red" strokeweight="2.25pt">
-                <w10:wrap anchorx="margin"/>
-              </v:rect>
-            </w:pict>
-          </mc:Fallback>
-        </mc:AlternateContent>
-      </w:r>
-      <w:r>
-        <w:rPr>
-          <w:rFonts w:ascii="Arial" w:eastAsia="Calibri" w:hAnsi="Arial" w:cs="Arial"/>
-          <w:noProof/>
-          <w:sz w:val="24"/>
-          <w:szCs w:val="24"/>
-          <w:lang w:val="es-MX" w:eastAsia="es-MX"/>
-        </w:rPr>
-        <mc:AlternateContent>
-          <mc:Choice Requires="wps">
-            <w:drawing>
-              <wp:anchor distT="0" distB="0" distL="114300" distR="114300" simplePos="0" relativeHeight="251912192" behindDoc="0" locked="0" layoutInCell="1" allowOverlap="1" wp14:anchorId="1BD6CEB9" wp14:editId="2C1F6873">
-                <wp:simplePos x="0" y="0"/>
-                <wp:positionH relativeFrom="margin">
-                  <wp:posOffset>-15265</wp:posOffset>
-                </wp:positionH>
-                <wp:positionV relativeFrom="paragraph">
-                  <wp:posOffset>1235196</wp:posOffset>
-                </wp:positionV>
-                <wp:extent cx="115747" cy="195306"/>
-                <wp:effectExtent l="19050" t="19050" r="17780" b="14605"/>
-                <wp:wrapNone/>
-                <wp:docPr id="25" name="Rectángulo 25"/>
-                <wp:cNvGraphicFramePr/>
-                <a:graphic xmlns:a="http://schemas.openxmlformats.org/drawingml/2006/main">
-                  <a:graphicData uri="http://schemas.microsoft.com/office/word/2010/wordprocessingShape">
-                    <wps:wsp>
-                      <wps:cNvSpPr/>
-                      <wps:spPr>
-                        <a:xfrm>
-                          <a:off x="0" y="0"/>
-                          <a:ext cx="115747" cy="195306"/>
-                        </a:xfrm>
-                        <a:prstGeom prst="rect">
-                          <a:avLst/>
-                        </a:prstGeom>
-                        <a:noFill/>
-                        <a:ln w="28575">
-                          <a:solidFill>
-                            <a:srgbClr val="FF0000"/>
-                          </a:solidFill>
-                        </a:ln>
-                      </wps:spPr>
-                      <wps:style>
-                        <a:lnRef idx="2">
-                          <a:schemeClr val="accent6"/>
-                        </a:lnRef>
-                        <a:fillRef idx="1">
-                          <a:schemeClr val="lt1"/>
-                        </a:fillRef>
-                        <a:effectRef idx="0">
-                          <a:schemeClr val="accent6"/>
-                        </a:effectRef>
-                        <a:fontRef idx="minor">
-                          <a:schemeClr val="dk1"/>
-                        </a:fontRef>
-                      </wps:style>
-                      <wps:bodyPr rot="0" spcFirstLastPara="0" vertOverflow="overflow" horzOverflow="overflow" vert="horz" wrap="square" lIns="91440" tIns="45720" rIns="91440" bIns="45720" numCol="1" spcCol="0" rtlCol="0" fromWordArt="0" anchor="ctr" anchorCtr="0" forceAA="0" compatLnSpc="1">
-                        <a:prstTxWarp prst="textNoShape">
-                          <a:avLst/>
-                        </a:prstTxWarp>
-                        <a:noAutofit/>
-                      </wps:bodyPr>
-                    </wps:wsp>
-                  </a:graphicData>
-                </a:graphic>
-                <wp14:sizeRelH relativeFrom="margin">
-                  <wp14:pctWidth>0</wp14:pctWidth>
-                </wp14:sizeRelH>
-                <wp14:sizeRelV relativeFrom="margin">
-                  <wp14:pctHeight>0</wp14:pctHeight>
-                </wp14:sizeRelV>
-              </wp:anchor>
-            </w:drawing>
-          </mc:Choice>
-          <mc:Fallback>
-            <w:pict>
-              <v:rect w14:anchorId="10F1408C" id="Rectángulo 25" o:spid="_x0000_s1026" style="position:absolute;margin-left:-1.2pt;margin-top:97.25pt;width:9.1pt;height:15.4pt;z-index:251912192;visibility:visible;mso-wrap-style:square;mso-width-percent:0;mso-height-percent:0;mso-wrap-distance-left:9pt;mso-wrap-distance-top:0;mso-wrap-distance-right:9pt;mso-wrap-distance-bottom:0;mso-position-horizontal:absolute;mso-position-horizontal-relative:margin;mso-position-vertical:absolute;mso-position-vertical-relative:text;mso-width-percent:0;mso-height-percent:0;mso-width-relative:margin;mso-height-relative:margin;v-text-anchor:middle" o:gfxdata="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" filled="f" strokecolor="red" strokeweight="2.25pt">
-                <w10:wrap anchorx="margin"/>
-              </v:rect>
-            </w:pict>
-          </mc:Fallback>
-        </mc:AlternateContent>
-      </w:r>
     </w:p>
     <w:p>
       <w:pPr>
@@ -5255,13 +5194,13 @@
         <mc:AlternateContent>
           <mc:Choice Requires="wps">
             <w:drawing>
-              <wp:anchor distT="0" distB="0" distL="114300" distR="114300" simplePos="0" relativeHeight="251916288" behindDoc="0" locked="0" layoutInCell="1" allowOverlap="1" wp14:anchorId="1720F4FD" wp14:editId="6113BAC8">
+              <wp:anchor distT="0" distB="0" distL="114300" distR="114300" simplePos="0" relativeHeight="251916288" behindDoc="0" locked="0" layoutInCell="1" allowOverlap="1" wp14:anchorId="1720F4FD" wp14:editId="574E5F38">
                 <wp:simplePos x="0" y="0"/>
                 <wp:positionH relativeFrom="margin">
-                  <wp:posOffset>3136053</wp:posOffset>
+                  <wp:posOffset>2868930</wp:posOffset>
                 </wp:positionH>
                 <wp:positionV relativeFrom="paragraph">
-                  <wp:posOffset>1464734</wp:posOffset>
+                  <wp:posOffset>1633038</wp:posOffset>
                 </wp:positionV>
                 <wp:extent cx="237066" cy="220133"/>
                 <wp:effectExtent l="19050" t="19050" r="10795" b="27940"/>
@@ -5321,7 +5260,7 @@
           </mc:Choice>
           <mc:Fallback>
             <w:pict>
-              <v:rect w14:anchorId="75F47260" id="Rectángulo 46" o:spid="_x0000_s1026" style="position:absolute;margin-left:246.95pt;margin-top:115.35pt;width:18.65pt;height:17.35pt;z-index:251916288;visibility:visible;mso-wrap-style:square;mso-width-percent:0;mso-height-percent:0;mso-wrap-distance-left:9pt;mso-wrap-distance-top:0;mso-wrap-distance-right:9pt;mso-wrap-distance-bottom:0;mso-position-horizontal:absolute;mso-position-horizontal-relative:margin;mso-position-vertical:absolute;mso-position-vertical-relative:text;mso-width-percent:0;mso-height-percent:0;mso-width-relative:margin;mso-height-relative:margin;v-text-anchor:middle" o:gfxdata="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" filled="f" strokecolor="red" strokeweight="2.25pt">
+              <v:rect w14:anchorId="4380C110" id="Rectángulo 46" o:spid="_x0000_s1026" style="position:absolute;margin-left:225.9pt;margin-top:128.6pt;width:18.65pt;height:17.35pt;z-index:251916288;visibility:visible;mso-wrap-style:square;mso-width-percent:0;mso-height-percent:0;mso-wrap-distance-left:9pt;mso-wrap-distance-top:0;mso-wrap-distance-right:9pt;mso-wrap-distance-bottom:0;mso-position-horizontal:absolute;mso-position-horizontal-relative:margin;mso-position-vertical:absolute;mso-position-vertical-relative:text;mso-width-percent:0;mso-height-percent:0;mso-width-relative:margin;mso-height-relative:margin;v-text-anchor:middle" o:gfxdata="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" filled="f" strokecolor="red" strokeweight="2.25pt">
                 <w10:wrap anchorx="margin"/>
               </v:rect>
             </w:pict>
@@ -5342,11 +5281,18 @@
           <w:noProof/>
           <w:lang w:val="es-MX" w:eastAsia="es-MX"/>
         </w:rPr>
+        <w:t xml:space="preserve"> </w:t>
+      </w:r>
+      <w:r>
+        <w:rPr>
+          <w:noProof/>
+          <w:lang w:val="es-MX" w:eastAsia="es-MX"/>
+        </w:rPr>
         <w:drawing>
-          <wp:inline distT="0" distB="0" distL="0" distR="0" wp14:anchorId="70387F04" wp14:editId="55D8BC66">
-            <wp:extent cx="5955324" cy="2802466"/>
+          <wp:inline distT="0" distB="0" distL="0" distR="0" wp14:anchorId="69D4E998" wp14:editId="309B5BFA">
+            <wp:extent cx="5612130" cy="2630805"/>
             <wp:effectExtent l="152400" t="152400" r="369570" b="360045"/>
-            <wp:docPr id="33" name="Imagen 33"/>
+            <wp:docPr id="18" name="Imagen 18"/>
             <wp:cNvGraphicFramePr>
               <a:graphicFrameLocks xmlns:a="http://schemas.openxmlformats.org/drawingml/2006/main" noChangeAspect="1"/>
             </wp:cNvGraphicFramePr>
@@ -5366,7 +5312,7 @@
                   <pic:spPr>
                     <a:xfrm>
                       <a:off x="0" y="0"/>
-                      <a:ext cx="5956486" cy="2803013"/>
+                      <a:ext cx="5612130" cy="2630805"/>
                     </a:xfrm>
                     <a:prstGeom prst="rect">
                       <a:avLst/>
@@ -5398,16 +5344,6 @@
           <w:szCs w:val="24"/>
         </w:rPr>
       </w:pPr>
-    </w:p>
-    <w:p>
-      <w:pPr>
-        <w:rPr>
-          <w:rFonts w:ascii="Arial" w:eastAsia="Calibri" w:hAnsi="Arial" w:cs="Arial"/>
-          <w:b/>
-          <w:sz w:val="24"/>
-          <w:szCs w:val="24"/>
-        </w:rPr>
-      </w:pPr>
       <w:r>
         <w:rPr>
           <w:rFonts w:ascii="Arial" w:eastAsia="Calibri" w:hAnsi="Arial" w:cs="Arial"/>
@@ -5439,16 +5375,16 @@
         <mc:AlternateContent>
           <mc:Choice Requires="wps">
             <w:drawing>
-              <wp:anchor distT="0" distB="0" distL="114300" distR="114300" simplePos="0" relativeHeight="251942912" behindDoc="0" locked="0" layoutInCell="1" allowOverlap="1" wp14:anchorId="40973E8A" wp14:editId="76BD331E">
+              <wp:anchor distT="0" distB="0" distL="114300" distR="114300" simplePos="0" relativeHeight="251942912" behindDoc="0" locked="0" layoutInCell="1" allowOverlap="1" wp14:anchorId="40973E8A" wp14:editId="37FDF4DD">
                 <wp:simplePos x="0" y="0"/>
                 <wp:positionH relativeFrom="margin">
-                  <wp:posOffset>2086399</wp:posOffset>
+                  <wp:posOffset>2201545</wp:posOffset>
                 </wp:positionH>
                 <wp:positionV relativeFrom="paragraph">
-                  <wp:posOffset>905722</wp:posOffset>
+                  <wp:posOffset>1050835</wp:posOffset>
                 </wp:positionV>
-                <wp:extent cx="237066" cy="220133"/>
-                <wp:effectExtent l="19050" t="19050" r="10795" b="27940"/>
+                <wp:extent cx="237066" cy="206828"/>
+                <wp:effectExtent l="19050" t="19050" r="10795" b="22225"/>
                 <wp:wrapNone/>
                 <wp:docPr id="48" name="Rectángulo 48"/>
                 <wp:cNvGraphicFramePr/>
@@ -5459,7 +5395,7 @@
                       <wps:spPr>
                         <a:xfrm>
                           <a:off x="0" y="0"/>
-                          <a:ext cx="237066" cy="220133"/>
+                          <a:ext cx="237066" cy="206828"/>
                         </a:xfrm>
                         <a:prstGeom prst="rect">
                           <a:avLst/>
@@ -5505,7 +5441,7 @@
           </mc:Choice>
           <mc:Fallback>
             <w:pict>
-              <v:rect w14:anchorId="1DF7F9DA" id="Rectángulo 48" o:spid="_x0000_s1026" style="position:absolute;margin-left:164.3pt;margin-top:71.3pt;width:18.65pt;height:17.35pt;z-index:251942912;visibility:visible;mso-wrap-style:square;mso-width-percent:0;mso-height-percent:0;mso-wrap-distance-left:9pt;mso-wrap-distance-top:0;mso-wrap-distance-right:9pt;mso-wrap-distance-bottom:0;mso-position-horizontal:absolute;mso-position-horizontal-relative:margin;mso-position-vertical:absolute;mso-position-vertical-relative:text;mso-width-percent:0;mso-height-percent:0;mso-width-relative:margin;mso-height-relative:margin;v-text-anchor:middle" o:gfxdata="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" filled="f" strokecolor="red" strokeweight="2.25pt">
+              <v:rect w14:anchorId="5BAA6464" id="Rectángulo 48" o:spid="_x0000_s1026" style="position:absolute;margin-left:173.35pt;margin-top:82.75pt;width:18.65pt;height:16.3pt;z-index:251942912;visibility:visible;mso-wrap-style:square;mso-width-percent:0;mso-height-percent:0;mso-wrap-distance-left:9pt;mso-wrap-distance-top:0;mso-wrap-distance-right:9pt;mso-wrap-distance-bottom:0;mso-position-horizontal:absolute;mso-position-horizontal-relative:margin;mso-position-vertical:absolute;mso-position-vertical-relative:text;mso-width-percent:0;mso-height-percent:0;mso-width-relative:margin;mso-height-relative:margin;v-text-anchor:middle" o:gfxdata="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" filled="f" strokecolor="red" strokeweight="2.25pt">
                 <w10:wrap anchorx="margin"/>
               </v:rect>
             </w:pict>
@@ -5518,10 +5454,10 @@
           <w:lang w:val="es-MX" w:eastAsia="es-MX"/>
         </w:rPr>
         <w:drawing>
-          <wp:inline distT="0" distB="0" distL="0" distR="0" wp14:anchorId="2D34C7FF" wp14:editId="675B699A">
-            <wp:extent cx="5919343" cy="2785534"/>
-            <wp:effectExtent l="152400" t="152400" r="367665" b="358140"/>
-            <wp:docPr id="36" name="Imagen 36"/>
+          <wp:inline distT="0" distB="0" distL="0" distR="0" wp14:anchorId="0AA5DFFB" wp14:editId="42674214">
+            <wp:extent cx="5612130" cy="2630805"/>
+            <wp:effectExtent l="152400" t="152400" r="369570" b="360045"/>
+            <wp:docPr id="12" name="Imagen 12"/>
             <wp:cNvGraphicFramePr>
               <a:graphicFrameLocks xmlns:a="http://schemas.openxmlformats.org/drawingml/2006/main" noChangeAspect="1"/>
             </wp:cNvGraphicFramePr>
@@ -5541,7 +5477,7 @@
                   <pic:spPr>
                     <a:xfrm>
                       <a:off x="0" y="0"/>
-                      <a:ext cx="5922072" cy="2786818"/>
+                      <a:ext cx="5612130" cy="2630805"/>
                     </a:xfrm>
                     <a:prstGeom prst="rect">
                       <a:avLst/>
@@ -5876,7 +5812,7 @@
                 <w:noProof/>
                 <w:color w:val="FFFFFF" w:themeColor="background1"/>
               </w:rPr>
-              <w:t>2</w:t>
+              <w:t>8</w:t>
             </w:r>
             <w:r>
               <w:rPr>
@@ -8384,7 +8320,7 @@
 </file>
 
 <file path=customXml/itemProps1.xml><?xml version="1.0" encoding="utf-8"?>
-<ds:datastoreItem xmlns:ds="http://schemas.openxmlformats.org/officeDocument/2006/customXml" ds:itemID="{0A6B6AA0-5762-4436-AB3E-AB381FDD70B6}">
+<ds:datastoreItem xmlns:ds="http://schemas.openxmlformats.org/officeDocument/2006/customXml" ds:itemID="{56D51190-0CEE-41E3-BAE1-42A51A49D80F}">
   <ds:schemaRefs>
     <ds:schemaRef ds:uri="http://schemas.openxmlformats.org/officeDocument/2006/bibliography"/>
   </ds:schemaRefs>

</xml_diff>

<commit_message>
Cambios en guías PAUA
</commit_message>
<xml_diff>
--- a/PAUA/GUIAS RÁPIDAS/V2/APLICACIONES.docx
+++ b/PAUA/GUIAS RÁPIDAS/V2/APLICACIONES.docx
@@ -1,6 +1,6 @@
 
 <file path=word/document.xml><?xml version="1.0" encoding="utf-8"?>
-<w:document xmlns:wpc="http://schemas.microsoft.com/office/word/2010/wordprocessingCanvas" xmlns:cx="http://schemas.microsoft.com/office/drawing/2014/chartex" xmlns:mc="http://schemas.openxmlformats.org/markup-compatibility/2006" xmlns:o="urn:schemas-microsoft-com:office:office" xmlns:r="http://schemas.openxmlformats.org/officeDocument/2006/relationships" xmlns:m="http://schemas.openxmlformats.org/officeDocument/2006/math" xmlns:v="urn:schemas-microsoft-com:vml" xmlns:wp14="http://schemas.microsoft.com/office/word/2010/wordprocessingDrawing" xmlns:wp="http://schemas.openxmlformats.org/drawingml/2006/wordprocessingDrawing" xmlns:w10="urn:schemas-microsoft-com:office:word" xmlns:w="http://schemas.openxmlformats.org/wordprocessingml/2006/main" xmlns:w14="http://schemas.microsoft.com/office/word/2010/wordml" xmlns:w15="http://schemas.microsoft.com/office/word/2012/wordml" xmlns:w16se="http://schemas.microsoft.com/office/word/2015/wordml/symex" xmlns:wpg="http://schemas.microsoft.com/office/word/2010/wordprocessingGroup" xmlns:wpi="http://schemas.microsoft.com/office/word/2010/wordprocessingInk" xmlns:wne="http://schemas.microsoft.com/office/word/2006/wordml" xmlns:wps="http://schemas.microsoft.com/office/word/2010/wordprocessingShape" mc:Ignorable="w14 w15 w16se wp14">
+<w:document xmlns:wpc="http://schemas.microsoft.com/office/word/2010/wordprocessingCanvas" xmlns:cx="http://schemas.microsoft.com/office/drawing/2014/chartex" xmlns:cx1="http://schemas.microsoft.com/office/drawing/2015/9/8/chartex" xmlns:mc="http://schemas.openxmlformats.org/markup-compatibility/2006" xmlns:o="urn:schemas-microsoft-com:office:office" xmlns:r="http://schemas.openxmlformats.org/officeDocument/2006/relationships" xmlns:m="http://schemas.openxmlformats.org/officeDocument/2006/math" xmlns:v="urn:schemas-microsoft-com:vml" xmlns:wp14="http://schemas.microsoft.com/office/word/2010/wordprocessingDrawing" xmlns:wp="http://schemas.openxmlformats.org/drawingml/2006/wordprocessingDrawing" xmlns:w10="urn:schemas-microsoft-com:office:word" xmlns:w="http://schemas.openxmlformats.org/wordprocessingml/2006/main" xmlns:w14="http://schemas.microsoft.com/office/word/2010/wordml" xmlns:w15="http://schemas.microsoft.com/office/word/2012/wordml" xmlns:w16se="http://schemas.microsoft.com/office/word/2015/wordml/symex" xmlns:wpg="http://schemas.microsoft.com/office/word/2010/wordprocessingGroup" xmlns:wpi="http://schemas.microsoft.com/office/word/2010/wordprocessingInk" xmlns:wne="http://schemas.microsoft.com/office/word/2006/wordml" xmlns:wps="http://schemas.microsoft.com/office/word/2010/wordprocessingShape" mc:Ignorable="w14 w15 w16se wp14">
   <w:body>
     <w:p>
       <w:pPr>
@@ -22,7 +22,7 @@
         <w:rPr>
           <w:rFonts w:ascii="Arial" w:hAnsi="Arial" w:cs="Arial"/>
           <w:noProof/>
-          <w:lang w:val="en-US"/>
+          <w:lang w:val="es-MX" w:eastAsia="es-MX"/>
         </w:rPr>
         <mc:AlternateContent>
           <mc:Choice Requires="wps">
@@ -100,7 +100,7 @@
               </wp:anchor>
             </w:drawing>
           </mc:Choice>
-          <mc:Fallback xmlns:cx1="http://schemas.microsoft.com/office/drawing/2015/9/8/chartex">
+          <mc:Fallback>
             <w:pict>
               <v:rect w14:anchorId="06FFA84B" id="Rectángulo 3" o:spid="_x0000_s1026" style="position:absolute;margin-left:0;margin-top:-55.8pt;width:582.7pt;height:760.2pt;z-index:-251512832;visibility:visible;mso-wrap-style:square;mso-width-percent:0;mso-height-percent:0;mso-wrap-distance-left:9pt;mso-wrap-distance-top:0;mso-wrap-distance-right:9pt;mso-wrap-distance-bottom:0;mso-position-horizontal:left;mso-position-horizontal-relative:page;mso-position-vertical:absolute;mso-position-vertical-relative:text;mso-width-percent:0;mso-height-percent:0;mso-width-relative:margin;mso-height-relative:margin;v-text-anchor:middle" o:gfxdata="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" fillcolor="#f2f2f2" stroked="f" strokeweight="1pt">
                 <v:shadow on="t" type="perspective" color="black" opacity="7208f" offset="0,0" matrix="66847f,,,66847f"/>
@@ -140,7 +140,7 @@
       <w:r>
         <w:rPr>
           <w:noProof/>
-          <w:lang w:val="en-US"/>
+          <w:lang w:val="es-MX" w:eastAsia="es-MX"/>
         </w:rPr>
         <w:drawing>
           <wp:anchor distT="0" distB="0" distL="114300" distR="114300" simplePos="0" relativeHeight="251805696" behindDoc="0" locked="0" layoutInCell="1" allowOverlap="1" wp14:anchorId="6F593B06" wp14:editId="5DE133B4">
@@ -245,7 +245,7 @@
         <w:rPr>
           <w:rFonts w:ascii="Arial" w:hAnsi="Arial" w:cs="Arial"/>
           <w:noProof/>
-          <w:lang w:val="en-US"/>
+          <w:lang w:val="es-MX" w:eastAsia="es-MX"/>
         </w:rPr>
         <mc:AlternateContent>
           <mc:Choice Requires="wps">
@@ -385,7 +385,7 @@
               </wp:anchor>
             </w:drawing>
           </mc:Choice>
-          <mc:Fallback xmlns:cx1="http://schemas.microsoft.com/office/drawing/2015/9/8/chartex">
+          <mc:Fallback>
             <w:pict>
               <v:rect w14:anchorId="0D3F0B5B" id="Rectángulo 4" o:spid="_x0000_s1026" style="position:absolute;margin-left:20.95pt;margin-top:18.85pt;width:579.3pt;height:97.1pt;z-index:251894784;visibility:visible;mso-wrap-style:square;mso-width-percent:0;mso-height-percent:0;mso-wrap-distance-left:9pt;mso-wrap-distance-top:0;mso-wrap-distance-right:9pt;mso-wrap-distance-bottom:0;mso-position-horizontal:absolute;mso-position-horizontal-relative:page;mso-position-vertical:absolute;mso-position-vertical-relative:text;mso-width-percent:0;mso-height-percent:0;mso-width-relative:margin;mso-height-relative:margin;v-text-anchor:middle" o:gfxdata="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" fillcolor="#aaa [3030]" stroked="f">
                 <v:fill color2="#a3a3a3 [3174]" rotate="t" colors="0 #afafaf;.5 #a5a5a5;1 #929292" focus="100%" type="gradient">
@@ -617,7 +617,7 @@
         <w:rPr>
           <w:rFonts w:ascii="Arial" w:hAnsi="Arial" w:cs="Arial"/>
           <w:noProof/>
-          <w:lang w:val="en-US"/>
+          <w:lang w:val="es-MX" w:eastAsia="es-MX"/>
         </w:rPr>
         <w:drawing>
           <wp:anchor distT="0" distB="0" distL="114300" distR="114300" simplePos="0" relativeHeight="251804672" behindDoc="0" locked="0" layoutInCell="1" allowOverlap="1" wp14:anchorId="0B7E066F" wp14:editId="34EC54E8">
@@ -763,7 +763,7 @@
         <w:rPr>
           <w:rFonts w:ascii="Arial" w:hAnsi="Arial" w:cs="Arial"/>
           <w:noProof/>
-          <w:lang w:val="en-US"/>
+          <w:lang w:val="es-MX" w:eastAsia="es-MX"/>
         </w:rPr>
         <mc:AlternateContent>
           <mc:Choice Requires="wps">
@@ -849,7 +849,7 @@
               </wp:anchor>
             </w:drawing>
           </mc:Choice>
-          <mc:Fallback xmlns:cx1="http://schemas.microsoft.com/office/drawing/2015/9/8/chartex">
+          <mc:Fallback>
             <w:pict>
               <v:rect w14:anchorId="63962291" id="Rectángulo 23" o:spid="_x0000_s1027" style="position:absolute;margin-left:0;margin-top:2.05pt;width:533.9pt;height:21.05pt;z-index:251801600;visibility:visible;mso-wrap-style:square;mso-width-percent:0;mso-height-percent:0;mso-wrap-distance-left:9pt;mso-wrap-distance-top:0;mso-wrap-distance-right:9pt;mso-wrap-distance-bottom:0;mso-position-horizontal:center;mso-position-horizontal-relative:margin;mso-position-vertical:absolute;mso-position-vertical-relative:text;mso-width-percent:0;mso-height-percent:0;mso-width-relative:margin;mso-height-relative:margin;v-text-anchor:middle" o:gfxdata="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" fillcolor="#aaa [3030]" stroked="f">
                 <v:fill color2="#a3a3a3 [3174]" rotate="t" colors="0 #afafaf;.5 #a5a5a5;1 #929292" focus="100%" type="gradient">
@@ -1001,7 +1001,7 @@
             </w:rPr>
             <w:fldChar w:fldCharType="separate"/>
           </w:r>
-          <w:hyperlink w:anchor="_Toc146119192" w:history="1">
+          <w:hyperlink w:anchor="_Toc148084353" w:history="1">
             <w:r>
               <w:rPr>
                 <w:rStyle w:val="Hipervnculo"/>
@@ -1024,7 +1024,7 @@
               <w:rPr>
                 <w:webHidden/>
               </w:rPr>
-              <w:instrText xml:space="preserve"> PAGEREF _Toc146119192 \h </w:instrText>
+              <w:instrText xml:space="preserve"> PAGEREF _Toc148084353 \h </w:instrText>
             </w:r>
             <w:r>
               <w:rPr>
@@ -1059,7 +1059,7 @@
               <w:lang w:val="es-MX" w:eastAsia="es-MX"/>
             </w:rPr>
           </w:pPr>
-          <w:hyperlink w:anchor="_Toc146119193" w:history="1">
+          <w:hyperlink w:anchor="_Toc148084354" w:history="1">
             <w:r>
               <w:rPr>
                 <w:rStyle w:val="Hipervnculo"/>
@@ -1082,7 +1082,7 @@
               <w:rPr>
                 <w:webHidden/>
               </w:rPr>
-              <w:instrText xml:space="preserve"> PAGEREF _Toc146119193 \h </w:instrText>
+              <w:instrText xml:space="preserve"> PAGEREF _Toc148084354 \h </w:instrText>
             </w:r>
             <w:r>
               <w:rPr>
@@ -1117,7 +1117,7 @@
               <w:lang w:val="es-MX" w:eastAsia="es-MX"/>
             </w:rPr>
           </w:pPr>
-          <w:hyperlink w:anchor="_Toc146119194" w:history="1">
+          <w:hyperlink w:anchor="_Toc148084355" w:history="1">
             <w:r>
               <w:rPr>
                 <w:rStyle w:val="Hipervnculo"/>
@@ -1140,7 +1140,7 @@
               <w:rPr>
                 <w:webHidden/>
               </w:rPr>
-              <w:instrText xml:space="preserve"> PAGEREF _Toc146119194 \h </w:instrText>
+              <w:instrText xml:space="preserve"> PAGEREF _Toc148084355 \h </w:instrText>
             </w:r>
             <w:r>
               <w:rPr>
@@ -1175,7 +1175,7 @@
               <w:lang w:val="es-MX" w:eastAsia="es-MX"/>
             </w:rPr>
           </w:pPr>
-          <w:hyperlink w:anchor="_Toc146119195" w:history="1">
+          <w:hyperlink w:anchor="_Toc148084356" w:history="1">
             <w:r>
               <w:rPr>
                 <w:rStyle w:val="Hipervnculo"/>
@@ -1199,7 +1199,7 @@
               <w:rPr>
                 <w:webHidden/>
               </w:rPr>
-              <w:instrText xml:space="preserve"> PAGEREF _Toc146119195 \h </w:instrText>
+              <w:instrText xml:space="preserve"> PAGEREF _Toc148084356 \h </w:instrText>
             </w:r>
             <w:r>
               <w:rPr>
@@ -1234,7 +1234,7 @@
               <w:lang w:val="es-MX" w:eastAsia="es-MX"/>
             </w:rPr>
           </w:pPr>
-          <w:hyperlink w:anchor="_Toc146119196" w:history="1">
+          <w:hyperlink w:anchor="_Toc148084357" w:history="1">
             <w:r>
               <w:rPr>
                 <w:rStyle w:val="Hipervnculo"/>
@@ -1257,7 +1257,7 @@
               <w:rPr>
                 <w:webHidden/>
               </w:rPr>
-              <w:instrText xml:space="preserve"> PAGEREF _Toc146119196 \h </w:instrText>
+              <w:instrText xml:space="preserve"> PAGEREF _Toc148084357 \h </w:instrText>
             </w:r>
             <w:r>
               <w:rPr>
@@ -1292,7 +1292,7 @@
               <w:lang w:val="es-MX" w:eastAsia="es-MX"/>
             </w:rPr>
           </w:pPr>
-          <w:hyperlink w:anchor="_Toc146119197" w:history="1">
+          <w:hyperlink w:anchor="_Toc148084358" w:history="1">
             <w:r>
               <w:rPr>
                 <w:rStyle w:val="Hipervnculo"/>
@@ -1315,7 +1315,7 @@
               <w:rPr>
                 <w:webHidden/>
               </w:rPr>
-              <w:instrText xml:space="preserve"> PAGEREF _Toc146119197 \h </w:instrText>
+              <w:instrText xml:space="preserve"> PAGEREF _Toc148084358 \h </w:instrText>
             </w:r>
             <w:r>
               <w:rPr>
@@ -1350,7 +1350,7 @@
               <w:lang w:val="es-MX" w:eastAsia="es-MX"/>
             </w:rPr>
           </w:pPr>
-          <w:hyperlink w:anchor="_Toc146119198" w:history="1">
+          <w:hyperlink w:anchor="_Toc148084359" w:history="1">
             <w:r>
               <w:rPr>
                 <w:rStyle w:val="Hipervnculo"/>
@@ -1373,7 +1373,7 @@
               <w:rPr>
                 <w:webHidden/>
               </w:rPr>
-              <w:instrText xml:space="preserve"> PAGEREF _Toc146119198 \h </w:instrText>
+              <w:instrText xml:space="preserve"> PAGEREF _Toc148084359 \h </w:instrText>
             </w:r>
             <w:r>
               <w:rPr>
@@ -1408,7 +1408,7 @@
               <w:lang w:val="es-MX" w:eastAsia="es-MX"/>
             </w:rPr>
           </w:pPr>
-          <w:hyperlink w:anchor="_Toc146119199" w:history="1">
+          <w:hyperlink w:anchor="_Toc148084360" w:history="1">
             <w:r>
               <w:rPr>
                 <w:rStyle w:val="Hipervnculo"/>
@@ -1431,7 +1431,7 @@
               <w:rPr>
                 <w:webHidden/>
               </w:rPr>
-              <w:instrText xml:space="preserve"> PAGEREF _Toc146119199 \h </w:instrText>
+              <w:instrText xml:space="preserve"> PAGEREF _Toc148084360 \h </w:instrText>
             </w:r>
             <w:r>
               <w:rPr>
@@ -1466,7 +1466,7 @@
               <w:lang w:val="es-MX" w:eastAsia="es-MX"/>
             </w:rPr>
           </w:pPr>
-          <w:hyperlink w:anchor="_Toc146119200" w:history="1">
+          <w:hyperlink w:anchor="_Toc148084361" w:history="1">
             <w:r>
               <w:rPr>
                 <w:rStyle w:val="Hipervnculo"/>
@@ -1489,7 +1489,7 @@
               <w:rPr>
                 <w:webHidden/>
               </w:rPr>
-              <w:instrText xml:space="preserve"> PAGEREF _Toc146119200 \h </w:instrText>
+              <w:instrText xml:space="preserve"> PAGEREF _Toc148084361 \h </w:instrText>
             </w:r>
             <w:r>
               <w:rPr>
@@ -1506,7 +1506,7 @@
               <w:rPr>
                 <w:webHidden/>
               </w:rPr>
-              <w:t>9</w:t>
+              <w:t>8</w:t>
             </w:r>
             <w:r>
               <w:rPr>
@@ -1524,7 +1524,7 @@
               <w:lang w:val="es-MX" w:eastAsia="es-MX"/>
             </w:rPr>
           </w:pPr>
-          <w:hyperlink w:anchor="_Toc146119201" w:history="1">
+          <w:hyperlink w:anchor="_Toc148084362" w:history="1">
             <w:r>
               <w:rPr>
                 <w:rStyle w:val="Hipervnculo"/>
@@ -1547,7 +1547,7 @@
               <w:rPr>
                 <w:webHidden/>
               </w:rPr>
-              <w:instrText xml:space="preserve"> PAGEREF _Toc146119201 \h </w:instrText>
+              <w:instrText xml:space="preserve"> PAGEREF _Toc148084362 \h </w:instrText>
             </w:r>
             <w:r>
               <w:rPr>
@@ -1708,7 +1708,7 @@
         <w:rPr>
           <w:rFonts w:ascii="Arial" w:hAnsi="Arial" w:cs="Arial"/>
           <w:noProof/>
-          <w:lang w:val="en-US"/>
+          <w:lang w:val="es-MX" w:eastAsia="es-MX"/>
         </w:rPr>
         <w:lastRenderedPageBreak/>
         <mc:AlternateContent>
@@ -1795,7 +1795,7 @@
               </wp:anchor>
             </w:drawing>
           </mc:Choice>
-          <mc:Fallback xmlns:cx1="http://schemas.microsoft.com/office/drawing/2015/9/8/chartex">
+          <mc:Fallback>
             <w:pict>
               <v:rect w14:anchorId="19E49FED" id="Rectángulo 15" o:spid="_x0000_s1028" style="position:absolute;margin-left:-38.85pt;margin-top:18.8pt;width:533.9pt;height:21.05pt;z-index:251782144;visibility:visible;mso-wrap-style:square;mso-width-percent:0;mso-height-percent:0;mso-wrap-distance-left:9pt;mso-wrap-distance-top:0;mso-wrap-distance-right:9pt;mso-wrap-distance-bottom:0;mso-position-horizontal:absolute;mso-position-horizontal-relative:margin;mso-position-vertical:absolute;mso-position-vertical-relative:text;mso-width-percent:0;mso-height-percent:0;mso-width-relative:margin;mso-height-relative:margin;v-text-anchor:middle" o:gfxdata="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" fillcolor="#aaa [3030]" stroked="f">
                 <v:fill color2="#a3a3a3 [3174]" rotate="t" colors="0 #afafaf;.5 #a5a5a5;1 #929292" focus="100%" type="gradient">
@@ -1862,7 +1862,7 @@
           <w:rFonts w:ascii="Arial" w:hAnsi="Arial" w:cs="Arial"/>
           <w:noProof/>
           <w:sz w:val="24"/>
-          <w:lang w:val="en-US"/>
+          <w:lang w:val="es-MX" w:eastAsia="es-MX"/>
         </w:rPr>
         <mc:AlternateContent>
           <mc:Choice Requires="wps">
@@ -2004,7 +2004,7 @@
               </wp:anchor>
             </w:drawing>
           </mc:Choice>
-          <mc:Fallback xmlns:cx1="http://schemas.microsoft.com/office/drawing/2015/9/8/chartex">
+          <mc:Fallback>
             <w:pict>
               <v:rect w14:anchorId="65862A9D" id="Rectángulo 17" o:spid="_x0000_s1029" style="position:absolute;margin-left:63.65pt;margin-top:21.25pt;width:346.4pt;height:89.3pt;z-index:251784192;visibility:visible;mso-wrap-style:square;mso-height-percent:0;mso-wrap-distance-left:9pt;mso-wrap-distance-top:0;mso-wrap-distance-right:9pt;mso-wrap-distance-bottom:0;mso-position-horizontal:absolute;mso-position-horizontal-relative:text;mso-position-vertical:absolute;mso-position-vertical-relative:text;mso-height-percent:0;mso-height-relative:margin;v-text-anchor:middle" o:gfxdata="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" fillcolor="white [3201]" strokecolor="#a5a5a5 [3206]" strokeweight="1pt">
                 <v:textbox>
@@ -2099,7 +2099,7 @@
           <w:rFonts w:ascii="Arial" w:hAnsi="Arial" w:cs="Arial"/>
           <w:noProof/>
           <w:sz w:val="24"/>
-          <w:lang w:val="en-US"/>
+          <w:lang w:val="es-MX" w:eastAsia="es-MX"/>
         </w:rPr>
         <mc:AlternateContent>
           <mc:Choice Requires="wps">
@@ -2186,7 +2186,7 @@
               </wp:anchor>
             </w:drawing>
           </mc:Choice>
-          <mc:Fallback xmlns:cx1="http://schemas.microsoft.com/office/drawing/2015/9/8/chartex">
+          <mc:Fallback>
             <w:pict>
               <v:rect w14:anchorId="77267B3C" id="Rectángulo 16" o:spid="_x0000_s1030" style="position:absolute;margin-left:63.7pt;margin-top:.4pt;width:347.05pt;height:20.4pt;z-index:251783168;visibility:visible;mso-wrap-style:square;mso-width-percent:0;mso-height-percent:0;mso-wrap-distance-left:9pt;mso-wrap-distance-top:0;mso-wrap-distance-right:9pt;mso-wrap-distance-bottom:0;mso-position-horizontal:absolute;mso-position-horizontal-relative:text;mso-position-vertical:absolute;mso-position-vertical-relative:text;mso-width-percent:0;mso-height-percent:0;mso-width-relative:margin;mso-height-relative:margin;v-text-anchor:middle" o:gfxdata="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" fillcolor="#c3c3c3 [2166]" strokecolor="#a5a5a5 [3206]" strokeweight=".5pt">
                 <v:fill color2="#b6b6b6 [2614]" rotate="t" colors="0 #d2d2d2;.5 #c8c8c8;1 silver" focus="100%" type="gradient">
@@ -2280,7 +2280,7 @@
       </w:pPr>
       <w:bookmarkStart w:id="0" w:name="_Toc123297018"/>
       <w:bookmarkStart w:id="1" w:name="_Toc127778288"/>
-      <w:bookmarkStart w:id="2" w:name="_Toc146119192"/>
+      <w:bookmarkStart w:id="2" w:name="_Toc148084353"/>
       <w:r>
         <w:t>Objetivo</w:t>
       </w:r>
@@ -2409,7 +2409,7 @@
       </w:pPr>
       <w:bookmarkStart w:id="3" w:name="_Toc123297019"/>
       <w:bookmarkStart w:id="4" w:name="_Toc127778289"/>
-      <w:bookmarkStart w:id="5" w:name="_Toc146119193"/>
+      <w:bookmarkStart w:id="5" w:name="_Toc148084354"/>
       <w:r>
         <w:t>Alcance</w:t>
       </w:r>
@@ -2502,7 +2502,7 @@
       </w:pPr>
       <w:bookmarkStart w:id="6" w:name="_Toc123297020"/>
       <w:bookmarkStart w:id="7" w:name="_Toc127778290"/>
-      <w:bookmarkStart w:id="8" w:name="_Toc146119194"/>
+      <w:bookmarkStart w:id="8" w:name="_Toc148084355"/>
       <w:r>
         <w:t>Usuario</w:t>
       </w:r>
@@ -2660,7 +2660,7 @@
         <w:rPr>
           <w:rFonts w:ascii="Arial" w:hAnsi="Arial" w:cs="Arial"/>
           <w:noProof/>
-          <w:lang w:val="en-US"/>
+          <w:lang w:val="es-MX" w:eastAsia="es-MX"/>
         </w:rPr>
         <w:lastRenderedPageBreak/>
         <mc:AlternateContent>
@@ -2747,7 +2747,7 @@
               </wp:anchor>
             </w:drawing>
           </mc:Choice>
-          <mc:Fallback xmlns:cx1="http://schemas.microsoft.com/office/drawing/2015/9/8/chartex">
+          <mc:Fallback>
             <w:pict>
               <v:rect w14:anchorId="71066FE7" id="Rectángulo 125" o:spid="_x0000_s1031" style="position:absolute;margin-left:-36.35pt;margin-top:3pt;width:533.9pt;height:21.05pt;z-index:251819008;visibility:visible;mso-wrap-style:square;mso-width-percent:0;mso-height-percent:0;mso-wrap-distance-left:9pt;mso-wrap-distance-top:0;mso-wrap-distance-right:9pt;mso-wrap-distance-bottom:0;mso-position-horizontal:absolute;mso-position-horizontal-relative:margin;mso-position-vertical:absolute;mso-position-vertical-relative:text;mso-width-percent:0;mso-height-percent:0;mso-width-relative:margin;mso-height-relative:margin;v-text-anchor:middle" o:gfxdata="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" fillcolor="#aaa [3030]" stroked="f">
                 <v:fill color2="#a3a3a3 [3174]" rotate="t" colors="0 #afafaf;.5 #a5a5a5;1 #929292" focus="100%" type="gradient">
@@ -2802,7 +2802,7 @@
           <w:rFonts w:eastAsia="Arial"/>
         </w:rPr>
       </w:pPr>
-      <w:bookmarkStart w:id="9" w:name="_Toc146119195"/>
+      <w:bookmarkStart w:id="9" w:name="_Toc148084356"/>
       <w:r>
         <w:rPr>
           <w:rFonts w:eastAsia="Arial"/>
@@ -3015,7 +3015,7 @@
         <w:pStyle w:val="Ttulo1"/>
         <w:jc w:val="center"/>
       </w:pPr>
-      <w:bookmarkStart w:id="10" w:name="_Toc146119196"/>
+      <w:bookmarkStart w:id="10" w:name="_Toc148084357"/>
       <w:r>
         <w:lastRenderedPageBreak/>
         <w:t>Pantalla Inicial</w:t>
@@ -3057,7 +3057,7 @@
           <w:noProof/>
           <w:sz w:val="24"/>
           <w:szCs w:val="24"/>
-          <w:lang w:val="en-US"/>
+          <w:lang w:val="es-MX" w:eastAsia="es-MX"/>
         </w:rPr>
         <w:drawing>
           <wp:inline distT="0" distB="0" distL="0" distR="0" wp14:anchorId="2AE52796" wp14:editId="272F60BF">
@@ -3192,7 +3192,7 @@
             <w:r>
               <w:rPr>
                 <w:noProof/>
-                <w:lang w:val="en-US"/>
+                <w:lang w:val="es-MX" w:eastAsia="es-MX"/>
               </w:rPr>
               <w:drawing>
                 <wp:inline distT="0" distB="0" distL="0" distR="0" wp14:anchorId="3DC9D9C3" wp14:editId="03B3E356">
@@ -3295,7 +3295,7 @@
             <w:r>
               <w:rPr>
                 <w:noProof/>
-                <w:lang w:val="en-US"/>
+                <w:lang w:val="es-MX" w:eastAsia="es-MX"/>
               </w:rPr>
               <w:drawing>
                 <wp:inline distT="0" distB="0" distL="0" distR="0" wp14:anchorId="54A1EBB2" wp14:editId="62DBDE4F">
@@ -3418,7 +3418,7 @@
             <w:r>
               <w:rPr>
                 <w:noProof/>
-                <w:lang w:val="en-US"/>
+                <w:lang w:val="es-MX" w:eastAsia="es-MX"/>
               </w:rPr>
               <w:drawing>
                 <wp:inline distT="0" distB="0" distL="0" distR="0" wp14:anchorId="52397F31" wp14:editId="4AAE8792">
@@ -3534,7 +3534,7 @@
             <w:r>
               <w:rPr>
                 <w:noProof/>
-                <w:lang w:val="en-US"/>
+                <w:lang w:val="es-MX" w:eastAsia="es-MX"/>
               </w:rPr>
               <w:drawing>
                 <wp:inline distT="0" distB="0" distL="0" distR="0" wp14:anchorId="5C8BBBFA" wp14:editId="007B44E4">
@@ -3628,7 +3628,7 @@
             <w:r>
               <w:rPr>
                 <w:noProof/>
-                <w:lang w:val="en-US"/>
+                <w:lang w:val="es-MX" w:eastAsia="es-MX"/>
               </w:rPr>
               <w:drawing>
                 <wp:inline distT="0" distB="0" distL="0" distR="0" wp14:anchorId="2B43E9FD" wp14:editId="1C92C47B">
@@ -3717,7 +3717,7 @@
             <w:r>
               <w:rPr>
                 <w:noProof/>
-                <w:lang w:val="en-US"/>
+                <w:lang w:val="es-MX" w:eastAsia="es-MX"/>
               </w:rPr>
               <w:drawing>
                 <wp:inline distT="0" distB="0" distL="0" distR="0" wp14:anchorId="5EF6B8F0" wp14:editId="7EBFCD37">
@@ -3801,7 +3801,7 @@
         <w:pStyle w:val="Ttulo1"/>
         <w:jc w:val="center"/>
       </w:pPr>
-      <w:bookmarkStart w:id="11" w:name="_Toc146119197"/>
+      <w:bookmarkStart w:id="11" w:name="_Toc148084358"/>
       <w:r>
         <w:lastRenderedPageBreak/>
         <w:t>Crear un nuevo registro</w:t>
@@ -3861,7 +3861,7 @@
           <w:noProof/>
           <w:sz w:val="24"/>
           <w:szCs w:val="24"/>
-          <w:lang w:val="en-US"/>
+          <w:lang w:val="es-MX" w:eastAsia="es-MX"/>
         </w:rPr>
         <w:drawing>
           <wp:inline distT="0" distB="0" distL="0" distR="0" wp14:anchorId="77FB2092" wp14:editId="3D97C8A9">
@@ -3987,7 +3987,7 @@
           <w:noProof/>
           <w:sz w:val="24"/>
           <w:szCs w:val="24"/>
-          <w:lang w:val="en-US"/>
+          <w:lang w:val="es-MX" w:eastAsia="es-MX"/>
         </w:rPr>
         <mc:AlternateContent>
           <mc:Choice Requires="wps">
@@ -4056,7 +4056,7 @@
               </wp:anchor>
             </w:drawing>
           </mc:Choice>
-          <mc:Fallback xmlns:cx1="http://schemas.microsoft.com/office/drawing/2015/9/8/chartex">
+          <mc:Fallback>
             <w:pict>
               <v:rect w14:anchorId="625EA775" id="Rectángulo 19" o:spid="_x0000_s1026" style="position:absolute;margin-left:390.75pt;margin-top:150.25pt;width:30pt;height:21.6pt;z-index:251899904;visibility:visible;mso-wrap-style:square;mso-width-percent:0;mso-height-percent:0;mso-wrap-distance-left:9pt;mso-wrap-distance-top:0;mso-wrap-distance-right:9pt;mso-wrap-distance-bottom:0;mso-position-horizontal:absolute;mso-position-horizontal-relative:margin;mso-position-vertical:absolute;mso-position-vertical-relative:text;mso-width-percent:0;mso-height-percent:0;mso-width-relative:margin;mso-height-relative:margin;v-text-anchor:middle" o:gfxdata="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" filled="f" strokecolor="red" strokeweight="1.5pt">
                 <w10:wrap anchorx="margin"/>
@@ -4068,7 +4068,7 @@
       <w:r>
         <w:rPr>
           <w:noProof/>
-          <w:lang w:val="en-US"/>
+          <w:lang w:val="es-MX" w:eastAsia="es-MX"/>
         </w:rPr>
         <w:drawing>
           <wp:inline distT="0" distB="0" distL="0" distR="0" wp14:anchorId="5A93CCD6" wp14:editId="240B0B76">
@@ -4132,23 +4132,23 @@
           <w:noProof/>
           <w:sz w:val="24"/>
           <w:szCs w:val="24"/>
-          <w:lang w:val="en-US"/>
+          <w:lang w:val="es-MX" w:eastAsia="es-MX"/>
         </w:rPr>
         <mc:AlternateContent>
           <mc:Choice Requires="wps">
             <w:drawing>
-              <wp:anchor distT="0" distB="0" distL="114300" distR="114300" simplePos="0" relativeHeight="251928576" behindDoc="0" locked="0" layoutInCell="1" allowOverlap="1" wp14:anchorId="1669FC85" wp14:editId="7DBEF66F">
+              <wp:anchor distT="0" distB="0" distL="114300" distR="114300" simplePos="0" relativeHeight="251958272" behindDoc="0" locked="0" layoutInCell="1" allowOverlap="1" wp14:anchorId="49BF87FA" wp14:editId="66730FFF">
                 <wp:simplePos x="0" y="0"/>
                 <wp:positionH relativeFrom="margin">
-                  <wp:posOffset>209822</wp:posOffset>
+                  <wp:align>right</wp:align>
                 </wp:positionH>
                 <wp:positionV relativeFrom="paragraph">
-                  <wp:posOffset>1863906</wp:posOffset>
+                  <wp:posOffset>1851660</wp:posOffset>
                 </wp:positionV>
-                <wp:extent cx="5410200" cy="190500"/>
-                <wp:effectExtent l="0" t="0" r="19050" b="19050"/>
+                <wp:extent cx="276225" cy="161925"/>
+                <wp:effectExtent l="0" t="0" r="28575" b="28575"/>
                 <wp:wrapNone/>
-                <wp:docPr id="49" name="Rectángulo 49"/>
+                <wp:docPr id="39" name="Rectángulo 39"/>
                 <wp:cNvGraphicFramePr/>
                 <a:graphic xmlns:a="http://schemas.openxmlformats.org/drawingml/2006/main">
                   <a:graphicData uri="http://schemas.microsoft.com/office/word/2010/wordprocessingShape">
@@ -4157,7 +4157,7 @@
                       <wps:spPr>
                         <a:xfrm>
                           <a:off x="0" y="0"/>
-                          <a:ext cx="5410200" cy="190500"/>
+                          <a:ext cx="276225" cy="161925"/>
                         </a:xfrm>
                         <a:prstGeom prst="rect">
                           <a:avLst/>
@@ -4201,9 +4201,9 @@
               </wp:anchor>
             </w:drawing>
           </mc:Choice>
-          <mc:Fallback xmlns:cx1="http://schemas.microsoft.com/office/drawing/2015/9/8/chartex">
+          <mc:Fallback>
             <w:pict>
-              <v:rect w14:anchorId="3B24BFDF" id="Rectángulo 49" o:spid="_x0000_s1026" style="position:absolute;margin-left:16.5pt;margin-top:146.75pt;width:426pt;height:15pt;z-index:251928576;visibility:visible;mso-wrap-style:square;mso-width-percent:0;mso-height-percent:0;mso-wrap-distance-left:9pt;mso-wrap-distance-top:0;mso-wrap-distance-right:9pt;mso-wrap-distance-bottom:0;mso-position-horizontal:absolute;mso-position-horizontal-relative:margin;mso-position-vertical:absolute;mso-position-vertical-relative:text;mso-width-percent:0;mso-height-percent:0;mso-width-relative:margin;mso-height-relative:margin;v-text-anchor:middle" o:gfxdata="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" filled="f" strokecolor="red" strokeweight="1.5pt">
+              <v:rect w14:anchorId="65702EE4" id="Rectángulo 39" o:spid="_x0000_s1026" style="position:absolute;margin-left:-29.45pt;margin-top:145.8pt;width:21.75pt;height:12.75pt;z-index:251958272;visibility:visible;mso-wrap-style:square;mso-width-percent:0;mso-height-percent:0;mso-wrap-distance-left:9pt;mso-wrap-distance-top:0;mso-wrap-distance-right:9pt;mso-wrap-distance-bottom:0;mso-position-horizontal:right;mso-position-horizontal-relative:margin;mso-position-vertical:absolute;mso-position-vertical-relative:text;mso-width-percent:0;mso-height-percent:0;mso-width-relative:margin;mso-height-relative:margin;v-text-anchor:middle" o:gfxdata="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" filled="f" strokecolor="red" strokeweight="1.5pt">
                 <w10:wrap anchorx="margin"/>
               </v:rect>
             </w:pict>
@@ -4213,6 +4213,90 @@
       <w:r>
         <w:rPr>
           <w:rFonts w:ascii="Arial" w:eastAsia="Calibri" w:hAnsi="Arial" w:cs="Arial"/>
+          <w:noProof/>
+          <w:sz w:val="24"/>
+          <w:szCs w:val="24"/>
+          <w:lang w:val="es-MX" w:eastAsia="es-MX"/>
+        </w:rPr>
+        <mc:AlternateContent>
+          <mc:Choice Requires="wps">
+            <w:drawing>
+              <wp:anchor distT="0" distB="0" distL="114300" distR="114300" simplePos="0" relativeHeight="251928576" behindDoc="0" locked="0" layoutInCell="1" allowOverlap="1" wp14:anchorId="1669FC85" wp14:editId="785F17B1">
+                <wp:simplePos x="0" y="0"/>
+                <wp:positionH relativeFrom="margin">
+                  <wp:posOffset>72390</wp:posOffset>
+                </wp:positionH>
+                <wp:positionV relativeFrom="paragraph">
+                  <wp:posOffset>1861186</wp:posOffset>
+                </wp:positionV>
+                <wp:extent cx="5191125" cy="152400"/>
+                <wp:effectExtent l="0" t="0" r="28575" b="19050"/>
+                <wp:wrapNone/>
+                <wp:docPr id="49" name="Rectángulo 49"/>
+                <wp:cNvGraphicFramePr/>
+                <a:graphic xmlns:a="http://schemas.openxmlformats.org/drawingml/2006/main">
+                  <a:graphicData uri="http://schemas.microsoft.com/office/word/2010/wordprocessingShape">
+                    <wps:wsp>
+                      <wps:cNvSpPr/>
+                      <wps:spPr>
+                        <a:xfrm>
+                          <a:off x="0" y="0"/>
+                          <a:ext cx="5191125" cy="152400"/>
+                        </a:xfrm>
+                        <a:prstGeom prst="rect">
+                          <a:avLst/>
+                        </a:prstGeom>
+                        <a:noFill/>
+                        <a:ln w="19050">
+                          <a:solidFill>
+                            <a:srgbClr val="FF0000"/>
+                          </a:solidFill>
+                        </a:ln>
+                      </wps:spPr>
+                      <wps:style>
+                        <a:lnRef idx="2">
+                          <a:schemeClr val="accent6"/>
+                        </a:lnRef>
+                        <a:fillRef idx="1">
+                          <a:schemeClr val="lt1"/>
+                        </a:fillRef>
+                        <a:effectRef idx="0">
+                          <a:schemeClr val="accent6"/>
+                        </a:effectRef>
+                        <a:fontRef idx="minor">
+                          <a:schemeClr val="dk1"/>
+                        </a:fontRef>
+                      </wps:style>
+                      <wps:bodyPr rot="0" spcFirstLastPara="0" vertOverflow="overflow" horzOverflow="overflow" vert="horz" wrap="square" lIns="91440" tIns="45720" rIns="91440" bIns="45720" numCol="1" spcCol="0" rtlCol="0" fromWordArt="0" anchor="ctr" anchorCtr="0" forceAA="0" compatLnSpc="1">
+                        <a:prstTxWarp prst="textNoShape">
+                          <a:avLst/>
+                        </a:prstTxWarp>
+                        <a:noAutofit/>
+                      </wps:bodyPr>
+                    </wps:wsp>
+                  </a:graphicData>
+                </a:graphic>
+                <wp14:sizeRelH relativeFrom="margin">
+                  <wp14:pctWidth>0</wp14:pctWidth>
+                </wp14:sizeRelH>
+                <wp14:sizeRelV relativeFrom="margin">
+                  <wp14:pctHeight>0</wp14:pctHeight>
+                </wp14:sizeRelV>
+              </wp:anchor>
+            </w:drawing>
+          </mc:Choice>
+          <mc:Fallback>
+            <w:pict>
+              <v:rect w14:anchorId="39E29F5B" id="Rectángulo 49" o:spid="_x0000_s1026" style="position:absolute;margin-left:5.7pt;margin-top:146.55pt;width:408.75pt;height:12pt;z-index:251928576;visibility:visible;mso-wrap-style:square;mso-width-percent:0;mso-height-percent:0;mso-wrap-distance-left:9pt;mso-wrap-distance-top:0;mso-wrap-distance-right:9pt;mso-wrap-distance-bottom:0;mso-position-horizontal:absolute;mso-position-horizontal-relative:margin;mso-position-vertical:absolute;mso-position-vertical-relative:text;mso-width-percent:0;mso-height-percent:0;mso-width-relative:margin;mso-height-relative:margin;v-text-anchor:middle" o:gfxdata="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" filled="f" strokecolor="red" strokeweight="1.5pt">
+                <w10:wrap anchorx="margin"/>
+              </v:rect>
+            </w:pict>
+          </mc:Fallback>
+        </mc:AlternateContent>
+      </w:r>
+      <w:r>
+        <w:rPr>
+          <w:rFonts w:ascii="Arial" w:eastAsia="Calibri" w:hAnsi="Arial" w:cs="Arial"/>
           <w:sz w:val="24"/>
           <w:szCs w:val="24"/>
         </w:rPr>
@@ -4233,7 +4317,7 @@
           <w:noProof/>
           <w:sz w:val="24"/>
           <w:szCs w:val="24"/>
-          <w:lang w:val="en-US"/>
+          <w:lang w:val="es-MX" w:eastAsia="es-MX"/>
         </w:rPr>
         <w:drawing>
           <wp:inline distT="0" distB="0" distL="0" distR="0" wp14:anchorId="4B109645" wp14:editId="05C8B42F">
@@ -4291,18 +4375,20 @@
           <w:szCs w:val="24"/>
         </w:rPr>
       </w:pPr>
+      <w:bookmarkStart w:id="12" w:name="_GoBack"/>
+      <w:bookmarkEnd w:id="12"/>
     </w:p>
     <w:p>
       <w:pPr>
         <w:pStyle w:val="Ttulo1"/>
         <w:jc w:val="center"/>
       </w:pPr>
-      <w:bookmarkStart w:id="12" w:name="_Toc146119198"/>
+      <w:bookmarkStart w:id="13" w:name="_Toc148084359"/>
       <w:r>
         <w:lastRenderedPageBreak/>
         <w:t>Editar Aplicación</w:t>
       </w:r>
-      <w:bookmarkEnd w:id="12"/>
+      <w:bookmarkEnd w:id="13"/>
       <w:r>
         <w:t xml:space="preserve">  </w:t>
       </w:r>
@@ -4357,7 +4443,7 @@
           <w:noProof/>
           <w:sz w:val="24"/>
           <w:szCs w:val="24"/>
-          <w:lang w:val="en-US"/>
+          <w:lang w:val="es-MX" w:eastAsia="es-MX"/>
         </w:rPr>
         <mc:AlternateContent>
           <mc:Choice Requires="wps">
@@ -4442,7 +4528,7 @@
           <w:noProof/>
           <w:sz w:val="24"/>
           <w:szCs w:val="24"/>
-          <w:lang w:val="en-US"/>
+          <w:lang w:val="es-MX" w:eastAsia="es-MX"/>
         </w:rPr>
         <w:drawing>
           <wp:inline distT="0" distB="0" distL="0" distR="0" wp14:anchorId="5CF315C6" wp14:editId="65FBFC3A">
@@ -4530,27 +4616,6 @@
         <w:rPr>
           <w:rFonts w:ascii="Arial" w:eastAsia="Calibri" w:hAnsi="Arial" w:cs="Arial"/>
           <w:b/>
-          <w:color w:val="FF0000"/>
-          <w:sz w:val="24"/>
-          <w:szCs w:val="24"/>
-        </w:rPr>
-      </w:pPr>
-      <w:r>
-        <w:rPr>
-          <w:rFonts w:ascii="Arial" w:eastAsia="Calibri" w:hAnsi="Arial" w:cs="Arial"/>
-          <w:b/>
-          <w:color w:val="FF0000"/>
-          <w:sz w:val="24"/>
-          <w:szCs w:val="24"/>
-        </w:rPr>
-        <w:t>CAMBIAR LA PANTALLA</w:t>
-      </w:r>
-    </w:p>
-    <w:p>
-      <w:pPr>
-        <w:rPr>
-          <w:rFonts w:ascii="Arial" w:eastAsia="Calibri" w:hAnsi="Arial" w:cs="Arial"/>
-          <w:b/>
           <w:sz w:val="24"/>
           <w:szCs w:val="24"/>
         </w:rPr>
@@ -4561,7 +4626,7 @@
           <w:noProof/>
           <w:sz w:val="24"/>
           <w:szCs w:val="24"/>
-          <w:lang w:val="en-US"/>
+          <w:lang w:val="es-MX" w:eastAsia="es-MX"/>
         </w:rPr>
         <mc:AlternateContent>
           <mc:Choice Requires="wps">
@@ -4646,13 +4711,13 @@
           <w:noProof/>
           <w:sz w:val="24"/>
           <w:szCs w:val="24"/>
-          <w:lang w:val="en-US"/>
+          <w:lang w:val="es-MX" w:eastAsia="es-MX"/>
         </w:rPr>
         <w:drawing>
-          <wp:inline distT="0" distB="0" distL="0" distR="0" wp14:anchorId="6C532FC9" wp14:editId="439F8C53">
-            <wp:extent cx="5403272" cy="2431411"/>
-            <wp:effectExtent l="152400" t="152400" r="368935" b="369570"/>
-            <wp:docPr id="57" name="Imagen 57"/>
+          <wp:inline distT="0" distB="0" distL="0" distR="0" wp14:anchorId="29076328" wp14:editId="017274F3">
+            <wp:extent cx="5612130" cy="2524760"/>
+            <wp:effectExtent l="152400" t="152400" r="369570" b="370840"/>
+            <wp:docPr id="3" name="Imagen 3"/>
             <wp:cNvGraphicFramePr>
               <a:graphicFrameLocks xmlns:a="http://schemas.openxmlformats.org/drawingml/2006/main" noChangeAspect="1"/>
             </wp:cNvGraphicFramePr>
@@ -4672,7 +4737,7 @@
                   <pic:spPr>
                     <a:xfrm>
                       <a:off x="0" y="0"/>
-                      <a:ext cx="5411219" cy="2434987"/>
+                      <a:ext cx="5612130" cy="2524760"/>
                     </a:xfrm>
                     <a:prstGeom prst="rect">
                       <a:avLst/>
@@ -4732,11 +4797,11 @@
         <w:pStyle w:val="Ttulo1"/>
         <w:jc w:val="center"/>
       </w:pPr>
-      <w:bookmarkStart w:id="13" w:name="_Toc146119199"/>
+      <w:bookmarkStart w:id="14" w:name="_Toc148084360"/>
       <w:r>
         <w:t>Eliminar Aplicación</w:t>
       </w:r>
-      <w:bookmarkEnd w:id="13"/>
+      <w:bookmarkEnd w:id="14"/>
       <w:r>
         <w:t xml:space="preserve">  </w:t>
       </w:r>
@@ -4773,7 +4838,7 @@
           <w:noProof/>
           <w:sz w:val="24"/>
           <w:szCs w:val="24"/>
-          <w:lang w:val="en-US"/>
+          <w:lang w:val="es-MX" w:eastAsia="es-MX"/>
         </w:rPr>
         <mc:AlternateContent>
           <mc:Choice Requires="wps">
@@ -4858,7 +4923,7 @@
           <w:noProof/>
           <w:sz w:val="24"/>
           <w:szCs w:val="24"/>
-          <w:lang w:val="en-US"/>
+          <w:lang w:val="es-MX" w:eastAsia="es-MX"/>
         </w:rPr>
         <w:drawing>
           <wp:inline distT="0" distB="0" distL="0" distR="0" wp14:anchorId="65B2ABC5" wp14:editId="56DECC39">
@@ -4912,11 +4977,11 @@
         <w:pStyle w:val="Ttulo1"/>
         <w:jc w:val="center"/>
       </w:pPr>
-      <w:bookmarkStart w:id="14" w:name="_Toc146119200"/>
+      <w:bookmarkStart w:id="15" w:name="_Toc148084361"/>
       <w:r>
         <w:t>Administrar Roles</w:t>
       </w:r>
-      <w:bookmarkEnd w:id="14"/>
+      <w:bookmarkEnd w:id="15"/>
       <w:r>
         <w:t xml:space="preserve">  </w:t>
       </w:r>
@@ -4954,7 +5019,7 @@
           <w:noProof/>
           <w:sz w:val="24"/>
           <w:szCs w:val="24"/>
-          <w:lang w:val="en-US"/>
+          <w:lang w:val="es-MX" w:eastAsia="es-MX"/>
         </w:rPr>
         <mc:AlternateContent>
           <mc:Choice Requires="wps">
@@ -5039,7 +5104,7 @@
           <w:noProof/>
           <w:sz w:val="24"/>
           <w:szCs w:val="24"/>
-          <w:lang w:val="en-US"/>
+          <w:lang w:val="es-MX" w:eastAsia="es-MX"/>
         </w:rPr>
         <w:drawing>
           <wp:inline distT="0" distB="0" distL="0" distR="0" wp14:anchorId="323BB8FD" wp14:editId="3513A3D2">
@@ -5090,7 +5155,6 @@
     </w:p>
     <w:p>
       <w:pPr>
-        <w:ind w:left="-709"/>
         <w:rPr>
           <w:rFonts w:ascii="Arial" w:eastAsia="Calibri" w:hAnsi="Arial" w:cs="Arial"/>
           <w:b/>
@@ -5101,6 +5165,33 @@
     </w:p>
     <w:p>
       <w:pPr>
+        <w:jc w:val="both"/>
+        <w:rPr>
+          <w:rFonts w:ascii="Arial" w:eastAsia="Calibri" w:hAnsi="Arial" w:cs="Arial"/>
+          <w:sz w:val="24"/>
+          <w:szCs w:val="24"/>
+        </w:rPr>
+      </w:pPr>
+      <w:r>
+        <w:rPr>
+          <w:rFonts w:ascii="Arial" w:eastAsia="Calibri" w:hAnsi="Arial" w:cs="Arial"/>
+          <w:sz w:val="24"/>
+          <w:szCs w:val="24"/>
+        </w:rPr>
+        <w:lastRenderedPageBreak/>
+        <w:t>Aquí se administra la lista de roles y el acceso a los diferentes menús (ventanas) de la aplicación, utilice el botón “Agregar” para agregar un nuevo rol a la lista</w:t>
+      </w:r>
+      <w:r>
+        <w:rPr>
+          <w:rFonts w:ascii="Arial" w:eastAsia="Calibri" w:hAnsi="Arial" w:cs="Arial"/>
+          <w:sz w:val="24"/>
+          <w:szCs w:val="24"/>
+        </w:rPr>
+        <w:t>.</w:t>
+      </w:r>
+    </w:p>
+    <w:p>
+      <w:pPr>
         <w:rPr>
           <w:rFonts w:ascii="Arial" w:eastAsia="Calibri" w:hAnsi="Arial" w:cs="Arial"/>
           <w:b/>
@@ -5108,49 +5199,13 @@
           <w:szCs w:val="24"/>
         </w:rPr>
       </w:pPr>
-    </w:p>
-    <w:p>
-      <w:pPr>
-        <w:jc w:val="both"/>
-        <w:rPr>
-          <w:rFonts w:ascii="Arial" w:eastAsia="Calibri" w:hAnsi="Arial" w:cs="Arial"/>
-          <w:sz w:val="24"/>
-          <w:szCs w:val="24"/>
-        </w:rPr>
-      </w:pPr>
-      <w:r>
-        <w:rPr>
-          <w:rFonts w:ascii="Arial" w:eastAsia="Calibri" w:hAnsi="Arial" w:cs="Arial"/>
-          <w:sz w:val="24"/>
-          <w:szCs w:val="24"/>
-        </w:rPr>
-        <w:t>Aquí se administra la lista de roles y el acceso a los diferentes menús (ventanas) de la aplicación, utilice el botón “Agregar” para agregar un nuevo rol a la lista</w:t>
-      </w:r>
-      <w:r>
-        <w:rPr>
-          <w:rFonts w:ascii="Arial" w:eastAsia="Calibri" w:hAnsi="Arial" w:cs="Arial"/>
-          <w:sz w:val="24"/>
-          <w:szCs w:val="24"/>
-        </w:rPr>
-        <w:t>.</w:t>
-      </w:r>
-    </w:p>
-    <w:p>
-      <w:pPr>
-        <w:rPr>
-          <w:rFonts w:ascii="Arial" w:eastAsia="Calibri" w:hAnsi="Arial" w:cs="Arial"/>
-          <w:b/>
-          <w:sz w:val="24"/>
-          <w:szCs w:val="24"/>
-        </w:rPr>
-      </w:pPr>
       <w:r>
         <w:rPr>
           <w:rFonts w:ascii="Arial" w:eastAsia="Calibri" w:hAnsi="Arial" w:cs="Arial"/>
           <w:noProof/>
           <w:sz w:val="24"/>
           <w:szCs w:val="24"/>
-          <w:lang w:val="en-US"/>
+          <w:lang w:val="es-MX" w:eastAsia="es-MX"/>
         </w:rPr>
         <mc:AlternateContent>
           <mc:Choice Requires="wps">
@@ -5234,7 +5289,7 @@
           <w:noProof/>
           <w:sz w:val="24"/>
           <w:szCs w:val="24"/>
-          <w:lang w:val="en-US"/>
+          <w:lang w:val="es-MX" w:eastAsia="es-MX"/>
         </w:rPr>
         <mc:AlternateContent>
           <mc:Choice Requires="wps">
@@ -5315,7 +5370,7 @@
       <w:r>
         <w:rPr>
           <w:noProof/>
-          <w:lang w:val="en-US"/>
+          <w:lang w:val="es-MX" w:eastAsia="es-MX"/>
         </w:rPr>
         <w:drawing>
           <wp:inline distT="0" distB="0" distL="0" distR="0" wp14:anchorId="02FADD43" wp14:editId="5C765945">
@@ -5405,7 +5460,7 @@
           <w:noProof/>
           <w:sz w:val="24"/>
           <w:szCs w:val="24"/>
-          <w:lang w:val="en-US"/>
+          <w:lang w:val="es-MX" w:eastAsia="es-MX"/>
         </w:rPr>
         <mc:AlternateContent>
           <mc:Choice Requires="wps">
@@ -5486,7 +5541,7 @@
       <w:r>
         <w:rPr>
           <w:noProof/>
-          <w:lang w:val="en-US"/>
+          <w:lang w:val="es-MX" w:eastAsia="es-MX"/>
         </w:rPr>
         <w:drawing>
           <wp:inline distT="0" distB="0" distL="0" distR="0" wp14:anchorId="45EBCFEC" wp14:editId="73E3564D">
@@ -5539,6 +5594,33 @@
       <w:pPr>
         <w:rPr>
           <w:rFonts w:ascii="Arial" w:eastAsia="Calibri" w:hAnsi="Arial" w:cs="Arial"/>
+          <w:sz w:val="24"/>
+          <w:szCs w:val="24"/>
+        </w:rPr>
+      </w:pPr>
+    </w:p>
+    <w:p>
+      <w:pPr>
+        <w:rPr>
+          <w:rFonts w:ascii="Arial" w:eastAsia="Calibri" w:hAnsi="Arial" w:cs="Arial"/>
+          <w:sz w:val="24"/>
+          <w:szCs w:val="24"/>
+        </w:rPr>
+      </w:pPr>
+    </w:p>
+    <w:p>
+      <w:pPr>
+        <w:rPr>
+          <w:rFonts w:ascii="Arial" w:eastAsia="Calibri" w:hAnsi="Arial" w:cs="Arial"/>
+          <w:sz w:val="24"/>
+          <w:szCs w:val="24"/>
+        </w:rPr>
+      </w:pPr>
+    </w:p>
+    <w:p>
+      <w:pPr>
+        <w:rPr>
+          <w:rFonts w:ascii="Arial" w:eastAsia="Calibri" w:hAnsi="Arial" w:cs="Arial"/>
           <w:b/>
           <w:sz w:val="24"/>
           <w:szCs w:val="24"/>
@@ -5550,7 +5632,101 @@
           <w:noProof/>
           <w:sz w:val="24"/>
           <w:szCs w:val="24"/>
-          <w:lang w:val="en-US"/>
+          <w:lang w:val="es-MX" w:eastAsia="es-MX"/>
+        </w:rPr>
+        <w:lastRenderedPageBreak/>
+        <mc:AlternateContent>
+          <mc:Choice Requires="wps">
+            <w:drawing>
+              <wp:anchor distT="0" distB="0" distL="114300" distR="114300" simplePos="0" relativeHeight="251956224" behindDoc="0" locked="0" layoutInCell="1" allowOverlap="1" wp14:anchorId="7DECB927" wp14:editId="07694634">
+                <wp:simplePos x="0" y="0"/>
+                <wp:positionH relativeFrom="column">
+                  <wp:posOffset>2520315</wp:posOffset>
+                </wp:positionH>
+                <wp:positionV relativeFrom="paragraph">
+                  <wp:posOffset>1814830</wp:posOffset>
+                </wp:positionV>
+                <wp:extent cx="723900" cy="371475"/>
+                <wp:effectExtent l="38100" t="0" r="133350" b="85725"/>
+                <wp:wrapNone/>
+                <wp:docPr id="36" name="Conector curvado 36"/>
+                <wp:cNvGraphicFramePr/>
+                <a:graphic xmlns:a="http://schemas.openxmlformats.org/drawingml/2006/main">
+                  <a:graphicData uri="http://schemas.microsoft.com/office/word/2010/wordprocessingShape">
+                    <wps:wsp>
+                      <wps:cNvCnPr/>
+                      <wps:spPr>
+                        <a:xfrm flipH="1">
+                          <a:off x="0" y="0"/>
+                          <a:ext cx="723900" cy="371475"/>
+                        </a:xfrm>
+                        <a:prstGeom prst="curvedConnector3">
+                          <a:avLst>
+                            <a:gd name="adj1" fmla="val -20270"/>
+                          </a:avLst>
+                        </a:prstGeom>
+                        <a:ln w="19050">
+                          <a:solidFill>
+                            <a:srgbClr val="FF0000"/>
+                          </a:solidFill>
+                          <a:tailEnd type="triangle"/>
+                        </a:ln>
+                      </wps:spPr>
+                      <wps:style>
+                        <a:lnRef idx="1">
+                          <a:schemeClr val="accent1"/>
+                        </a:lnRef>
+                        <a:fillRef idx="0">
+                          <a:schemeClr val="accent1"/>
+                        </a:fillRef>
+                        <a:effectRef idx="0">
+                          <a:schemeClr val="accent1"/>
+                        </a:effectRef>
+                        <a:fontRef idx="minor">
+                          <a:schemeClr val="tx1"/>
+                        </a:fontRef>
+                      </wps:style>
+                      <wps:bodyPr/>
+                    </wps:wsp>
+                  </a:graphicData>
+                </a:graphic>
+                <wp14:sizeRelH relativeFrom="margin">
+                  <wp14:pctWidth>0</wp14:pctWidth>
+                </wp14:sizeRelH>
+                <wp14:sizeRelV relativeFrom="margin">
+                  <wp14:pctHeight>0</wp14:pctHeight>
+                </wp14:sizeRelV>
+              </wp:anchor>
+            </w:drawing>
+          </mc:Choice>
+          <mc:Fallback>
+            <w:pict>
+              <v:shapetype w14:anchorId="3D7EFC06" id="_x0000_t38" coordsize="21600,21600" o:spt="38" o:oned="t" path="m,c@0,0@1,5400@1,10800@1,16200@2,21600,21600,21600e" filled="f">
+                <v:formulas>
+                  <v:f eqn="mid #0 0"/>
+                  <v:f eqn="val #0"/>
+                  <v:f eqn="mid #0 21600"/>
+                </v:formulas>
+                <v:path arrowok="t" fillok="f" o:connecttype="none"/>
+                <v:handles>
+                  <v:h position="#0,center"/>
+                </v:handles>
+                <o:lock v:ext="edit" shapetype="t"/>
+              </v:shapetype>
+              <v:shape id="Conector curvado 36" o:spid="_x0000_s1026" type="#_x0000_t38" style="position:absolute;margin-left:198.45pt;margin-top:142.9pt;width:57pt;height:29.25pt;flip:x;z-index:251956224;visibility:visible;mso-wrap-style:square;mso-width-percent:0;mso-height-percent:0;mso-wrap-distance-left:9pt;mso-wrap-distance-top:0;mso-wrap-distance-right:9pt;mso-wrap-distance-bottom:0;mso-position-horizontal:absolute;mso-position-horizontal-relative:text;mso-position-vertical:absolute;mso-position-vertical-relative:text;mso-width-percent:0;mso-height-percent:0;mso-width-relative:margin;mso-height-relative:margin" o:gfxdata="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" adj="-4378" strokecolor="red" strokeweight="1.5pt">
+                <v:stroke endarrow="block" joinstyle="miter"/>
+              </v:shape>
+            </w:pict>
+          </mc:Fallback>
+        </mc:AlternateContent>
+      </w:r>
+      <w:r>
+        <w:rPr>
+          <w:rFonts w:ascii="Arial" w:eastAsia="Calibri" w:hAnsi="Arial" w:cs="Arial"/>
+          <w:noProof/>
+          <w:sz w:val="24"/>
+          <w:szCs w:val="24"/>
+          <w:lang w:val="es-MX" w:eastAsia="es-MX"/>
         </w:rPr>
         <mc:AlternateContent>
           <mc:Choice Requires="wps">
@@ -5651,16 +5827,7 @@
           <w:sz w:val="24"/>
           <w:szCs w:val="24"/>
         </w:rPr>
-        <w:t xml:space="preserve">al menú </w:t>
-      </w:r>
-      <w:r>
-        <w:rPr>
-          <w:rFonts w:ascii="Arial" w:eastAsia="Calibri" w:hAnsi="Arial" w:cs="Arial"/>
-          <w:sz w:val="24"/>
-          <w:szCs w:val="24"/>
-        </w:rPr>
-        <w:lastRenderedPageBreak/>
-        <w:t>pulse sobre el botón “Dar acceso”</w:t>
+        <w:t>al menú pulse sobre el botón “Dar acceso”</w:t>
       </w:r>
       <w:r>
         <w:rPr>
@@ -5672,7 +5839,7 @@
       <w:r>
         <w:rPr>
           <w:noProof/>
-          <w:lang w:val="en-US"/>
+          <w:lang w:val="es-MX" w:eastAsia="es-MX"/>
         </w:rPr>
         <w:drawing>
           <wp:inline distT="0" distB="0" distL="0" distR="0" wp14:anchorId="69D4E998" wp14:editId="0D98F87F">
@@ -5754,7 +5921,7 @@
           <w:noProof/>
           <w:sz w:val="24"/>
           <w:szCs w:val="24"/>
-          <w:lang w:val="en-US"/>
+          <w:lang w:val="es-MX" w:eastAsia="es-MX"/>
         </w:rPr>
         <mc:AlternateContent>
           <mc:Choice Requires="wps">
@@ -5835,7 +6002,7 @@
       <w:r>
         <w:rPr>
           <w:noProof/>
-          <w:lang w:val="en-US"/>
+          <w:lang w:val="es-MX" w:eastAsia="es-MX"/>
         </w:rPr>
         <w:drawing>
           <wp:inline distT="0" distB="0" distL="0" distR="0" wp14:anchorId="0AA5DFFB" wp14:editId="5DD5B8F6">
@@ -5886,14 +6053,45 @@
     </w:p>
     <w:p>
       <w:pPr>
+        <w:rPr>
+          <w:rFonts w:ascii="Arial" w:eastAsia="Calibri" w:hAnsi="Arial" w:cs="Arial"/>
+          <w:b/>
+          <w:sz w:val="24"/>
+          <w:szCs w:val="24"/>
+        </w:rPr>
+      </w:pPr>
+    </w:p>
+    <w:p>
+      <w:pPr>
+        <w:rPr>
+          <w:rFonts w:ascii="Arial" w:eastAsia="Calibri" w:hAnsi="Arial" w:cs="Arial"/>
+          <w:b/>
+          <w:sz w:val="24"/>
+          <w:szCs w:val="24"/>
+        </w:rPr>
+      </w:pPr>
+    </w:p>
+    <w:p>
+      <w:pPr>
+        <w:rPr>
+          <w:rFonts w:ascii="Arial" w:eastAsia="Calibri" w:hAnsi="Arial" w:cs="Arial"/>
+          <w:b/>
+          <w:sz w:val="24"/>
+          <w:szCs w:val="24"/>
+        </w:rPr>
+      </w:pPr>
+    </w:p>
+    <w:p>
+      <w:pPr>
         <w:pStyle w:val="Ttulo1"/>
         <w:jc w:val="center"/>
       </w:pPr>
-      <w:bookmarkStart w:id="15" w:name="_Toc146119201"/>
-      <w:r>
+      <w:bookmarkStart w:id="16" w:name="_Toc148084362"/>
+      <w:r>
+        <w:lastRenderedPageBreak/>
         <w:t>Administrar Permisos</w:t>
       </w:r>
-      <w:bookmarkEnd w:id="15"/>
+      <w:bookmarkEnd w:id="16"/>
       <w:r>
         <w:t xml:space="preserve">  </w:t>
       </w:r>
@@ -5966,22 +6164,21 @@
           <w:noProof/>
           <w:sz w:val="24"/>
           <w:szCs w:val="24"/>
-          <w:lang w:val="en-US"/>
-        </w:rPr>
-        <w:lastRenderedPageBreak/>
+          <w:lang w:val="es-MX" w:eastAsia="es-MX"/>
+        </w:rPr>
         <mc:AlternateContent>
           <mc:Choice Requires="wps">
             <w:drawing>
-              <wp:anchor distT="0" distB="0" distL="114300" distR="114300" simplePos="0" relativeHeight="251949056" behindDoc="0" locked="0" layoutInCell="1" allowOverlap="1" wp14:anchorId="3BF84E95" wp14:editId="31459636">
+              <wp:anchor distT="0" distB="0" distL="114300" distR="114300" simplePos="0" relativeHeight="251949056" behindDoc="0" locked="0" layoutInCell="1" allowOverlap="1" wp14:anchorId="3BF84E95" wp14:editId="018CFEE7">
                 <wp:simplePos x="0" y="0"/>
                 <wp:positionH relativeFrom="margin">
-                  <wp:posOffset>2380615</wp:posOffset>
+                  <wp:posOffset>2358390</wp:posOffset>
                 </wp:positionH>
                 <wp:positionV relativeFrom="paragraph">
-                  <wp:posOffset>1090386</wp:posOffset>
+                  <wp:posOffset>1085850</wp:posOffset>
                 </wp:positionV>
-                <wp:extent cx="237066" cy="206828"/>
-                <wp:effectExtent l="19050" t="19050" r="10795" b="22225"/>
+                <wp:extent cx="189230" cy="168275"/>
+                <wp:effectExtent l="19050" t="19050" r="20320" b="22225"/>
                 <wp:wrapNone/>
                 <wp:docPr id="20" name="Rectángulo 20"/>
                 <wp:cNvGraphicFramePr/>
@@ -5992,7 +6189,7 @@
                       <wps:spPr>
                         <a:xfrm>
                           <a:off x="0" y="0"/>
-                          <a:ext cx="237066" cy="206828"/>
+                          <a:ext cx="189230" cy="168275"/>
                         </a:xfrm>
                         <a:prstGeom prst="rect">
                           <a:avLst/>
@@ -6036,9 +6233,9 @@
               </wp:anchor>
             </w:drawing>
           </mc:Choice>
-          <mc:Fallback xmlns:cx1="http://schemas.microsoft.com/office/drawing/2015/9/8/chartex">
+          <mc:Fallback>
             <w:pict>
-              <v:rect w14:anchorId="3E1A2BAE" id="Rectángulo 20" o:spid="_x0000_s1026" style="position:absolute;margin-left:187.45pt;margin-top:85.85pt;width:18.65pt;height:16.3pt;z-index:251949056;visibility:visible;mso-wrap-style:square;mso-width-percent:0;mso-height-percent:0;mso-wrap-distance-left:9pt;mso-wrap-distance-top:0;mso-wrap-distance-right:9pt;mso-wrap-distance-bottom:0;mso-position-horizontal:absolute;mso-position-horizontal-relative:margin;mso-position-vertical:absolute;mso-position-vertical-relative:text;mso-width-percent:0;mso-height-percent:0;mso-width-relative:margin;mso-height-relative:margin;v-text-anchor:middle" o:gfxdata="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" filled="f" strokecolor="red" strokeweight="2.25pt">
+              <v:rect w14:anchorId="4B532142" id="Rectángulo 20" o:spid="_x0000_s1026" style="position:absolute;margin-left:185.7pt;margin-top:85.5pt;width:14.9pt;height:13.25pt;z-index:251949056;visibility:visible;mso-wrap-style:square;mso-width-percent:0;mso-height-percent:0;mso-wrap-distance-left:9pt;mso-wrap-distance-top:0;mso-wrap-distance-right:9pt;mso-wrap-distance-bottom:0;mso-position-horizontal:absolute;mso-position-horizontal-relative:margin;mso-position-vertical:absolute;mso-position-vertical-relative:text;mso-width-percent:0;mso-height-percent:0;mso-width-relative:margin;mso-height-relative:margin;v-text-anchor:middle" o:gfxdata="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" filled="f" strokecolor="red" strokeweight="2.25pt">
                 <w10:wrap anchorx="margin"/>
               </v:rect>
             </w:pict>
@@ -6048,12 +6245,12 @@
       <w:r>
         <w:rPr>
           <w:noProof/>
-          <w:lang w:val="en-US"/>
+          <w:lang w:val="es-MX" w:eastAsia="es-MX"/>
         </w:rPr>
         <w:drawing>
-          <wp:inline distT="0" distB="0" distL="0" distR="0" wp14:anchorId="0351006C" wp14:editId="77900574">
-            <wp:extent cx="5612130" cy="2630805"/>
-            <wp:effectExtent l="152400" t="152400" r="369570" b="360045"/>
+          <wp:inline distT="0" distB="0" distL="0" distR="0" wp14:anchorId="0351006C" wp14:editId="10C8E91F">
+            <wp:extent cx="5486400" cy="2571866"/>
+            <wp:effectExtent l="152400" t="152400" r="361950" b="361950"/>
             <wp:docPr id="8" name="Imagen 8"/>
             <wp:cNvGraphicFramePr>
               <a:graphicFrameLocks xmlns:a="http://schemas.openxmlformats.org/drawingml/2006/main" noChangeAspect="1"/>
@@ -6074,7 +6271,7 @@
                   <pic:spPr>
                     <a:xfrm>
                       <a:off x="0" y="0"/>
-                      <a:ext cx="5612130" cy="2630805"/>
+                      <a:ext cx="5487697" cy="2572474"/>
                     </a:xfrm>
                     <a:prstGeom prst="rect">
                       <a:avLst/>
@@ -6137,18 +6334,93 @@
           <w:noProof/>
           <w:sz w:val="24"/>
           <w:szCs w:val="24"/>
-          <w:lang w:val="en-US"/>
+          <w:lang w:val="es-MX" w:eastAsia="es-MX"/>
         </w:rPr>
         <mc:AlternateContent>
           <mc:Choice Requires="wps">
             <w:drawing>
-              <wp:anchor distT="0" distB="0" distL="114300" distR="114300" simplePos="0" relativeHeight="251951104" behindDoc="0" locked="0" layoutInCell="1" allowOverlap="1" wp14:anchorId="5B93CABF" wp14:editId="2744C2D3">
+              <wp:anchor distT="0" distB="0" distL="114300" distR="114300" simplePos="0" relativeHeight="251954176" behindDoc="0" locked="0" layoutInCell="1" allowOverlap="1" wp14:anchorId="3CAC2A01" wp14:editId="4B1DA45D">
+                <wp:simplePos x="0" y="0"/>
+                <wp:positionH relativeFrom="column">
+                  <wp:posOffset>2642870</wp:posOffset>
+                </wp:positionH>
+                <wp:positionV relativeFrom="paragraph">
+                  <wp:posOffset>1308735</wp:posOffset>
+                </wp:positionV>
+                <wp:extent cx="704850" cy="266700"/>
+                <wp:effectExtent l="38100" t="0" r="152400" b="95250"/>
+                <wp:wrapNone/>
+                <wp:docPr id="21" name="Conector curvado 21"/>
+                <wp:cNvGraphicFramePr/>
+                <a:graphic xmlns:a="http://schemas.openxmlformats.org/drawingml/2006/main">
+                  <a:graphicData uri="http://schemas.microsoft.com/office/word/2010/wordprocessingShape">
+                    <wps:wsp>
+                      <wps:cNvCnPr/>
+                      <wps:spPr>
+                        <a:xfrm flipH="1">
+                          <a:off x="0" y="0"/>
+                          <a:ext cx="704850" cy="266700"/>
+                        </a:xfrm>
+                        <a:prstGeom prst="curvedConnector3">
+                          <a:avLst>
+                            <a:gd name="adj1" fmla="val -20270"/>
+                          </a:avLst>
+                        </a:prstGeom>
+                        <a:ln w="19050">
+                          <a:solidFill>
+                            <a:srgbClr val="FF0000"/>
+                          </a:solidFill>
+                          <a:tailEnd type="triangle"/>
+                        </a:ln>
+                      </wps:spPr>
+                      <wps:style>
+                        <a:lnRef idx="1">
+                          <a:schemeClr val="accent1"/>
+                        </a:lnRef>
+                        <a:fillRef idx="0">
+                          <a:schemeClr val="accent1"/>
+                        </a:fillRef>
+                        <a:effectRef idx="0">
+                          <a:schemeClr val="accent1"/>
+                        </a:effectRef>
+                        <a:fontRef idx="minor">
+                          <a:schemeClr val="tx1"/>
+                        </a:fontRef>
+                      </wps:style>
+                      <wps:bodyPr/>
+                    </wps:wsp>
+                  </a:graphicData>
+                </a:graphic>
+              </wp:anchor>
+            </w:drawing>
+          </mc:Choice>
+          <mc:Fallback>
+            <w:pict>
+              <v:shape w14:anchorId="744CD7A0" id="Conector curvado 21" o:spid="_x0000_s1026" type="#_x0000_t38" style="position:absolute;margin-left:208.1pt;margin-top:103.05pt;width:55.5pt;height:21pt;flip:x;z-index:251954176;visibility:visible;mso-wrap-style:square;mso-wrap-distance-left:9pt;mso-wrap-distance-top:0;mso-wrap-distance-right:9pt;mso-wrap-distance-bottom:0;mso-position-horizontal:absolute;mso-position-horizontal-relative:text;mso-position-vertical:absolute;mso-position-vertical-relative:text" o:gfxdata="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" adj="-4378" strokecolor="red" strokeweight="1.5pt">
+                <v:stroke endarrow="block" joinstyle="miter"/>
+              </v:shape>
+            </w:pict>
+          </mc:Fallback>
+        </mc:AlternateContent>
+      </w:r>
+      <w:r>
+        <w:rPr>
+          <w:rFonts w:ascii="Arial" w:eastAsia="Calibri" w:hAnsi="Arial" w:cs="Arial"/>
+          <w:noProof/>
+          <w:sz w:val="24"/>
+          <w:szCs w:val="24"/>
+          <w:lang w:val="es-MX" w:eastAsia="es-MX"/>
+        </w:rPr>
+        <mc:AlternateContent>
+          <mc:Choice Requires="wps">
+            <w:drawing>
+              <wp:anchor distT="0" distB="0" distL="114300" distR="114300" simplePos="0" relativeHeight="251951104" behindDoc="0" locked="0" layoutInCell="1" allowOverlap="1" wp14:anchorId="5B93CABF" wp14:editId="0C491780">
                 <wp:simplePos x="0" y="0"/>
                 <wp:positionH relativeFrom="margin">
-                  <wp:posOffset>3209290</wp:posOffset>
+                  <wp:posOffset>3114040</wp:posOffset>
                 </wp:positionH>
                 <wp:positionV relativeFrom="paragraph">
-                  <wp:posOffset>1099185</wp:posOffset>
+                  <wp:posOffset>1089660</wp:posOffset>
                 </wp:positionV>
                 <wp:extent cx="237066" cy="206828"/>
                 <wp:effectExtent l="19050" t="19050" r="10795" b="22225"/>
@@ -6206,9 +6478,9 @@
               </wp:anchor>
             </w:drawing>
           </mc:Choice>
-          <mc:Fallback xmlns:cx1="http://schemas.microsoft.com/office/drawing/2015/9/8/chartex">
+          <mc:Fallback>
             <w:pict>
-              <v:rect w14:anchorId="5424FB20" id="Rectángulo 26" o:spid="_x0000_s1026" style="position:absolute;margin-left:252.7pt;margin-top:86.55pt;width:18.65pt;height:16.3pt;z-index:251951104;visibility:visible;mso-wrap-style:square;mso-width-percent:0;mso-height-percent:0;mso-wrap-distance-left:9pt;mso-wrap-distance-top:0;mso-wrap-distance-right:9pt;mso-wrap-distance-bottom:0;mso-position-horizontal:absolute;mso-position-horizontal-relative:margin;mso-position-vertical:absolute;mso-position-vertical-relative:text;mso-width-percent:0;mso-height-percent:0;mso-width-relative:margin;mso-height-relative:margin;v-text-anchor:middle" o:gfxdata="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" filled="f" strokecolor="red" strokeweight="2.25pt">
+              <v:rect w14:anchorId="1913FB57" id="Rectángulo 26" o:spid="_x0000_s1026" style="position:absolute;margin-left:245.2pt;margin-top:85.8pt;width:18.65pt;height:16.3pt;z-index:251951104;visibility:visible;mso-wrap-style:square;mso-width-percent:0;mso-height-percent:0;mso-wrap-distance-left:9pt;mso-wrap-distance-top:0;mso-wrap-distance-right:9pt;mso-wrap-distance-bottom:0;mso-position-horizontal:absolute;mso-position-horizontal-relative:margin;mso-position-vertical:absolute;mso-position-vertical-relative:text;mso-width-percent:0;mso-height-percent:0;mso-width-relative:margin;mso-height-relative:margin;v-text-anchor:middle" o:gfxdata="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" filled="f" strokecolor="red" strokeweight="2.25pt">
                 <w10:wrap anchorx="margin"/>
               </v:rect>
             </w:pict>
@@ -6222,12 +6494,12 @@
           <w:noProof/>
           <w:sz w:val="24"/>
           <w:szCs w:val="24"/>
-          <w:lang w:val="en-US"/>
+          <w:lang w:val="es-MX" w:eastAsia="es-MX"/>
         </w:rPr>
         <w:drawing>
-          <wp:inline distT="0" distB="0" distL="0" distR="0" wp14:anchorId="001B16C8" wp14:editId="24DA4D51">
-            <wp:extent cx="5612130" cy="3148330"/>
-            <wp:effectExtent l="152400" t="152400" r="369570" b="356870"/>
+          <wp:inline distT="0" distB="0" distL="0" distR="0" wp14:anchorId="001B16C8" wp14:editId="10FC7255">
+            <wp:extent cx="5419725" cy="3040393"/>
+            <wp:effectExtent l="152400" t="152400" r="352425" b="369570"/>
             <wp:docPr id="25" name="Imagen 25"/>
             <wp:cNvGraphicFramePr>
               <a:graphicFrameLocks xmlns:a="http://schemas.openxmlformats.org/drawingml/2006/main" noChangeAspect="1"/>
@@ -6248,7 +6520,7 @@
                   <pic:spPr>
                     <a:xfrm>
                       <a:off x="0" y="0"/>
-                      <a:ext cx="5612130" cy="3148330"/>
+                      <a:ext cx="5438496" cy="3050923"/>
                     </a:xfrm>
                     <a:prstGeom prst="rect">
                       <a:avLst/>
@@ -6286,6 +6558,7 @@
           <w:sz w:val="24"/>
           <w:szCs w:val="24"/>
         </w:rPr>
+        <w:lastRenderedPageBreak/>
         <w:t>Para quitar el acceso al permiso pulse sobre el botón “</w:t>
       </w:r>
       <w:r>
@@ -6304,8 +6577,6 @@
         </w:rPr>
         <w:t>”</w:t>
       </w:r>
-      <w:bookmarkStart w:id="16" w:name="_GoBack"/>
-      <w:bookmarkEnd w:id="16"/>
     </w:p>
     <w:p>
       <w:pPr>
@@ -6316,25 +6587,14 @@
           <w:szCs w:val="24"/>
         </w:rPr>
       </w:pPr>
-    </w:p>
-    <w:p>
-      <w:pPr>
-        <w:rPr>
-          <w:rFonts w:ascii="Arial" w:eastAsia="Calibri" w:hAnsi="Arial" w:cs="Arial"/>
-          <w:b/>
-          <w:sz w:val="24"/>
-          <w:szCs w:val="24"/>
-        </w:rPr>
-      </w:pPr>
       <w:r>
         <w:rPr>
           <w:rFonts w:ascii="Arial" w:eastAsia="Calibri" w:hAnsi="Arial" w:cs="Arial"/>
           <w:noProof/>
           <w:sz w:val="24"/>
           <w:szCs w:val="24"/>
-          <w:lang w:val="en-US"/>
-        </w:rPr>
-        <w:lastRenderedPageBreak/>
+          <w:lang w:val="es-MX" w:eastAsia="es-MX"/>
+        </w:rPr>
         <mc:AlternateContent>
           <mc:Choice Requires="wps">
             <w:drawing>
@@ -6402,7 +6662,7 @@
               </wp:anchor>
             </w:drawing>
           </mc:Choice>
-          <mc:Fallback xmlns:cx1="http://schemas.microsoft.com/office/drawing/2015/9/8/chartex">
+          <mc:Fallback>
             <w:pict>
               <v:rect w14:anchorId="0C0A90BF" id="Rectángulo 33" o:spid="_x0000_s1026" style="position:absolute;margin-left:192.8pt;margin-top:100.95pt;width:18.65pt;height:16.3pt;z-index:251953152;visibility:visible;mso-wrap-style:square;mso-width-percent:0;mso-height-percent:0;mso-wrap-distance-left:9pt;mso-wrap-distance-top:0;mso-wrap-distance-right:9pt;mso-wrap-distance-bottom:0;mso-position-horizontal:absolute;mso-position-horizontal-relative:margin;mso-position-vertical:absolute;mso-position-vertical-relative:text;mso-width-percent:0;mso-height-percent:0;mso-width-relative:margin;mso-height-relative:margin;v-text-anchor:middle" o:gfxdata="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" filled="f" strokecolor="red" strokeweight="2.25pt">
                 <w10:wrap anchorx="margin"/>
@@ -6418,7 +6678,7 @@
           <w:noProof/>
           <w:sz w:val="24"/>
           <w:szCs w:val="24"/>
-          <w:lang w:val="en-US"/>
+          <w:lang w:val="es-MX" w:eastAsia="es-MX"/>
         </w:rPr>
         <w:drawing>
           <wp:inline distT="0" distB="0" distL="0" distR="0" wp14:anchorId="570E0654" wp14:editId="5F878D0B">
@@ -6481,7 +6741,7 @@
 </file>
 
 <file path=word/endnotes.xml><?xml version="1.0" encoding="utf-8"?>
-<w:endnotes xmlns:wpc="http://schemas.microsoft.com/office/word/2010/wordprocessingCanvas" xmlns:cx="http://schemas.microsoft.com/office/drawing/2014/chartex" xmlns:mc="http://schemas.openxmlformats.org/markup-compatibility/2006" xmlns:o="urn:schemas-microsoft-com:office:office" xmlns:r="http://schemas.openxmlformats.org/officeDocument/2006/relationships" xmlns:m="http://schemas.openxmlformats.org/officeDocument/2006/math" xmlns:v="urn:schemas-microsoft-com:vml" xmlns:wp14="http://schemas.microsoft.com/office/word/2010/wordprocessingDrawing" xmlns:wp="http://schemas.openxmlformats.org/drawingml/2006/wordprocessingDrawing" xmlns:w10="urn:schemas-microsoft-com:office:word" xmlns:w="http://schemas.openxmlformats.org/wordprocessingml/2006/main" xmlns:w14="http://schemas.microsoft.com/office/word/2010/wordml" xmlns:w15="http://schemas.microsoft.com/office/word/2012/wordml" xmlns:w16se="http://schemas.microsoft.com/office/word/2015/wordml/symex" xmlns:wpg="http://schemas.microsoft.com/office/word/2010/wordprocessingGroup" xmlns:wpi="http://schemas.microsoft.com/office/word/2010/wordprocessingInk" xmlns:wne="http://schemas.microsoft.com/office/word/2006/wordml" xmlns:wps="http://schemas.microsoft.com/office/word/2010/wordprocessingShape" mc:Ignorable="w14 w15 w16se wp14">
+<w:endnotes xmlns:wpc="http://schemas.microsoft.com/office/word/2010/wordprocessingCanvas" xmlns:cx="http://schemas.microsoft.com/office/drawing/2014/chartex" xmlns:cx1="http://schemas.microsoft.com/office/drawing/2015/9/8/chartex" xmlns:mc="http://schemas.openxmlformats.org/markup-compatibility/2006" xmlns:o="urn:schemas-microsoft-com:office:office" xmlns:r="http://schemas.openxmlformats.org/officeDocument/2006/relationships" xmlns:m="http://schemas.openxmlformats.org/officeDocument/2006/math" xmlns:v="urn:schemas-microsoft-com:vml" xmlns:wp14="http://schemas.microsoft.com/office/word/2010/wordprocessingDrawing" xmlns:wp="http://schemas.openxmlformats.org/drawingml/2006/wordprocessingDrawing" xmlns:w10="urn:schemas-microsoft-com:office:word" xmlns:w="http://schemas.openxmlformats.org/wordprocessingml/2006/main" xmlns:w14="http://schemas.microsoft.com/office/word/2010/wordml" xmlns:w15="http://schemas.microsoft.com/office/word/2012/wordml" xmlns:w16se="http://schemas.microsoft.com/office/word/2015/wordml/symex" xmlns:wpg="http://schemas.microsoft.com/office/word/2010/wordprocessingGroup" xmlns:wpi="http://schemas.microsoft.com/office/word/2010/wordprocessingInk" xmlns:wne="http://schemas.microsoft.com/office/word/2006/wordml" xmlns:wps="http://schemas.microsoft.com/office/word/2010/wordprocessingShape" mc:Ignorable="w14 w15 w16se wp14">
   <w:endnote w:type="separator" w:id="-1">
     <w:p>
       <w:pPr>
@@ -6506,7 +6766,7 @@
 </file>
 
 <file path=word/footer1.xml><?xml version="1.0" encoding="utf-8"?>
-<w:ftr xmlns:wpc="http://schemas.microsoft.com/office/word/2010/wordprocessingCanvas" xmlns:cx="http://schemas.microsoft.com/office/drawing/2014/chartex" xmlns:mc="http://schemas.openxmlformats.org/markup-compatibility/2006" xmlns:o="urn:schemas-microsoft-com:office:office" xmlns:r="http://schemas.openxmlformats.org/officeDocument/2006/relationships" xmlns:m="http://schemas.openxmlformats.org/officeDocument/2006/math" xmlns:v="urn:schemas-microsoft-com:vml" xmlns:wp14="http://schemas.microsoft.com/office/word/2010/wordprocessingDrawing" xmlns:wp="http://schemas.openxmlformats.org/drawingml/2006/wordprocessingDrawing" xmlns:w10="urn:schemas-microsoft-com:office:word" xmlns:w="http://schemas.openxmlformats.org/wordprocessingml/2006/main" xmlns:w14="http://schemas.microsoft.com/office/word/2010/wordml" xmlns:w15="http://schemas.microsoft.com/office/word/2012/wordml" xmlns:w16se="http://schemas.microsoft.com/office/word/2015/wordml/symex" xmlns:wpg="http://schemas.microsoft.com/office/word/2010/wordprocessingGroup" xmlns:wpi="http://schemas.microsoft.com/office/word/2010/wordprocessingInk" xmlns:wne="http://schemas.microsoft.com/office/word/2006/wordml" xmlns:wps="http://schemas.microsoft.com/office/word/2010/wordprocessingShape" mc:Ignorable="w14 w15 w16se wp14">
+<w:ftr xmlns:wpc="http://schemas.microsoft.com/office/word/2010/wordprocessingCanvas" xmlns:cx="http://schemas.microsoft.com/office/drawing/2014/chartex" xmlns:cx1="http://schemas.microsoft.com/office/drawing/2015/9/8/chartex" xmlns:mc="http://schemas.openxmlformats.org/markup-compatibility/2006" xmlns:o="urn:schemas-microsoft-com:office:office" xmlns:r="http://schemas.openxmlformats.org/officeDocument/2006/relationships" xmlns:m="http://schemas.openxmlformats.org/officeDocument/2006/math" xmlns:v="urn:schemas-microsoft-com:vml" xmlns:wp14="http://schemas.microsoft.com/office/word/2010/wordprocessingDrawing" xmlns:wp="http://schemas.openxmlformats.org/drawingml/2006/wordprocessingDrawing" xmlns:w10="urn:schemas-microsoft-com:office:word" xmlns:w="http://schemas.openxmlformats.org/wordprocessingml/2006/main" xmlns:w14="http://schemas.microsoft.com/office/word/2010/wordml" xmlns:w15="http://schemas.microsoft.com/office/word/2012/wordml" xmlns:w16se="http://schemas.microsoft.com/office/word/2015/wordml/symex" xmlns:wpg="http://schemas.microsoft.com/office/word/2010/wordprocessingGroup" xmlns:wpi="http://schemas.microsoft.com/office/word/2010/wordprocessingInk" xmlns:wne="http://schemas.microsoft.com/office/word/2006/wordml" xmlns:wps="http://schemas.microsoft.com/office/word/2010/wordprocessingShape" mc:Ignorable="w14 w15 w16se wp14">
   <w:sdt>
     <w:sdtPr>
       <w:rPr>
@@ -6549,7 +6809,7 @@
                 <w:b/>
                 <w:noProof/>
                 <w:color w:val="FFFFFF" w:themeColor="background1"/>
-                <w:lang w:val="en-US"/>
+                <w:lang w:val="es-MX" w:eastAsia="es-MX"/>
               </w:rPr>
               <mc:AlternateContent>
                 <mc:Choice Requires="wps">
@@ -6607,7 +6867,7 @@
                     </wp:anchor>
                   </w:drawing>
                 </mc:Choice>
-                <mc:Fallback xmlns:cx1="http://schemas.microsoft.com/office/drawing/2015/9/8/chartex">
+                <mc:Fallback>
                   <w:pict>
                     <v:line w14:anchorId="42D5C661" id="Conector recto 13" o:spid="_x0000_s1026" style="position:absolute;z-index:251662336;visibility:visible;mso-wrap-style:square;mso-width-percent:0;mso-height-percent:0;mso-wrap-distance-left:9pt;mso-wrap-distance-top:0;mso-wrap-distance-right:9pt;mso-wrap-distance-bottom:0;mso-position-horizontal:absolute;mso-position-horizontal-relative:text;mso-position-vertical:absolute;mso-position-vertical-relative:text;mso-width-percent:0;mso-height-percent:0;mso-width-relative:margin;mso-height-relative:margin" from="-17.55pt,-3pt" to="446.7pt,-2.25pt" o:gfxdata="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" strokecolor="#a5a5a5 [3206]" strokeweight="1.5pt">
                       <v:stroke joinstyle="miter"/>
@@ -6621,7 +6881,7 @@
                 <w:b/>
                 <w:noProof/>
                 <w:color w:val="FFFFFF" w:themeColor="background1"/>
-                <w:lang w:val="en-US"/>
+                <w:lang w:val="es-MX" w:eastAsia="es-MX"/>
               </w:rPr>
               <mc:AlternateContent>
                 <mc:Choice Requires="wps">
@@ -6718,7 +6978,7 @@
                     </wp:anchor>
                   </w:drawing>
                 </mc:Choice>
-                <mc:Fallback xmlns:cx1="http://schemas.microsoft.com/office/drawing/2015/9/8/chartex">
+                <mc:Fallback>
                   <w:pict>
                     <v:rect w14:anchorId="2CD8D370" id="Rectángulo 11" o:spid="_x0000_s1026" style="position:absolute;margin-left:280.3pt;margin-top:-3.3pt;width:167.65pt;height:22.4pt;z-index:-251658241;visibility:visible;mso-wrap-style:square;mso-width-percent:0;mso-wrap-distance-left:9pt;mso-wrap-distance-top:0;mso-wrap-distance-right:9pt;mso-wrap-distance-bottom:0;mso-position-horizontal:absolute;mso-position-horizontal-relative:text;mso-position-vertical:absolute;mso-position-vertical-relative:text;mso-width-percent:0;mso-width-relative:margin;v-text-anchor:middle" o:gfxdata="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" fillcolor="#002060" stroked="f" strokeweight="1pt">
                       <v:fill color2="#002060" o:opacity2="15728f" rotate="t" angle="90" colors="0 #002060;34734f #002060;40632f #002060;45815f #072766;46531f #002060;60293f #002060;1 #002060" focus="100%" type="gradient"/>
@@ -6849,7 +7109,7 @@
 </file>
 
 <file path=word/footnotes.xml><?xml version="1.0" encoding="utf-8"?>
-<w:footnotes xmlns:wpc="http://schemas.microsoft.com/office/word/2010/wordprocessingCanvas" xmlns:cx="http://schemas.microsoft.com/office/drawing/2014/chartex" xmlns:mc="http://schemas.openxmlformats.org/markup-compatibility/2006" xmlns:o="urn:schemas-microsoft-com:office:office" xmlns:r="http://schemas.openxmlformats.org/officeDocument/2006/relationships" xmlns:m="http://schemas.openxmlformats.org/officeDocument/2006/math" xmlns:v="urn:schemas-microsoft-com:vml" xmlns:wp14="http://schemas.microsoft.com/office/word/2010/wordprocessingDrawing" xmlns:wp="http://schemas.openxmlformats.org/drawingml/2006/wordprocessingDrawing" xmlns:w10="urn:schemas-microsoft-com:office:word" xmlns:w="http://schemas.openxmlformats.org/wordprocessingml/2006/main" xmlns:w14="http://schemas.microsoft.com/office/word/2010/wordml" xmlns:w15="http://schemas.microsoft.com/office/word/2012/wordml" xmlns:w16se="http://schemas.microsoft.com/office/word/2015/wordml/symex" xmlns:wpg="http://schemas.microsoft.com/office/word/2010/wordprocessingGroup" xmlns:wpi="http://schemas.microsoft.com/office/word/2010/wordprocessingInk" xmlns:wne="http://schemas.microsoft.com/office/word/2006/wordml" xmlns:wps="http://schemas.microsoft.com/office/word/2010/wordprocessingShape" mc:Ignorable="w14 w15 w16se wp14">
+<w:footnotes xmlns:wpc="http://schemas.microsoft.com/office/word/2010/wordprocessingCanvas" xmlns:cx="http://schemas.microsoft.com/office/drawing/2014/chartex" xmlns:cx1="http://schemas.microsoft.com/office/drawing/2015/9/8/chartex" xmlns:mc="http://schemas.openxmlformats.org/markup-compatibility/2006" xmlns:o="urn:schemas-microsoft-com:office:office" xmlns:r="http://schemas.openxmlformats.org/officeDocument/2006/relationships" xmlns:m="http://schemas.openxmlformats.org/officeDocument/2006/math" xmlns:v="urn:schemas-microsoft-com:vml" xmlns:wp14="http://schemas.microsoft.com/office/word/2010/wordprocessingDrawing" xmlns:wp="http://schemas.openxmlformats.org/drawingml/2006/wordprocessingDrawing" xmlns:w10="urn:schemas-microsoft-com:office:word" xmlns:w="http://schemas.openxmlformats.org/wordprocessingml/2006/main" xmlns:w14="http://schemas.microsoft.com/office/word/2010/wordml" xmlns:w15="http://schemas.microsoft.com/office/word/2012/wordml" xmlns:w16se="http://schemas.microsoft.com/office/word/2015/wordml/symex" xmlns:wpg="http://schemas.microsoft.com/office/word/2010/wordprocessingGroup" xmlns:wpi="http://schemas.microsoft.com/office/word/2010/wordprocessingInk" xmlns:wne="http://schemas.microsoft.com/office/word/2006/wordml" xmlns:wps="http://schemas.microsoft.com/office/word/2010/wordprocessingShape" mc:Ignorable="w14 w15 w16se wp14">
   <w:footnote w:type="separator" w:id="-1">
     <w:p>
       <w:pPr>
@@ -6874,7 +7134,7 @@
 </file>
 
 <file path=word/header1.xml><?xml version="1.0" encoding="utf-8"?>
-<w:hdr xmlns:wpc="http://schemas.microsoft.com/office/word/2010/wordprocessingCanvas" xmlns:cx="http://schemas.microsoft.com/office/drawing/2014/chartex" xmlns:mc="http://schemas.openxmlformats.org/markup-compatibility/2006" xmlns:o="urn:schemas-microsoft-com:office:office" xmlns:r="http://schemas.openxmlformats.org/officeDocument/2006/relationships" xmlns:m="http://schemas.openxmlformats.org/officeDocument/2006/math" xmlns:v="urn:schemas-microsoft-com:vml" xmlns:wp14="http://schemas.microsoft.com/office/word/2010/wordprocessingDrawing" xmlns:wp="http://schemas.openxmlformats.org/drawingml/2006/wordprocessingDrawing" xmlns:w10="urn:schemas-microsoft-com:office:word" xmlns:w="http://schemas.openxmlformats.org/wordprocessingml/2006/main" xmlns:w14="http://schemas.microsoft.com/office/word/2010/wordml" xmlns:w15="http://schemas.microsoft.com/office/word/2012/wordml" xmlns:w16se="http://schemas.microsoft.com/office/word/2015/wordml/symex" xmlns:wpg="http://schemas.microsoft.com/office/word/2010/wordprocessingGroup" xmlns:wpi="http://schemas.microsoft.com/office/word/2010/wordprocessingInk" xmlns:wne="http://schemas.microsoft.com/office/word/2006/wordml" xmlns:wps="http://schemas.microsoft.com/office/word/2010/wordprocessingShape" mc:Ignorable="w14 w15 w16se wp14">
+<w:hdr xmlns:wpc="http://schemas.microsoft.com/office/word/2010/wordprocessingCanvas" xmlns:cx="http://schemas.microsoft.com/office/drawing/2014/chartex" xmlns:cx1="http://schemas.microsoft.com/office/drawing/2015/9/8/chartex" xmlns:mc="http://schemas.openxmlformats.org/markup-compatibility/2006" xmlns:o="urn:schemas-microsoft-com:office:office" xmlns:r="http://schemas.openxmlformats.org/officeDocument/2006/relationships" xmlns:m="http://schemas.openxmlformats.org/officeDocument/2006/math" xmlns:v="urn:schemas-microsoft-com:vml" xmlns:wp14="http://schemas.microsoft.com/office/word/2010/wordprocessingDrawing" xmlns:wp="http://schemas.openxmlformats.org/drawingml/2006/wordprocessingDrawing" xmlns:w10="urn:schemas-microsoft-com:office:word" xmlns:w="http://schemas.openxmlformats.org/wordprocessingml/2006/main" xmlns:w14="http://schemas.microsoft.com/office/word/2010/wordml" xmlns:w15="http://schemas.microsoft.com/office/word/2012/wordml" xmlns:w16se="http://schemas.microsoft.com/office/word/2015/wordml/symex" xmlns:wpg="http://schemas.microsoft.com/office/word/2010/wordprocessingGroup" xmlns:wpi="http://schemas.microsoft.com/office/word/2010/wordprocessingInk" xmlns:wne="http://schemas.microsoft.com/office/word/2006/wordml" xmlns:wps="http://schemas.microsoft.com/office/word/2010/wordprocessingShape" mc:Ignorable="w14 w15 w16se wp14">
   <w:p>
     <w:pPr>
       <w:pStyle w:val="Encabezado"/>
@@ -6882,7 +7142,7 @@
     <w:r>
       <w:rPr>
         <w:noProof/>
-        <w:lang w:val="en-US"/>
+        <w:lang w:val="es-MX" w:eastAsia="es-MX"/>
       </w:rPr>
       <mc:AlternateContent>
         <mc:Choice Requires="wps">
@@ -7018,7 +7278,7 @@
             </wp:anchor>
           </w:drawing>
         </mc:Choice>
-        <mc:Fallback xmlns:cx1="http://schemas.microsoft.com/office/drawing/2015/9/8/chartex">
+        <mc:Fallback>
           <w:pict>
             <v:rect w14:anchorId="3FEC259C" id="Rectángulo 6" o:spid="_x0000_s1032" style="position:absolute;margin-left:329.95pt;margin-top:-1.4pt;width:149.5pt;height:24.45pt;z-index:251659264;visibility:visible;mso-wrap-style:square;mso-width-percent:0;mso-height-percent:0;mso-wrap-distance-left:9pt;mso-wrap-distance-top:0;mso-wrap-distance-right:9pt;mso-wrap-distance-bottom:0;mso-position-horizontal:absolute;mso-position-horizontal-relative:text;mso-position-vertical:absolute;mso-position-vertical-relative:text;mso-width-percent:0;mso-height-percent:0;mso-width-relative:margin;mso-height-relative:margin;v-text-anchor:middle" o:gfxdata="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" fillcolor="#002060" stroked="f" strokeweight="1pt">
               <v:textbox>
@@ -7091,7 +7351,7 @@
     <w:r>
       <w:rPr>
         <w:noProof/>
-        <w:lang w:val="en-US"/>
+        <w:lang w:val="es-MX" w:eastAsia="es-MX"/>
       </w:rPr>
       <w:drawing>
         <wp:anchor distT="0" distB="0" distL="114300" distR="114300" simplePos="0" relativeHeight="251663360" behindDoc="0" locked="0" layoutInCell="1" allowOverlap="1" wp14:anchorId="75E6E181" wp14:editId="6991DC71">
@@ -7161,7 +7421,7 @@
 </file>
 
 <file path=word/numbering.xml><?xml version="1.0" encoding="utf-8"?>
-<w:numbering xmlns:wpc="http://schemas.microsoft.com/office/word/2010/wordprocessingCanvas" xmlns:cx="http://schemas.microsoft.com/office/drawing/2014/chartex" xmlns:mc="http://schemas.openxmlformats.org/markup-compatibility/2006" xmlns:o="urn:schemas-microsoft-com:office:office" xmlns:r="http://schemas.openxmlformats.org/officeDocument/2006/relationships" xmlns:m="http://schemas.openxmlformats.org/officeDocument/2006/math" xmlns:v="urn:schemas-microsoft-com:vml" xmlns:wp14="http://schemas.microsoft.com/office/word/2010/wordprocessingDrawing" xmlns:wp="http://schemas.openxmlformats.org/drawingml/2006/wordprocessingDrawing" xmlns:w10="urn:schemas-microsoft-com:office:word" xmlns:w="http://schemas.openxmlformats.org/wordprocessingml/2006/main" xmlns:w14="http://schemas.microsoft.com/office/word/2010/wordml" xmlns:w15="http://schemas.microsoft.com/office/word/2012/wordml" xmlns:w16se="http://schemas.microsoft.com/office/word/2015/wordml/symex" xmlns:wpg="http://schemas.microsoft.com/office/word/2010/wordprocessingGroup" xmlns:wpi="http://schemas.microsoft.com/office/word/2010/wordprocessingInk" xmlns:wne="http://schemas.microsoft.com/office/word/2006/wordml" xmlns:wps="http://schemas.microsoft.com/office/word/2010/wordprocessingShape" mc:Ignorable="w14 w15 w16se wp14">
+<w:numbering xmlns:wpc="http://schemas.microsoft.com/office/word/2010/wordprocessingCanvas" xmlns:cx="http://schemas.microsoft.com/office/drawing/2014/chartex" xmlns:cx1="http://schemas.microsoft.com/office/drawing/2015/9/8/chartex" xmlns:mc="http://schemas.openxmlformats.org/markup-compatibility/2006" xmlns:o="urn:schemas-microsoft-com:office:office" xmlns:r="http://schemas.openxmlformats.org/officeDocument/2006/relationships" xmlns:m="http://schemas.openxmlformats.org/officeDocument/2006/math" xmlns:v="urn:schemas-microsoft-com:vml" xmlns:wp14="http://schemas.microsoft.com/office/word/2010/wordprocessingDrawing" xmlns:wp="http://schemas.openxmlformats.org/drawingml/2006/wordprocessingDrawing" xmlns:w10="urn:schemas-microsoft-com:office:word" xmlns:w="http://schemas.openxmlformats.org/wordprocessingml/2006/main" xmlns:w14="http://schemas.microsoft.com/office/word/2010/wordml" xmlns:w15="http://schemas.microsoft.com/office/word/2012/wordml" xmlns:w16se="http://schemas.microsoft.com/office/word/2015/wordml/symex" xmlns:wpg="http://schemas.microsoft.com/office/word/2010/wordprocessingGroup" xmlns:wpi="http://schemas.microsoft.com/office/word/2010/wordprocessingInk" xmlns:wne="http://schemas.microsoft.com/office/word/2006/wordml" xmlns:wps="http://schemas.microsoft.com/office/word/2010/wordprocessingShape" mc:Ignorable="w14 w15 w16se wp14">
   <w:abstractNum w:abstractNumId="0" w15:restartNumberingAfterBreak="0">
     <w:nsid w:val="22931C18"/>
     <w:multiLevelType w:val="hybridMultilevel"/>
@@ -9277,7 +9537,7 @@
 </file>
 
 <file path=customXml/itemProps1.xml><?xml version="1.0" encoding="utf-8"?>
-<ds:datastoreItem xmlns:ds="http://schemas.openxmlformats.org/officeDocument/2006/customXml" ds:itemID="{3C666DFA-88A9-4FED-9CD5-55B1F3C5EE60}">
+<ds:datastoreItem xmlns:ds="http://schemas.openxmlformats.org/officeDocument/2006/customXml" ds:itemID="{7D6B42C9-490E-4660-ABE8-13B51CF512A1}">
   <ds:schemaRefs>
     <ds:schemaRef ds:uri="http://schemas.openxmlformats.org/officeDocument/2006/bibliography"/>
   </ds:schemaRefs>

</xml_diff>